<commit_message>
Doc: modifica seguimiento de riesgos de la iteracion E2
</commit_message>
<xml_diff>
--- a/2. Etapa de elaboración/Iteración 2/Gestión de Riesgos/Seguimiento de Riesgos_Vesta Risk Manager_T-Code.docx
+++ b/2. Etapa de elaboración/Iteración 2/Gestión de Riesgos/Seguimiento de Riesgos_Vesta Risk Manager_T-Code.docx
@@ -385,8 +385,16 @@
         <w:rPr>
           <w:lang w:val="es-AR"/>
         </w:rPr>
-        <w:t>T-Code</w:t>
+        <w:t>T-</w:t>
       </w:r>
+      <w:proofErr w:type="spellStart"/>
+      <w:r>
+        <w:rPr>
+          <w:lang w:val="es-AR"/>
+        </w:rPr>
+        <w:t>Code</w:t>
+      </w:r>
+      <w:proofErr w:type="spellEnd"/>
       <w:r>
         <w:rPr>
           <w:lang w:val="es-AR"/>
@@ -405,7 +413,15 @@
         <w:pStyle w:val="Sinespaciado"/>
       </w:pPr>
       <w:r>
-        <w:t>Agustín Collareda, Cintia Hernandez y Hugo Frey</w:t>
+        <w:t xml:space="preserve">Agustín Collareda, Cintia </w:t>
+      </w:r>
+      <w:proofErr w:type="spellStart"/>
+      <w:r>
+        <w:t>Hernandez</w:t>
+      </w:r>
+      <w:proofErr w:type="spellEnd"/>
+      <w:r>
+        <w:t xml:space="preserve"> y Hugo Frey</w:t>
       </w:r>
     </w:p>
     <w:p/>
@@ -862,8 +878,8 @@
           <w:bCs w:val="0"/>
           <w:noProof/>
           <w:kern w:val="2"/>
-          <w:sz w:val="24"/>
-          <w:szCs w:val="24"/>
+          <w:sz w:val="22"/>
+          <w:szCs w:val="22"/>
           <w:lang w:val="es-AR" w:eastAsia="es-AR"/>
           <w14:ligatures w14:val="standardContextual"/>
         </w:rPr>
@@ -877,7 +893,7 @@
       <w:r>
         <w:fldChar w:fldCharType="separate"/>
       </w:r>
-      <w:hyperlink w:anchor="_Toc178012874" w:history="1">
+      <w:hyperlink w:anchor="_Toc178084141" w:history="1">
         <w:r>
           <w:rPr>
             <w:rStyle w:val="Hipervnculo"/>
@@ -904,7 +920,7 @@
             <w:noProof/>
             <w:webHidden/>
           </w:rPr>
-          <w:instrText xml:space="preserve"> PAGEREF _Toc178012874 \h </w:instrText>
+          <w:instrText xml:space="preserve"> PAGEREF _Toc178084141 \h </w:instrText>
         </w:r>
         <w:r>
           <w:rPr>
@@ -924,7 +940,7 @@
             <w:noProof/>
             <w:webHidden/>
           </w:rPr>
-          <w:t>4</w:t>
+          <w:t>5</w:t>
         </w:r>
         <w:r>
           <w:rPr>
@@ -944,13 +960,13 @@
           <w:bCs w:val="0"/>
           <w:noProof/>
           <w:kern w:val="2"/>
-          <w:sz w:val="24"/>
-          <w:szCs w:val="24"/>
+          <w:sz w:val="22"/>
+          <w:szCs w:val="22"/>
           <w:lang w:val="es-AR" w:eastAsia="es-AR"/>
           <w14:ligatures w14:val="standardContextual"/>
         </w:rPr>
       </w:pPr>
-      <w:hyperlink w:anchor="_Toc178012875" w:history="1">
+      <w:hyperlink w:anchor="_Toc178084142" w:history="1">
         <w:r>
           <w:rPr>
             <w:rStyle w:val="Hipervnculo"/>
@@ -977,7 +993,7 @@
             <w:noProof/>
             <w:webHidden/>
           </w:rPr>
-          <w:instrText xml:space="preserve"> PAGEREF _Toc178012875 \h </w:instrText>
+          <w:instrText xml:space="preserve"> PAGEREF _Toc178084142 \h </w:instrText>
         </w:r>
         <w:r>
           <w:rPr>
@@ -997,7 +1013,7 @@
             <w:noProof/>
             <w:webHidden/>
           </w:rPr>
-          <w:t>4</w:t>
+          <w:t>5</w:t>
         </w:r>
         <w:r>
           <w:rPr>
@@ -1017,13 +1033,13 @@
           <w:bCs w:val="0"/>
           <w:noProof/>
           <w:kern w:val="2"/>
-          <w:sz w:val="24"/>
-          <w:szCs w:val="24"/>
+          <w:sz w:val="22"/>
+          <w:szCs w:val="22"/>
           <w:lang w:val="es-AR" w:eastAsia="es-AR"/>
           <w14:ligatures w14:val="standardContextual"/>
         </w:rPr>
       </w:pPr>
-      <w:hyperlink w:anchor="_Toc178012876" w:history="1">
+      <w:hyperlink w:anchor="_Toc178084143" w:history="1">
         <w:r>
           <w:rPr>
             <w:rStyle w:val="Hipervnculo"/>
@@ -1050,7 +1066,7 @@
             <w:noProof/>
             <w:webHidden/>
           </w:rPr>
-          <w:instrText xml:space="preserve"> PAGEREF _Toc178012876 \h </w:instrText>
+          <w:instrText xml:space="preserve"> PAGEREF _Toc178084143 \h </w:instrText>
         </w:r>
         <w:r>
           <w:rPr>
@@ -1070,7 +1086,7 @@
             <w:noProof/>
             <w:webHidden/>
           </w:rPr>
-          <w:t>5</w:t>
+          <w:t>6</w:t>
         </w:r>
         <w:r>
           <w:rPr>
@@ -1090,13 +1106,13 @@
           <w:iCs w:val="0"/>
           <w:noProof/>
           <w:kern w:val="2"/>
-          <w:sz w:val="24"/>
-          <w:szCs w:val="24"/>
+          <w:sz w:val="22"/>
+          <w:szCs w:val="22"/>
           <w:lang w:val="es-AR" w:eastAsia="es-AR"/>
           <w14:ligatures w14:val="standardContextual"/>
         </w:rPr>
       </w:pPr>
-      <w:hyperlink w:anchor="_Toc178012877" w:history="1">
+      <w:hyperlink w:anchor="_Toc178084144" w:history="1">
         <w:r>
           <w:rPr>
             <w:rStyle w:val="Hipervnculo"/>
@@ -1123,7 +1139,7 @@
             <w:noProof/>
             <w:webHidden/>
           </w:rPr>
-          <w:instrText xml:space="preserve"> PAGEREF _Toc178012877 \h </w:instrText>
+          <w:instrText xml:space="preserve"> PAGEREF _Toc178084144 \h </w:instrText>
         </w:r>
         <w:r>
           <w:rPr>
@@ -1143,7 +1159,7 @@
             <w:noProof/>
             <w:webHidden/>
           </w:rPr>
-          <w:t>5</w:t>
+          <w:t>6</w:t>
         </w:r>
         <w:r>
           <w:rPr>
@@ -1163,13 +1179,13 @@
           <w:iCs w:val="0"/>
           <w:noProof/>
           <w:kern w:val="2"/>
-          <w:sz w:val="24"/>
-          <w:szCs w:val="24"/>
+          <w:sz w:val="22"/>
+          <w:szCs w:val="22"/>
           <w:lang w:val="es-AR" w:eastAsia="es-AR"/>
           <w14:ligatures w14:val="standardContextual"/>
         </w:rPr>
       </w:pPr>
-      <w:hyperlink w:anchor="_Toc178012878" w:history="1">
+      <w:hyperlink w:anchor="_Toc178084145" w:history="1">
         <w:r>
           <w:rPr>
             <w:rStyle w:val="Hipervnculo"/>
@@ -1196,7 +1212,7 @@
             <w:noProof/>
             <w:webHidden/>
           </w:rPr>
-          <w:instrText xml:space="preserve"> PAGEREF _Toc178012878 \h </w:instrText>
+          <w:instrText xml:space="preserve"> PAGEREF _Toc178084145 \h </w:instrText>
         </w:r>
         <w:r>
           <w:rPr>
@@ -1216,7 +1232,7 @@
             <w:noProof/>
             <w:webHidden/>
           </w:rPr>
-          <w:t>5</w:t>
+          <w:t>6</w:t>
         </w:r>
         <w:r>
           <w:rPr>
@@ -1236,13 +1252,13 @@
           <w:iCs w:val="0"/>
           <w:noProof/>
           <w:kern w:val="2"/>
-          <w:sz w:val="24"/>
-          <w:szCs w:val="24"/>
+          <w:sz w:val="22"/>
+          <w:szCs w:val="22"/>
           <w:lang w:val="es-AR" w:eastAsia="es-AR"/>
           <w14:ligatures w14:val="standardContextual"/>
         </w:rPr>
       </w:pPr>
-      <w:hyperlink w:anchor="_Toc178012879" w:history="1">
+      <w:hyperlink w:anchor="_Toc178084146" w:history="1">
         <w:r>
           <w:rPr>
             <w:rStyle w:val="Hipervnculo"/>
@@ -1269,7 +1285,7 @@
             <w:noProof/>
             <w:webHidden/>
           </w:rPr>
-          <w:instrText xml:space="preserve"> PAGEREF _Toc178012879 \h </w:instrText>
+          <w:instrText xml:space="preserve"> PAGEREF _Toc178084146 \h </w:instrText>
         </w:r>
         <w:r>
           <w:rPr>
@@ -1289,7 +1305,7 @@
             <w:noProof/>
             <w:webHidden/>
           </w:rPr>
-          <w:t>5</w:t>
+          <w:t>6</w:t>
         </w:r>
         <w:r>
           <w:rPr>
@@ -1309,13 +1325,13 @@
           <w:iCs w:val="0"/>
           <w:noProof/>
           <w:kern w:val="2"/>
-          <w:sz w:val="24"/>
-          <w:szCs w:val="24"/>
+          <w:sz w:val="22"/>
+          <w:szCs w:val="22"/>
           <w:lang w:val="es-AR" w:eastAsia="es-AR"/>
           <w14:ligatures w14:val="standardContextual"/>
         </w:rPr>
       </w:pPr>
-      <w:hyperlink w:anchor="_Toc178012880" w:history="1">
+      <w:hyperlink w:anchor="_Toc178084147" w:history="1">
         <w:r>
           <w:rPr>
             <w:rStyle w:val="Hipervnculo"/>
@@ -1342,7 +1358,7 @@
             <w:noProof/>
             <w:webHidden/>
           </w:rPr>
-          <w:instrText xml:space="preserve"> PAGEREF _Toc178012880 \h </w:instrText>
+          <w:instrText xml:space="preserve"> PAGEREF _Toc178084147 \h </w:instrText>
         </w:r>
         <w:r>
           <w:rPr>
@@ -1362,7 +1378,7 @@
             <w:noProof/>
             <w:webHidden/>
           </w:rPr>
-          <w:t>6</w:t>
+          <w:t>7</w:t>
         </w:r>
         <w:r>
           <w:rPr>
@@ -1382,13 +1398,13 @@
           <w:bCs w:val="0"/>
           <w:noProof/>
           <w:kern w:val="2"/>
-          <w:sz w:val="24"/>
-          <w:szCs w:val="24"/>
+          <w:sz w:val="22"/>
+          <w:szCs w:val="22"/>
           <w:lang w:val="es-AR" w:eastAsia="es-AR"/>
           <w14:ligatures w14:val="standardContextual"/>
         </w:rPr>
       </w:pPr>
-      <w:hyperlink w:anchor="_Toc178012881" w:history="1">
+      <w:hyperlink w:anchor="_Toc178084148" w:history="1">
         <w:r>
           <w:rPr>
             <w:rStyle w:val="Hipervnculo"/>
@@ -1415,7 +1431,7 @@
             <w:noProof/>
             <w:webHidden/>
           </w:rPr>
-          <w:instrText xml:space="preserve"> PAGEREF _Toc178012881 \h </w:instrText>
+          <w:instrText xml:space="preserve"> PAGEREF _Toc178084148 \h </w:instrText>
         </w:r>
         <w:r>
           <w:rPr>
@@ -1435,7 +1451,7 @@
             <w:noProof/>
             <w:webHidden/>
           </w:rPr>
-          <w:t>7</w:t>
+          <w:t>8</w:t>
         </w:r>
         <w:r>
           <w:rPr>
@@ -1455,13 +1471,13 @@
           <w:bCs w:val="0"/>
           <w:noProof/>
           <w:kern w:val="2"/>
-          <w:sz w:val="24"/>
-          <w:szCs w:val="24"/>
+          <w:sz w:val="22"/>
+          <w:szCs w:val="22"/>
           <w:lang w:val="es-AR" w:eastAsia="es-AR"/>
           <w14:ligatures w14:val="standardContextual"/>
         </w:rPr>
       </w:pPr>
-      <w:hyperlink w:anchor="_Toc178012882" w:history="1">
+      <w:hyperlink w:anchor="_Toc178084149" w:history="1">
         <w:r>
           <w:rPr>
             <w:rStyle w:val="Hipervnculo"/>
@@ -1488,7 +1504,7 @@
             <w:noProof/>
             <w:webHidden/>
           </w:rPr>
-          <w:instrText xml:space="preserve"> PAGEREF _Toc178012882 \h </w:instrText>
+          <w:instrText xml:space="preserve"> PAGEREF _Toc178084149 \h </w:instrText>
         </w:r>
         <w:r>
           <w:rPr>
@@ -1508,7 +1524,7 @@
             <w:noProof/>
             <w:webHidden/>
           </w:rPr>
-          <w:t>7</w:t>
+          <w:t>8</w:t>
         </w:r>
         <w:r>
           <w:rPr>
@@ -1528,13 +1544,13 @@
           <w:bCs w:val="0"/>
           <w:noProof/>
           <w:kern w:val="2"/>
-          <w:sz w:val="24"/>
-          <w:szCs w:val="24"/>
+          <w:sz w:val="22"/>
+          <w:szCs w:val="22"/>
           <w:lang w:val="es-AR" w:eastAsia="es-AR"/>
           <w14:ligatures w14:val="standardContextual"/>
         </w:rPr>
       </w:pPr>
-      <w:hyperlink w:anchor="_Toc178012883" w:history="1">
+      <w:hyperlink w:anchor="_Toc178084150" w:history="1">
         <w:r>
           <w:rPr>
             <w:rStyle w:val="Hipervnculo"/>
@@ -1561,7 +1577,7 @@
             <w:noProof/>
             <w:webHidden/>
           </w:rPr>
-          <w:instrText xml:space="preserve"> PAGEREF _Toc178012883 \h </w:instrText>
+          <w:instrText xml:space="preserve"> PAGEREF _Toc178084150 \h </w:instrText>
         </w:r>
         <w:r>
           <w:rPr>
@@ -1581,7 +1597,7 @@
             <w:noProof/>
             <w:webHidden/>
           </w:rPr>
-          <w:t>8</w:t>
+          <w:t>9</w:t>
         </w:r>
         <w:r>
           <w:rPr>
@@ -1601,13 +1617,13 @@
           <w:iCs w:val="0"/>
           <w:noProof/>
           <w:kern w:val="2"/>
-          <w:sz w:val="24"/>
-          <w:szCs w:val="24"/>
+          <w:sz w:val="22"/>
+          <w:szCs w:val="22"/>
           <w:lang w:val="es-AR" w:eastAsia="es-AR"/>
           <w14:ligatures w14:val="standardContextual"/>
         </w:rPr>
       </w:pPr>
-      <w:hyperlink w:anchor="_Toc178012884" w:history="1">
+      <w:hyperlink w:anchor="_Toc178084151" w:history="1">
         <w:r>
           <w:rPr>
             <w:rStyle w:val="Hipervnculo"/>
@@ -1634,7 +1650,7 @@
             <w:noProof/>
             <w:webHidden/>
           </w:rPr>
-          <w:instrText xml:space="preserve"> PAGEREF _Toc178012884 \h </w:instrText>
+          <w:instrText xml:space="preserve"> PAGEREF _Toc178084151 \h </w:instrText>
         </w:r>
         <w:r>
           <w:rPr>
@@ -1654,7 +1670,7 @@
             <w:noProof/>
             <w:webHidden/>
           </w:rPr>
-          <w:t>8</w:t>
+          <w:t>9</w:t>
         </w:r>
         <w:r>
           <w:rPr>
@@ -1674,13 +1690,13 @@
           <w:iCs w:val="0"/>
           <w:noProof/>
           <w:kern w:val="2"/>
-          <w:sz w:val="24"/>
-          <w:szCs w:val="24"/>
+          <w:sz w:val="22"/>
+          <w:szCs w:val="22"/>
           <w:lang w:val="es-AR" w:eastAsia="es-AR"/>
           <w14:ligatures w14:val="standardContextual"/>
         </w:rPr>
       </w:pPr>
-      <w:hyperlink w:anchor="_Toc178012885" w:history="1">
+      <w:hyperlink w:anchor="_Toc178084152" w:history="1">
         <w:r>
           <w:rPr>
             <w:rStyle w:val="Hipervnculo"/>
@@ -1707,7 +1723,7 @@
             <w:noProof/>
             <w:webHidden/>
           </w:rPr>
-          <w:instrText xml:space="preserve"> PAGEREF _Toc178012885 \h </w:instrText>
+          <w:instrText xml:space="preserve"> PAGEREF _Toc178084152 \h </w:instrText>
         </w:r>
         <w:r>
           <w:rPr>
@@ -1727,7 +1743,7 @@
             <w:noProof/>
             <w:webHidden/>
           </w:rPr>
-          <w:t>8</w:t>
+          <w:t>9</w:t>
         </w:r>
         <w:r>
           <w:rPr>
@@ -1747,13 +1763,13 @@
           <w:iCs w:val="0"/>
           <w:noProof/>
           <w:kern w:val="2"/>
-          <w:sz w:val="24"/>
-          <w:szCs w:val="24"/>
+          <w:sz w:val="22"/>
+          <w:szCs w:val="22"/>
           <w:lang w:val="es-AR" w:eastAsia="es-AR"/>
           <w14:ligatures w14:val="standardContextual"/>
         </w:rPr>
       </w:pPr>
-      <w:hyperlink w:anchor="_Toc178012886" w:history="1">
+      <w:hyperlink w:anchor="_Toc178084153" w:history="1">
         <w:r>
           <w:rPr>
             <w:rStyle w:val="Hipervnculo"/>
@@ -1780,7 +1796,7 @@
             <w:noProof/>
             <w:webHidden/>
           </w:rPr>
-          <w:instrText xml:space="preserve"> PAGEREF _Toc178012886 \h </w:instrText>
+          <w:instrText xml:space="preserve"> PAGEREF _Toc178084153 \h </w:instrText>
         </w:r>
         <w:r>
           <w:rPr>
@@ -1800,7 +1816,7 @@
             <w:noProof/>
             <w:webHidden/>
           </w:rPr>
-          <w:t>8</w:t>
+          <w:t>9</w:t>
         </w:r>
         <w:r>
           <w:rPr>
@@ -1820,13 +1836,13 @@
           <w:iCs w:val="0"/>
           <w:noProof/>
           <w:kern w:val="2"/>
-          <w:sz w:val="24"/>
-          <w:szCs w:val="24"/>
+          <w:sz w:val="22"/>
+          <w:szCs w:val="22"/>
           <w:lang w:val="es-AR" w:eastAsia="es-AR"/>
           <w14:ligatures w14:val="standardContextual"/>
         </w:rPr>
       </w:pPr>
-      <w:hyperlink w:anchor="_Toc178012887" w:history="1">
+      <w:hyperlink w:anchor="_Toc178084154" w:history="1">
         <w:r>
           <w:rPr>
             <w:rStyle w:val="Hipervnculo"/>
@@ -1853,7 +1869,7 @@
             <w:noProof/>
             <w:webHidden/>
           </w:rPr>
-          <w:instrText xml:space="preserve"> PAGEREF _Toc178012887 \h </w:instrText>
+          <w:instrText xml:space="preserve"> PAGEREF _Toc178084154 \h </w:instrText>
         </w:r>
         <w:r>
           <w:rPr>
@@ -1873,7 +1889,7 @@
             <w:noProof/>
             <w:webHidden/>
           </w:rPr>
-          <w:t>9</w:t>
+          <w:t>10</w:t>
         </w:r>
         <w:r>
           <w:rPr>
@@ -1893,13 +1909,13 @@
           <w:bCs w:val="0"/>
           <w:noProof/>
           <w:kern w:val="2"/>
-          <w:sz w:val="24"/>
-          <w:szCs w:val="24"/>
+          <w:sz w:val="22"/>
+          <w:szCs w:val="22"/>
           <w:lang w:val="es-AR" w:eastAsia="es-AR"/>
           <w14:ligatures w14:val="standardContextual"/>
         </w:rPr>
       </w:pPr>
-      <w:hyperlink w:anchor="_Toc178012888" w:history="1">
+      <w:hyperlink w:anchor="_Toc178084155" w:history="1">
         <w:r>
           <w:rPr>
             <w:rStyle w:val="Hipervnculo"/>
@@ -1926,7 +1942,7 @@
             <w:noProof/>
             <w:webHidden/>
           </w:rPr>
-          <w:instrText xml:space="preserve"> PAGEREF _Toc178012888 \h </w:instrText>
+          <w:instrText xml:space="preserve"> PAGEREF _Toc178084155 \h </w:instrText>
         </w:r>
         <w:r>
           <w:rPr>
@@ -1946,7 +1962,7 @@
             <w:noProof/>
             <w:webHidden/>
           </w:rPr>
-          <w:t>9</w:t>
+          <w:t>10</w:t>
         </w:r>
         <w:r>
           <w:rPr>
@@ -1966,13 +1982,13 @@
           <w:bCs w:val="0"/>
           <w:noProof/>
           <w:kern w:val="2"/>
-          <w:sz w:val="24"/>
-          <w:szCs w:val="24"/>
+          <w:sz w:val="22"/>
+          <w:szCs w:val="22"/>
           <w:lang w:val="es-AR" w:eastAsia="es-AR"/>
           <w14:ligatures w14:val="standardContextual"/>
         </w:rPr>
       </w:pPr>
-      <w:hyperlink w:anchor="_Toc178012889" w:history="1">
+      <w:hyperlink w:anchor="_Toc178084156" w:history="1">
         <w:r>
           <w:rPr>
             <w:rStyle w:val="Hipervnculo"/>
@@ -1999,7 +2015,7 @@
             <w:noProof/>
             <w:webHidden/>
           </w:rPr>
-          <w:instrText xml:space="preserve"> PAGEREF _Toc178012889 \h </w:instrText>
+          <w:instrText xml:space="preserve"> PAGEREF _Toc178084156 \h </w:instrText>
         </w:r>
         <w:r>
           <w:rPr>
@@ -2019,7 +2035,7 @@
             <w:noProof/>
             <w:webHidden/>
           </w:rPr>
-          <w:t>9</w:t>
+          <w:t>10</w:t>
         </w:r>
         <w:r>
           <w:rPr>
@@ -2039,13 +2055,13 @@
           <w:bCs w:val="0"/>
           <w:noProof/>
           <w:kern w:val="2"/>
-          <w:sz w:val="24"/>
-          <w:szCs w:val="24"/>
+          <w:sz w:val="22"/>
+          <w:szCs w:val="22"/>
           <w:lang w:val="es-AR" w:eastAsia="es-AR"/>
           <w14:ligatures w14:val="standardContextual"/>
         </w:rPr>
       </w:pPr>
-      <w:hyperlink w:anchor="_Toc178012890" w:history="1">
+      <w:hyperlink w:anchor="_Toc178084157" w:history="1">
         <w:r>
           <w:rPr>
             <w:rStyle w:val="Hipervnculo"/>
@@ -2072,7 +2088,7 @@
             <w:noProof/>
             <w:webHidden/>
           </w:rPr>
-          <w:instrText xml:space="preserve"> PAGEREF _Toc178012890 \h </w:instrText>
+          <w:instrText xml:space="preserve"> PAGEREF _Toc178084157 \h </w:instrText>
         </w:r>
         <w:r>
           <w:rPr>
@@ -2092,7 +2108,7 @@
             <w:noProof/>
             <w:webHidden/>
           </w:rPr>
-          <w:t>10</w:t>
+          <w:t>11</w:t>
         </w:r>
         <w:r>
           <w:rPr>
@@ -2112,13 +2128,13 @@
           <w:iCs w:val="0"/>
           <w:noProof/>
           <w:kern w:val="2"/>
-          <w:sz w:val="24"/>
-          <w:szCs w:val="24"/>
+          <w:sz w:val="22"/>
+          <w:szCs w:val="22"/>
           <w:lang w:val="es-AR" w:eastAsia="es-AR"/>
           <w14:ligatures w14:val="standardContextual"/>
         </w:rPr>
       </w:pPr>
-      <w:hyperlink w:anchor="_Toc178012891" w:history="1">
+      <w:hyperlink w:anchor="_Toc178084158" w:history="1">
         <w:r>
           <w:rPr>
             <w:rStyle w:val="Hipervnculo"/>
@@ -2145,7 +2161,7 @@
             <w:noProof/>
             <w:webHidden/>
           </w:rPr>
-          <w:instrText xml:space="preserve"> PAGEREF _Toc178012891 \h </w:instrText>
+          <w:instrText xml:space="preserve"> PAGEREF _Toc178084158 \h </w:instrText>
         </w:r>
         <w:r>
           <w:rPr>
@@ -2165,7 +2181,7 @@
             <w:noProof/>
             <w:webHidden/>
           </w:rPr>
-          <w:t>10</w:t>
+          <w:t>11</w:t>
         </w:r>
         <w:r>
           <w:rPr>
@@ -2185,13 +2201,13 @@
           <w:iCs w:val="0"/>
           <w:noProof/>
           <w:kern w:val="2"/>
-          <w:sz w:val="24"/>
-          <w:szCs w:val="24"/>
+          <w:sz w:val="22"/>
+          <w:szCs w:val="22"/>
           <w:lang w:val="es-AR" w:eastAsia="es-AR"/>
           <w14:ligatures w14:val="standardContextual"/>
         </w:rPr>
       </w:pPr>
-      <w:hyperlink w:anchor="_Toc178012892" w:history="1">
+      <w:hyperlink w:anchor="_Toc178084159" w:history="1">
         <w:r>
           <w:rPr>
             <w:rStyle w:val="Hipervnculo"/>
@@ -2218,7 +2234,7 @@
             <w:noProof/>
             <w:webHidden/>
           </w:rPr>
-          <w:instrText xml:space="preserve"> PAGEREF _Toc178012892 \h </w:instrText>
+          <w:instrText xml:space="preserve"> PAGEREF _Toc178084159 \h </w:instrText>
         </w:r>
         <w:r>
           <w:rPr>
@@ -2238,7 +2254,7 @@
             <w:noProof/>
             <w:webHidden/>
           </w:rPr>
-          <w:t>10</w:t>
+          <w:t>11</w:t>
         </w:r>
         <w:r>
           <w:rPr>
@@ -2258,13 +2274,13 @@
           <w:iCs w:val="0"/>
           <w:noProof/>
           <w:kern w:val="2"/>
-          <w:sz w:val="24"/>
-          <w:szCs w:val="24"/>
+          <w:sz w:val="22"/>
+          <w:szCs w:val="22"/>
           <w:lang w:val="es-AR" w:eastAsia="es-AR"/>
           <w14:ligatures w14:val="standardContextual"/>
         </w:rPr>
       </w:pPr>
-      <w:hyperlink w:anchor="_Toc178012893" w:history="1">
+      <w:hyperlink w:anchor="_Toc178084160" w:history="1">
         <w:r>
           <w:rPr>
             <w:rStyle w:val="Hipervnculo"/>
@@ -2291,7 +2307,7 @@
             <w:noProof/>
             <w:webHidden/>
           </w:rPr>
-          <w:instrText xml:space="preserve"> PAGEREF _Toc178012893 \h </w:instrText>
+          <w:instrText xml:space="preserve"> PAGEREF _Toc178084160 \h </w:instrText>
         </w:r>
         <w:r>
           <w:rPr>
@@ -2311,7 +2327,7 @@
             <w:noProof/>
             <w:webHidden/>
           </w:rPr>
-          <w:t>10</w:t>
+          <w:t>11</w:t>
         </w:r>
         <w:r>
           <w:rPr>
@@ -2331,13 +2347,13 @@
           <w:iCs w:val="0"/>
           <w:noProof/>
           <w:kern w:val="2"/>
-          <w:sz w:val="24"/>
-          <w:szCs w:val="24"/>
+          <w:sz w:val="22"/>
+          <w:szCs w:val="22"/>
           <w:lang w:val="es-AR" w:eastAsia="es-AR"/>
           <w14:ligatures w14:val="standardContextual"/>
         </w:rPr>
       </w:pPr>
-      <w:hyperlink w:anchor="_Toc178012894" w:history="1">
+      <w:hyperlink w:anchor="_Toc178084161" w:history="1">
         <w:r>
           <w:rPr>
             <w:rStyle w:val="Hipervnculo"/>
@@ -2364,7 +2380,7 @@
             <w:noProof/>
             <w:webHidden/>
           </w:rPr>
-          <w:instrText xml:space="preserve"> PAGEREF _Toc178012894 \h </w:instrText>
+          <w:instrText xml:space="preserve"> PAGEREF _Toc178084161 \h </w:instrText>
         </w:r>
         <w:r>
           <w:rPr>
@@ -2384,7 +2400,1043 @@
             <w:noProof/>
             <w:webHidden/>
           </w:rPr>
-          <w:t>11</w:t>
+          <w:t>12</w:t>
+        </w:r>
+        <w:r>
+          <w:rPr>
+            <w:noProof/>
+            <w:webHidden/>
+          </w:rPr>
+          <w:fldChar w:fldCharType="end"/>
+        </w:r>
+      </w:hyperlink>
+    </w:p>
+    <w:p>
+      <w:pPr>
+        <w:pStyle w:val="TDC1"/>
+        <w:rPr>
+          <w:rFonts w:asciiTheme="minorHAnsi" w:eastAsiaTheme="minorEastAsia" w:hAnsiTheme="minorHAnsi" w:cstheme="minorBidi"/>
+          <w:b w:val="0"/>
+          <w:bCs w:val="0"/>
+          <w:noProof/>
+          <w:kern w:val="2"/>
+          <w:sz w:val="22"/>
+          <w:szCs w:val="22"/>
+          <w:lang w:val="es-AR" w:eastAsia="es-AR"/>
+          <w14:ligatures w14:val="standardContextual"/>
+        </w:rPr>
+      </w:pPr>
+      <w:hyperlink w:anchor="_Toc178084162" w:history="1">
+        <w:r>
+          <w:rPr>
+            <w:rStyle w:val="Hipervnculo"/>
+            <w:noProof/>
+          </w:rPr>
+          <w:t>Riesg</w:t>
+        </w:r>
+        <w:r>
+          <w:rPr>
+            <w:rStyle w:val="Hipervnculo"/>
+            <w:noProof/>
+          </w:rPr>
+          <w:t>o</w:t>
+        </w:r>
+        <w:r>
+          <w:rPr>
+            <w:rStyle w:val="Hipervnculo"/>
+            <w:noProof/>
+          </w:rPr>
+          <w:t xml:space="preserve"> 02:</w:t>
+        </w:r>
+        <w:r>
+          <w:rPr>
+            <w:noProof/>
+            <w:webHidden/>
+          </w:rPr>
+          <w:tab/>
+        </w:r>
+        <w:r>
+          <w:rPr>
+            <w:noProof/>
+            <w:webHidden/>
+          </w:rPr>
+          <w:fldChar w:fldCharType="begin"/>
+        </w:r>
+        <w:r>
+          <w:rPr>
+            <w:noProof/>
+            <w:webHidden/>
+          </w:rPr>
+          <w:instrText xml:space="preserve"> PAGEREF _Toc178084162 \h </w:instrText>
+        </w:r>
+        <w:r>
+          <w:rPr>
+            <w:noProof/>
+            <w:webHidden/>
+          </w:rPr>
+        </w:r>
+        <w:r>
+          <w:rPr>
+            <w:noProof/>
+            <w:webHidden/>
+          </w:rPr>
+          <w:fldChar w:fldCharType="separate"/>
+        </w:r>
+        <w:r>
+          <w:rPr>
+            <w:noProof/>
+            <w:webHidden/>
+          </w:rPr>
+          <w:t>12</w:t>
+        </w:r>
+        <w:r>
+          <w:rPr>
+            <w:noProof/>
+            <w:webHidden/>
+          </w:rPr>
+          <w:fldChar w:fldCharType="end"/>
+        </w:r>
+      </w:hyperlink>
+    </w:p>
+    <w:p>
+      <w:pPr>
+        <w:pStyle w:val="TDC1"/>
+        <w:rPr>
+          <w:rFonts w:asciiTheme="minorHAnsi" w:eastAsiaTheme="minorEastAsia" w:hAnsiTheme="minorHAnsi" w:cstheme="minorBidi"/>
+          <w:b w:val="0"/>
+          <w:bCs w:val="0"/>
+          <w:noProof/>
+          <w:kern w:val="2"/>
+          <w:sz w:val="22"/>
+          <w:szCs w:val="22"/>
+          <w:lang w:val="es-AR" w:eastAsia="es-AR"/>
+          <w14:ligatures w14:val="standardContextual"/>
+        </w:rPr>
+      </w:pPr>
+      <w:hyperlink w:anchor="_Toc178084163" w:history="1">
+        <w:r>
+          <w:rPr>
+            <w:rStyle w:val="Hipervnculo"/>
+            <w:noProof/>
+          </w:rPr>
+          <w:t>Leyenda</w:t>
+        </w:r>
+        <w:r>
+          <w:rPr>
+            <w:noProof/>
+            <w:webHidden/>
+          </w:rPr>
+          <w:tab/>
+        </w:r>
+        <w:r>
+          <w:rPr>
+            <w:noProof/>
+            <w:webHidden/>
+          </w:rPr>
+          <w:fldChar w:fldCharType="begin"/>
+        </w:r>
+        <w:r>
+          <w:rPr>
+            <w:noProof/>
+            <w:webHidden/>
+          </w:rPr>
+          <w:instrText xml:space="preserve"> PAGEREF _Toc178084163 \h </w:instrText>
+        </w:r>
+        <w:r>
+          <w:rPr>
+            <w:noProof/>
+            <w:webHidden/>
+          </w:rPr>
+        </w:r>
+        <w:r>
+          <w:rPr>
+            <w:noProof/>
+            <w:webHidden/>
+          </w:rPr>
+          <w:fldChar w:fldCharType="separate"/>
+        </w:r>
+        <w:r>
+          <w:rPr>
+            <w:noProof/>
+            <w:webHidden/>
+          </w:rPr>
+          <w:t>12</w:t>
+        </w:r>
+        <w:r>
+          <w:rPr>
+            <w:noProof/>
+            <w:webHidden/>
+          </w:rPr>
+          <w:fldChar w:fldCharType="end"/>
+        </w:r>
+      </w:hyperlink>
+    </w:p>
+    <w:p>
+      <w:pPr>
+        <w:pStyle w:val="TDC1"/>
+        <w:rPr>
+          <w:rFonts w:asciiTheme="minorHAnsi" w:eastAsiaTheme="minorEastAsia" w:hAnsiTheme="minorHAnsi" w:cstheme="minorBidi"/>
+          <w:b w:val="0"/>
+          <w:bCs w:val="0"/>
+          <w:noProof/>
+          <w:kern w:val="2"/>
+          <w:sz w:val="22"/>
+          <w:szCs w:val="22"/>
+          <w:lang w:val="es-AR" w:eastAsia="es-AR"/>
+          <w14:ligatures w14:val="standardContextual"/>
+        </w:rPr>
+      </w:pPr>
+      <w:hyperlink w:anchor="_Toc178084164" w:history="1">
+        <w:r>
+          <w:rPr>
+            <w:rStyle w:val="Hipervnculo"/>
+            <w:noProof/>
+          </w:rPr>
+          <w:t>Referencia RK02</w:t>
+        </w:r>
+        <w:r>
+          <w:rPr>
+            <w:noProof/>
+            <w:webHidden/>
+          </w:rPr>
+          <w:tab/>
+        </w:r>
+        <w:r>
+          <w:rPr>
+            <w:noProof/>
+            <w:webHidden/>
+          </w:rPr>
+          <w:fldChar w:fldCharType="begin"/>
+        </w:r>
+        <w:r>
+          <w:rPr>
+            <w:noProof/>
+            <w:webHidden/>
+          </w:rPr>
+          <w:instrText xml:space="preserve"> PAGEREF _Toc178084164 \h </w:instrText>
+        </w:r>
+        <w:r>
+          <w:rPr>
+            <w:noProof/>
+            <w:webHidden/>
+          </w:rPr>
+        </w:r>
+        <w:r>
+          <w:rPr>
+            <w:noProof/>
+            <w:webHidden/>
+          </w:rPr>
+          <w:fldChar w:fldCharType="separate"/>
+        </w:r>
+        <w:r>
+          <w:rPr>
+            <w:noProof/>
+            <w:webHidden/>
+          </w:rPr>
+          <w:t>13</w:t>
+        </w:r>
+        <w:r>
+          <w:rPr>
+            <w:noProof/>
+            <w:webHidden/>
+          </w:rPr>
+          <w:fldChar w:fldCharType="end"/>
+        </w:r>
+      </w:hyperlink>
+    </w:p>
+    <w:p>
+      <w:pPr>
+        <w:pStyle w:val="TDC2"/>
+        <w:rPr>
+          <w:rFonts w:asciiTheme="minorHAnsi" w:eastAsiaTheme="minorEastAsia" w:hAnsiTheme="minorHAnsi" w:cstheme="minorBidi"/>
+          <w:i w:val="0"/>
+          <w:iCs w:val="0"/>
+          <w:noProof/>
+          <w:kern w:val="2"/>
+          <w:sz w:val="22"/>
+          <w:szCs w:val="22"/>
+          <w:lang w:val="es-AR" w:eastAsia="es-AR"/>
+          <w14:ligatures w14:val="standardContextual"/>
+        </w:rPr>
+      </w:pPr>
+      <w:hyperlink w:anchor="_Toc178084165" w:history="1">
+        <w:r>
+          <w:rPr>
+            <w:rStyle w:val="Hipervnculo"/>
+            <w:noProof/>
+          </w:rPr>
+          <w:t>Identificación</w:t>
+        </w:r>
+        <w:r>
+          <w:rPr>
+            <w:noProof/>
+            <w:webHidden/>
+          </w:rPr>
+          <w:tab/>
+        </w:r>
+        <w:r>
+          <w:rPr>
+            <w:noProof/>
+            <w:webHidden/>
+          </w:rPr>
+          <w:fldChar w:fldCharType="begin"/>
+        </w:r>
+        <w:r>
+          <w:rPr>
+            <w:noProof/>
+            <w:webHidden/>
+          </w:rPr>
+          <w:instrText xml:space="preserve"> PAGEREF _Toc178084165 \h </w:instrText>
+        </w:r>
+        <w:r>
+          <w:rPr>
+            <w:noProof/>
+            <w:webHidden/>
+          </w:rPr>
+        </w:r>
+        <w:r>
+          <w:rPr>
+            <w:noProof/>
+            <w:webHidden/>
+          </w:rPr>
+          <w:fldChar w:fldCharType="separate"/>
+        </w:r>
+        <w:r>
+          <w:rPr>
+            <w:noProof/>
+            <w:webHidden/>
+          </w:rPr>
+          <w:t>13</w:t>
+        </w:r>
+        <w:r>
+          <w:rPr>
+            <w:noProof/>
+            <w:webHidden/>
+          </w:rPr>
+          <w:fldChar w:fldCharType="end"/>
+        </w:r>
+      </w:hyperlink>
+    </w:p>
+    <w:p>
+      <w:pPr>
+        <w:pStyle w:val="TDC2"/>
+        <w:rPr>
+          <w:rFonts w:asciiTheme="minorHAnsi" w:eastAsiaTheme="minorEastAsia" w:hAnsiTheme="minorHAnsi" w:cstheme="minorBidi"/>
+          <w:i w:val="0"/>
+          <w:iCs w:val="0"/>
+          <w:noProof/>
+          <w:kern w:val="2"/>
+          <w:sz w:val="22"/>
+          <w:szCs w:val="22"/>
+          <w:lang w:val="es-AR" w:eastAsia="es-AR"/>
+          <w14:ligatures w14:val="standardContextual"/>
+        </w:rPr>
+      </w:pPr>
+      <w:hyperlink w:anchor="_Toc178084166" w:history="1">
+        <w:r>
+          <w:rPr>
+            <w:rStyle w:val="Hipervnculo"/>
+            <w:noProof/>
+          </w:rPr>
+          <w:t>Análisis</w:t>
+        </w:r>
+        <w:r>
+          <w:rPr>
+            <w:noProof/>
+            <w:webHidden/>
+          </w:rPr>
+          <w:tab/>
+        </w:r>
+        <w:r>
+          <w:rPr>
+            <w:noProof/>
+            <w:webHidden/>
+          </w:rPr>
+          <w:fldChar w:fldCharType="begin"/>
+        </w:r>
+        <w:r>
+          <w:rPr>
+            <w:noProof/>
+            <w:webHidden/>
+          </w:rPr>
+          <w:instrText xml:space="preserve"> PAGEREF _Toc178084166 \h </w:instrText>
+        </w:r>
+        <w:r>
+          <w:rPr>
+            <w:noProof/>
+            <w:webHidden/>
+          </w:rPr>
+        </w:r>
+        <w:r>
+          <w:rPr>
+            <w:noProof/>
+            <w:webHidden/>
+          </w:rPr>
+          <w:fldChar w:fldCharType="separate"/>
+        </w:r>
+        <w:r>
+          <w:rPr>
+            <w:noProof/>
+            <w:webHidden/>
+          </w:rPr>
+          <w:t>13</w:t>
+        </w:r>
+        <w:r>
+          <w:rPr>
+            <w:noProof/>
+            <w:webHidden/>
+          </w:rPr>
+          <w:fldChar w:fldCharType="end"/>
+        </w:r>
+      </w:hyperlink>
+    </w:p>
+    <w:p>
+      <w:pPr>
+        <w:pStyle w:val="TDC2"/>
+        <w:rPr>
+          <w:rFonts w:asciiTheme="minorHAnsi" w:eastAsiaTheme="minorEastAsia" w:hAnsiTheme="minorHAnsi" w:cstheme="minorBidi"/>
+          <w:i w:val="0"/>
+          <w:iCs w:val="0"/>
+          <w:noProof/>
+          <w:kern w:val="2"/>
+          <w:sz w:val="22"/>
+          <w:szCs w:val="22"/>
+          <w:lang w:val="es-AR" w:eastAsia="es-AR"/>
+          <w14:ligatures w14:val="standardContextual"/>
+        </w:rPr>
+      </w:pPr>
+      <w:hyperlink w:anchor="_Toc178084167" w:history="1">
+        <w:r>
+          <w:rPr>
+            <w:rStyle w:val="Hipervnculo"/>
+            <w:noProof/>
+          </w:rPr>
+          <w:t>Plan de Riesgos</w:t>
+        </w:r>
+        <w:r>
+          <w:rPr>
+            <w:noProof/>
+            <w:webHidden/>
+          </w:rPr>
+          <w:tab/>
+        </w:r>
+        <w:r>
+          <w:rPr>
+            <w:noProof/>
+            <w:webHidden/>
+          </w:rPr>
+          <w:fldChar w:fldCharType="begin"/>
+        </w:r>
+        <w:r>
+          <w:rPr>
+            <w:noProof/>
+            <w:webHidden/>
+          </w:rPr>
+          <w:instrText xml:space="preserve"> PAGEREF _Toc178084167 \h </w:instrText>
+        </w:r>
+        <w:r>
+          <w:rPr>
+            <w:noProof/>
+            <w:webHidden/>
+          </w:rPr>
+        </w:r>
+        <w:r>
+          <w:rPr>
+            <w:noProof/>
+            <w:webHidden/>
+          </w:rPr>
+          <w:fldChar w:fldCharType="separate"/>
+        </w:r>
+        <w:r>
+          <w:rPr>
+            <w:noProof/>
+            <w:webHidden/>
+          </w:rPr>
+          <w:t>13</w:t>
+        </w:r>
+        <w:r>
+          <w:rPr>
+            <w:noProof/>
+            <w:webHidden/>
+          </w:rPr>
+          <w:fldChar w:fldCharType="end"/>
+        </w:r>
+      </w:hyperlink>
+    </w:p>
+    <w:p>
+      <w:pPr>
+        <w:pStyle w:val="TDC2"/>
+        <w:rPr>
+          <w:rFonts w:asciiTheme="minorHAnsi" w:eastAsiaTheme="minorEastAsia" w:hAnsiTheme="minorHAnsi" w:cstheme="minorBidi"/>
+          <w:i w:val="0"/>
+          <w:iCs w:val="0"/>
+          <w:noProof/>
+          <w:kern w:val="2"/>
+          <w:sz w:val="22"/>
+          <w:szCs w:val="22"/>
+          <w:lang w:val="es-AR" w:eastAsia="es-AR"/>
+          <w14:ligatures w14:val="standardContextual"/>
+        </w:rPr>
+      </w:pPr>
+      <w:hyperlink w:anchor="_Toc178084168" w:history="1">
+        <w:r>
+          <w:rPr>
+            <w:rStyle w:val="Hipervnculo"/>
+            <w:noProof/>
+          </w:rPr>
+          <w:t>Seguimiento</w:t>
+        </w:r>
+        <w:r>
+          <w:rPr>
+            <w:noProof/>
+            <w:webHidden/>
+          </w:rPr>
+          <w:tab/>
+        </w:r>
+        <w:r>
+          <w:rPr>
+            <w:noProof/>
+            <w:webHidden/>
+          </w:rPr>
+          <w:fldChar w:fldCharType="begin"/>
+        </w:r>
+        <w:r>
+          <w:rPr>
+            <w:noProof/>
+            <w:webHidden/>
+          </w:rPr>
+          <w:instrText xml:space="preserve"> PAGEREF _Toc178084168 \h </w:instrText>
+        </w:r>
+        <w:r>
+          <w:rPr>
+            <w:noProof/>
+            <w:webHidden/>
+          </w:rPr>
+        </w:r>
+        <w:r>
+          <w:rPr>
+            <w:noProof/>
+            <w:webHidden/>
+          </w:rPr>
+          <w:fldChar w:fldCharType="separate"/>
+        </w:r>
+        <w:r>
+          <w:rPr>
+            <w:noProof/>
+            <w:webHidden/>
+          </w:rPr>
+          <w:t>14</w:t>
+        </w:r>
+        <w:r>
+          <w:rPr>
+            <w:noProof/>
+            <w:webHidden/>
+          </w:rPr>
+          <w:fldChar w:fldCharType="end"/>
+        </w:r>
+      </w:hyperlink>
+    </w:p>
+    <w:p>
+      <w:pPr>
+        <w:pStyle w:val="TDC1"/>
+        <w:rPr>
+          <w:rFonts w:asciiTheme="minorHAnsi" w:eastAsiaTheme="minorEastAsia" w:hAnsiTheme="minorHAnsi" w:cstheme="minorBidi"/>
+          <w:b w:val="0"/>
+          <w:bCs w:val="0"/>
+          <w:noProof/>
+          <w:kern w:val="2"/>
+          <w:sz w:val="22"/>
+          <w:szCs w:val="22"/>
+          <w:lang w:val="es-AR" w:eastAsia="es-AR"/>
+          <w14:ligatures w14:val="standardContextual"/>
+        </w:rPr>
+      </w:pPr>
+      <w:hyperlink w:anchor="_Toc178084169" w:history="1">
+        <w:r>
+          <w:rPr>
+            <w:rStyle w:val="Hipervnculo"/>
+            <w:noProof/>
+          </w:rPr>
+          <w:t>Riesgo 08:</w:t>
+        </w:r>
+        <w:r>
+          <w:rPr>
+            <w:noProof/>
+            <w:webHidden/>
+          </w:rPr>
+          <w:tab/>
+        </w:r>
+        <w:r>
+          <w:rPr>
+            <w:noProof/>
+            <w:webHidden/>
+          </w:rPr>
+          <w:fldChar w:fldCharType="begin"/>
+        </w:r>
+        <w:r>
+          <w:rPr>
+            <w:noProof/>
+            <w:webHidden/>
+          </w:rPr>
+          <w:instrText xml:space="preserve"> PAGEREF _Toc178084169 \h </w:instrText>
+        </w:r>
+        <w:r>
+          <w:rPr>
+            <w:noProof/>
+            <w:webHidden/>
+          </w:rPr>
+        </w:r>
+        <w:r>
+          <w:rPr>
+            <w:noProof/>
+            <w:webHidden/>
+          </w:rPr>
+          <w:fldChar w:fldCharType="separate"/>
+        </w:r>
+        <w:r>
+          <w:rPr>
+            <w:noProof/>
+            <w:webHidden/>
+          </w:rPr>
+          <w:t>14</w:t>
+        </w:r>
+        <w:r>
+          <w:rPr>
+            <w:noProof/>
+            <w:webHidden/>
+          </w:rPr>
+          <w:fldChar w:fldCharType="end"/>
+        </w:r>
+      </w:hyperlink>
+    </w:p>
+    <w:p>
+      <w:pPr>
+        <w:pStyle w:val="TDC1"/>
+        <w:rPr>
+          <w:rFonts w:asciiTheme="minorHAnsi" w:eastAsiaTheme="minorEastAsia" w:hAnsiTheme="minorHAnsi" w:cstheme="minorBidi"/>
+          <w:b w:val="0"/>
+          <w:bCs w:val="0"/>
+          <w:noProof/>
+          <w:kern w:val="2"/>
+          <w:sz w:val="22"/>
+          <w:szCs w:val="22"/>
+          <w:lang w:val="es-AR" w:eastAsia="es-AR"/>
+          <w14:ligatures w14:val="standardContextual"/>
+        </w:rPr>
+      </w:pPr>
+      <w:hyperlink w:anchor="_Toc178084170" w:history="1">
+        <w:r>
+          <w:rPr>
+            <w:rStyle w:val="Hipervnculo"/>
+            <w:noProof/>
+          </w:rPr>
+          <w:t>Leyenda</w:t>
+        </w:r>
+        <w:r>
+          <w:rPr>
+            <w:noProof/>
+            <w:webHidden/>
+          </w:rPr>
+          <w:tab/>
+        </w:r>
+        <w:r>
+          <w:rPr>
+            <w:noProof/>
+            <w:webHidden/>
+          </w:rPr>
+          <w:fldChar w:fldCharType="begin"/>
+        </w:r>
+        <w:r>
+          <w:rPr>
+            <w:noProof/>
+            <w:webHidden/>
+          </w:rPr>
+          <w:instrText xml:space="preserve"> PAGEREF _Toc178084170 \h </w:instrText>
+        </w:r>
+        <w:r>
+          <w:rPr>
+            <w:noProof/>
+            <w:webHidden/>
+          </w:rPr>
+        </w:r>
+        <w:r>
+          <w:rPr>
+            <w:noProof/>
+            <w:webHidden/>
+          </w:rPr>
+          <w:fldChar w:fldCharType="separate"/>
+        </w:r>
+        <w:r>
+          <w:rPr>
+            <w:noProof/>
+            <w:webHidden/>
+          </w:rPr>
+          <w:t>14</w:t>
+        </w:r>
+        <w:r>
+          <w:rPr>
+            <w:noProof/>
+            <w:webHidden/>
+          </w:rPr>
+          <w:fldChar w:fldCharType="end"/>
+        </w:r>
+      </w:hyperlink>
+    </w:p>
+    <w:p>
+      <w:pPr>
+        <w:pStyle w:val="TDC1"/>
+        <w:rPr>
+          <w:rFonts w:asciiTheme="minorHAnsi" w:eastAsiaTheme="minorEastAsia" w:hAnsiTheme="minorHAnsi" w:cstheme="minorBidi"/>
+          <w:b w:val="0"/>
+          <w:bCs w:val="0"/>
+          <w:noProof/>
+          <w:kern w:val="2"/>
+          <w:sz w:val="22"/>
+          <w:szCs w:val="22"/>
+          <w:lang w:val="es-AR" w:eastAsia="es-AR"/>
+          <w14:ligatures w14:val="standardContextual"/>
+        </w:rPr>
+      </w:pPr>
+      <w:hyperlink w:anchor="_Toc178084171" w:history="1">
+        <w:r>
+          <w:rPr>
+            <w:rStyle w:val="Hipervnculo"/>
+            <w:noProof/>
+          </w:rPr>
+          <w:t>Referencia RK08</w:t>
+        </w:r>
+        <w:r>
+          <w:rPr>
+            <w:noProof/>
+            <w:webHidden/>
+          </w:rPr>
+          <w:tab/>
+        </w:r>
+        <w:r>
+          <w:rPr>
+            <w:noProof/>
+            <w:webHidden/>
+          </w:rPr>
+          <w:fldChar w:fldCharType="begin"/>
+        </w:r>
+        <w:r>
+          <w:rPr>
+            <w:noProof/>
+            <w:webHidden/>
+          </w:rPr>
+          <w:instrText xml:space="preserve"> PAGEREF _Toc178084171 \h </w:instrText>
+        </w:r>
+        <w:r>
+          <w:rPr>
+            <w:noProof/>
+            <w:webHidden/>
+          </w:rPr>
+        </w:r>
+        <w:r>
+          <w:rPr>
+            <w:noProof/>
+            <w:webHidden/>
+          </w:rPr>
+          <w:fldChar w:fldCharType="separate"/>
+        </w:r>
+        <w:r>
+          <w:rPr>
+            <w:noProof/>
+            <w:webHidden/>
+          </w:rPr>
+          <w:t>15</w:t>
+        </w:r>
+        <w:r>
+          <w:rPr>
+            <w:noProof/>
+            <w:webHidden/>
+          </w:rPr>
+          <w:fldChar w:fldCharType="end"/>
+        </w:r>
+      </w:hyperlink>
+    </w:p>
+    <w:p>
+      <w:pPr>
+        <w:pStyle w:val="TDC2"/>
+        <w:rPr>
+          <w:rFonts w:asciiTheme="minorHAnsi" w:eastAsiaTheme="minorEastAsia" w:hAnsiTheme="minorHAnsi" w:cstheme="minorBidi"/>
+          <w:i w:val="0"/>
+          <w:iCs w:val="0"/>
+          <w:noProof/>
+          <w:kern w:val="2"/>
+          <w:sz w:val="22"/>
+          <w:szCs w:val="22"/>
+          <w:lang w:val="es-AR" w:eastAsia="es-AR"/>
+          <w14:ligatures w14:val="standardContextual"/>
+        </w:rPr>
+      </w:pPr>
+      <w:hyperlink w:anchor="_Toc178084172" w:history="1">
+        <w:r>
+          <w:rPr>
+            <w:rStyle w:val="Hipervnculo"/>
+            <w:noProof/>
+          </w:rPr>
+          <w:t>Identificación</w:t>
+        </w:r>
+        <w:r>
+          <w:rPr>
+            <w:noProof/>
+            <w:webHidden/>
+          </w:rPr>
+          <w:tab/>
+        </w:r>
+        <w:r>
+          <w:rPr>
+            <w:noProof/>
+            <w:webHidden/>
+          </w:rPr>
+          <w:fldChar w:fldCharType="begin"/>
+        </w:r>
+        <w:r>
+          <w:rPr>
+            <w:noProof/>
+            <w:webHidden/>
+          </w:rPr>
+          <w:instrText xml:space="preserve"> PAGEREF _Toc178084172 \h </w:instrText>
+        </w:r>
+        <w:r>
+          <w:rPr>
+            <w:noProof/>
+            <w:webHidden/>
+          </w:rPr>
+        </w:r>
+        <w:r>
+          <w:rPr>
+            <w:noProof/>
+            <w:webHidden/>
+          </w:rPr>
+          <w:fldChar w:fldCharType="separate"/>
+        </w:r>
+        <w:r>
+          <w:rPr>
+            <w:noProof/>
+            <w:webHidden/>
+          </w:rPr>
+          <w:t>15</w:t>
+        </w:r>
+        <w:r>
+          <w:rPr>
+            <w:noProof/>
+            <w:webHidden/>
+          </w:rPr>
+          <w:fldChar w:fldCharType="end"/>
+        </w:r>
+      </w:hyperlink>
+    </w:p>
+    <w:p>
+      <w:pPr>
+        <w:pStyle w:val="TDC2"/>
+        <w:rPr>
+          <w:rFonts w:asciiTheme="minorHAnsi" w:eastAsiaTheme="minorEastAsia" w:hAnsiTheme="minorHAnsi" w:cstheme="minorBidi"/>
+          <w:i w:val="0"/>
+          <w:iCs w:val="0"/>
+          <w:noProof/>
+          <w:kern w:val="2"/>
+          <w:sz w:val="22"/>
+          <w:szCs w:val="22"/>
+          <w:lang w:val="es-AR" w:eastAsia="es-AR"/>
+          <w14:ligatures w14:val="standardContextual"/>
+        </w:rPr>
+      </w:pPr>
+      <w:hyperlink w:anchor="_Toc178084173" w:history="1">
+        <w:r>
+          <w:rPr>
+            <w:rStyle w:val="Hipervnculo"/>
+            <w:noProof/>
+          </w:rPr>
+          <w:t>Análisis</w:t>
+        </w:r>
+        <w:r>
+          <w:rPr>
+            <w:noProof/>
+            <w:webHidden/>
+          </w:rPr>
+          <w:tab/>
+        </w:r>
+        <w:r>
+          <w:rPr>
+            <w:noProof/>
+            <w:webHidden/>
+          </w:rPr>
+          <w:fldChar w:fldCharType="begin"/>
+        </w:r>
+        <w:r>
+          <w:rPr>
+            <w:noProof/>
+            <w:webHidden/>
+          </w:rPr>
+          <w:instrText xml:space="preserve"> PAGEREF _Toc178084173 \h </w:instrText>
+        </w:r>
+        <w:r>
+          <w:rPr>
+            <w:noProof/>
+            <w:webHidden/>
+          </w:rPr>
+        </w:r>
+        <w:r>
+          <w:rPr>
+            <w:noProof/>
+            <w:webHidden/>
+          </w:rPr>
+          <w:fldChar w:fldCharType="separate"/>
+        </w:r>
+        <w:r>
+          <w:rPr>
+            <w:noProof/>
+            <w:webHidden/>
+          </w:rPr>
+          <w:t>15</w:t>
+        </w:r>
+        <w:r>
+          <w:rPr>
+            <w:noProof/>
+            <w:webHidden/>
+          </w:rPr>
+          <w:fldChar w:fldCharType="end"/>
+        </w:r>
+      </w:hyperlink>
+    </w:p>
+    <w:p>
+      <w:pPr>
+        <w:pStyle w:val="TDC2"/>
+        <w:rPr>
+          <w:rFonts w:asciiTheme="minorHAnsi" w:eastAsiaTheme="minorEastAsia" w:hAnsiTheme="minorHAnsi" w:cstheme="minorBidi"/>
+          <w:i w:val="0"/>
+          <w:iCs w:val="0"/>
+          <w:noProof/>
+          <w:kern w:val="2"/>
+          <w:sz w:val="22"/>
+          <w:szCs w:val="22"/>
+          <w:lang w:val="es-AR" w:eastAsia="es-AR"/>
+          <w14:ligatures w14:val="standardContextual"/>
+        </w:rPr>
+      </w:pPr>
+      <w:hyperlink w:anchor="_Toc178084174" w:history="1">
+        <w:r>
+          <w:rPr>
+            <w:rStyle w:val="Hipervnculo"/>
+            <w:noProof/>
+          </w:rPr>
+          <w:t>Plan de Riesgos</w:t>
+        </w:r>
+        <w:r>
+          <w:rPr>
+            <w:noProof/>
+            <w:webHidden/>
+          </w:rPr>
+          <w:tab/>
+        </w:r>
+        <w:r>
+          <w:rPr>
+            <w:noProof/>
+            <w:webHidden/>
+          </w:rPr>
+          <w:fldChar w:fldCharType="begin"/>
+        </w:r>
+        <w:r>
+          <w:rPr>
+            <w:noProof/>
+            <w:webHidden/>
+          </w:rPr>
+          <w:instrText xml:space="preserve"> PAGEREF _Toc178084174 \h </w:instrText>
+        </w:r>
+        <w:r>
+          <w:rPr>
+            <w:noProof/>
+            <w:webHidden/>
+          </w:rPr>
+        </w:r>
+        <w:r>
+          <w:rPr>
+            <w:noProof/>
+            <w:webHidden/>
+          </w:rPr>
+          <w:fldChar w:fldCharType="separate"/>
+        </w:r>
+        <w:r>
+          <w:rPr>
+            <w:noProof/>
+            <w:webHidden/>
+          </w:rPr>
+          <w:t>15</w:t>
+        </w:r>
+        <w:r>
+          <w:rPr>
+            <w:noProof/>
+            <w:webHidden/>
+          </w:rPr>
+          <w:fldChar w:fldCharType="end"/>
+        </w:r>
+      </w:hyperlink>
+    </w:p>
+    <w:p>
+      <w:pPr>
+        <w:pStyle w:val="TDC2"/>
+        <w:rPr>
+          <w:rFonts w:asciiTheme="minorHAnsi" w:eastAsiaTheme="minorEastAsia" w:hAnsiTheme="minorHAnsi" w:cstheme="minorBidi"/>
+          <w:i w:val="0"/>
+          <w:iCs w:val="0"/>
+          <w:noProof/>
+          <w:kern w:val="2"/>
+          <w:sz w:val="22"/>
+          <w:szCs w:val="22"/>
+          <w:lang w:val="es-AR" w:eastAsia="es-AR"/>
+          <w14:ligatures w14:val="standardContextual"/>
+        </w:rPr>
+      </w:pPr>
+      <w:hyperlink w:anchor="_Toc178084175" w:history="1">
+        <w:r>
+          <w:rPr>
+            <w:rStyle w:val="Hipervnculo"/>
+            <w:noProof/>
+          </w:rPr>
+          <w:t>Seguimiento</w:t>
+        </w:r>
+        <w:r>
+          <w:rPr>
+            <w:noProof/>
+            <w:webHidden/>
+          </w:rPr>
+          <w:tab/>
+        </w:r>
+        <w:r>
+          <w:rPr>
+            <w:noProof/>
+            <w:webHidden/>
+          </w:rPr>
+          <w:fldChar w:fldCharType="begin"/>
+        </w:r>
+        <w:r>
+          <w:rPr>
+            <w:noProof/>
+            <w:webHidden/>
+          </w:rPr>
+          <w:instrText xml:space="preserve"> PAGEREF _Toc178084175 \h </w:instrText>
+        </w:r>
+        <w:r>
+          <w:rPr>
+            <w:noProof/>
+            <w:webHidden/>
+          </w:rPr>
+        </w:r>
+        <w:r>
+          <w:rPr>
+            <w:noProof/>
+            <w:webHidden/>
+          </w:rPr>
+          <w:fldChar w:fldCharType="separate"/>
+        </w:r>
+        <w:r>
+          <w:rPr>
+            <w:noProof/>
+            <w:webHidden/>
+          </w:rPr>
+          <w:t>16</w:t>
         </w:r>
         <w:r>
           <w:rPr>
@@ -2423,7 +3475,15 @@
     </w:p>
     <w:p>
       <w:r>
-        <w:t>HC = Hernandez Cintia.</w:t>
+        <w:t xml:space="preserve">HC = </w:t>
+      </w:r>
+      <w:proofErr w:type="spellStart"/>
+      <w:r>
+        <w:t>Hernandez</w:t>
+      </w:r>
+      <w:proofErr w:type="spellEnd"/>
+      <w:r>
+        <w:t xml:space="preserve"> Cintia.</w:t>
       </w:r>
     </w:p>
     <w:p>
@@ -2441,7 +3501,7 @@
       <w:pPr>
         <w:pStyle w:val="PSI-Ttulo1"/>
       </w:pPr>
-      <w:bookmarkStart w:id="0" w:name="_Toc178012874"/>
+      <w:bookmarkStart w:id="0" w:name="_Toc178084141"/>
       <w:r>
         <w:t>Riesgo 0</w:t>
       </w:r>
@@ -2457,7 +3517,7 @@
       <w:pPr>
         <w:pStyle w:val="PSI-Ttulo1"/>
       </w:pPr>
-      <w:bookmarkStart w:id="1" w:name="_Toc178012875"/>
+      <w:bookmarkStart w:id="1" w:name="_Toc178084142"/>
       <w:r>
         <w:t>Leyenda</w:t>
       </w:r>
@@ -2587,7 +3647,23 @@
                 <w:rFonts w:cs="Calibri"/>
                 <w:color w:val="000000"/>
               </w:rPr>
-              <w:t>Dado el escaso conocimiento de lenguaje de programación (php), podría ocurrir un desarrollo ineficiente y con errores, lo que conduciría a retrasos en el cronograma, baja calidad del código y posibles fallos en la funcionalidad del producto final.</w:t>
+              <w:t>Dado el escaso conocimiento de lenguaje de programación (</w:t>
+            </w:r>
+            <w:proofErr w:type="spellStart"/>
+            <w:r>
+              <w:rPr>
+                <w:rFonts w:cs="Calibri"/>
+                <w:color w:val="000000"/>
+              </w:rPr>
+              <w:t>php</w:t>
+            </w:r>
+            <w:proofErr w:type="spellEnd"/>
+            <w:r>
+              <w:rPr>
+                <w:rFonts w:cs="Calibri"/>
+                <w:color w:val="000000"/>
+              </w:rPr>
+              <w:t>), podría ocurrir un desarrollo ineficiente y con errores, lo que conduciría a retrasos en el cronograma, baja calidad del código y posibles fallos en la funcionalidad del producto final.</w:t>
             </w:r>
           </w:p>
         </w:tc>
@@ -2752,7 +3828,23 @@
                 <w:rFonts w:cs="Calibri"/>
                 <w:color w:val="000000"/>
               </w:rPr>
-              <w:t>El escaso conocimiento de lenguaje de programación (php) del equipo</w:t>
+              <w:t>El escaso conocimiento de lenguaje de programación (</w:t>
+            </w:r>
+            <w:proofErr w:type="spellStart"/>
+            <w:r>
+              <w:rPr>
+                <w:rFonts w:cs="Calibri"/>
+                <w:color w:val="000000"/>
+              </w:rPr>
+              <w:t>php</w:t>
+            </w:r>
+            <w:proofErr w:type="spellEnd"/>
+            <w:r>
+              <w:rPr>
+                <w:rFonts w:cs="Calibri"/>
+                <w:color w:val="000000"/>
+              </w:rPr>
+              <w:t>) del equipo</w:t>
             </w:r>
           </w:p>
         </w:tc>
@@ -2829,7 +3921,11 @@
             <w:tcW w:w="5635" w:type="dxa"/>
             <w:vAlign w:val="center"/>
           </w:tcPr>
-          <w:p/>
+          <w:p>
+            <w:r>
+              <w:t>FH</w:t>
+            </w:r>
+          </w:p>
         </w:tc>
       </w:tr>
       <w:tr>
@@ -2900,7 +3996,7 @@
       <w:pPr>
         <w:pStyle w:val="PSI-Ttulo1"/>
       </w:pPr>
-      <w:bookmarkStart w:id="2" w:name="_Toc178012876"/>
+      <w:bookmarkStart w:id="2" w:name="_Toc178084143"/>
       <w:r>
         <w:lastRenderedPageBreak/>
         <w:t xml:space="preserve">Referencia </w:t>
@@ -2920,7 +4016,7 @@
       <w:pPr>
         <w:pStyle w:val="PSI-Ttulo2"/>
       </w:pPr>
-      <w:bookmarkStart w:id="3" w:name="_Toc178012877"/>
+      <w:bookmarkStart w:id="3" w:name="_Toc178084144"/>
       <w:r>
         <w:t>Identificación</w:t>
       </w:r>
@@ -3060,7 +4156,15 @@
           </w:tcPr>
           <w:p>
             <w:r>
-              <w:t>Dado el escaso conocimiento de lenguaje de programación (php), podría ocurrir un desarrollo ineficiente y con errores, lo que conduciría a retrasos en el cronograma, baja calidad del código y posibles fallos en la funcionalidad del producto final.</w:t>
+              <w:t>Dado el escaso conocimiento de lenguaje de programación (</w:t>
+            </w:r>
+            <w:proofErr w:type="spellStart"/>
+            <w:r>
+              <w:t>php</w:t>
+            </w:r>
+            <w:proofErr w:type="spellEnd"/>
+            <w:r>
+              <w:t>), podría ocurrir un desarrollo ineficiente y con errores, lo que conduciría a retrasos en el cronograma, baja calidad del código y posibles fallos en la funcionalidad del producto final.</w:t>
             </w:r>
           </w:p>
         </w:tc>
@@ -3144,7 +4248,7 @@
       <w:pPr>
         <w:pStyle w:val="PSI-Ttulo2"/>
       </w:pPr>
-      <w:bookmarkStart w:id="4" w:name="_Toc178012878"/>
+      <w:bookmarkStart w:id="4" w:name="_Toc178084145"/>
       <w:r>
         <w:t>Análisis</w:t>
       </w:r>
@@ -3262,7 +4366,23 @@
                 <w:rFonts w:cs="Calibri"/>
                 <w:color w:val="000000"/>
               </w:rPr>
-              <w:t>El escaso conocimiento de lenguaje de programación (php) del equipo.</w:t>
+              <w:t>El escaso conocimiento de lenguaje de programación (</w:t>
+            </w:r>
+            <w:proofErr w:type="spellStart"/>
+            <w:r>
+              <w:rPr>
+                <w:rFonts w:cs="Calibri"/>
+                <w:color w:val="000000"/>
+              </w:rPr>
+              <w:t>php</w:t>
+            </w:r>
+            <w:proofErr w:type="spellEnd"/>
+            <w:r>
+              <w:rPr>
+                <w:rFonts w:cs="Calibri"/>
+                <w:color w:val="000000"/>
+              </w:rPr>
+              <w:t>) del equipo.</w:t>
             </w:r>
           </w:p>
         </w:tc>
@@ -3308,7 +4428,7 @@
       <w:pPr>
         <w:pStyle w:val="PSI-Ttulo2"/>
       </w:pPr>
-      <w:bookmarkStart w:id="5" w:name="_Toc178012879"/>
+      <w:bookmarkStart w:id="5" w:name="_Toc178084146"/>
       <w:r>
         <w:t>Plan de Riesgos</w:t>
       </w:r>
@@ -3386,7 +4506,6 @@
           </w:tcPr>
           <w:p>
             <w:r>
-              <w:lastRenderedPageBreak/>
               <w:t>Mitigación</w:t>
             </w:r>
           </w:p>
@@ -3395,7 +4514,11 @@
           <w:tcPr>
             <w:tcW w:w="1701" w:type="dxa"/>
           </w:tcPr>
-          <w:p/>
+          <w:p>
+            <w:r>
+              <w:t>FH</w:t>
+            </w:r>
+          </w:p>
         </w:tc>
         <w:tc>
           <w:tcPr>
@@ -3403,11 +4526,56 @@
             <w:shd w:val="clear" w:color="auto" w:fill="auto"/>
           </w:tcPr>
           <w:p>
-            <w:r>
-              <w:t xml:space="preserve">Realizar el curso y modificar un proyecto realizado en </w:t>
-            </w:r>
-            <w:r>
-              <w:t>PHP</w:t>
+            <w:pPr>
+              <w:pStyle w:val="Prrafodelista"/>
+              <w:numPr>
+                <w:ilvl w:val="0"/>
+                <w:numId w:val="22"/>
+              </w:numPr>
+              <w:ind w:left="481"/>
+            </w:pPr>
+            <w:r>
+              <w:t>Buscar cursos de PHP.</w:t>
+            </w:r>
+          </w:p>
+          <w:p>
+            <w:pPr>
+              <w:pStyle w:val="Prrafodelista"/>
+              <w:numPr>
+                <w:ilvl w:val="0"/>
+                <w:numId w:val="22"/>
+              </w:numPr>
+              <w:ind w:left="481"/>
+            </w:pPr>
+            <w:r>
+              <w:lastRenderedPageBreak/>
+              <w:t>Elegir el curso que se considere más apropiado.</w:t>
+            </w:r>
+          </w:p>
+          <w:p>
+            <w:pPr>
+              <w:pStyle w:val="Prrafodelista"/>
+              <w:numPr>
+                <w:ilvl w:val="0"/>
+                <w:numId w:val="22"/>
+              </w:numPr>
+              <w:ind w:left="481"/>
+            </w:pPr>
+            <w:r>
+              <w:t>Realizar el curso.</w:t>
+            </w:r>
+          </w:p>
+          <w:p>
+            <w:pPr>
+              <w:pStyle w:val="Prrafodelista"/>
+              <w:numPr>
+                <w:ilvl w:val="0"/>
+                <w:numId w:val="22"/>
+              </w:numPr>
+              <w:ind w:left="481"/>
+            </w:pPr>
+            <w:r>
+              <w:t>Implementar pequeños programas de prueba.</w:t>
             </w:r>
           </w:p>
         </w:tc>
@@ -3418,6 +4586,7 @@
           </w:tcPr>
           <w:p>
             <w:r>
+              <w:lastRenderedPageBreak/>
               <w:t>Elaboración (2da iteración)</w:t>
             </w:r>
           </w:p>
@@ -3461,7 +4630,7 @@
       <w:pPr>
         <w:pStyle w:val="PSI-Ttulo2"/>
       </w:pPr>
-      <w:bookmarkStart w:id="6" w:name="_Toc178012880"/>
+      <w:bookmarkStart w:id="6" w:name="_Toc178084147"/>
       <w:r>
         <w:t>Seguimiento</w:t>
       </w:r>
@@ -3586,7 +4755,7 @@
       <w:pPr>
         <w:pStyle w:val="PSI-Ttulo1"/>
       </w:pPr>
-      <w:bookmarkStart w:id="7" w:name="_Toc178012881"/>
+      <w:bookmarkStart w:id="7" w:name="_Toc178084148"/>
       <w:r>
         <w:lastRenderedPageBreak/>
         <w:t xml:space="preserve">Riesgo </w:t>
@@ -3603,7 +4772,7 @@
       <w:pPr>
         <w:pStyle w:val="PSI-Ttulo1"/>
       </w:pPr>
-      <w:bookmarkStart w:id="8" w:name="_Toc178012882"/>
+      <w:bookmarkStart w:id="8" w:name="_Toc178084149"/>
       <w:r>
         <w:t>Leyenda</w:t>
       </w:r>
@@ -4010,7 +5179,11 @@
             <w:tcW w:w="5635" w:type="dxa"/>
             <w:vAlign w:val="center"/>
           </w:tcPr>
-          <w:p/>
+          <w:p>
+            <w:r>
+              <w:t>CA</w:t>
+            </w:r>
+          </w:p>
         </w:tc>
       </w:tr>
       <w:tr>
@@ -4070,7 +5243,7 @@
       <w:r>
         <w:br w:type="page"/>
       </w:r>
-      <w:bookmarkStart w:id="9" w:name="_Toc178012883"/>
+      <w:bookmarkStart w:id="9" w:name="_Toc178084150"/>
       <w:r>
         <w:lastRenderedPageBreak/>
         <w:t xml:space="preserve">Referencia </w:t>
@@ -4087,7 +5260,7 @@
       <w:pPr>
         <w:pStyle w:val="PSI-Ttulo2"/>
       </w:pPr>
-      <w:bookmarkStart w:id="10" w:name="_Toc178012884"/>
+      <w:bookmarkStart w:id="10" w:name="_Toc178084151"/>
       <w:r>
         <w:t>Identificación</w:t>
       </w:r>
@@ -4319,7 +5492,7 @@
       <w:pPr>
         <w:pStyle w:val="PSI-Ttulo2"/>
       </w:pPr>
-      <w:bookmarkStart w:id="11" w:name="_Toc178012885"/>
+      <w:bookmarkStart w:id="11" w:name="_Toc178084152"/>
       <w:r>
         <w:t>Análisis</w:t>
       </w:r>
@@ -4506,7 +5679,7 @@
       <w:pPr>
         <w:pStyle w:val="PSI-Ttulo2"/>
       </w:pPr>
-      <w:bookmarkStart w:id="12" w:name="_Toc178012886"/>
+      <w:bookmarkStart w:id="12" w:name="_Toc178084153"/>
       <w:r>
         <w:t>Plan de Riesgos</w:t>
       </w:r>
@@ -4592,7 +5765,11 @@
           <w:tcPr>
             <w:tcW w:w="1701" w:type="dxa"/>
           </w:tcPr>
-          <w:p/>
+          <w:p>
+            <w:r>
+              <w:t>CA</w:t>
+            </w:r>
+          </w:p>
         </w:tc>
         <w:tc>
           <w:tcPr>
@@ -4600,14 +5777,38 @@
             <w:shd w:val="clear" w:color="auto" w:fill="auto"/>
           </w:tcPr>
           <w:p>
-            <w:r>
-              <w:t xml:space="preserve">Actualizar el </w:t>
-            </w:r>
-            <w:r>
-              <w:t>UARGFLOW</w:t>
-            </w:r>
-            <w:r>
-              <w:t xml:space="preserve"> y resolver errores lógicos.</w:t>
+            <w:pPr>
+              <w:pStyle w:val="Prrafodelista"/>
+              <w:numPr>
+                <w:ilvl w:val="0"/>
+                <w:numId w:val="23"/>
+              </w:numPr>
+              <w:ind w:left="481"/>
+            </w:pPr>
+            <w:r>
+              <w:t>Actualizar</w:t>
+            </w:r>
+            <w:r>
+              <w:t xml:space="preserve"> UARGflow a PHP8.</w:t>
+            </w:r>
+            <w:r>
+              <w:t xml:space="preserve">  </w:t>
+            </w:r>
+          </w:p>
+          <w:p>
+            <w:pPr>
+              <w:pStyle w:val="Prrafodelista"/>
+              <w:numPr>
+                <w:ilvl w:val="0"/>
+                <w:numId w:val="23"/>
+              </w:numPr>
+              <w:ind w:left="481"/>
+            </w:pPr>
+            <w:r>
+              <w:t>R</w:t>
+            </w:r>
+            <w:r>
+              <w:t>esolver errores lógicos.</w:t>
             </w:r>
           </w:p>
         </w:tc>
@@ -4661,9 +5862,8 @@
       <w:pPr>
         <w:pStyle w:val="PSI-Ttulo2"/>
       </w:pPr>
-      <w:bookmarkStart w:id="13" w:name="_Toc178012887"/>
+      <w:bookmarkStart w:id="13" w:name="_Toc178084154"/>
       <w:r>
-        <w:lastRenderedPageBreak/>
         <w:t>Seguimiento</w:t>
       </w:r>
       <w:bookmarkEnd w:id="13"/>
@@ -4769,7 +5969,7 @@
       <w:pPr>
         <w:pStyle w:val="PSI-Ttulo1"/>
       </w:pPr>
-      <w:bookmarkStart w:id="14" w:name="_Toc178012888"/>
+      <w:bookmarkStart w:id="14" w:name="_Toc178084155"/>
       <w:r>
         <w:t>Riesgo 09:</w:t>
       </w:r>
@@ -4779,7 +5979,7 @@
       <w:pPr>
         <w:pStyle w:val="PSI-Ttulo1"/>
       </w:pPr>
-      <w:bookmarkStart w:id="15" w:name="_Toc178012889"/>
+      <w:bookmarkStart w:id="15" w:name="_Toc178084156"/>
       <w:r>
         <w:t>Leyenda</w:t>
       </w:r>
@@ -5188,7 +6388,11 @@
             <w:tcW w:w="5635" w:type="dxa"/>
             <w:vAlign w:val="center"/>
           </w:tcPr>
-          <w:p/>
+          <w:p>
+            <w:r>
+              <w:t>HC</w:t>
+            </w:r>
+          </w:p>
         </w:tc>
       </w:tr>
       <w:tr>
@@ -5248,7 +6452,7 @@
       <w:r>
         <w:br w:type="page"/>
       </w:r>
-      <w:bookmarkStart w:id="16" w:name="_Toc178012890"/>
+      <w:bookmarkStart w:id="16" w:name="_Toc178084157"/>
       <w:r>
         <w:lastRenderedPageBreak/>
         <w:t xml:space="preserve">Referencia </w:t>
@@ -5265,7 +6469,7 @@
       <w:pPr>
         <w:pStyle w:val="PSI-Ttulo2"/>
       </w:pPr>
-      <w:bookmarkStart w:id="17" w:name="_Toc178012891"/>
+      <w:bookmarkStart w:id="17" w:name="_Toc178084158"/>
       <w:r>
         <w:t>Identificación</w:t>
       </w:r>
@@ -5501,7 +6705,7 @@
       <w:pPr>
         <w:pStyle w:val="PSI-Ttulo2"/>
       </w:pPr>
-      <w:bookmarkStart w:id="18" w:name="_Toc178012892"/>
+      <w:bookmarkStart w:id="18" w:name="_Toc178084159"/>
       <w:r>
         <w:t>Análisis</w:t>
       </w:r>
@@ -5693,7 +6897,7 @@
       <w:pPr>
         <w:pStyle w:val="PSI-Ttulo2"/>
       </w:pPr>
-      <w:bookmarkStart w:id="19" w:name="_Toc178012893"/>
+      <w:bookmarkStart w:id="19" w:name="_Toc178084160"/>
       <w:r>
         <w:t>Plan de Riesgos</w:t>
       </w:r>
@@ -5779,7 +6983,11 @@
           <w:tcPr>
             <w:tcW w:w="1701" w:type="dxa"/>
           </w:tcPr>
-          <w:p/>
+          <w:p>
+            <w:r>
+              <w:t>HC</w:t>
+            </w:r>
+          </w:p>
         </w:tc>
         <w:tc>
           <w:tcPr>
@@ -5787,8 +6995,38 @@
             <w:shd w:val="clear" w:color="auto" w:fill="auto"/>
           </w:tcPr>
           <w:p>
-            <w:r>
-              <w:t>Investigar métodos de pruebas y realizar plan de pruebas</w:t>
+            <w:pPr>
+              <w:pStyle w:val="Prrafodelista"/>
+              <w:numPr>
+                <w:ilvl w:val="0"/>
+                <w:numId w:val="24"/>
+              </w:numPr>
+              <w:ind w:left="481"/>
+            </w:pPr>
+            <w:r>
+              <w:t>Investigar métodos de pruebas</w:t>
+            </w:r>
+            <w:r>
+              <w:t>.</w:t>
+            </w:r>
+            <w:r>
+              <w:t xml:space="preserve"> </w:t>
+            </w:r>
+          </w:p>
+          <w:p>
+            <w:pPr>
+              <w:pStyle w:val="Prrafodelista"/>
+              <w:numPr>
+                <w:ilvl w:val="0"/>
+                <w:numId w:val="24"/>
+              </w:numPr>
+              <w:ind w:left="481"/>
+            </w:pPr>
+            <w:r>
+              <w:t>R</w:t>
+            </w:r>
+            <w:r>
+              <w:t>ealizar plan de pruebas</w:t>
             </w:r>
             <w:r>
               <w:t>.</w:t>
@@ -5845,9 +7083,8 @@
       <w:pPr>
         <w:pStyle w:val="PSI-Ttulo2"/>
       </w:pPr>
-      <w:bookmarkStart w:id="20" w:name="_Toc178012894"/>
+      <w:bookmarkStart w:id="20" w:name="_Toc178084161"/>
       <w:r>
-        <w:lastRenderedPageBreak/>
         <w:t>Seguimiento</w:t>
       </w:r>
       <w:bookmarkEnd w:id="20"/>
@@ -5953,17 +7190,21 @@
       <w:pPr>
         <w:pStyle w:val="PSI-Ttulo1"/>
       </w:pPr>
+      <w:bookmarkStart w:id="21" w:name="_Toc178084162"/>
       <w:r>
         <w:t>Riesgo 02:</w:t>
       </w:r>
+      <w:bookmarkEnd w:id="21"/>
     </w:p>
     <w:p>
       <w:pPr>
         <w:pStyle w:val="PSI-Ttulo1"/>
       </w:pPr>
+      <w:bookmarkStart w:id="22" w:name="_Toc178084163"/>
       <w:r>
         <w:t>Leyenda</w:t>
       </w:r>
+      <w:bookmarkEnd w:id="22"/>
     </w:p>
     <w:tbl>
       <w:tblPr>
@@ -6383,7 +7624,11 @@
             <w:tcW w:w="5635" w:type="dxa"/>
             <w:vAlign w:val="center"/>
           </w:tcPr>
-          <w:p/>
+          <w:p>
+            <w:r>
+              <w:t>CA</w:t>
+            </w:r>
+          </w:p>
         </w:tc>
       </w:tr>
       <w:tr>
@@ -6431,6 +7676,7 @@
       <w:r>
         <w:br w:type="page"/>
       </w:r>
+      <w:bookmarkStart w:id="23" w:name="_Toc178084164"/>
       <w:r>
         <w:lastRenderedPageBreak/>
         <w:t xml:space="preserve">Referencia </w:t>
@@ -6444,14 +7690,17 @@
       <w:r>
         <w:t>2</w:t>
       </w:r>
+      <w:bookmarkEnd w:id="23"/>
     </w:p>
     <w:p>
       <w:pPr>
         <w:pStyle w:val="PSI-Ttulo2"/>
       </w:pPr>
+      <w:bookmarkStart w:id="24" w:name="_Toc178084165"/>
       <w:r>
         <w:t>Identificación</w:t>
       </w:r>
+      <w:bookmarkEnd w:id="24"/>
     </w:p>
     <w:tbl>
       <w:tblPr>
@@ -6692,9 +7941,11 @@
       <w:pPr>
         <w:pStyle w:val="PSI-Ttulo2"/>
       </w:pPr>
+      <w:bookmarkStart w:id="25" w:name="_Toc178084166"/>
       <w:r>
         <w:t>Análisis</w:t>
       </w:r>
+      <w:bookmarkEnd w:id="25"/>
     </w:p>
     <w:tbl>
       <w:tblPr>
@@ -6886,9 +8137,11 @@
       <w:pPr>
         <w:pStyle w:val="PSI-Ttulo2"/>
       </w:pPr>
+      <w:bookmarkStart w:id="26" w:name="_Toc178084167"/>
       <w:r>
         <w:t>Plan de Riesgos</w:t>
       </w:r>
+      <w:bookmarkEnd w:id="26"/>
     </w:p>
     <w:tbl>
       <w:tblPr>
@@ -6970,7 +8223,11 @@
           <w:tcPr>
             <w:tcW w:w="1701" w:type="dxa"/>
           </w:tcPr>
-          <w:p/>
+          <w:p>
+            <w:r>
+              <w:t>CA</w:t>
+            </w:r>
+          </w:p>
         </w:tc>
         <w:tc>
           <w:tcPr>
@@ -6978,8 +8235,33 @@
             <w:shd w:val="clear" w:color="auto" w:fill="auto"/>
           </w:tcPr>
           <w:p>
-            <w:r>
-              <w:t>Investigar métodos de pruebas y realizar plan de pruebas.</w:t>
+            <w:pPr>
+              <w:pStyle w:val="Prrafodelista"/>
+              <w:numPr>
+                <w:ilvl w:val="0"/>
+                <w:numId w:val="25"/>
+              </w:numPr>
+            </w:pPr>
+            <w:r>
+              <w:t>Investigar métodos de pruebas</w:t>
+            </w:r>
+            <w:r>
+              <w:t>.</w:t>
+            </w:r>
+          </w:p>
+          <w:p>
+            <w:pPr>
+              <w:pStyle w:val="Prrafodelista"/>
+              <w:numPr>
+                <w:ilvl w:val="0"/>
+                <w:numId w:val="25"/>
+              </w:numPr>
+            </w:pPr>
+            <w:r>
+              <w:t>R</w:t>
+            </w:r>
+            <w:r>
+              <w:t>ealizar plan de pruebas.</w:t>
             </w:r>
           </w:p>
         </w:tc>
@@ -7033,10 +8315,12 @@
       <w:pPr>
         <w:pStyle w:val="PSI-Ttulo2"/>
       </w:pPr>
+      <w:bookmarkStart w:id="27" w:name="_Toc178084168"/>
       <w:r>
         <w:lastRenderedPageBreak/>
         <w:t>Seguimiento</w:t>
       </w:r>
+      <w:bookmarkEnd w:id="27"/>
     </w:p>
     <w:tbl>
       <w:tblPr>
@@ -7139,23 +8423,21 @@
       <w:pPr>
         <w:pStyle w:val="PSI-Ttulo1"/>
       </w:pPr>
+      <w:bookmarkStart w:id="28" w:name="_Toc178084169"/>
       <w:r>
-        <w:t>Riesgo 0</w:t>
+        <w:t>Riesgo 08:</w:t>
       </w:r>
-      <w:r>
-        <w:t>8</w:t>
-      </w:r>
-      <w:r>
-        <w:t>:</w:t>
-      </w:r>
+      <w:bookmarkEnd w:id="28"/>
     </w:p>
     <w:p>
       <w:pPr>
         <w:pStyle w:val="PSI-Ttulo1"/>
       </w:pPr>
+      <w:bookmarkStart w:id="29" w:name="_Toc178084170"/>
       <w:r>
         <w:t>Leyenda</w:t>
       </w:r>
+      <w:bookmarkEnd w:id="29"/>
     </w:p>
     <w:tbl>
       <w:tblPr>
@@ -7557,7 +8839,11 @@
             <w:tcW w:w="5635" w:type="dxa"/>
             <w:vAlign w:val="center"/>
           </w:tcPr>
-          <w:p/>
+          <w:p>
+            <w:r>
+              <w:t>FH</w:t>
+            </w:r>
+          </w:p>
         </w:tc>
       </w:tr>
       <w:tr>
@@ -7614,6 +8900,7 @@
       <w:r>
         <w:br w:type="page"/>
       </w:r>
+      <w:bookmarkStart w:id="30" w:name="_Toc178084171"/>
       <w:r>
         <w:lastRenderedPageBreak/>
         <w:t xml:space="preserve">Referencia </w:t>
@@ -7627,14 +8914,17 @@
       <w:r>
         <w:t>8</w:t>
       </w:r>
+      <w:bookmarkEnd w:id="30"/>
     </w:p>
     <w:p>
       <w:pPr>
         <w:pStyle w:val="PSI-Ttulo2"/>
       </w:pPr>
+      <w:bookmarkStart w:id="31" w:name="_Toc178084172"/>
       <w:r>
         <w:t>Identificación</w:t>
       </w:r>
+      <w:bookmarkEnd w:id="31"/>
     </w:p>
     <w:tbl>
       <w:tblPr>
@@ -7869,9 +9159,11 @@
       <w:pPr>
         <w:pStyle w:val="PSI-Ttulo2"/>
       </w:pPr>
+      <w:bookmarkStart w:id="32" w:name="_Toc178084173"/>
       <w:r>
         <w:t>Análisis</w:t>
       </w:r>
+      <w:bookmarkEnd w:id="32"/>
     </w:p>
     <w:tbl>
       <w:tblPr>
@@ -8054,9 +9346,11 @@
       <w:pPr>
         <w:pStyle w:val="PSI-Ttulo2"/>
       </w:pPr>
+      <w:bookmarkStart w:id="33" w:name="_Toc178084174"/>
       <w:r>
         <w:t>Plan de Riesgos</w:t>
       </w:r>
+      <w:bookmarkEnd w:id="33"/>
     </w:p>
     <w:tbl>
       <w:tblPr>
@@ -8138,7 +9432,11 @@
           <w:tcPr>
             <w:tcW w:w="1701" w:type="dxa"/>
           </w:tcPr>
-          <w:p/>
+          <w:p>
+            <w:r>
+              <w:t>FH</w:t>
+            </w:r>
+          </w:p>
         </w:tc>
         <w:tc>
           <w:tcPr>
@@ -8146,6 +9444,14 @@
             <w:shd w:val="clear" w:color="auto" w:fill="auto"/>
           </w:tcPr>
           <w:p>
+            <w:pPr>
+              <w:pStyle w:val="Prrafodelista"/>
+              <w:numPr>
+                <w:ilvl w:val="0"/>
+                <w:numId w:val="26"/>
+              </w:numPr>
+              <w:ind w:left="481"/>
+            </w:pPr>
             <w:r>
               <w:t>Realizar las reuniones de retrospectivas</w:t>
             </w:r>
@@ -8201,10 +9507,12 @@
       <w:pPr>
         <w:pStyle w:val="PSI-Ttulo2"/>
       </w:pPr>
+      <w:bookmarkStart w:id="34" w:name="_Toc178084175"/>
       <w:r>
         <w:lastRenderedPageBreak/>
         <w:t>Seguimiento</w:t>
       </w:r>
+      <w:bookmarkEnd w:id="34"/>
     </w:p>
     <w:tbl>
       <w:tblPr>
@@ -8347,8 +9655,16 @@
       <w:rPr>
         <w:lang w:val="es-AR"/>
       </w:rPr>
-      <w:t>T-Code</w:t>
+      <w:t>T-</w:t>
     </w:r>
+    <w:proofErr w:type="spellStart"/>
+    <w:r>
+      <w:rPr>
+        <w:lang w:val="es-AR"/>
+      </w:rPr>
+      <w:t>Code</w:t>
+    </w:r>
+    <w:proofErr w:type="spellEnd"/>
     <w:r>
       <w:rPr>
         <w:lang w:val="es-AR"/>
@@ -8713,7 +10029,15 @@
       <w:spacing w:before="0"/>
     </w:pPr>
     <w:r>
-      <w:t>Agustín Collareda, Cintia Hernandez y Hugo Frey</w:t>
+      <w:t xml:space="preserve">Agustín Collareda, Cintia </w:t>
+    </w:r>
+    <w:proofErr w:type="spellStart"/>
+    <w:r>
+      <w:t>Hernandez</w:t>
+    </w:r>
+    <w:proofErr w:type="spellEnd"/>
+    <w:r>
+      <w:t xml:space="preserve"> y Hugo Frey</w:t>
     </w:r>
   </w:p>
 </w:ftr>
@@ -9898,6 +11222,232 @@
     </w:lvl>
   </w:abstractNum>
   <w:abstractNum w:abstractNumId="5" w15:restartNumberingAfterBreak="0">
+    <w:nsid w:val="070F01DD"/>
+    <w:multiLevelType w:val="hybridMultilevel"/>
+    <w:tmpl w:val="597072C4"/>
+    <w:lvl w:ilvl="0" w:tplc="2C0A0001">
+      <w:start w:val="1"/>
+      <w:numFmt w:val="bullet"/>
+      <w:lvlText w:val=""/>
+      <w:lvlJc w:val="left"/>
+      <w:pPr>
+        <w:ind w:left="720" w:hanging="360"/>
+      </w:pPr>
+      <w:rPr>
+        <w:rFonts w:ascii="Symbol" w:hAnsi="Symbol" w:hint="default"/>
+      </w:rPr>
+    </w:lvl>
+    <w:lvl w:ilvl="1" w:tplc="2C0A0003" w:tentative="1">
+      <w:start w:val="1"/>
+      <w:numFmt w:val="bullet"/>
+      <w:lvlText w:val="o"/>
+      <w:lvlJc w:val="left"/>
+      <w:pPr>
+        <w:ind w:left="1440" w:hanging="360"/>
+      </w:pPr>
+      <w:rPr>
+        <w:rFonts w:ascii="Courier New" w:hAnsi="Courier New" w:cs="Courier New" w:hint="default"/>
+      </w:rPr>
+    </w:lvl>
+    <w:lvl w:ilvl="2" w:tplc="2C0A0005" w:tentative="1">
+      <w:start w:val="1"/>
+      <w:numFmt w:val="bullet"/>
+      <w:lvlText w:val=""/>
+      <w:lvlJc w:val="left"/>
+      <w:pPr>
+        <w:ind w:left="2160" w:hanging="360"/>
+      </w:pPr>
+      <w:rPr>
+        <w:rFonts w:ascii="Wingdings" w:hAnsi="Wingdings" w:hint="default"/>
+      </w:rPr>
+    </w:lvl>
+    <w:lvl w:ilvl="3" w:tplc="2C0A0001" w:tentative="1">
+      <w:start w:val="1"/>
+      <w:numFmt w:val="bullet"/>
+      <w:lvlText w:val=""/>
+      <w:lvlJc w:val="left"/>
+      <w:pPr>
+        <w:ind w:left="2880" w:hanging="360"/>
+      </w:pPr>
+      <w:rPr>
+        <w:rFonts w:ascii="Symbol" w:hAnsi="Symbol" w:hint="default"/>
+      </w:rPr>
+    </w:lvl>
+    <w:lvl w:ilvl="4" w:tplc="2C0A0003" w:tentative="1">
+      <w:start w:val="1"/>
+      <w:numFmt w:val="bullet"/>
+      <w:lvlText w:val="o"/>
+      <w:lvlJc w:val="left"/>
+      <w:pPr>
+        <w:ind w:left="3600" w:hanging="360"/>
+      </w:pPr>
+      <w:rPr>
+        <w:rFonts w:ascii="Courier New" w:hAnsi="Courier New" w:cs="Courier New" w:hint="default"/>
+      </w:rPr>
+    </w:lvl>
+    <w:lvl w:ilvl="5" w:tplc="2C0A0005" w:tentative="1">
+      <w:start w:val="1"/>
+      <w:numFmt w:val="bullet"/>
+      <w:lvlText w:val=""/>
+      <w:lvlJc w:val="left"/>
+      <w:pPr>
+        <w:ind w:left="4320" w:hanging="360"/>
+      </w:pPr>
+      <w:rPr>
+        <w:rFonts w:ascii="Wingdings" w:hAnsi="Wingdings" w:hint="default"/>
+      </w:rPr>
+    </w:lvl>
+    <w:lvl w:ilvl="6" w:tplc="2C0A0001" w:tentative="1">
+      <w:start w:val="1"/>
+      <w:numFmt w:val="bullet"/>
+      <w:lvlText w:val=""/>
+      <w:lvlJc w:val="left"/>
+      <w:pPr>
+        <w:ind w:left="5040" w:hanging="360"/>
+      </w:pPr>
+      <w:rPr>
+        <w:rFonts w:ascii="Symbol" w:hAnsi="Symbol" w:hint="default"/>
+      </w:rPr>
+    </w:lvl>
+    <w:lvl w:ilvl="7" w:tplc="2C0A0003" w:tentative="1">
+      <w:start w:val="1"/>
+      <w:numFmt w:val="bullet"/>
+      <w:lvlText w:val="o"/>
+      <w:lvlJc w:val="left"/>
+      <w:pPr>
+        <w:ind w:left="5760" w:hanging="360"/>
+      </w:pPr>
+      <w:rPr>
+        <w:rFonts w:ascii="Courier New" w:hAnsi="Courier New" w:cs="Courier New" w:hint="default"/>
+      </w:rPr>
+    </w:lvl>
+    <w:lvl w:ilvl="8" w:tplc="2C0A0005" w:tentative="1">
+      <w:start w:val="1"/>
+      <w:numFmt w:val="bullet"/>
+      <w:lvlText w:val=""/>
+      <w:lvlJc w:val="left"/>
+      <w:pPr>
+        <w:ind w:left="6480" w:hanging="360"/>
+      </w:pPr>
+      <w:rPr>
+        <w:rFonts w:ascii="Wingdings" w:hAnsi="Wingdings" w:hint="default"/>
+      </w:rPr>
+    </w:lvl>
+  </w:abstractNum>
+  <w:abstractNum w:abstractNumId="6" w15:restartNumberingAfterBreak="0">
+    <w:nsid w:val="0C967F31"/>
+    <w:multiLevelType w:val="hybridMultilevel"/>
+    <w:tmpl w:val="B464EF70"/>
+    <w:lvl w:ilvl="0" w:tplc="2C0A0001">
+      <w:start w:val="1"/>
+      <w:numFmt w:val="bullet"/>
+      <w:lvlText w:val=""/>
+      <w:lvlJc w:val="left"/>
+      <w:pPr>
+        <w:ind w:left="720" w:hanging="360"/>
+      </w:pPr>
+      <w:rPr>
+        <w:rFonts w:ascii="Symbol" w:hAnsi="Symbol" w:hint="default"/>
+      </w:rPr>
+    </w:lvl>
+    <w:lvl w:ilvl="1" w:tplc="2C0A0003" w:tentative="1">
+      <w:start w:val="1"/>
+      <w:numFmt w:val="bullet"/>
+      <w:lvlText w:val="o"/>
+      <w:lvlJc w:val="left"/>
+      <w:pPr>
+        <w:ind w:left="1440" w:hanging="360"/>
+      </w:pPr>
+      <w:rPr>
+        <w:rFonts w:ascii="Courier New" w:hAnsi="Courier New" w:cs="Courier New" w:hint="default"/>
+      </w:rPr>
+    </w:lvl>
+    <w:lvl w:ilvl="2" w:tplc="2C0A0005" w:tentative="1">
+      <w:start w:val="1"/>
+      <w:numFmt w:val="bullet"/>
+      <w:lvlText w:val=""/>
+      <w:lvlJc w:val="left"/>
+      <w:pPr>
+        <w:ind w:left="2160" w:hanging="360"/>
+      </w:pPr>
+      <w:rPr>
+        <w:rFonts w:ascii="Wingdings" w:hAnsi="Wingdings" w:hint="default"/>
+      </w:rPr>
+    </w:lvl>
+    <w:lvl w:ilvl="3" w:tplc="2C0A0001" w:tentative="1">
+      <w:start w:val="1"/>
+      <w:numFmt w:val="bullet"/>
+      <w:lvlText w:val=""/>
+      <w:lvlJc w:val="left"/>
+      <w:pPr>
+        <w:ind w:left="2880" w:hanging="360"/>
+      </w:pPr>
+      <w:rPr>
+        <w:rFonts w:ascii="Symbol" w:hAnsi="Symbol" w:hint="default"/>
+      </w:rPr>
+    </w:lvl>
+    <w:lvl w:ilvl="4" w:tplc="2C0A0003" w:tentative="1">
+      <w:start w:val="1"/>
+      <w:numFmt w:val="bullet"/>
+      <w:lvlText w:val="o"/>
+      <w:lvlJc w:val="left"/>
+      <w:pPr>
+        <w:ind w:left="3600" w:hanging="360"/>
+      </w:pPr>
+      <w:rPr>
+        <w:rFonts w:ascii="Courier New" w:hAnsi="Courier New" w:cs="Courier New" w:hint="default"/>
+      </w:rPr>
+    </w:lvl>
+    <w:lvl w:ilvl="5" w:tplc="2C0A0005" w:tentative="1">
+      <w:start w:val="1"/>
+      <w:numFmt w:val="bullet"/>
+      <w:lvlText w:val=""/>
+      <w:lvlJc w:val="left"/>
+      <w:pPr>
+        <w:ind w:left="4320" w:hanging="360"/>
+      </w:pPr>
+      <w:rPr>
+        <w:rFonts w:ascii="Wingdings" w:hAnsi="Wingdings" w:hint="default"/>
+      </w:rPr>
+    </w:lvl>
+    <w:lvl w:ilvl="6" w:tplc="2C0A0001" w:tentative="1">
+      <w:start w:val="1"/>
+      <w:numFmt w:val="bullet"/>
+      <w:lvlText w:val=""/>
+      <w:lvlJc w:val="left"/>
+      <w:pPr>
+        <w:ind w:left="5040" w:hanging="360"/>
+      </w:pPr>
+      <w:rPr>
+        <w:rFonts w:ascii="Symbol" w:hAnsi="Symbol" w:hint="default"/>
+      </w:rPr>
+    </w:lvl>
+    <w:lvl w:ilvl="7" w:tplc="2C0A0003" w:tentative="1">
+      <w:start w:val="1"/>
+      <w:numFmt w:val="bullet"/>
+      <w:lvlText w:val="o"/>
+      <w:lvlJc w:val="left"/>
+      <w:pPr>
+        <w:ind w:left="5760" w:hanging="360"/>
+      </w:pPr>
+      <w:rPr>
+        <w:rFonts w:ascii="Courier New" w:hAnsi="Courier New" w:cs="Courier New" w:hint="default"/>
+      </w:rPr>
+    </w:lvl>
+    <w:lvl w:ilvl="8" w:tplc="2C0A0005" w:tentative="1">
+      <w:start w:val="1"/>
+      <w:numFmt w:val="bullet"/>
+      <w:lvlText w:val=""/>
+      <w:lvlJc w:val="left"/>
+      <w:pPr>
+        <w:ind w:left="6480" w:hanging="360"/>
+      </w:pPr>
+      <w:rPr>
+        <w:rFonts w:ascii="Wingdings" w:hAnsi="Wingdings" w:hint="default"/>
+      </w:rPr>
+    </w:lvl>
+  </w:abstractNum>
+  <w:abstractNum w:abstractNumId="7" w15:restartNumberingAfterBreak="0">
     <w:nsid w:val="11EC450D"/>
     <w:multiLevelType w:val="hybridMultilevel"/>
     <w:tmpl w:val="8D1847A2"/>
@@ -10010,7 +11560,120 @@
       </w:rPr>
     </w:lvl>
   </w:abstractNum>
-  <w:abstractNum w:abstractNumId="6" w15:restartNumberingAfterBreak="0">
+  <w:abstractNum w:abstractNumId="8" w15:restartNumberingAfterBreak="0">
+    <w:nsid w:val="14B4687E"/>
+    <w:multiLevelType w:val="hybridMultilevel"/>
+    <w:tmpl w:val="94CE1AA0"/>
+    <w:lvl w:ilvl="0" w:tplc="2C0A0001">
+      <w:start w:val="1"/>
+      <w:numFmt w:val="bullet"/>
+      <w:lvlText w:val=""/>
+      <w:lvlJc w:val="left"/>
+      <w:pPr>
+        <w:ind w:left="720" w:hanging="360"/>
+      </w:pPr>
+      <w:rPr>
+        <w:rFonts w:ascii="Symbol" w:hAnsi="Symbol" w:hint="default"/>
+      </w:rPr>
+    </w:lvl>
+    <w:lvl w:ilvl="1" w:tplc="FFFFFFFF" w:tentative="1">
+      <w:start w:val="1"/>
+      <w:numFmt w:val="bullet"/>
+      <w:lvlText w:val="o"/>
+      <w:lvlJc w:val="left"/>
+      <w:pPr>
+        <w:ind w:left="1440" w:hanging="360"/>
+      </w:pPr>
+      <w:rPr>
+        <w:rFonts w:ascii="Courier New" w:hAnsi="Courier New" w:cs="Courier New" w:hint="default"/>
+      </w:rPr>
+    </w:lvl>
+    <w:lvl w:ilvl="2" w:tplc="FFFFFFFF" w:tentative="1">
+      <w:start w:val="1"/>
+      <w:numFmt w:val="bullet"/>
+      <w:lvlText w:val=""/>
+      <w:lvlJc w:val="left"/>
+      <w:pPr>
+        <w:ind w:left="2160" w:hanging="360"/>
+      </w:pPr>
+      <w:rPr>
+        <w:rFonts w:ascii="Wingdings" w:hAnsi="Wingdings" w:hint="default"/>
+      </w:rPr>
+    </w:lvl>
+    <w:lvl w:ilvl="3" w:tplc="FFFFFFFF" w:tentative="1">
+      <w:start w:val="1"/>
+      <w:numFmt w:val="bullet"/>
+      <w:lvlText w:val=""/>
+      <w:lvlJc w:val="left"/>
+      <w:pPr>
+        <w:ind w:left="2880" w:hanging="360"/>
+      </w:pPr>
+      <w:rPr>
+        <w:rFonts w:ascii="Symbol" w:hAnsi="Symbol" w:hint="default"/>
+      </w:rPr>
+    </w:lvl>
+    <w:lvl w:ilvl="4" w:tplc="FFFFFFFF" w:tentative="1">
+      <w:start w:val="1"/>
+      <w:numFmt w:val="bullet"/>
+      <w:lvlText w:val="o"/>
+      <w:lvlJc w:val="left"/>
+      <w:pPr>
+        <w:ind w:left="3600" w:hanging="360"/>
+      </w:pPr>
+      <w:rPr>
+        <w:rFonts w:ascii="Courier New" w:hAnsi="Courier New" w:cs="Courier New" w:hint="default"/>
+      </w:rPr>
+    </w:lvl>
+    <w:lvl w:ilvl="5" w:tplc="FFFFFFFF" w:tentative="1">
+      <w:start w:val="1"/>
+      <w:numFmt w:val="bullet"/>
+      <w:lvlText w:val=""/>
+      <w:lvlJc w:val="left"/>
+      <w:pPr>
+        <w:ind w:left="4320" w:hanging="360"/>
+      </w:pPr>
+      <w:rPr>
+        <w:rFonts w:ascii="Wingdings" w:hAnsi="Wingdings" w:hint="default"/>
+      </w:rPr>
+    </w:lvl>
+    <w:lvl w:ilvl="6" w:tplc="FFFFFFFF" w:tentative="1">
+      <w:start w:val="1"/>
+      <w:numFmt w:val="bullet"/>
+      <w:lvlText w:val=""/>
+      <w:lvlJc w:val="left"/>
+      <w:pPr>
+        <w:ind w:left="5040" w:hanging="360"/>
+      </w:pPr>
+      <w:rPr>
+        <w:rFonts w:ascii="Symbol" w:hAnsi="Symbol" w:hint="default"/>
+      </w:rPr>
+    </w:lvl>
+    <w:lvl w:ilvl="7" w:tplc="FFFFFFFF" w:tentative="1">
+      <w:start w:val="1"/>
+      <w:numFmt w:val="bullet"/>
+      <w:lvlText w:val="o"/>
+      <w:lvlJc w:val="left"/>
+      <w:pPr>
+        <w:ind w:left="5760" w:hanging="360"/>
+      </w:pPr>
+      <w:rPr>
+        <w:rFonts w:ascii="Courier New" w:hAnsi="Courier New" w:cs="Courier New" w:hint="default"/>
+      </w:rPr>
+    </w:lvl>
+    <w:lvl w:ilvl="8" w:tplc="FFFFFFFF" w:tentative="1">
+      <w:start w:val="1"/>
+      <w:numFmt w:val="bullet"/>
+      <w:lvlText w:val=""/>
+      <w:lvlJc w:val="left"/>
+      <w:pPr>
+        <w:ind w:left="6480" w:hanging="360"/>
+      </w:pPr>
+      <w:rPr>
+        <w:rFonts w:ascii="Wingdings" w:hAnsi="Wingdings" w:hint="default"/>
+      </w:rPr>
+    </w:lvl>
+  </w:abstractNum>
+  <w:abstractNum w:abstractNumId="9" w15:restartNumberingAfterBreak="0">
     <w:nsid w:val="1AC81F88"/>
     <w:multiLevelType w:val="hybridMultilevel"/>
     <w:tmpl w:val="C58655EE"/>
@@ -10099,7 +11762,7 @@
       </w:pPr>
     </w:lvl>
   </w:abstractNum>
-  <w:abstractNum w:abstractNumId="7" w15:restartNumberingAfterBreak="0">
+  <w:abstractNum w:abstractNumId="10" w15:restartNumberingAfterBreak="0">
     <w:nsid w:val="1BF4083E"/>
     <w:multiLevelType w:val="hybridMultilevel"/>
     <w:tmpl w:val="C58655EE"/>
@@ -10188,7 +11851,7 @@
       </w:pPr>
     </w:lvl>
   </w:abstractNum>
-  <w:abstractNum w:abstractNumId="8" w15:restartNumberingAfterBreak="0">
+  <w:abstractNum w:abstractNumId="11" w15:restartNumberingAfterBreak="0">
     <w:nsid w:val="1D306515"/>
     <w:multiLevelType w:val="hybridMultilevel"/>
     <w:tmpl w:val="D3A61FAA"/>
@@ -10274,7 +11937,120 @@
       </w:pPr>
     </w:lvl>
   </w:abstractNum>
-  <w:abstractNum w:abstractNumId="9" w15:restartNumberingAfterBreak="0">
+  <w:abstractNum w:abstractNumId="12" w15:restartNumberingAfterBreak="0">
+    <w:nsid w:val="20714A34"/>
+    <w:multiLevelType w:val="hybridMultilevel"/>
+    <w:tmpl w:val="DE1C8918"/>
+    <w:lvl w:ilvl="0" w:tplc="2C0A000F">
+      <w:start w:val="1"/>
+      <w:numFmt w:val="decimal"/>
+      <w:lvlText w:val="%1."/>
+      <w:lvlJc w:val="left"/>
+      <w:pPr>
+        <w:ind w:left="720" w:hanging="360"/>
+      </w:pPr>
+      <w:rPr>
+        <w:rFonts w:hint="default"/>
+      </w:rPr>
+    </w:lvl>
+    <w:lvl w:ilvl="1" w:tplc="FFFFFFFF" w:tentative="1">
+      <w:start w:val="1"/>
+      <w:numFmt w:val="bullet"/>
+      <w:lvlText w:val="o"/>
+      <w:lvlJc w:val="left"/>
+      <w:pPr>
+        <w:ind w:left="1440" w:hanging="360"/>
+      </w:pPr>
+      <w:rPr>
+        <w:rFonts w:ascii="Courier New" w:hAnsi="Courier New" w:cs="Courier New" w:hint="default"/>
+      </w:rPr>
+    </w:lvl>
+    <w:lvl w:ilvl="2" w:tplc="FFFFFFFF" w:tentative="1">
+      <w:start w:val="1"/>
+      <w:numFmt w:val="bullet"/>
+      <w:lvlText w:val=""/>
+      <w:lvlJc w:val="left"/>
+      <w:pPr>
+        <w:ind w:left="2160" w:hanging="360"/>
+      </w:pPr>
+      <w:rPr>
+        <w:rFonts w:ascii="Wingdings" w:hAnsi="Wingdings" w:hint="default"/>
+      </w:rPr>
+    </w:lvl>
+    <w:lvl w:ilvl="3" w:tplc="FFFFFFFF" w:tentative="1">
+      <w:start w:val="1"/>
+      <w:numFmt w:val="bullet"/>
+      <w:lvlText w:val=""/>
+      <w:lvlJc w:val="left"/>
+      <w:pPr>
+        <w:ind w:left="2880" w:hanging="360"/>
+      </w:pPr>
+      <w:rPr>
+        <w:rFonts w:ascii="Symbol" w:hAnsi="Symbol" w:hint="default"/>
+      </w:rPr>
+    </w:lvl>
+    <w:lvl w:ilvl="4" w:tplc="FFFFFFFF" w:tentative="1">
+      <w:start w:val="1"/>
+      <w:numFmt w:val="bullet"/>
+      <w:lvlText w:val="o"/>
+      <w:lvlJc w:val="left"/>
+      <w:pPr>
+        <w:ind w:left="3600" w:hanging="360"/>
+      </w:pPr>
+      <w:rPr>
+        <w:rFonts w:ascii="Courier New" w:hAnsi="Courier New" w:cs="Courier New" w:hint="default"/>
+      </w:rPr>
+    </w:lvl>
+    <w:lvl w:ilvl="5" w:tplc="FFFFFFFF" w:tentative="1">
+      <w:start w:val="1"/>
+      <w:numFmt w:val="bullet"/>
+      <w:lvlText w:val=""/>
+      <w:lvlJc w:val="left"/>
+      <w:pPr>
+        <w:ind w:left="4320" w:hanging="360"/>
+      </w:pPr>
+      <w:rPr>
+        <w:rFonts w:ascii="Wingdings" w:hAnsi="Wingdings" w:hint="default"/>
+      </w:rPr>
+    </w:lvl>
+    <w:lvl w:ilvl="6" w:tplc="FFFFFFFF" w:tentative="1">
+      <w:start w:val="1"/>
+      <w:numFmt w:val="bullet"/>
+      <w:lvlText w:val=""/>
+      <w:lvlJc w:val="left"/>
+      <w:pPr>
+        <w:ind w:left="5040" w:hanging="360"/>
+      </w:pPr>
+      <w:rPr>
+        <w:rFonts w:ascii="Symbol" w:hAnsi="Symbol" w:hint="default"/>
+      </w:rPr>
+    </w:lvl>
+    <w:lvl w:ilvl="7" w:tplc="FFFFFFFF" w:tentative="1">
+      <w:start w:val="1"/>
+      <w:numFmt w:val="bullet"/>
+      <w:lvlText w:val="o"/>
+      <w:lvlJc w:val="left"/>
+      <w:pPr>
+        <w:ind w:left="5760" w:hanging="360"/>
+      </w:pPr>
+      <w:rPr>
+        <w:rFonts w:ascii="Courier New" w:hAnsi="Courier New" w:cs="Courier New" w:hint="default"/>
+      </w:rPr>
+    </w:lvl>
+    <w:lvl w:ilvl="8" w:tplc="FFFFFFFF" w:tentative="1">
+      <w:start w:val="1"/>
+      <w:numFmt w:val="bullet"/>
+      <w:lvlText w:val=""/>
+      <w:lvlJc w:val="left"/>
+      <w:pPr>
+        <w:ind w:left="6480" w:hanging="360"/>
+      </w:pPr>
+      <w:rPr>
+        <w:rFonts w:ascii="Wingdings" w:hAnsi="Wingdings" w:hint="default"/>
+      </w:rPr>
+    </w:lvl>
+  </w:abstractNum>
+  <w:abstractNum w:abstractNumId="13" w15:restartNumberingAfterBreak="0">
     <w:nsid w:val="255F5799"/>
     <w:multiLevelType w:val="hybridMultilevel"/>
     <w:tmpl w:val="B8F40458"/>
@@ -10360,7 +12136,120 @@
       </w:pPr>
     </w:lvl>
   </w:abstractNum>
-  <w:abstractNum w:abstractNumId="10" w15:restartNumberingAfterBreak="0">
+  <w:abstractNum w:abstractNumId="14" w15:restartNumberingAfterBreak="0">
+    <w:nsid w:val="271B63E5"/>
+    <w:multiLevelType w:val="hybridMultilevel"/>
+    <w:tmpl w:val="2FBC8E50"/>
+    <w:lvl w:ilvl="0" w:tplc="2C0A0001">
+      <w:start w:val="1"/>
+      <w:numFmt w:val="bullet"/>
+      <w:lvlText w:val=""/>
+      <w:lvlJc w:val="left"/>
+      <w:pPr>
+        <w:ind w:left="720" w:hanging="360"/>
+      </w:pPr>
+      <w:rPr>
+        <w:rFonts w:ascii="Symbol" w:hAnsi="Symbol" w:hint="default"/>
+      </w:rPr>
+    </w:lvl>
+    <w:lvl w:ilvl="1" w:tplc="2C0A0003" w:tentative="1">
+      <w:start w:val="1"/>
+      <w:numFmt w:val="bullet"/>
+      <w:lvlText w:val="o"/>
+      <w:lvlJc w:val="left"/>
+      <w:pPr>
+        <w:ind w:left="1440" w:hanging="360"/>
+      </w:pPr>
+      <w:rPr>
+        <w:rFonts w:ascii="Courier New" w:hAnsi="Courier New" w:cs="Courier New" w:hint="default"/>
+      </w:rPr>
+    </w:lvl>
+    <w:lvl w:ilvl="2" w:tplc="2C0A0005" w:tentative="1">
+      <w:start w:val="1"/>
+      <w:numFmt w:val="bullet"/>
+      <w:lvlText w:val=""/>
+      <w:lvlJc w:val="left"/>
+      <w:pPr>
+        <w:ind w:left="2160" w:hanging="360"/>
+      </w:pPr>
+      <w:rPr>
+        <w:rFonts w:ascii="Wingdings" w:hAnsi="Wingdings" w:hint="default"/>
+      </w:rPr>
+    </w:lvl>
+    <w:lvl w:ilvl="3" w:tplc="2C0A0001" w:tentative="1">
+      <w:start w:val="1"/>
+      <w:numFmt w:val="bullet"/>
+      <w:lvlText w:val=""/>
+      <w:lvlJc w:val="left"/>
+      <w:pPr>
+        <w:ind w:left="2880" w:hanging="360"/>
+      </w:pPr>
+      <w:rPr>
+        <w:rFonts w:ascii="Symbol" w:hAnsi="Symbol" w:hint="default"/>
+      </w:rPr>
+    </w:lvl>
+    <w:lvl w:ilvl="4" w:tplc="2C0A0003" w:tentative="1">
+      <w:start w:val="1"/>
+      <w:numFmt w:val="bullet"/>
+      <w:lvlText w:val="o"/>
+      <w:lvlJc w:val="left"/>
+      <w:pPr>
+        <w:ind w:left="3600" w:hanging="360"/>
+      </w:pPr>
+      <w:rPr>
+        <w:rFonts w:ascii="Courier New" w:hAnsi="Courier New" w:cs="Courier New" w:hint="default"/>
+      </w:rPr>
+    </w:lvl>
+    <w:lvl w:ilvl="5" w:tplc="2C0A0005" w:tentative="1">
+      <w:start w:val="1"/>
+      <w:numFmt w:val="bullet"/>
+      <w:lvlText w:val=""/>
+      <w:lvlJc w:val="left"/>
+      <w:pPr>
+        <w:ind w:left="4320" w:hanging="360"/>
+      </w:pPr>
+      <w:rPr>
+        <w:rFonts w:ascii="Wingdings" w:hAnsi="Wingdings" w:hint="default"/>
+      </w:rPr>
+    </w:lvl>
+    <w:lvl w:ilvl="6" w:tplc="2C0A0001" w:tentative="1">
+      <w:start w:val="1"/>
+      <w:numFmt w:val="bullet"/>
+      <w:lvlText w:val=""/>
+      <w:lvlJc w:val="left"/>
+      <w:pPr>
+        <w:ind w:left="5040" w:hanging="360"/>
+      </w:pPr>
+      <w:rPr>
+        <w:rFonts w:ascii="Symbol" w:hAnsi="Symbol" w:hint="default"/>
+      </w:rPr>
+    </w:lvl>
+    <w:lvl w:ilvl="7" w:tplc="2C0A0003" w:tentative="1">
+      <w:start w:val="1"/>
+      <w:numFmt w:val="bullet"/>
+      <w:lvlText w:val="o"/>
+      <w:lvlJc w:val="left"/>
+      <w:pPr>
+        <w:ind w:left="5760" w:hanging="360"/>
+      </w:pPr>
+      <w:rPr>
+        <w:rFonts w:ascii="Courier New" w:hAnsi="Courier New" w:cs="Courier New" w:hint="default"/>
+      </w:rPr>
+    </w:lvl>
+    <w:lvl w:ilvl="8" w:tplc="2C0A0005" w:tentative="1">
+      <w:start w:val="1"/>
+      <w:numFmt w:val="bullet"/>
+      <w:lvlText w:val=""/>
+      <w:lvlJc w:val="left"/>
+      <w:pPr>
+        <w:ind w:left="6480" w:hanging="360"/>
+      </w:pPr>
+      <w:rPr>
+        <w:rFonts w:ascii="Wingdings" w:hAnsi="Wingdings" w:hint="default"/>
+      </w:rPr>
+    </w:lvl>
+  </w:abstractNum>
+  <w:abstractNum w:abstractNumId="15" w15:restartNumberingAfterBreak="0">
     <w:nsid w:val="2D282174"/>
     <w:multiLevelType w:val="hybridMultilevel"/>
     <w:tmpl w:val="72D6EA2A"/>
@@ -10449,7 +12338,120 @@
       </w:pPr>
     </w:lvl>
   </w:abstractNum>
-  <w:abstractNum w:abstractNumId="11" w15:restartNumberingAfterBreak="0">
+  <w:abstractNum w:abstractNumId="16" w15:restartNumberingAfterBreak="0">
+    <w:nsid w:val="2FF91EC6"/>
+    <w:multiLevelType w:val="hybridMultilevel"/>
+    <w:tmpl w:val="934E8EC2"/>
+    <w:lvl w:ilvl="0" w:tplc="2C0A0001">
+      <w:start w:val="1"/>
+      <w:numFmt w:val="bullet"/>
+      <w:lvlText w:val=""/>
+      <w:lvlJc w:val="left"/>
+      <w:pPr>
+        <w:ind w:left="720" w:hanging="360"/>
+      </w:pPr>
+      <w:rPr>
+        <w:rFonts w:ascii="Symbol" w:hAnsi="Symbol" w:hint="default"/>
+      </w:rPr>
+    </w:lvl>
+    <w:lvl w:ilvl="1" w:tplc="2C0A0003" w:tentative="1">
+      <w:start w:val="1"/>
+      <w:numFmt w:val="bullet"/>
+      <w:lvlText w:val="o"/>
+      <w:lvlJc w:val="left"/>
+      <w:pPr>
+        <w:ind w:left="1440" w:hanging="360"/>
+      </w:pPr>
+      <w:rPr>
+        <w:rFonts w:ascii="Courier New" w:hAnsi="Courier New" w:cs="Courier New" w:hint="default"/>
+      </w:rPr>
+    </w:lvl>
+    <w:lvl w:ilvl="2" w:tplc="2C0A0005" w:tentative="1">
+      <w:start w:val="1"/>
+      <w:numFmt w:val="bullet"/>
+      <w:lvlText w:val=""/>
+      <w:lvlJc w:val="left"/>
+      <w:pPr>
+        <w:ind w:left="2160" w:hanging="360"/>
+      </w:pPr>
+      <w:rPr>
+        <w:rFonts w:ascii="Wingdings" w:hAnsi="Wingdings" w:hint="default"/>
+      </w:rPr>
+    </w:lvl>
+    <w:lvl w:ilvl="3" w:tplc="2C0A0001" w:tentative="1">
+      <w:start w:val="1"/>
+      <w:numFmt w:val="bullet"/>
+      <w:lvlText w:val=""/>
+      <w:lvlJc w:val="left"/>
+      <w:pPr>
+        <w:ind w:left="2880" w:hanging="360"/>
+      </w:pPr>
+      <w:rPr>
+        <w:rFonts w:ascii="Symbol" w:hAnsi="Symbol" w:hint="default"/>
+      </w:rPr>
+    </w:lvl>
+    <w:lvl w:ilvl="4" w:tplc="2C0A0003" w:tentative="1">
+      <w:start w:val="1"/>
+      <w:numFmt w:val="bullet"/>
+      <w:lvlText w:val="o"/>
+      <w:lvlJc w:val="left"/>
+      <w:pPr>
+        <w:ind w:left="3600" w:hanging="360"/>
+      </w:pPr>
+      <w:rPr>
+        <w:rFonts w:ascii="Courier New" w:hAnsi="Courier New" w:cs="Courier New" w:hint="default"/>
+      </w:rPr>
+    </w:lvl>
+    <w:lvl w:ilvl="5" w:tplc="2C0A0005" w:tentative="1">
+      <w:start w:val="1"/>
+      <w:numFmt w:val="bullet"/>
+      <w:lvlText w:val=""/>
+      <w:lvlJc w:val="left"/>
+      <w:pPr>
+        <w:ind w:left="4320" w:hanging="360"/>
+      </w:pPr>
+      <w:rPr>
+        <w:rFonts w:ascii="Wingdings" w:hAnsi="Wingdings" w:hint="default"/>
+      </w:rPr>
+    </w:lvl>
+    <w:lvl w:ilvl="6" w:tplc="2C0A0001" w:tentative="1">
+      <w:start w:val="1"/>
+      <w:numFmt w:val="bullet"/>
+      <w:lvlText w:val=""/>
+      <w:lvlJc w:val="left"/>
+      <w:pPr>
+        <w:ind w:left="5040" w:hanging="360"/>
+      </w:pPr>
+      <w:rPr>
+        <w:rFonts w:ascii="Symbol" w:hAnsi="Symbol" w:hint="default"/>
+      </w:rPr>
+    </w:lvl>
+    <w:lvl w:ilvl="7" w:tplc="2C0A0003" w:tentative="1">
+      <w:start w:val="1"/>
+      <w:numFmt w:val="bullet"/>
+      <w:lvlText w:val="o"/>
+      <w:lvlJc w:val="left"/>
+      <w:pPr>
+        <w:ind w:left="5760" w:hanging="360"/>
+      </w:pPr>
+      <w:rPr>
+        <w:rFonts w:ascii="Courier New" w:hAnsi="Courier New" w:cs="Courier New" w:hint="default"/>
+      </w:rPr>
+    </w:lvl>
+    <w:lvl w:ilvl="8" w:tplc="2C0A0005" w:tentative="1">
+      <w:start w:val="1"/>
+      <w:numFmt w:val="bullet"/>
+      <w:lvlText w:val=""/>
+      <w:lvlJc w:val="left"/>
+      <w:pPr>
+        <w:ind w:left="6480" w:hanging="360"/>
+      </w:pPr>
+      <w:rPr>
+        <w:rFonts w:ascii="Wingdings" w:hAnsi="Wingdings" w:hint="default"/>
+      </w:rPr>
+    </w:lvl>
+  </w:abstractNum>
+  <w:abstractNum w:abstractNumId="17" w15:restartNumberingAfterBreak="0">
     <w:nsid w:val="487036EC"/>
     <w:multiLevelType w:val="hybridMultilevel"/>
     <w:tmpl w:val="BDFE724A"/>
@@ -10535,7 +12537,7 @@
       </w:pPr>
     </w:lvl>
   </w:abstractNum>
-  <w:abstractNum w:abstractNumId="12" w15:restartNumberingAfterBreak="0">
+  <w:abstractNum w:abstractNumId="18" w15:restartNumberingAfterBreak="0">
     <w:nsid w:val="52D90BB8"/>
     <w:multiLevelType w:val="hybridMultilevel"/>
     <w:tmpl w:val="1D2461DE"/>
@@ -10649,7 +12651,7 @@
       </w:rPr>
     </w:lvl>
   </w:abstractNum>
-  <w:abstractNum w:abstractNumId="13" w15:restartNumberingAfterBreak="0">
+  <w:abstractNum w:abstractNumId="19" w15:restartNumberingAfterBreak="0">
     <w:nsid w:val="61106141"/>
     <w:multiLevelType w:val="hybridMultilevel"/>
     <w:tmpl w:val="C58655EE"/>
@@ -10738,7 +12740,7 @@
       </w:pPr>
     </w:lvl>
   </w:abstractNum>
-  <w:abstractNum w:abstractNumId="14" w15:restartNumberingAfterBreak="0">
+  <w:abstractNum w:abstractNumId="20" w15:restartNumberingAfterBreak="0">
     <w:nsid w:val="67B9003C"/>
     <w:multiLevelType w:val="hybridMultilevel"/>
     <w:tmpl w:val="C58655EE"/>
@@ -10827,7 +12829,7 @@
       </w:pPr>
     </w:lvl>
   </w:abstractNum>
-  <w:abstractNum w:abstractNumId="15" w15:restartNumberingAfterBreak="0">
+  <w:abstractNum w:abstractNumId="21" w15:restartNumberingAfterBreak="0">
     <w:nsid w:val="708E589C"/>
     <w:multiLevelType w:val="multilevel"/>
     <w:tmpl w:val="381042DE"/>
@@ -10967,7 +12969,120 @@
       </w:rPr>
     </w:lvl>
   </w:abstractNum>
-  <w:abstractNum w:abstractNumId="16" w15:restartNumberingAfterBreak="0">
+  <w:abstractNum w:abstractNumId="22" w15:restartNumberingAfterBreak="0">
+    <w:nsid w:val="752D7F53"/>
+    <w:multiLevelType w:val="hybridMultilevel"/>
+    <w:tmpl w:val="B0265624"/>
+    <w:lvl w:ilvl="0" w:tplc="2C0A0001">
+      <w:start w:val="1"/>
+      <w:numFmt w:val="bullet"/>
+      <w:lvlText w:val=""/>
+      <w:lvlJc w:val="left"/>
+      <w:pPr>
+        <w:ind w:left="720" w:hanging="360"/>
+      </w:pPr>
+      <w:rPr>
+        <w:rFonts w:ascii="Symbol" w:hAnsi="Symbol" w:hint="default"/>
+      </w:rPr>
+    </w:lvl>
+    <w:lvl w:ilvl="1" w:tplc="2C0A0003" w:tentative="1">
+      <w:start w:val="1"/>
+      <w:numFmt w:val="bullet"/>
+      <w:lvlText w:val="o"/>
+      <w:lvlJc w:val="left"/>
+      <w:pPr>
+        <w:ind w:left="1440" w:hanging="360"/>
+      </w:pPr>
+      <w:rPr>
+        <w:rFonts w:ascii="Courier New" w:hAnsi="Courier New" w:cs="Courier New" w:hint="default"/>
+      </w:rPr>
+    </w:lvl>
+    <w:lvl w:ilvl="2" w:tplc="2C0A0005" w:tentative="1">
+      <w:start w:val="1"/>
+      <w:numFmt w:val="bullet"/>
+      <w:lvlText w:val=""/>
+      <w:lvlJc w:val="left"/>
+      <w:pPr>
+        <w:ind w:left="2160" w:hanging="360"/>
+      </w:pPr>
+      <w:rPr>
+        <w:rFonts w:ascii="Wingdings" w:hAnsi="Wingdings" w:hint="default"/>
+      </w:rPr>
+    </w:lvl>
+    <w:lvl w:ilvl="3" w:tplc="2C0A0001" w:tentative="1">
+      <w:start w:val="1"/>
+      <w:numFmt w:val="bullet"/>
+      <w:lvlText w:val=""/>
+      <w:lvlJc w:val="left"/>
+      <w:pPr>
+        <w:ind w:left="2880" w:hanging="360"/>
+      </w:pPr>
+      <w:rPr>
+        <w:rFonts w:ascii="Symbol" w:hAnsi="Symbol" w:hint="default"/>
+      </w:rPr>
+    </w:lvl>
+    <w:lvl w:ilvl="4" w:tplc="2C0A0003" w:tentative="1">
+      <w:start w:val="1"/>
+      <w:numFmt w:val="bullet"/>
+      <w:lvlText w:val="o"/>
+      <w:lvlJc w:val="left"/>
+      <w:pPr>
+        <w:ind w:left="3600" w:hanging="360"/>
+      </w:pPr>
+      <w:rPr>
+        <w:rFonts w:ascii="Courier New" w:hAnsi="Courier New" w:cs="Courier New" w:hint="default"/>
+      </w:rPr>
+    </w:lvl>
+    <w:lvl w:ilvl="5" w:tplc="2C0A0005" w:tentative="1">
+      <w:start w:val="1"/>
+      <w:numFmt w:val="bullet"/>
+      <w:lvlText w:val=""/>
+      <w:lvlJc w:val="left"/>
+      <w:pPr>
+        <w:ind w:left="4320" w:hanging="360"/>
+      </w:pPr>
+      <w:rPr>
+        <w:rFonts w:ascii="Wingdings" w:hAnsi="Wingdings" w:hint="default"/>
+      </w:rPr>
+    </w:lvl>
+    <w:lvl w:ilvl="6" w:tplc="2C0A0001" w:tentative="1">
+      <w:start w:val="1"/>
+      <w:numFmt w:val="bullet"/>
+      <w:lvlText w:val=""/>
+      <w:lvlJc w:val="left"/>
+      <w:pPr>
+        <w:ind w:left="5040" w:hanging="360"/>
+      </w:pPr>
+      <w:rPr>
+        <w:rFonts w:ascii="Symbol" w:hAnsi="Symbol" w:hint="default"/>
+      </w:rPr>
+    </w:lvl>
+    <w:lvl w:ilvl="7" w:tplc="2C0A0003" w:tentative="1">
+      <w:start w:val="1"/>
+      <w:numFmt w:val="bullet"/>
+      <w:lvlText w:val="o"/>
+      <w:lvlJc w:val="left"/>
+      <w:pPr>
+        <w:ind w:left="5760" w:hanging="360"/>
+      </w:pPr>
+      <w:rPr>
+        <w:rFonts w:ascii="Courier New" w:hAnsi="Courier New" w:cs="Courier New" w:hint="default"/>
+      </w:rPr>
+    </w:lvl>
+    <w:lvl w:ilvl="8" w:tplc="2C0A0005" w:tentative="1">
+      <w:start w:val="1"/>
+      <w:numFmt w:val="bullet"/>
+      <w:lvlText w:val=""/>
+      <w:lvlJc w:val="left"/>
+      <w:pPr>
+        <w:ind w:left="6480" w:hanging="360"/>
+      </w:pPr>
+      <w:rPr>
+        <w:rFonts w:ascii="Wingdings" w:hAnsi="Wingdings" w:hint="default"/>
+      </w:rPr>
+    </w:lvl>
+  </w:abstractNum>
+  <w:abstractNum w:abstractNumId="23" w15:restartNumberingAfterBreak="0">
     <w:nsid w:val="7DD64906"/>
     <w:multiLevelType w:val="hybridMultilevel"/>
     <w:tmpl w:val="795E7434"/>
@@ -11082,16 +13197,16 @@
     </w:lvl>
   </w:abstractNum>
   <w:num w:numId="1" w16cid:durableId="282807662">
-    <w:abstractNumId w:val="9"/>
+    <w:abstractNumId w:val="13"/>
   </w:num>
   <w:num w:numId="2" w16cid:durableId="1238829085">
-    <w:abstractNumId w:val="11"/>
+    <w:abstractNumId w:val="17"/>
   </w:num>
   <w:num w:numId="3" w16cid:durableId="1742825862">
-    <w:abstractNumId w:val="11"/>
+    <w:abstractNumId w:val="17"/>
   </w:num>
   <w:num w:numId="4" w16cid:durableId="38551580">
-    <w:abstractNumId w:val="11"/>
+    <w:abstractNumId w:val="17"/>
   </w:num>
   <w:num w:numId="5" w16cid:durableId="570850054">
     <w:abstractNumId w:val="1"/>
@@ -11106,37 +13221,58 @@
     <w:abstractNumId w:val="0"/>
   </w:num>
   <w:num w:numId="9" w16cid:durableId="979193770">
-    <w:abstractNumId w:val="15"/>
+    <w:abstractNumId w:val="21"/>
   </w:num>
   <w:num w:numId="10" w16cid:durableId="1643389846">
-    <w:abstractNumId w:val="16"/>
+    <w:abstractNumId w:val="23"/>
   </w:num>
   <w:num w:numId="11" w16cid:durableId="2089494164">
-    <w:abstractNumId w:val="5"/>
+    <w:abstractNumId w:val="7"/>
   </w:num>
   <w:num w:numId="12" w16cid:durableId="879170453">
-    <w:abstractNumId w:val="12"/>
+    <w:abstractNumId w:val="18"/>
   </w:num>
   <w:num w:numId="13" w16cid:durableId="417872822">
     <w:abstractNumId w:val="4"/>
   </w:num>
   <w:num w:numId="14" w16cid:durableId="435255519">
+    <w:abstractNumId w:val="11"/>
+  </w:num>
+  <w:num w:numId="15" w16cid:durableId="114713737">
+    <w:abstractNumId w:val="15"/>
+  </w:num>
+  <w:num w:numId="16" w16cid:durableId="2047638024">
+    <w:abstractNumId w:val="10"/>
+  </w:num>
+  <w:num w:numId="17" w16cid:durableId="1716729917">
+    <w:abstractNumId w:val="9"/>
+  </w:num>
+  <w:num w:numId="18" w16cid:durableId="623581587">
+    <w:abstractNumId w:val="20"/>
+  </w:num>
+  <w:num w:numId="19" w16cid:durableId="1474564216">
+    <w:abstractNumId w:val="19"/>
+  </w:num>
+  <w:num w:numId="20" w16cid:durableId="1383601622">
+    <w:abstractNumId w:val="22"/>
+  </w:num>
+  <w:num w:numId="21" w16cid:durableId="1801997449">
+    <w:abstractNumId w:val="12"/>
+  </w:num>
+  <w:num w:numId="22" w16cid:durableId="1696924756">
     <w:abstractNumId w:val="8"/>
   </w:num>
-  <w:num w:numId="15" w16cid:durableId="114713737">
-    <w:abstractNumId w:val="10"/>
-  </w:num>
-  <w:num w:numId="16" w16cid:durableId="2047638024">
-    <w:abstractNumId w:val="7"/>
-  </w:num>
-  <w:num w:numId="17" w16cid:durableId="1716729917">
-    <w:abstractNumId w:val="6"/>
-  </w:num>
-  <w:num w:numId="18" w16cid:durableId="623581587">
+  <w:num w:numId="23" w16cid:durableId="160119265">
     <w:abstractNumId w:val="14"/>
   </w:num>
-  <w:num w:numId="19" w16cid:durableId="1474564216">
-    <w:abstractNumId w:val="13"/>
+  <w:num w:numId="24" w16cid:durableId="1270115425">
+    <w:abstractNumId w:val="5"/>
+  </w:num>
+  <w:num w:numId="25" w16cid:durableId="439565326">
+    <w:abstractNumId w:val="16"/>
+  </w:num>
+  <w:num w:numId="26" w16cid:durableId="1610775547">
+    <w:abstractNumId w:val="6"/>
   </w:num>
 </w:numbering>
 </file>

</xml_diff>

<commit_message>
Doc: Se avanzo con los planes de contingencia de los riesgos
</commit_message>
<xml_diff>
--- a/2. Etapa de elaboración/Iteración 2/Gestión de Riesgos/Seguimiento de Riesgos_Vesta Risk Manager_T-Code.docx
+++ b/2. Etapa de elaboración/Iteración 2/Gestión de Riesgos/Seguimiento de Riesgos_Vesta Risk Manager_T-Code.docx
@@ -385,16 +385,8 @@
         <w:rPr>
           <w:lang w:val="es-AR"/>
         </w:rPr>
-        <w:t>T-</w:t>
+        <w:t>T-Code</w:t>
       </w:r>
-      <w:proofErr w:type="spellStart"/>
-      <w:r>
-        <w:rPr>
-          <w:lang w:val="es-AR"/>
-        </w:rPr>
-        <w:t>Code</w:t>
-      </w:r>
-      <w:proofErr w:type="spellEnd"/>
       <w:r>
         <w:rPr>
           <w:lang w:val="es-AR"/>
@@ -413,15 +405,7 @@
         <w:pStyle w:val="Sinespaciado"/>
       </w:pPr>
       <w:r>
-        <w:t xml:space="preserve">Agustín Collareda, Cintia </w:t>
-      </w:r>
-      <w:proofErr w:type="spellStart"/>
-      <w:r>
-        <w:t>Hernandez</w:t>
-      </w:r>
-      <w:proofErr w:type="spellEnd"/>
-      <w:r>
-        <w:t xml:space="preserve"> y Hugo Frey</w:t>
+        <w:t>Agustín Collareda, Cintia Hernandez y Hugo Frey</w:t>
       </w:r>
     </w:p>
     <w:p/>
@@ -2432,21 +2416,7 @@
             <w:rStyle w:val="Hipervnculo"/>
             <w:noProof/>
           </w:rPr>
-          <w:t>Riesg</w:t>
-        </w:r>
-        <w:r>
-          <w:rPr>
-            <w:rStyle w:val="Hipervnculo"/>
-            <w:noProof/>
-          </w:rPr>
-          <w:t>o</w:t>
-        </w:r>
-        <w:r>
-          <w:rPr>
-            <w:rStyle w:val="Hipervnculo"/>
-            <w:noProof/>
-          </w:rPr>
-          <w:t xml:space="preserve"> 02:</w:t>
+          <w:t>Riesgo 02:</w:t>
         </w:r>
         <w:r>
           <w:rPr>
@@ -3475,15 +3445,7 @@
     </w:p>
     <w:p>
       <w:r>
-        <w:t xml:space="preserve">HC = </w:t>
-      </w:r>
-      <w:proofErr w:type="spellStart"/>
-      <w:r>
-        <w:t>Hernandez</w:t>
-      </w:r>
-      <w:proofErr w:type="spellEnd"/>
-      <w:r>
-        <w:t xml:space="preserve"> Cintia.</w:t>
+        <w:t>HC = Hernandez Cintia.</w:t>
       </w:r>
     </w:p>
     <w:p>
@@ -3647,23 +3609,7 @@
                 <w:rFonts w:cs="Calibri"/>
                 <w:color w:val="000000"/>
               </w:rPr>
-              <w:t>Dado el escaso conocimiento de lenguaje de programación (</w:t>
-            </w:r>
-            <w:proofErr w:type="spellStart"/>
-            <w:r>
-              <w:rPr>
-                <w:rFonts w:cs="Calibri"/>
-                <w:color w:val="000000"/>
-              </w:rPr>
-              <w:t>php</w:t>
-            </w:r>
-            <w:proofErr w:type="spellEnd"/>
-            <w:r>
-              <w:rPr>
-                <w:rFonts w:cs="Calibri"/>
-                <w:color w:val="000000"/>
-              </w:rPr>
-              <w:t>), podría ocurrir un desarrollo ineficiente y con errores, lo que conduciría a retrasos en el cronograma, baja calidad del código y posibles fallos en la funcionalidad del producto final.</w:t>
+              <w:t>Dado el escaso conocimiento de lenguaje de programación (php), podría ocurrir un desarrollo ineficiente y con errores, lo que podría generar dependencias excesivas de ciertos miembros del equipo, afectando la distribución equitativa de las tareas.</w:t>
             </w:r>
           </w:p>
         </w:tc>
@@ -3828,23 +3774,43 @@
                 <w:rFonts w:cs="Calibri"/>
                 <w:color w:val="000000"/>
               </w:rPr>
-              <w:t>El escaso conocimiento de lenguaje de programación (</w:t>
-            </w:r>
-            <w:proofErr w:type="spellStart"/>
+              <w:t>El escaso conocimiento de lenguaje de programación (php) del equipo</w:t>
+            </w:r>
+          </w:p>
+        </w:tc>
+      </w:tr>
+      <w:tr>
+        <w:tc>
+          <w:tcPr>
+            <w:tcW w:w="2728" w:type="dxa"/>
+            <w:shd w:val="clear" w:color="auto" w:fill="8DB3E2"/>
+            <w:vAlign w:val="center"/>
+          </w:tcPr>
+          <w:p>
+            <w:r>
+              <w:t>Síntomas</w:t>
+            </w:r>
+          </w:p>
+        </w:tc>
+        <w:tc>
+          <w:tcPr>
+            <w:tcW w:w="5635" w:type="dxa"/>
+            <w:vAlign w:val="center"/>
+          </w:tcPr>
+          <w:p>
             <w:r>
               <w:rPr>
                 <w:rFonts w:cs="Calibri"/>
                 <w:color w:val="000000"/>
               </w:rPr>
-              <w:t>php</w:t>
-            </w:r>
-            <w:proofErr w:type="spellEnd"/>
+              <w:t>D</w:t>
+            </w:r>
             <w:r>
               <w:rPr>
                 <w:rFonts w:cs="Calibri"/>
                 <w:color w:val="000000"/>
               </w:rPr>
-              <w:t>) del equipo</w:t>
+              <w:t>ependencias excesivas de ciertos miembros del equipo, afectando la distribución equitativa de las tareas.</w:t>
             </w:r>
           </w:p>
         </w:tc>
@@ -3858,7 +3824,7 @@
           </w:tcPr>
           <w:p>
             <w:r>
-              <w:t>Síntomas</w:t>
+              <w:t>Estrategia de Respuesta</w:t>
             </w:r>
           </w:p>
         </w:tc>
@@ -3869,36 +3835,13 @@
           </w:tcPr>
           <w:p>
             <w:r>
-              <w:rPr>
-                <w:rFonts w:cs="Calibri"/>
-                <w:color w:val="000000"/>
-              </w:rPr>
-              <w:t>Retrasos en el cronograma, baja calidad del código y posibles fallos en la funcionalidad del producto final.</w:t>
-            </w:r>
-          </w:p>
-        </w:tc>
-      </w:tr>
-      <w:tr>
-        <w:tc>
-          <w:tcPr>
-            <w:tcW w:w="2728" w:type="dxa"/>
-            <w:shd w:val="clear" w:color="auto" w:fill="8DB3E2"/>
-            <w:vAlign w:val="center"/>
-          </w:tcPr>
-          <w:p>
-            <w:r>
-              <w:t>Estrategia de Respuesta</w:t>
-            </w:r>
-          </w:p>
-        </w:tc>
-        <w:tc>
-          <w:tcPr>
-            <w:tcW w:w="5635" w:type="dxa"/>
-            <w:vAlign w:val="center"/>
-          </w:tcPr>
-          <w:p>
-            <w:r>
-              <w:t>Mitigación.</w:t>
+              <w:t>Minimización</w:t>
+            </w:r>
+            <w:r>
+              <w:t xml:space="preserve"> y contingencia</w:t>
+            </w:r>
+            <w:r>
+              <w:t>.</w:t>
             </w:r>
           </w:p>
         </w:tc>
@@ -3987,6 +3930,36 @@
             </w:r>
             <w:r>
               <w:t>.</w:t>
+            </w:r>
+          </w:p>
+          <w:p>
+            <w:pPr>
+              <w:pStyle w:val="Prrafodelista"/>
+              <w:numPr>
+                <w:ilvl w:val="0"/>
+                <w:numId w:val="27"/>
+              </w:numPr>
+            </w:pPr>
+            <w:r>
+              <w:t>Comprobar el código a través de una inteligencia artificial.</w:t>
+            </w:r>
+          </w:p>
+          <w:p>
+            <w:pPr>
+              <w:pStyle w:val="Prrafodelista"/>
+              <w:numPr>
+                <w:ilvl w:val="0"/>
+                <w:numId w:val="27"/>
+              </w:numPr>
+            </w:pPr>
+            <w:r>
+              <w:t xml:space="preserve">Consultar el código con un compañero de la materia con </w:t>
+            </w:r>
+            <w:r>
+              <w:t>más</w:t>
+            </w:r>
+            <w:r>
+              <w:t xml:space="preserve"> experiencia.</w:t>
             </w:r>
           </w:p>
         </w:tc>
@@ -4153,18 +4126,15 @@
           <w:tcPr>
             <w:tcW w:w="4467" w:type="dxa"/>
             <w:gridSpan w:val="3"/>
-          </w:tcPr>
-          <w:p>
-            <w:r>
-              <w:t>Dado el escaso conocimiento de lenguaje de programación (</w:t>
-            </w:r>
-            <w:proofErr w:type="spellStart"/>
-            <w:r>
-              <w:t>php</w:t>
-            </w:r>
-            <w:proofErr w:type="spellEnd"/>
-            <w:r>
-              <w:t>), podría ocurrir un desarrollo ineficiente y con errores, lo que conduciría a retrasos en el cronograma, baja calidad del código y posibles fallos en la funcionalidad del producto final.</w:t>
+            <w:vAlign w:val="center"/>
+          </w:tcPr>
+          <w:p>
+            <w:r>
+              <w:rPr>
+                <w:rFonts w:cs="Calibri"/>
+                <w:color w:val="000000"/>
+              </w:rPr>
+              <w:t>Dado el escaso conocimiento de lenguaje de programación (php), podría ocurrir un desarrollo ineficiente y con errores, lo que podría generar dependencias excesivas de ciertos miembros del equipo, afectando la distribución equitativa de las tareas.</w:t>
             </w:r>
           </w:p>
         </w:tc>
@@ -4366,54 +4336,45 @@
                 <w:rFonts w:cs="Calibri"/>
                 <w:color w:val="000000"/>
               </w:rPr>
-              <w:t>El escaso conocimiento de lenguaje de programación (</w:t>
-            </w:r>
-            <w:proofErr w:type="spellStart"/>
+              <w:t>El escaso conocimiento de lenguaje de programación (php) del equipo.</w:t>
+            </w:r>
+          </w:p>
+        </w:tc>
+      </w:tr>
+      <w:tr>
+        <w:tc>
+          <w:tcPr>
+            <w:tcW w:w="8754" w:type="dxa"/>
+            <w:gridSpan w:val="3"/>
+            <w:shd w:val="clear" w:color="auto" w:fill="8DB3E2"/>
+          </w:tcPr>
+          <w:p>
+            <w:r>
+              <w:t>Síntomas</w:t>
+            </w:r>
+          </w:p>
+        </w:tc>
+      </w:tr>
+      <w:tr>
+        <w:tc>
+          <w:tcPr>
+            <w:tcW w:w="8754" w:type="dxa"/>
+            <w:gridSpan w:val="3"/>
+          </w:tcPr>
+          <w:p>
             <w:r>
               <w:rPr>
                 <w:rFonts w:cs="Calibri"/>
                 <w:color w:val="000000"/>
               </w:rPr>
-              <w:t>php</w:t>
-            </w:r>
-            <w:proofErr w:type="spellEnd"/>
+              <w:t>D</w:t>
+            </w:r>
             <w:r>
               <w:rPr>
                 <w:rFonts w:cs="Calibri"/>
                 <w:color w:val="000000"/>
               </w:rPr>
-              <w:t>) del equipo.</w:t>
-            </w:r>
-          </w:p>
-        </w:tc>
-      </w:tr>
-      <w:tr>
-        <w:tc>
-          <w:tcPr>
-            <w:tcW w:w="8754" w:type="dxa"/>
-            <w:gridSpan w:val="3"/>
-            <w:shd w:val="clear" w:color="auto" w:fill="8DB3E2"/>
-          </w:tcPr>
-          <w:p>
-            <w:r>
-              <w:t>Síntomas</w:t>
-            </w:r>
-          </w:p>
-        </w:tc>
-      </w:tr>
-      <w:tr>
-        <w:tc>
-          <w:tcPr>
-            <w:tcW w:w="8754" w:type="dxa"/>
-            <w:gridSpan w:val="3"/>
-          </w:tcPr>
-          <w:p>
-            <w:r>
-              <w:rPr>
-                <w:rFonts w:cs="Calibri"/>
-                <w:color w:val="000000"/>
-              </w:rPr>
-              <w:t>Retrasos en el cronograma, baja calidad del código y posibles fallos en la funcionalidad del producto final.</w:t>
+              <w:t>ependencias excesivas de ciertos miembros del equipo, afectando la distribución equitativa de las tareas.</w:t>
             </w:r>
           </w:p>
         </w:tc>
@@ -4430,6 +4391,7 @@
       </w:pPr>
       <w:bookmarkStart w:id="5" w:name="_Toc178084146"/>
       <w:r>
+        <w:lastRenderedPageBreak/>
         <w:t>Plan de Riesgos</w:t>
       </w:r>
       <w:bookmarkEnd w:id="5"/>
@@ -4506,7 +4468,7 @@
           </w:tcPr>
           <w:p>
             <w:r>
-              <w:t>Mitigación</w:t>
+              <w:t>Minimización</w:t>
             </w:r>
           </w:p>
         </w:tc>
@@ -4548,7 +4510,6 @@
               <w:ind w:left="481"/>
             </w:pPr>
             <w:r>
-              <w:lastRenderedPageBreak/>
               <w:t>Elegir el curso que se considere más apropiado.</w:t>
             </w:r>
           </w:p>
@@ -4586,7 +4547,6 @@
           </w:tcPr>
           <w:p>
             <w:r>
-              <w:lastRenderedPageBreak/>
               <w:t>Elaboración (2da iteración)</w:t>
             </w:r>
           </w:p>
@@ -4597,27 +4557,67 @@
           <w:tcPr>
             <w:tcW w:w="2660" w:type="dxa"/>
           </w:tcPr>
-          <w:p/>
+          <w:p>
+            <w:r>
+              <w:t>Contingencia</w:t>
+            </w:r>
+          </w:p>
         </w:tc>
         <w:tc>
           <w:tcPr>
             <w:tcW w:w="1701" w:type="dxa"/>
           </w:tcPr>
-          <w:p/>
+          <w:p>
+            <w:r>
+              <w:t>FH</w:t>
+            </w:r>
+          </w:p>
         </w:tc>
         <w:tc>
           <w:tcPr>
             <w:tcW w:w="2693" w:type="dxa"/>
             <w:shd w:val="clear" w:color="auto" w:fill="auto"/>
           </w:tcPr>
-          <w:p/>
+          <w:p>
+            <w:pPr>
+              <w:pStyle w:val="Prrafodelista"/>
+              <w:numPr>
+                <w:ilvl w:val="0"/>
+                <w:numId w:val="30"/>
+              </w:numPr>
+              <w:ind w:left="350" w:hanging="284"/>
+            </w:pPr>
+            <w:r>
+              <w:t>Comprobar el código a través de una inteligencia artificial.</w:t>
+            </w:r>
+            <w:r>
+              <w:t xml:space="preserve"> </w:t>
+            </w:r>
+          </w:p>
+          <w:p>
+            <w:pPr>
+              <w:pStyle w:val="Prrafodelista"/>
+              <w:numPr>
+                <w:ilvl w:val="0"/>
+                <w:numId w:val="30"/>
+              </w:numPr>
+              <w:ind w:left="350" w:hanging="284"/>
+            </w:pPr>
+            <w:r>
+              <w:t>Consultar el código con un compañero de la materia con mas experiencia.</w:t>
+            </w:r>
+          </w:p>
         </w:tc>
         <w:tc>
           <w:tcPr>
             <w:tcW w:w="1701" w:type="dxa"/>
             <w:shd w:val="clear" w:color="auto" w:fill="auto"/>
           </w:tcPr>
-          <w:p/>
+          <w:p>
+            <w:r>
+              <w:t>Construcción (1, 2 y 3 iteración)</w:t>
+            </w:r>
+          </w:p>
         </w:tc>
       </w:tr>
     </w:tbl>
@@ -4793,8 +4793,8 @@
         <w:tblLook w:val="04A0" w:firstRow="1" w:lastRow="0" w:firstColumn="1" w:lastColumn="0" w:noHBand="0" w:noVBand="1"/>
       </w:tblPr>
       <w:tblGrid>
-        <w:gridCol w:w="2669"/>
-        <w:gridCol w:w="5468"/>
+        <w:gridCol w:w="2668"/>
+        <w:gridCol w:w="5469"/>
       </w:tblGrid>
       <w:tr>
         <w:tc>
@@ -4908,7 +4908,7 @@
                 <w:rFonts w:cs="Calibri"/>
                 <w:color w:val="000000"/>
               </w:rPr>
-              <w:t>Dada la complejidad de la adaptación del módulo UARGFLOW a nuestra aplicación, podría ocurrir que el proceso de integración sea complicado, lo que conduciría a demoras en el desarrollo y posibles problemas de compatibilidad.</w:t>
+              <w:t>Dada la complejidad de la adaptación del módulo UARGFLOW a nuestra aplicación, podría ocurrir que el proceso de integración sea complicado, lo que podría causar errores en la interacción con otros módulos del sistema, afectando la integridad de los datos.</w:t>
             </w:r>
           </w:p>
         </w:tc>
@@ -5121,14 +5121,14 @@
                 <w:rFonts w:cs="Calibri"/>
                 <w:color w:val="000000"/>
               </w:rPr>
-              <w:t>D</w:t>
+              <w:t>E</w:t>
             </w:r>
             <w:r>
               <w:rPr>
                 <w:rFonts w:cs="Calibri"/>
                 <w:color w:val="000000"/>
               </w:rPr>
-              <w:t>emoras en el desarrollo y posibles problemas de compatibilidad.</w:t>
+              <w:t>rrores en la interacción con otros módulos del sistema, afectando la integridad de los datos.</w:t>
             </w:r>
           </w:p>
         </w:tc>
@@ -5153,7 +5153,10 @@
           </w:tcPr>
           <w:p>
             <w:r>
-              <w:t>Minimización</w:t>
+              <w:t>Mitigación</w:t>
+            </w:r>
+            <w:r>
+              <w:t xml:space="preserve"> y Contingencia</w:t>
             </w:r>
             <w:r>
               <w:t>.</w:t>
@@ -5213,7 +5216,13 @@
               </w:numPr>
             </w:pPr>
             <w:r>
-              <w:t>Actualizar el sistema para hacerlo compatible a la versión de PHP a utilizar.</w:t>
+              <w:t>Buscar errores lógicos y corregirlos</w:t>
+            </w:r>
+            <w:r>
+              <w:t xml:space="preserve"> en un entorno de pruebas controlados</w:t>
+            </w:r>
+            <w:r>
+              <w:t>.</w:t>
             </w:r>
           </w:p>
           <w:p>
@@ -5225,7 +5234,25 @@
               </w:numPr>
             </w:pPr>
             <w:r>
-              <w:t>Buscar errores lógicos y corregirlos.</w:t>
+              <w:t>Realizar pruebas de integración</w:t>
+            </w:r>
+            <w:r>
+              <w:t>.</w:t>
+            </w:r>
+          </w:p>
+          <w:p>
+            <w:pPr>
+              <w:pStyle w:val="Prrafodelista"/>
+              <w:numPr>
+                <w:ilvl w:val="0"/>
+                <w:numId w:val="31"/>
+              </w:numPr>
+            </w:pPr>
+            <w:r>
+              <w:t>Actualizar el sistema para hacerlo compatible a la versión de PHP</w:t>
+            </w:r>
+            <w:r>
+              <w:t xml:space="preserve"> 8.</w:t>
             </w:r>
           </w:p>
         </w:tc>
@@ -5408,7 +5435,7 @@
                 <w:rFonts w:cs="Calibri"/>
                 <w:color w:val="000000"/>
               </w:rPr>
-              <w:t>Dada la complejidad de la adaptación del módulo UARGFLOW a nuestra aplicación, podría ocurrir que el proceso de integración sea complicado, lo que conduciría a demoras en el desarrollo y posibles problemas de compatibilidad.</w:t>
+              <w:t>Dada la complejidad de la adaptación del módulo UARGFLOW a nuestra aplicación, podría ocurrir que el proceso de integración sea complicado, lo que podría causar errores en la interacción con otros módulos del sistema, afectando la integridad de los datos.</w:t>
             </w:r>
           </w:p>
         </w:tc>
@@ -5657,14 +5684,14 @@
                 <w:rFonts w:cs="Calibri"/>
                 <w:color w:val="000000"/>
               </w:rPr>
-              <w:t>D</w:t>
+              <w:t>E</w:t>
             </w:r>
             <w:r>
               <w:rPr>
                 <w:rFonts w:cs="Calibri"/>
                 <w:color w:val="000000"/>
               </w:rPr>
-              <w:t>emoras en el desarrollo y posibles problemas de compatibilidad.</w:t>
+              <w:t>rrores en la interacción con otros módulos del sistema, afectando la integridad de los datos.</w:t>
             </w:r>
           </w:p>
         </w:tc>
@@ -5757,7 +5784,7 @@
           </w:tcPr>
           <w:p>
             <w:r>
-              <w:t>Minimización</w:t>
+              <w:t>Mitigación.</w:t>
             </w:r>
           </w:p>
         </w:tc>
@@ -5783,16 +5810,9 @@
                 <w:ilvl w:val="0"/>
                 <w:numId w:val="23"/>
               </w:numPr>
-              <w:ind w:left="481"/>
             </w:pPr>
             <w:r>
-              <w:t>Actualizar</w:t>
-            </w:r>
-            <w:r>
-              <w:t xml:space="preserve"> UARGflow a PHP8.</w:t>
-            </w:r>
-            <w:r>
-              <w:t xml:space="preserve">  </w:t>
+              <w:t>Buscar errores lógicos y corregirlos en un entorno de pruebas controlados.</w:t>
             </w:r>
           </w:p>
           <w:p>
@@ -5802,13 +5822,10 @@
                 <w:ilvl w:val="0"/>
                 <w:numId w:val="23"/>
               </w:numPr>
-              <w:ind w:left="481"/>
             </w:pPr>
             <w:r>
-              <w:t>R</w:t>
-            </w:r>
-            <w:r>
-              <w:t>esolver errores lógicos.</w:t>
+              <w:lastRenderedPageBreak/>
+              <w:t>Realizar pruebas de integración.</w:t>
             </w:r>
           </w:p>
         </w:tc>
@@ -5819,6 +5836,7 @@
           </w:tcPr>
           <w:p>
             <w:r>
+              <w:lastRenderedPageBreak/>
               <w:t>Elaboración (2da iteración)</w:t>
             </w:r>
           </w:p>
@@ -5829,27 +5847,56 @@
           <w:tcPr>
             <w:tcW w:w="2660" w:type="dxa"/>
           </w:tcPr>
-          <w:p/>
+          <w:p>
+            <w:r>
+              <w:t>Contingencia</w:t>
+            </w:r>
+          </w:p>
         </w:tc>
         <w:tc>
           <w:tcPr>
             <w:tcW w:w="1701" w:type="dxa"/>
           </w:tcPr>
-          <w:p/>
+          <w:p>
+            <w:r>
+              <w:t>CA</w:t>
+            </w:r>
+            <w:r>
+              <w:t xml:space="preserve"> y HF</w:t>
+            </w:r>
+          </w:p>
         </w:tc>
         <w:tc>
           <w:tcPr>
             <w:tcW w:w="2693" w:type="dxa"/>
             <w:shd w:val="clear" w:color="auto" w:fill="auto"/>
           </w:tcPr>
-          <w:p/>
+          <w:p>
+            <w:pPr>
+              <w:pStyle w:val="Prrafodelista"/>
+              <w:numPr>
+                <w:ilvl w:val="0"/>
+                <w:numId w:val="32"/>
+              </w:numPr>
+            </w:pPr>
+            <w:r>
+              <w:t>Actualizar el sistema para hacerlo compatible a la versión de PHP</w:t>
+            </w:r>
+            <w:r>
+              <w:t xml:space="preserve"> 8.</w:t>
+            </w:r>
+          </w:p>
         </w:tc>
         <w:tc>
           <w:tcPr>
             <w:tcW w:w="1701" w:type="dxa"/>
             <w:shd w:val="clear" w:color="auto" w:fill="auto"/>
           </w:tcPr>
-          <w:p/>
+          <w:p>
+            <w:r>
+              <w:t>Elaboración (2da iteración)</w:t>
+            </w:r>
+          </w:p>
         </w:tc>
       </w:tr>
     </w:tbl>
@@ -6000,8 +6047,8 @@
         <w:tblLook w:val="04A0" w:firstRow="1" w:lastRow="0" w:firstColumn="1" w:lastColumn="0" w:noHBand="0" w:noVBand="1"/>
       </w:tblPr>
       <w:tblGrid>
-        <w:gridCol w:w="2670"/>
-        <w:gridCol w:w="5467"/>
+        <w:gridCol w:w="2669"/>
+        <w:gridCol w:w="5468"/>
       </w:tblGrid>
       <w:tr>
         <w:tc>
@@ -6112,7 +6159,7 @@
                 <w:rFonts w:cs="Calibri"/>
                 <w:color w:val="000000"/>
               </w:rPr>
-              <w:t>Dadas las dificultades en la implementación de pruebas efectivas, podría ocurrir una cobertura insuficiente, lo que conduciría a la identificación tardía de errores y posibles fallos en el funcionamiento del sistema en producción.</w:t>
+              <w:t>Dadas las dificultades en la implementación de pruebas efectivas, podría ocurrir una cobertura insuficiente, lo que podría incrementar la posibilidad de que se entreguen versiones con defectos no detectados, impactando negativamente la reputación del equipo.</w:t>
             </w:r>
           </w:p>
         </w:tc>
@@ -6330,14 +6377,14 @@
                 <w:rFonts w:cs="Calibri"/>
                 <w:color w:val="000000"/>
               </w:rPr>
-              <w:t>L</w:t>
+              <w:t>I</w:t>
             </w:r>
             <w:r>
               <w:rPr>
                 <w:rFonts w:cs="Calibri"/>
                 <w:color w:val="000000"/>
               </w:rPr>
-              <w:t>a identificación tardía de errores y posibles fallos en el funcionamiento del sistema en producción.</w:t>
+              <w:t>ncrementa la posibilidad de que se entreguen versiones con defectos no detectados, impactando negativamente la reputación del equipo.</w:t>
             </w:r>
           </w:p>
         </w:tc>
@@ -6351,6 +6398,7 @@
           </w:tcPr>
           <w:p>
             <w:r>
+              <w:lastRenderedPageBreak/>
               <w:t>Estrategia de Respuesta</w:t>
             </w:r>
           </w:p>
@@ -6362,7 +6410,10 @@
           </w:tcPr>
           <w:p>
             <w:r>
-              <w:t>Mitigación</w:t>
+              <w:t>Minimización</w:t>
+            </w:r>
+            <w:r>
+              <w:t xml:space="preserve"> y contingencia</w:t>
             </w:r>
             <w:r>
               <w:t>.</w:t>
@@ -6435,6 +6486,18 @@
             </w:pPr>
             <w:r>
               <w:t>Realizar el plan de pruebas.</w:t>
+            </w:r>
+          </w:p>
+          <w:p>
+            <w:pPr>
+              <w:pStyle w:val="Prrafodelista"/>
+              <w:numPr>
+                <w:ilvl w:val="0"/>
+                <w:numId w:val="33"/>
+              </w:numPr>
+            </w:pPr>
+            <w:r>
+              <w:t>Realizar pruebas unitarias, integración y de validación</w:t>
             </w:r>
           </w:p>
         </w:tc>
@@ -6614,7 +6677,7 @@
                 <w:rFonts w:cs="Calibri"/>
                 <w:color w:val="000000"/>
               </w:rPr>
-              <w:t>Dadas las dificultades en la implementación de pruebas efectivas, podría ocurrir una cobertura insuficiente, lo que conduciría a la identificación tardía de errores y posibles fallos en el funcionamiento del sistema en producción.</w:t>
+              <w:t>Dadas las dificultades en la implementación de pruebas efectivas, podría ocurrir una cobertura insuficiente, lo que podría incrementar la posibilidad de que se entreguen versiones con defectos no detectados, impactando negativamente la reputación del equipo.</w:t>
             </w:r>
           </w:p>
         </w:tc>
@@ -6875,14 +6938,14 @@
                 <w:rFonts w:cs="Calibri"/>
                 <w:color w:val="000000"/>
               </w:rPr>
-              <w:t>L</w:t>
+              <w:t>I</w:t>
             </w:r>
             <w:r>
               <w:rPr>
                 <w:rFonts w:cs="Calibri"/>
                 <w:color w:val="000000"/>
               </w:rPr>
-              <w:t>a identificación tardía de errores y posibles fallos en el funcionamiento del sistema en producción.</w:t>
+              <w:t>ncrementa la posibilidad de que se entreguen versiones con defectos no detectados, impactando negativamente la reputación del equipo.</w:t>
             </w:r>
           </w:p>
         </w:tc>
@@ -6975,7 +7038,7 @@
           </w:tcPr>
           <w:p>
             <w:r>
-              <w:t>Mitigación</w:t>
+              <w:t>Minimización.</w:t>
             </w:r>
           </w:p>
         </w:tc>
@@ -7050,27 +7113,51 @@
           <w:tcPr>
             <w:tcW w:w="2660" w:type="dxa"/>
           </w:tcPr>
-          <w:p/>
+          <w:p>
+            <w:r>
+              <w:lastRenderedPageBreak/>
+              <w:t>Contingencia</w:t>
+            </w:r>
+          </w:p>
         </w:tc>
         <w:tc>
           <w:tcPr>
             <w:tcW w:w="1701" w:type="dxa"/>
           </w:tcPr>
-          <w:p/>
+          <w:p>
+            <w:r>
+              <w:t>HC</w:t>
+            </w:r>
+          </w:p>
         </w:tc>
         <w:tc>
           <w:tcPr>
             <w:tcW w:w="2693" w:type="dxa"/>
             <w:shd w:val="clear" w:color="auto" w:fill="auto"/>
           </w:tcPr>
-          <w:p/>
+          <w:p>
+            <w:pPr>
+              <w:pStyle w:val="Prrafodelista"/>
+              <w:numPr>
+                <w:ilvl w:val="0"/>
+                <w:numId w:val="34"/>
+              </w:numPr>
+            </w:pPr>
+            <w:r>
+              <w:t>Realizar pruebas unitarias, integración y de validación</w:t>
+            </w:r>
+          </w:p>
         </w:tc>
         <w:tc>
           <w:tcPr>
             <w:tcW w:w="1701" w:type="dxa"/>
             <w:shd w:val="clear" w:color="auto" w:fill="auto"/>
           </w:tcPr>
-          <w:p/>
+          <w:p>
+            <w:r>
+              <w:t>Elaboración (2da iteración)</w:t>
+            </w:r>
+          </w:p>
         </w:tc>
       </w:tr>
     </w:tbl>
@@ -7339,7 +7426,7 @@
                 <w:rFonts w:cs="Calibri"/>
                 <w:color w:val="000000"/>
               </w:rPr>
-              <w:t>Dada la inexperiencia del equipo, podrían ocurrir dificultades en la estimación de tareas, lo que conduciría a una planificación inadecuada del proyecto.</w:t>
+              <w:t>Dada la inexperiencia del equipo, podrían ocurrir dificultades en la estimación de tareas, lo que podría generar sobreasignación de tareas a ciertos miembros del equipo, provocando agotamiento o sobrecarga de trabajo.</w:t>
             </w:r>
           </w:p>
         </w:tc>
@@ -7569,14 +7656,14 @@
                 <w:rFonts w:cs="Calibri"/>
                 <w:color w:val="000000"/>
               </w:rPr>
-              <w:t>U</w:t>
+              <w:t>G</w:t>
             </w:r>
             <w:r>
               <w:rPr>
                 <w:rFonts w:cs="Calibri"/>
                 <w:color w:val="000000"/>
               </w:rPr>
-              <w:t>na planificación inadecuada del proyecto.</w:t>
+              <w:t>enera sobreasignación de tareas a ciertos miembros del equipo, provocando agotamiento o sobrecarga de trabajo.</w:t>
             </w:r>
           </w:p>
         </w:tc>
@@ -7601,7 +7688,10 @@
           </w:tcPr>
           <w:p>
             <w:r>
-              <w:t>Minimización.</w:t>
+              <w:t>Mitigación y contingencia</w:t>
+            </w:r>
+            <w:r>
+              <w:t>.</w:t>
             </w:r>
           </w:p>
         </w:tc>
@@ -7658,6 +7748,25 @@
               </w:numPr>
             </w:pPr>
             <w:r>
+              <w:t xml:space="preserve">Utilizar la herramienta trello para </w:t>
+            </w:r>
+            <w:r>
+              <w:t>más</w:t>
+            </w:r>
+            <w:r>
+              <w:t xml:space="preserve"> control</w:t>
+            </w:r>
+          </w:p>
+          <w:p>
+            <w:pPr>
+              <w:pStyle w:val="Prrafodelista"/>
+              <w:numPr>
+                <w:ilvl w:val="0"/>
+                <w:numId w:val="35"/>
+              </w:numPr>
+            </w:pPr>
+            <w:r>
+              <w:lastRenderedPageBreak/>
               <w:t>Realizar una retrospectiva de la estimación dada sobre lo ocurrido.</w:t>
             </w:r>
           </w:p>
@@ -7850,7 +7959,7 @@
                 <w:rFonts w:cs="Calibri"/>
                 <w:color w:val="000000"/>
               </w:rPr>
-              <w:t>Dada la inexperiencia del equipo, podrían ocurrir dificultades en la estimación de tareas, lo que conduciría a una planificación inadecuada del proyecto.</w:t>
+              <w:t>Dada la inexperiencia del equipo, podrían ocurrir dificultades en la estimación de tareas, lo que podría generar sobreasignación de tareas a ciertos miembros del equipo, provocando agotamiento o sobrecarga de trabajo.</w:t>
             </w:r>
           </w:p>
         </w:tc>
@@ -8115,14 +8224,14 @@
                 <w:rFonts w:cs="Calibri"/>
                 <w:color w:val="000000"/>
               </w:rPr>
-              <w:t>U</w:t>
+              <w:t>G</w:t>
             </w:r>
             <w:r>
               <w:rPr>
                 <w:rFonts w:cs="Calibri"/>
                 <w:color w:val="000000"/>
               </w:rPr>
-              <w:t>na planificación inadecuada del proyecto.</w:t>
+              <w:t>enera sobreasignación de tareas a ciertos miembros del equipo, provocando agotamiento o sobrecarga de trabajo.</w:t>
             </w:r>
           </w:p>
         </w:tc>
@@ -8215,7 +8324,7 @@
           </w:tcPr>
           <w:p>
             <w:r>
-              <w:t>Minimización</w:t>
+              <w:t>Mitigación</w:t>
             </w:r>
           </w:p>
         </w:tc>
@@ -8243,12 +8352,55 @@
               </w:numPr>
             </w:pPr>
             <w:r>
-              <w:t>Investigar métodos de pruebas</w:t>
-            </w:r>
-            <w:r>
-              <w:t>.</w:t>
-            </w:r>
-          </w:p>
+              <w:t xml:space="preserve">Utilizar la herramienta trello para </w:t>
+            </w:r>
+            <w:r>
+              <w:t xml:space="preserve">tener más </w:t>
+            </w:r>
+            <w:r>
+              <w:t>control</w:t>
+            </w:r>
+          </w:p>
+        </w:tc>
+        <w:tc>
+          <w:tcPr>
+            <w:tcW w:w="1701" w:type="dxa"/>
+            <w:shd w:val="clear" w:color="auto" w:fill="auto"/>
+          </w:tcPr>
+          <w:p>
+            <w:r>
+              <w:t>Elaboración (2da iteración)</w:t>
+            </w:r>
+          </w:p>
+        </w:tc>
+      </w:tr>
+      <w:tr>
+        <w:tc>
+          <w:tcPr>
+            <w:tcW w:w="2660" w:type="dxa"/>
+          </w:tcPr>
+          <w:p>
+            <w:r>
+              <w:lastRenderedPageBreak/>
+              <w:t>Contingencia</w:t>
+            </w:r>
+          </w:p>
+        </w:tc>
+        <w:tc>
+          <w:tcPr>
+            <w:tcW w:w="1701" w:type="dxa"/>
+          </w:tcPr>
+          <w:p>
+            <w:r>
+              <w:t xml:space="preserve">CA </w:t>
+            </w:r>
+          </w:p>
+        </w:tc>
+        <w:tc>
+          <w:tcPr>
+            <w:tcW w:w="2693" w:type="dxa"/>
+            <w:shd w:val="clear" w:color="auto" w:fill="auto"/>
+          </w:tcPr>
           <w:p>
             <w:pPr>
               <w:pStyle w:val="Prrafodelista"/>
@@ -8258,10 +8410,7 @@
               </w:numPr>
             </w:pPr>
             <w:r>
-              <w:t>R</w:t>
-            </w:r>
-            <w:r>
-              <w:t>ealizar plan de pruebas.</w:t>
+              <w:t>Realizar una retrospectiva de la estimación dada sobre lo ocurrido.</w:t>
             </w:r>
           </w:p>
         </w:tc>
@@ -8275,34 +8424,6 @@
               <w:t>Elaboración (2da iteración)</w:t>
             </w:r>
           </w:p>
-        </w:tc>
-      </w:tr>
-      <w:tr>
-        <w:tc>
-          <w:tcPr>
-            <w:tcW w:w="2660" w:type="dxa"/>
-          </w:tcPr>
-          <w:p/>
-        </w:tc>
-        <w:tc>
-          <w:tcPr>
-            <w:tcW w:w="1701" w:type="dxa"/>
-          </w:tcPr>
-          <w:p/>
-        </w:tc>
-        <w:tc>
-          <w:tcPr>
-            <w:tcW w:w="2693" w:type="dxa"/>
-            <w:shd w:val="clear" w:color="auto" w:fill="auto"/>
-          </w:tcPr>
-          <w:p/>
-        </w:tc>
-        <w:tc>
-          <w:tcPr>
-            <w:tcW w:w="1701" w:type="dxa"/>
-            <w:shd w:val="clear" w:color="auto" w:fill="auto"/>
-          </w:tcPr>
-          <w:p/>
         </w:tc>
       </w:tr>
     </w:tbl>
@@ -8317,7 +8438,6 @@
       </w:pPr>
       <w:bookmarkStart w:id="27" w:name="_Toc178084168"/>
       <w:r>
-        <w:lastRenderedPageBreak/>
         <w:t>Seguimiento</w:t>
       </w:r>
       <w:bookmarkEnd w:id="27"/>
@@ -8566,7 +8686,7 @@
                 <w:rFonts w:cs="Calibri"/>
                 <w:color w:val="000000"/>
               </w:rPr>
-              <w:t>Dada la falta de experiencia del grupo de desarrollo en la conducción de un proyecto de software, podría ocurrir una gestión ineficaz del proyecto, lo que conduciría a retrasos en el cronograma, sobrecostos y posibles fallos en la calidad del producto final.</w:t>
+              <w:t>Dada la falta de experiencia del grupo de desarrollo en la conducción de un proyecto de software, podría ocurrir una gestión ineficaz del proyecto, lo que podría afectar la capacidad de toma de decisiones estratégicas y técnicas, comprometiendo la dirección general del proyecto.</w:t>
             </w:r>
           </w:p>
         </w:tc>
@@ -8784,14 +8904,14 @@
                 <w:rFonts w:cs="Calibri"/>
                 <w:color w:val="000000"/>
               </w:rPr>
-              <w:t>R</w:t>
+              <w:t>A</w:t>
             </w:r>
             <w:r>
               <w:rPr>
                 <w:rFonts w:cs="Calibri"/>
                 <w:color w:val="000000"/>
               </w:rPr>
-              <w:t>etrasos en el cronograma, sobrecostos y posibles fallos en la calidad del producto final.</w:t>
+              <w:t>fecta la capacidad de toma de decisiones estratégicas y técnicas, comprometiendo la dirección general del proyecto</w:t>
             </w:r>
           </w:p>
         </w:tc>
@@ -8816,7 +8936,10 @@
           </w:tcPr>
           <w:p>
             <w:r>
-              <w:t>Minimización.</w:t>
+              <w:t>Mitigación y contingencia</w:t>
+            </w:r>
+            <w:r>
+              <w:t>.</w:t>
             </w:r>
           </w:p>
         </w:tc>
@@ -8855,6 +8978,7 @@
           </w:tcPr>
           <w:p>
             <w:r>
+              <w:lastRenderedPageBreak/>
               <w:t>Respuesta al Riesgo</w:t>
             </w:r>
           </w:p>
@@ -8883,6 +9007,18 @@
             </w:r>
             <w:r>
               <w:t>al final de cada iteración.</w:t>
+            </w:r>
+          </w:p>
+          <w:p>
+            <w:pPr>
+              <w:pStyle w:val="Prrafodelista"/>
+              <w:numPr>
+                <w:ilvl w:val="0"/>
+                <w:numId w:val="36"/>
+              </w:numPr>
+            </w:pPr>
+            <w:r>
+              <w:t>Realizar revisiones técnicas formales para comprobar la calidad, después se deberá corregir</w:t>
             </w:r>
           </w:p>
         </w:tc>
@@ -9068,7 +9204,7 @@
                 <w:rFonts w:cs="Calibri"/>
                 <w:color w:val="000000"/>
               </w:rPr>
-              <w:t>Dada la falta de experiencia del grupo de desarrollo en la conducción de un proyecto de software, podría ocurrir una gestión ineficaz del proyecto, lo que conduciría a retrasos en el cronograma, sobrecostos y posibles fallos en la calidad del producto final.</w:t>
+              <w:t>Dada la falta de experiencia del grupo de desarrollo en la conducción de un proyecto de software, podría ocurrir una gestión ineficaz del proyecto, lo que podría afectar la capacidad de toma de decisiones estratégicas y técnicas, comprometiendo la dirección general del proyecto.</w:t>
             </w:r>
           </w:p>
         </w:tc>
@@ -9324,14 +9460,14 @@
                 <w:rFonts w:cs="Calibri"/>
                 <w:color w:val="000000"/>
               </w:rPr>
-              <w:t>R</w:t>
+              <w:t>A</w:t>
             </w:r>
             <w:r>
               <w:rPr>
                 <w:rFonts w:cs="Calibri"/>
                 <w:color w:val="000000"/>
               </w:rPr>
-              <w:t>etrasos en el cronograma, sobrecostos y posibles fallos en la calidad del producto final.</w:t>
+              <w:t>fecta la capacidad de toma de decisiones estratégicas y técnicas, comprometiendo la dirección general del proyecto</w:t>
             </w:r>
           </w:p>
         </w:tc>
@@ -9443,19 +9579,7 @@
             <w:tcW w:w="2693" w:type="dxa"/>
             <w:shd w:val="clear" w:color="auto" w:fill="auto"/>
           </w:tcPr>
-          <w:p>
-            <w:pPr>
-              <w:pStyle w:val="Prrafodelista"/>
-              <w:numPr>
-                <w:ilvl w:val="0"/>
-                <w:numId w:val="26"/>
-              </w:numPr>
-              <w:ind w:left="481"/>
-            </w:pPr>
-            <w:r>
-              <w:t>Realizar las reuniones de retrospectivas</w:t>
-            </w:r>
-          </w:p>
+          <w:p/>
         </w:tc>
         <w:tc>
           <w:tcPr>
@@ -9474,7 +9598,11 @@
           <w:tcPr>
             <w:tcW w:w="2660" w:type="dxa"/>
           </w:tcPr>
-          <w:p/>
+          <w:p>
+            <w:r>
+              <w:t>contingencia</w:t>
+            </w:r>
+          </w:p>
         </w:tc>
         <w:tc>
           <w:tcPr>
@@ -9509,7 +9637,6 @@
       </w:pPr>
       <w:bookmarkStart w:id="34" w:name="_Toc178084175"/>
       <w:r>
-        <w:lastRenderedPageBreak/>
         <w:t>Seguimiento</w:t>
       </w:r>
       <w:bookmarkEnd w:id="34"/>
@@ -9655,16 +9782,8 @@
       <w:rPr>
         <w:lang w:val="es-AR"/>
       </w:rPr>
-      <w:t>T-</w:t>
+      <w:t>T-Code</w:t>
     </w:r>
-    <w:proofErr w:type="spellStart"/>
-    <w:r>
-      <w:rPr>
-        <w:lang w:val="es-AR"/>
-      </w:rPr>
-      <w:t>Code</w:t>
-    </w:r>
-    <w:proofErr w:type="spellEnd"/>
     <w:r>
       <w:rPr>
         <w:lang w:val="es-AR"/>
@@ -10029,15 +10148,7 @@
       <w:spacing w:before="0"/>
     </w:pPr>
     <w:r>
-      <w:t xml:space="preserve">Agustín Collareda, Cintia </w:t>
-    </w:r>
-    <w:proofErr w:type="spellStart"/>
-    <w:r>
-      <w:t>Hernandez</w:t>
-    </w:r>
-    <w:proofErr w:type="spellEnd"/>
-    <w:r>
-      <w:t xml:space="preserve"> y Hugo Frey</w:t>
+      <w:t>Agustín Collareda, Cintia Hernandez y Hugo Frey</w:t>
     </w:r>
   </w:p>
 </w:ftr>
@@ -11136,6 +11247,119 @@
     </w:lvl>
   </w:abstractNum>
   <w:abstractNum w:abstractNumId="4" w15:restartNumberingAfterBreak="0">
+    <w:nsid w:val="03CA128D"/>
+    <w:multiLevelType w:val="hybridMultilevel"/>
+    <w:tmpl w:val="CF265E6C"/>
+    <w:lvl w:ilvl="0" w:tplc="2C0A0001">
+      <w:start w:val="1"/>
+      <w:numFmt w:val="bullet"/>
+      <w:lvlText w:val=""/>
+      <w:lvlJc w:val="left"/>
+      <w:pPr>
+        <w:ind w:left="720" w:hanging="360"/>
+      </w:pPr>
+      <w:rPr>
+        <w:rFonts w:ascii="Symbol" w:hAnsi="Symbol" w:hint="default"/>
+      </w:rPr>
+    </w:lvl>
+    <w:lvl w:ilvl="1" w:tplc="2C0A0003" w:tentative="1">
+      <w:start w:val="1"/>
+      <w:numFmt w:val="bullet"/>
+      <w:lvlText w:val="o"/>
+      <w:lvlJc w:val="left"/>
+      <w:pPr>
+        <w:ind w:left="1440" w:hanging="360"/>
+      </w:pPr>
+      <w:rPr>
+        <w:rFonts w:ascii="Courier New" w:hAnsi="Courier New" w:cs="Courier New" w:hint="default"/>
+      </w:rPr>
+    </w:lvl>
+    <w:lvl w:ilvl="2" w:tplc="2C0A0005" w:tentative="1">
+      <w:start w:val="1"/>
+      <w:numFmt w:val="bullet"/>
+      <w:lvlText w:val=""/>
+      <w:lvlJc w:val="left"/>
+      <w:pPr>
+        <w:ind w:left="2160" w:hanging="360"/>
+      </w:pPr>
+      <w:rPr>
+        <w:rFonts w:ascii="Wingdings" w:hAnsi="Wingdings" w:hint="default"/>
+      </w:rPr>
+    </w:lvl>
+    <w:lvl w:ilvl="3" w:tplc="2C0A0001" w:tentative="1">
+      <w:start w:val="1"/>
+      <w:numFmt w:val="bullet"/>
+      <w:lvlText w:val=""/>
+      <w:lvlJc w:val="left"/>
+      <w:pPr>
+        <w:ind w:left="2880" w:hanging="360"/>
+      </w:pPr>
+      <w:rPr>
+        <w:rFonts w:ascii="Symbol" w:hAnsi="Symbol" w:hint="default"/>
+      </w:rPr>
+    </w:lvl>
+    <w:lvl w:ilvl="4" w:tplc="2C0A0003" w:tentative="1">
+      <w:start w:val="1"/>
+      <w:numFmt w:val="bullet"/>
+      <w:lvlText w:val="o"/>
+      <w:lvlJc w:val="left"/>
+      <w:pPr>
+        <w:ind w:left="3600" w:hanging="360"/>
+      </w:pPr>
+      <w:rPr>
+        <w:rFonts w:ascii="Courier New" w:hAnsi="Courier New" w:cs="Courier New" w:hint="default"/>
+      </w:rPr>
+    </w:lvl>
+    <w:lvl w:ilvl="5" w:tplc="2C0A0005" w:tentative="1">
+      <w:start w:val="1"/>
+      <w:numFmt w:val="bullet"/>
+      <w:lvlText w:val=""/>
+      <w:lvlJc w:val="left"/>
+      <w:pPr>
+        <w:ind w:left="4320" w:hanging="360"/>
+      </w:pPr>
+      <w:rPr>
+        <w:rFonts w:ascii="Wingdings" w:hAnsi="Wingdings" w:hint="default"/>
+      </w:rPr>
+    </w:lvl>
+    <w:lvl w:ilvl="6" w:tplc="2C0A0001" w:tentative="1">
+      <w:start w:val="1"/>
+      <w:numFmt w:val="bullet"/>
+      <w:lvlText w:val=""/>
+      <w:lvlJc w:val="left"/>
+      <w:pPr>
+        <w:ind w:left="5040" w:hanging="360"/>
+      </w:pPr>
+      <w:rPr>
+        <w:rFonts w:ascii="Symbol" w:hAnsi="Symbol" w:hint="default"/>
+      </w:rPr>
+    </w:lvl>
+    <w:lvl w:ilvl="7" w:tplc="2C0A0003" w:tentative="1">
+      <w:start w:val="1"/>
+      <w:numFmt w:val="bullet"/>
+      <w:lvlText w:val="o"/>
+      <w:lvlJc w:val="left"/>
+      <w:pPr>
+        <w:ind w:left="5760" w:hanging="360"/>
+      </w:pPr>
+      <w:rPr>
+        <w:rFonts w:ascii="Courier New" w:hAnsi="Courier New" w:cs="Courier New" w:hint="default"/>
+      </w:rPr>
+    </w:lvl>
+    <w:lvl w:ilvl="8" w:tplc="2C0A0005" w:tentative="1">
+      <w:start w:val="1"/>
+      <w:numFmt w:val="bullet"/>
+      <w:lvlText w:val=""/>
+      <w:lvlJc w:val="left"/>
+      <w:pPr>
+        <w:ind w:left="6480" w:hanging="360"/>
+      </w:pPr>
+      <w:rPr>
+        <w:rFonts w:ascii="Wingdings" w:hAnsi="Wingdings" w:hint="default"/>
+      </w:rPr>
+    </w:lvl>
+  </w:abstractNum>
+  <w:abstractNum w:abstractNumId="5" w15:restartNumberingAfterBreak="0">
     <w:nsid w:val="058B4ACA"/>
     <w:multiLevelType w:val="hybridMultilevel"/>
     <w:tmpl w:val="D3A61FAA"/>
@@ -11221,7 +11445,7 @@
       </w:pPr>
     </w:lvl>
   </w:abstractNum>
-  <w:abstractNum w:abstractNumId="5" w15:restartNumberingAfterBreak="0">
+  <w:abstractNum w:abstractNumId="6" w15:restartNumberingAfterBreak="0">
     <w:nsid w:val="070F01DD"/>
     <w:multiLevelType w:val="hybridMultilevel"/>
     <w:tmpl w:val="597072C4"/>
@@ -11334,7 +11558,7 @@
       </w:rPr>
     </w:lvl>
   </w:abstractNum>
-  <w:abstractNum w:abstractNumId="6" w15:restartNumberingAfterBreak="0">
+  <w:abstractNum w:abstractNumId="7" w15:restartNumberingAfterBreak="0">
     <w:nsid w:val="0C967F31"/>
     <w:multiLevelType w:val="hybridMultilevel"/>
     <w:tmpl w:val="B464EF70"/>
@@ -11447,7 +11671,96 @@
       </w:rPr>
     </w:lvl>
   </w:abstractNum>
-  <w:abstractNum w:abstractNumId="7" w15:restartNumberingAfterBreak="0">
+  <w:abstractNum w:abstractNumId="8" w15:restartNumberingAfterBreak="0">
+    <w:nsid w:val="11AF10F9"/>
+    <w:multiLevelType w:val="hybridMultilevel"/>
+    <w:tmpl w:val="B54E282A"/>
+    <w:lvl w:ilvl="0" w:tplc="2C0A0015">
+      <w:start w:val="1"/>
+      <w:numFmt w:val="upperLetter"/>
+      <w:lvlText w:val="%1."/>
+      <w:lvlJc w:val="left"/>
+      <w:pPr>
+        <w:ind w:left="720" w:hanging="360"/>
+      </w:pPr>
+      <w:rPr>
+        <w:rFonts w:hint="default"/>
+      </w:rPr>
+    </w:lvl>
+    <w:lvl w:ilvl="1" w:tplc="2C0A0019" w:tentative="1">
+      <w:start w:val="1"/>
+      <w:numFmt w:val="lowerLetter"/>
+      <w:lvlText w:val="%2."/>
+      <w:lvlJc w:val="left"/>
+      <w:pPr>
+        <w:ind w:left="1440" w:hanging="360"/>
+      </w:pPr>
+    </w:lvl>
+    <w:lvl w:ilvl="2" w:tplc="2C0A001B" w:tentative="1">
+      <w:start w:val="1"/>
+      <w:numFmt w:val="lowerRoman"/>
+      <w:lvlText w:val="%3."/>
+      <w:lvlJc w:val="right"/>
+      <w:pPr>
+        <w:ind w:left="2160" w:hanging="180"/>
+      </w:pPr>
+    </w:lvl>
+    <w:lvl w:ilvl="3" w:tplc="2C0A000F" w:tentative="1">
+      <w:start w:val="1"/>
+      <w:numFmt w:val="decimal"/>
+      <w:lvlText w:val="%4."/>
+      <w:lvlJc w:val="left"/>
+      <w:pPr>
+        <w:ind w:left="2880" w:hanging="360"/>
+      </w:pPr>
+    </w:lvl>
+    <w:lvl w:ilvl="4" w:tplc="2C0A0019" w:tentative="1">
+      <w:start w:val="1"/>
+      <w:numFmt w:val="lowerLetter"/>
+      <w:lvlText w:val="%5."/>
+      <w:lvlJc w:val="left"/>
+      <w:pPr>
+        <w:ind w:left="3600" w:hanging="360"/>
+      </w:pPr>
+    </w:lvl>
+    <w:lvl w:ilvl="5" w:tplc="2C0A001B" w:tentative="1">
+      <w:start w:val="1"/>
+      <w:numFmt w:val="lowerRoman"/>
+      <w:lvlText w:val="%6."/>
+      <w:lvlJc w:val="right"/>
+      <w:pPr>
+        <w:ind w:left="4320" w:hanging="180"/>
+      </w:pPr>
+    </w:lvl>
+    <w:lvl w:ilvl="6" w:tplc="2C0A000F" w:tentative="1">
+      <w:start w:val="1"/>
+      <w:numFmt w:val="decimal"/>
+      <w:lvlText w:val="%7."/>
+      <w:lvlJc w:val="left"/>
+      <w:pPr>
+        <w:ind w:left="5040" w:hanging="360"/>
+      </w:pPr>
+    </w:lvl>
+    <w:lvl w:ilvl="7" w:tplc="2C0A0019" w:tentative="1">
+      <w:start w:val="1"/>
+      <w:numFmt w:val="lowerLetter"/>
+      <w:lvlText w:val="%8."/>
+      <w:lvlJc w:val="left"/>
+      <w:pPr>
+        <w:ind w:left="5760" w:hanging="360"/>
+      </w:pPr>
+    </w:lvl>
+    <w:lvl w:ilvl="8" w:tplc="2C0A001B" w:tentative="1">
+      <w:start w:val="1"/>
+      <w:numFmt w:val="lowerRoman"/>
+      <w:lvlText w:val="%9."/>
+      <w:lvlJc w:val="right"/>
+      <w:pPr>
+        <w:ind w:left="6480" w:hanging="180"/>
+      </w:pPr>
+    </w:lvl>
+  </w:abstractNum>
+  <w:abstractNum w:abstractNumId="9" w15:restartNumberingAfterBreak="0">
     <w:nsid w:val="11EC450D"/>
     <w:multiLevelType w:val="hybridMultilevel"/>
     <w:tmpl w:val="8D1847A2"/>
@@ -11560,7 +11873,7 @@
       </w:rPr>
     </w:lvl>
   </w:abstractNum>
-  <w:abstractNum w:abstractNumId="8" w15:restartNumberingAfterBreak="0">
+  <w:abstractNum w:abstractNumId="10" w15:restartNumberingAfterBreak="0">
     <w:nsid w:val="14B4687E"/>
     <w:multiLevelType w:val="hybridMultilevel"/>
     <w:tmpl w:val="94CE1AA0"/>
@@ -11673,7 +11986,96 @@
       </w:rPr>
     </w:lvl>
   </w:abstractNum>
-  <w:abstractNum w:abstractNumId="9" w15:restartNumberingAfterBreak="0">
+  <w:abstractNum w:abstractNumId="11" w15:restartNumberingAfterBreak="0">
+    <w:nsid w:val="19F87E82"/>
+    <w:multiLevelType w:val="hybridMultilevel"/>
+    <w:tmpl w:val="FCA4CC60"/>
+    <w:lvl w:ilvl="0" w:tplc="2C0A0015">
+      <w:start w:val="1"/>
+      <w:numFmt w:val="upperLetter"/>
+      <w:lvlText w:val="%1."/>
+      <w:lvlJc w:val="left"/>
+      <w:pPr>
+        <w:ind w:left="720" w:hanging="360"/>
+      </w:pPr>
+      <w:rPr>
+        <w:rFonts w:hint="default"/>
+      </w:rPr>
+    </w:lvl>
+    <w:lvl w:ilvl="1" w:tplc="2C0A0019" w:tentative="1">
+      <w:start w:val="1"/>
+      <w:numFmt w:val="lowerLetter"/>
+      <w:lvlText w:val="%2."/>
+      <w:lvlJc w:val="left"/>
+      <w:pPr>
+        <w:ind w:left="1440" w:hanging="360"/>
+      </w:pPr>
+    </w:lvl>
+    <w:lvl w:ilvl="2" w:tplc="2C0A001B" w:tentative="1">
+      <w:start w:val="1"/>
+      <w:numFmt w:val="lowerRoman"/>
+      <w:lvlText w:val="%3."/>
+      <w:lvlJc w:val="right"/>
+      <w:pPr>
+        <w:ind w:left="2160" w:hanging="180"/>
+      </w:pPr>
+    </w:lvl>
+    <w:lvl w:ilvl="3" w:tplc="2C0A000F" w:tentative="1">
+      <w:start w:val="1"/>
+      <w:numFmt w:val="decimal"/>
+      <w:lvlText w:val="%4."/>
+      <w:lvlJc w:val="left"/>
+      <w:pPr>
+        <w:ind w:left="2880" w:hanging="360"/>
+      </w:pPr>
+    </w:lvl>
+    <w:lvl w:ilvl="4" w:tplc="2C0A0019" w:tentative="1">
+      <w:start w:val="1"/>
+      <w:numFmt w:val="lowerLetter"/>
+      <w:lvlText w:val="%5."/>
+      <w:lvlJc w:val="left"/>
+      <w:pPr>
+        <w:ind w:left="3600" w:hanging="360"/>
+      </w:pPr>
+    </w:lvl>
+    <w:lvl w:ilvl="5" w:tplc="2C0A001B" w:tentative="1">
+      <w:start w:val="1"/>
+      <w:numFmt w:val="lowerRoman"/>
+      <w:lvlText w:val="%6."/>
+      <w:lvlJc w:val="right"/>
+      <w:pPr>
+        <w:ind w:left="4320" w:hanging="180"/>
+      </w:pPr>
+    </w:lvl>
+    <w:lvl w:ilvl="6" w:tplc="2C0A000F" w:tentative="1">
+      <w:start w:val="1"/>
+      <w:numFmt w:val="decimal"/>
+      <w:lvlText w:val="%7."/>
+      <w:lvlJc w:val="left"/>
+      <w:pPr>
+        <w:ind w:left="5040" w:hanging="360"/>
+      </w:pPr>
+    </w:lvl>
+    <w:lvl w:ilvl="7" w:tplc="2C0A0019" w:tentative="1">
+      <w:start w:val="1"/>
+      <w:numFmt w:val="lowerLetter"/>
+      <w:lvlText w:val="%8."/>
+      <w:lvlJc w:val="left"/>
+      <w:pPr>
+        <w:ind w:left="5760" w:hanging="360"/>
+      </w:pPr>
+    </w:lvl>
+    <w:lvl w:ilvl="8" w:tplc="2C0A001B" w:tentative="1">
+      <w:start w:val="1"/>
+      <w:numFmt w:val="lowerRoman"/>
+      <w:lvlText w:val="%9."/>
+      <w:lvlJc w:val="right"/>
+      <w:pPr>
+        <w:ind w:left="6480" w:hanging="180"/>
+      </w:pPr>
+    </w:lvl>
+  </w:abstractNum>
+  <w:abstractNum w:abstractNumId="12" w15:restartNumberingAfterBreak="0">
     <w:nsid w:val="1AC81F88"/>
     <w:multiLevelType w:val="hybridMultilevel"/>
     <w:tmpl w:val="C58655EE"/>
@@ -11762,7 +12164,7 @@
       </w:pPr>
     </w:lvl>
   </w:abstractNum>
-  <w:abstractNum w:abstractNumId="10" w15:restartNumberingAfterBreak="0">
+  <w:abstractNum w:abstractNumId="13" w15:restartNumberingAfterBreak="0">
     <w:nsid w:val="1BF4083E"/>
     <w:multiLevelType w:val="hybridMultilevel"/>
     <w:tmpl w:val="C58655EE"/>
@@ -11851,7 +12253,7 @@
       </w:pPr>
     </w:lvl>
   </w:abstractNum>
-  <w:abstractNum w:abstractNumId="11" w15:restartNumberingAfterBreak="0">
+  <w:abstractNum w:abstractNumId="14" w15:restartNumberingAfterBreak="0">
     <w:nsid w:val="1D306515"/>
     <w:multiLevelType w:val="hybridMultilevel"/>
     <w:tmpl w:val="D3A61FAA"/>
@@ -11937,7 +12339,7 @@
       </w:pPr>
     </w:lvl>
   </w:abstractNum>
-  <w:abstractNum w:abstractNumId="12" w15:restartNumberingAfterBreak="0">
+  <w:abstractNum w:abstractNumId="15" w15:restartNumberingAfterBreak="0">
     <w:nsid w:val="20714A34"/>
     <w:multiLevelType w:val="hybridMultilevel"/>
     <w:tmpl w:val="DE1C8918"/>
@@ -12050,7 +12452,120 @@
       </w:rPr>
     </w:lvl>
   </w:abstractNum>
-  <w:abstractNum w:abstractNumId="13" w15:restartNumberingAfterBreak="0">
+  <w:abstractNum w:abstractNumId="16" w15:restartNumberingAfterBreak="0">
+    <w:nsid w:val="23727F07"/>
+    <w:multiLevelType w:val="hybridMultilevel"/>
+    <w:tmpl w:val="2DC4094A"/>
+    <w:lvl w:ilvl="0" w:tplc="2C0A0001">
+      <w:start w:val="1"/>
+      <w:numFmt w:val="bullet"/>
+      <w:lvlText w:val=""/>
+      <w:lvlJc w:val="left"/>
+      <w:pPr>
+        <w:ind w:left="720" w:hanging="360"/>
+      </w:pPr>
+      <w:rPr>
+        <w:rFonts w:ascii="Symbol" w:hAnsi="Symbol" w:hint="default"/>
+      </w:rPr>
+    </w:lvl>
+    <w:lvl w:ilvl="1" w:tplc="2C0A0003" w:tentative="1">
+      <w:start w:val="1"/>
+      <w:numFmt w:val="bullet"/>
+      <w:lvlText w:val="o"/>
+      <w:lvlJc w:val="left"/>
+      <w:pPr>
+        <w:ind w:left="1440" w:hanging="360"/>
+      </w:pPr>
+      <w:rPr>
+        <w:rFonts w:ascii="Courier New" w:hAnsi="Courier New" w:cs="Courier New" w:hint="default"/>
+      </w:rPr>
+    </w:lvl>
+    <w:lvl w:ilvl="2" w:tplc="2C0A0005" w:tentative="1">
+      <w:start w:val="1"/>
+      <w:numFmt w:val="bullet"/>
+      <w:lvlText w:val=""/>
+      <w:lvlJc w:val="left"/>
+      <w:pPr>
+        <w:ind w:left="2160" w:hanging="360"/>
+      </w:pPr>
+      <w:rPr>
+        <w:rFonts w:ascii="Wingdings" w:hAnsi="Wingdings" w:hint="default"/>
+      </w:rPr>
+    </w:lvl>
+    <w:lvl w:ilvl="3" w:tplc="2C0A0001" w:tentative="1">
+      <w:start w:val="1"/>
+      <w:numFmt w:val="bullet"/>
+      <w:lvlText w:val=""/>
+      <w:lvlJc w:val="left"/>
+      <w:pPr>
+        <w:ind w:left="2880" w:hanging="360"/>
+      </w:pPr>
+      <w:rPr>
+        <w:rFonts w:ascii="Symbol" w:hAnsi="Symbol" w:hint="default"/>
+      </w:rPr>
+    </w:lvl>
+    <w:lvl w:ilvl="4" w:tplc="2C0A0003" w:tentative="1">
+      <w:start w:val="1"/>
+      <w:numFmt w:val="bullet"/>
+      <w:lvlText w:val="o"/>
+      <w:lvlJc w:val="left"/>
+      <w:pPr>
+        <w:ind w:left="3600" w:hanging="360"/>
+      </w:pPr>
+      <w:rPr>
+        <w:rFonts w:ascii="Courier New" w:hAnsi="Courier New" w:cs="Courier New" w:hint="default"/>
+      </w:rPr>
+    </w:lvl>
+    <w:lvl w:ilvl="5" w:tplc="2C0A0005" w:tentative="1">
+      <w:start w:val="1"/>
+      <w:numFmt w:val="bullet"/>
+      <w:lvlText w:val=""/>
+      <w:lvlJc w:val="left"/>
+      <w:pPr>
+        <w:ind w:left="4320" w:hanging="360"/>
+      </w:pPr>
+      <w:rPr>
+        <w:rFonts w:ascii="Wingdings" w:hAnsi="Wingdings" w:hint="default"/>
+      </w:rPr>
+    </w:lvl>
+    <w:lvl w:ilvl="6" w:tplc="2C0A0001" w:tentative="1">
+      <w:start w:val="1"/>
+      <w:numFmt w:val="bullet"/>
+      <w:lvlText w:val=""/>
+      <w:lvlJc w:val="left"/>
+      <w:pPr>
+        <w:ind w:left="5040" w:hanging="360"/>
+      </w:pPr>
+      <w:rPr>
+        <w:rFonts w:ascii="Symbol" w:hAnsi="Symbol" w:hint="default"/>
+      </w:rPr>
+    </w:lvl>
+    <w:lvl w:ilvl="7" w:tplc="2C0A0003" w:tentative="1">
+      <w:start w:val="1"/>
+      <w:numFmt w:val="bullet"/>
+      <w:lvlText w:val="o"/>
+      <w:lvlJc w:val="left"/>
+      <w:pPr>
+        <w:ind w:left="5760" w:hanging="360"/>
+      </w:pPr>
+      <w:rPr>
+        <w:rFonts w:ascii="Courier New" w:hAnsi="Courier New" w:cs="Courier New" w:hint="default"/>
+      </w:rPr>
+    </w:lvl>
+    <w:lvl w:ilvl="8" w:tplc="2C0A0005" w:tentative="1">
+      <w:start w:val="1"/>
+      <w:numFmt w:val="bullet"/>
+      <w:lvlText w:val=""/>
+      <w:lvlJc w:val="left"/>
+      <w:pPr>
+        <w:ind w:left="6480" w:hanging="360"/>
+      </w:pPr>
+      <w:rPr>
+        <w:rFonts w:ascii="Wingdings" w:hAnsi="Wingdings" w:hint="default"/>
+      </w:rPr>
+    </w:lvl>
+  </w:abstractNum>
+  <w:abstractNum w:abstractNumId="17" w15:restartNumberingAfterBreak="0">
     <w:nsid w:val="255F5799"/>
     <w:multiLevelType w:val="hybridMultilevel"/>
     <w:tmpl w:val="B8F40458"/>
@@ -12136,7 +12651,7 @@
       </w:pPr>
     </w:lvl>
   </w:abstractNum>
-  <w:abstractNum w:abstractNumId="14" w15:restartNumberingAfterBreak="0">
+  <w:abstractNum w:abstractNumId="18" w15:restartNumberingAfterBreak="0">
     <w:nsid w:val="271B63E5"/>
     <w:multiLevelType w:val="hybridMultilevel"/>
     <w:tmpl w:val="2FBC8E50"/>
@@ -12249,7 +12764,7 @@
       </w:rPr>
     </w:lvl>
   </w:abstractNum>
-  <w:abstractNum w:abstractNumId="15" w15:restartNumberingAfterBreak="0">
+  <w:abstractNum w:abstractNumId="19" w15:restartNumberingAfterBreak="0">
     <w:nsid w:val="2D282174"/>
     <w:multiLevelType w:val="hybridMultilevel"/>
     <w:tmpl w:val="72D6EA2A"/>
@@ -12338,10 +12853,10 @@
       </w:pPr>
     </w:lvl>
   </w:abstractNum>
-  <w:abstractNum w:abstractNumId="16" w15:restartNumberingAfterBreak="0">
+  <w:abstractNum w:abstractNumId="20" w15:restartNumberingAfterBreak="0">
     <w:nsid w:val="2FF91EC6"/>
     <w:multiLevelType w:val="hybridMultilevel"/>
-    <w:tmpl w:val="934E8EC2"/>
+    <w:tmpl w:val="CD2A56B2"/>
     <w:lvl w:ilvl="0" w:tplc="2C0A0001">
       <w:start w:val="1"/>
       <w:numFmt w:val="bullet"/>
@@ -12451,7 +12966,209 @@
       </w:rPr>
     </w:lvl>
   </w:abstractNum>
-  <w:abstractNum w:abstractNumId="17" w15:restartNumberingAfterBreak="0">
+  <w:abstractNum w:abstractNumId="21" w15:restartNumberingAfterBreak="0">
+    <w:nsid w:val="3623242E"/>
+    <w:multiLevelType w:val="hybridMultilevel"/>
+    <w:tmpl w:val="CF988170"/>
+    <w:lvl w:ilvl="0" w:tplc="2C0A0015">
+      <w:start w:val="1"/>
+      <w:numFmt w:val="upperLetter"/>
+      <w:lvlText w:val="%1."/>
+      <w:lvlJc w:val="left"/>
+      <w:pPr>
+        <w:ind w:left="720" w:hanging="360"/>
+      </w:pPr>
+      <w:rPr>
+        <w:rFonts w:hint="default"/>
+      </w:rPr>
+    </w:lvl>
+    <w:lvl w:ilvl="1" w:tplc="2C0A0019" w:tentative="1">
+      <w:start w:val="1"/>
+      <w:numFmt w:val="lowerLetter"/>
+      <w:lvlText w:val="%2."/>
+      <w:lvlJc w:val="left"/>
+      <w:pPr>
+        <w:ind w:left="1440" w:hanging="360"/>
+      </w:pPr>
+    </w:lvl>
+    <w:lvl w:ilvl="2" w:tplc="2C0A001B" w:tentative="1">
+      <w:start w:val="1"/>
+      <w:numFmt w:val="lowerRoman"/>
+      <w:lvlText w:val="%3."/>
+      <w:lvlJc w:val="right"/>
+      <w:pPr>
+        <w:ind w:left="2160" w:hanging="180"/>
+      </w:pPr>
+    </w:lvl>
+    <w:lvl w:ilvl="3" w:tplc="2C0A000F" w:tentative="1">
+      <w:start w:val="1"/>
+      <w:numFmt w:val="decimal"/>
+      <w:lvlText w:val="%4."/>
+      <w:lvlJc w:val="left"/>
+      <w:pPr>
+        <w:ind w:left="2880" w:hanging="360"/>
+      </w:pPr>
+    </w:lvl>
+    <w:lvl w:ilvl="4" w:tplc="2C0A0019" w:tentative="1">
+      <w:start w:val="1"/>
+      <w:numFmt w:val="lowerLetter"/>
+      <w:lvlText w:val="%5."/>
+      <w:lvlJc w:val="left"/>
+      <w:pPr>
+        <w:ind w:left="3600" w:hanging="360"/>
+      </w:pPr>
+    </w:lvl>
+    <w:lvl w:ilvl="5" w:tplc="2C0A001B" w:tentative="1">
+      <w:start w:val="1"/>
+      <w:numFmt w:val="lowerRoman"/>
+      <w:lvlText w:val="%6."/>
+      <w:lvlJc w:val="right"/>
+      <w:pPr>
+        <w:ind w:left="4320" w:hanging="180"/>
+      </w:pPr>
+    </w:lvl>
+    <w:lvl w:ilvl="6" w:tplc="2C0A000F" w:tentative="1">
+      <w:start w:val="1"/>
+      <w:numFmt w:val="decimal"/>
+      <w:lvlText w:val="%7."/>
+      <w:lvlJc w:val="left"/>
+      <w:pPr>
+        <w:ind w:left="5040" w:hanging="360"/>
+      </w:pPr>
+    </w:lvl>
+    <w:lvl w:ilvl="7" w:tplc="2C0A0019" w:tentative="1">
+      <w:start w:val="1"/>
+      <w:numFmt w:val="lowerLetter"/>
+      <w:lvlText w:val="%8."/>
+      <w:lvlJc w:val="left"/>
+      <w:pPr>
+        <w:ind w:left="5760" w:hanging="360"/>
+      </w:pPr>
+    </w:lvl>
+    <w:lvl w:ilvl="8" w:tplc="2C0A001B" w:tentative="1">
+      <w:start w:val="1"/>
+      <w:numFmt w:val="lowerRoman"/>
+      <w:lvlText w:val="%9."/>
+      <w:lvlJc w:val="right"/>
+      <w:pPr>
+        <w:ind w:left="6480" w:hanging="180"/>
+      </w:pPr>
+    </w:lvl>
+  </w:abstractNum>
+  <w:abstractNum w:abstractNumId="22" w15:restartNumberingAfterBreak="0">
+    <w:nsid w:val="3B10101A"/>
+    <w:multiLevelType w:val="hybridMultilevel"/>
+    <w:tmpl w:val="E7BE0DBA"/>
+    <w:lvl w:ilvl="0" w:tplc="2C0A0001">
+      <w:start w:val="1"/>
+      <w:numFmt w:val="bullet"/>
+      <w:lvlText w:val=""/>
+      <w:lvlJc w:val="left"/>
+      <w:pPr>
+        <w:ind w:left="720" w:hanging="360"/>
+      </w:pPr>
+      <w:rPr>
+        <w:rFonts w:ascii="Symbol" w:hAnsi="Symbol" w:hint="default"/>
+      </w:rPr>
+    </w:lvl>
+    <w:lvl w:ilvl="1" w:tplc="2C0A0003" w:tentative="1">
+      <w:start w:val="1"/>
+      <w:numFmt w:val="bullet"/>
+      <w:lvlText w:val="o"/>
+      <w:lvlJc w:val="left"/>
+      <w:pPr>
+        <w:ind w:left="1440" w:hanging="360"/>
+      </w:pPr>
+      <w:rPr>
+        <w:rFonts w:ascii="Courier New" w:hAnsi="Courier New" w:cs="Courier New" w:hint="default"/>
+      </w:rPr>
+    </w:lvl>
+    <w:lvl w:ilvl="2" w:tplc="2C0A0005" w:tentative="1">
+      <w:start w:val="1"/>
+      <w:numFmt w:val="bullet"/>
+      <w:lvlText w:val=""/>
+      <w:lvlJc w:val="left"/>
+      <w:pPr>
+        <w:ind w:left="2160" w:hanging="360"/>
+      </w:pPr>
+      <w:rPr>
+        <w:rFonts w:ascii="Wingdings" w:hAnsi="Wingdings" w:hint="default"/>
+      </w:rPr>
+    </w:lvl>
+    <w:lvl w:ilvl="3" w:tplc="2C0A0001" w:tentative="1">
+      <w:start w:val="1"/>
+      <w:numFmt w:val="bullet"/>
+      <w:lvlText w:val=""/>
+      <w:lvlJc w:val="left"/>
+      <w:pPr>
+        <w:ind w:left="2880" w:hanging="360"/>
+      </w:pPr>
+      <w:rPr>
+        <w:rFonts w:ascii="Symbol" w:hAnsi="Symbol" w:hint="default"/>
+      </w:rPr>
+    </w:lvl>
+    <w:lvl w:ilvl="4" w:tplc="2C0A0003" w:tentative="1">
+      <w:start w:val="1"/>
+      <w:numFmt w:val="bullet"/>
+      <w:lvlText w:val="o"/>
+      <w:lvlJc w:val="left"/>
+      <w:pPr>
+        <w:ind w:left="3600" w:hanging="360"/>
+      </w:pPr>
+      <w:rPr>
+        <w:rFonts w:ascii="Courier New" w:hAnsi="Courier New" w:cs="Courier New" w:hint="default"/>
+      </w:rPr>
+    </w:lvl>
+    <w:lvl w:ilvl="5" w:tplc="2C0A0005" w:tentative="1">
+      <w:start w:val="1"/>
+      <w:numFmt w:val="bullet"/>
+      <w:lvlText w:val=""/>
+      <w:lvlJc w:val="left"/>
+      <w:pPr>
+        <w:ind w:left="4320" w:hanging="360"/>
+      </w:pPr>
+      <w:rPr>
+        <w:rFonts w:ascii="Wingdings" w:hAnsi="Wingdings" w:hint="default"/>
+      </w:rPr>
+    </w:lvl>
+    <w:lvl w:ilvl="6" w:tplc="2C0A0001" w:tentative="1">
+      <w:start w:val="1"/>
+      <w:numFmt w:val="bullet"/>
+      <w:lvlText w:val=""/>
+      <w:lvlJc w:val="left"/>
+      <w:pPr>
+        <w:ind w:left="5040" w:hanging="360"/>
+      </w:pPr>
+      <w:rPr>
+        <w:rFonts w:ascii="Symbol" w:hAnsi="Symbol" w:hint="default"/>
+      </w:rPr>
+    </w:lvl>
+    <w:lvl w:ilvl="7" w:tplc="2C0A0003" w:tentative="1">
+      <w:start w:val="1"/>
+      <w:numFmt w:val="bullet"/>
+      <w:lvlText w:val="o"/>
+      <w:lvlJc w:val="left"/>
+      <w:pPr>
+        <w:ind w:left="5760" w:hanging="360"/>
+      </w:pPr>
+      <w:rPr>
+        <w:rFonts w:ascii="Courier New" w:hAnsi="Courier New" w:cs="Courier New" w:hint="default"/>
+      </w:rPr>
+    </w:lvl>
+    <w:lvl w:ilvl="8" w:tplc="2C0A0005" w:tentative="1">
+      <w:start w:val="1"/>
+      <w:numFmt w:val="bullet"/>
+      <w:lvlText w:val=""/>
+      <w:lvlJc w:val="left"/>
+      <w:pPr>
+        <w:ind w:left="6480" w:hanging="360"/>
+      </w:pPr>
+      <w:rPr>
+        <w:rFonts w:ascii="Wingdings" w:hAnsi="Wingdings" w:hint="default"/>
+      </w:rPr>
+    </w:lvl>
+  </w:abstractNum>
+  <w:abstractNum w:abstractNumId="23" w15:restartNumberingAfterBreak="0">
     <w:nsid w:val="487036EC"/>
     <w:multiLevelType w:val="hybridMultilevel"/>
     <w:tmpl w:val="BDFE724A"/>
@@ -12537,7 +13254,7 @@
       </w:pPr>
     </w:lvl>
   </w:abstractNum>
-  <w:abstractNum w:abstractNumId="18" w15:restartNumberingAfterBreak="0">
+  <w:abstractNum w:abstractNumId="24" w15:restartNumberingAfterBreak="0">
     <w:nsid w:val="52D90BB8"/>
     <w:multiLevelType w:val="hybridMultilevel"/>
     <w:tmpl w:val="1D2461DE"/>
@@ -12651,7 +13368,209 @@
       </w:rPr>
     </w:lvl>
   </w:abstractNum>
-  <w:abstractNum w:abstractNumId="19" w15:restartNumberingAfterBreak="0">
+  <w:abstractNum w:abstractNumId="25" w15:restartNumberingAfterBreak="0">
+    <w:nsid w:val="532039F4"/>
+    <w:multiLevelType w:val="hybridMultilevel"/>
+    <w:tmpl w:val="1C704078"/>
+    <w:lvl w:ilvl="0" w:tplc="2C0A0001">
+      <w:start w:val="1"/>
+      <w:numFmt w:val="bullet"/>
+      <w:lvlText w:val=""/>
+      <w:lvlJc w:val="left"/>
+      <w:pPr>
+        <w:ind w:left="720" w:hanging="360"/>
+      </w:pPr>
+      <w:rPr>
+        <w:rFonts w:ascii="Symbol" w:hAnsi="Symbol" w:hint="default"/>
+      </w:rPr>
+    </w:lvl>
+    <w:lvl w:ilvl="1" w:tplc="2C0A0003" w:tentative="1">
+      <w:start w:val="1"/>
+      <w:numFmt w:val="bullet"/>
+      <w:lvlText w:val="o"/>
+      <w:lvlJc w:val="left"/>
+      <w:pPr>
+        <w:ind w:left="1440" w:hanging="360"/>
+      </w:pPr>
+      <w:rPr>
+        <w:rFonts w:ascii="Courier New" w:hAnsi="Courier New" w:cs="Courier New" w:hint="default"/>
+      </w:rPr>
+    </w:lvl>
+    <w:lvl w:ilvl="2" w:tplc="2C0A0005" w:tentative="1">
+      <w:start w:val="1"/>
+      <w:numFmt w:val="bullet"/>
+      <w:lvlText w:val=""/>
+      <w:lvlJc w:val="left"/>
+      <w:pPr>
+        <w:ind w:left="2160" w:hanging="360"/>
+      </w:pPr>
+      <w:rPr>
+        <w:rFonts w:ascii="Wingdings" w:hAnsi="Wingdings" w:hint="default"/>
+      </w:rPr>
+    </w:lvl>
+    <w:lvl w:ilvl="3" w:tplc="2C0A0001" w:tentative="1">
+      <w:start w:val="1"/>
+      <w:numFmt w:val="bullet"/>
+      <w:lvlText w:val=""/>
+      <w:lvlJc w:val="left"/>
+      <w:pPr>
+        <w:ind w:left="2880" w:hanging="360"/>
+      </w:pPr>
+      <w:rPr>
+        <w:rFonts w:ascii="Symbol" w:hAnsi="Symbol" w:hint="default"/>
+      </w:rPr>
+    </w:lvl>
+    <w:lvl w:ilvl="4" w:tplc="2C0A0003" w:tentative="1">
+      <w:start w:val="1"/>
+      <w:numFmt w:val="bullet"/>
+      <w:lvlText w:val="o"/>
+      <w:lvlJc w:val="left"/>
+      <w:pPr>
+        <w:ind w:left="3600" w:hanging="360"/>
+      </w:pPr>
+      <w:rPr>
+        <w:rFonts w:ascii="Courier New" w:hAnsi="Courier New" w:cs="Courier New" w:hint="default"/>
+      </w:rPr>
+    </w:lvl>
+    <w:lvl w:ilvl="5" w:tplc="2C0A0005" w:tentative="1">
+      <w:start w:val="1"/>
+      <w:numFmt w:val="bullet"/>
+      <w:lvlText w:val=""/>
+      <w:lvlJc w:val="left"/>
+      <w:pPr>
+        <w:ind w:left="4320" w:hanging="360"/>
+      </w:pPr>
+      <w:rPr>
+        <w:rFonts w:ascii="Wingdings" w:hAnsi="Wingdings" w:hint="default"/>
+      </w:rPr>
+    </w:lvl>
+    <w:lvl w:ilvl="6" w:tplc="2C0A0001" w:tentative="1">
+      <w:start w:val="1"/>
+      <w:numFmt w:val="bullet"/>
+      <w:lvlText w:val=""/>
+      <w:lvlJc w:val="left"/>
+      <w:pPr>
+        <w:ind w:left="5040" w:hanging="360"/>
+      </w:pPr>
+      <w:rPr>
+        <w:rFonts w:ascii="Symbol" w:hAnsi="Symbol" w:hint="default"/>
+      </w:rPr>
+    </w:lvl>
+    <w:lvl w:ilvl="7" w:tplc="2C0A0003" w:tentative="1">
+      <w:start w:val="1"/>
+      <w:numFmt w:val="bullet"/>
+      <w:lvlText w:val="o"/>
+      <w:lvlJc w:val="left"/>
+      <w:pPr>
+        <w:ind w:left="5760" w:hanging="360"/>
+      </w:pPr>
+      <w:rPr>
+        <w:rFonts w:ascii="Courier New" w:hAnsi="Courier New" w:cs="Courier New" w:hint="default"/>
+      </w:rPr>
+    </w:lvl>
+    <w:lvl w:ilvl="8" w:tplc="2C0A0005" w:tentative="1">
+      <w:start w:val="1"/>
+      <w:numFmt w:val="bullet"/>
+      <w:lvlText w:val=""/>
+      <w:lvlJc w:val="left"/>
+      <w:pPr>
+        <w:ind w:left="6480" w:hanging="360"/>
+      </w:pPr>
+      <w:rPr>
+        <w:rFonts w:ascii="Wingdings" w:hAnsi="Wingdings" w:hint="default"/>
+      </w:rPr>
+    </w:lvl>
+  </w:abstractNum>
+  <w:abstractNum w:abstractNumId="26" w15:restartNumberingAfterBreak="0">
+    <w:nsid w:val="5BF6436F"/>
+    <w:multiLevelType w:val="hybridMultilevel"/>
+    <w:tmpl w:val="B54E282A"/>
+    <w:lvl w:ilvl="0" w:tplc="FFFFFFFF">
+      <w:start w:val="1"/>
+      <w:numFmt w:val="upperLetter"/>
+      <w:lvlText w:val="%1."/>
+      <w:lvlJc w:val="left"/>
+      <w:pPr>
+        <w:ind w:left="720" w:hanging="360"/>
+      </w:pPr>
+      <w:rPr>
+        <w:rFonts w:hint="default"/>
+      </w:rPr>
+    </w:lvl>
+    <w:lvl w:ilvl="1" w:tplc="FFFFFFFF" w:tentative="1">
+      <w:start w:val="1"/>
+      <w:numFmt w:val="lowerLetter"/>
+      <w:lvlText w:val="%2."/>
+      <w:lvlJc w:val="left"/>
+      <w:pPr>
+        <w:ind w:left="1440" w:hanging="360"/>
+      </w:pPr>
+    </w:lvl>
+    <w:lvl w:ilvl="2" w:tplc="FFFFFFFF" w:tentative="1">
+      <w:start w:val="1"/>
+      <w:numFmt w:val="lowerRoman"/>
+      <w:lvlText w:val="%3."/>
+      <w:lvlJc w:val="right"/>
+      <w:pPr>
+        <w:ind w:left="2160" w:hanging="180"/>
+      </w:pPr>
+    </w:lvl>
+    <w:lvl w:ilvl="3" w:tplc="FFFFFFFF" w:tentative="1">
+      <w:start w:val="1"/>
+      <w:numFmt w:val="decimal"/>
+      <w:lvlText w:val="%4."/>
+      <w:lvlJc w:val="left"/>
+      <w:pPr>
+        <w:ind w:left="2880" w:hanging="360"/>
+      </w:pPr>
+    </w:lvl>
+    <w:lvl w:ilvl="4" w:tplc="FFFFFFFF" w:tentative="1">
+      <w:start w:val="1"/>
+      <w:numFmt w:val="lowerLetter"/>
+      <w:lvlText w:val="%5."/>
+      <w:lvlJc w:val="left"/>
+      <w:pPr>
+        <w:ind w:left="3600" w:hanging="360"/>
+      </w:pPr>
+    </w:lvl>
+    <w:lvl w:ilvl="5" w:tplc="FFFFFFFF" w:tentative="1">
+      <w:start w:val="1"/>
+      <w:numFmt w:val="lowerRoman"/>
+      <w:lvlText w:val="%6."/>
+      <w:lvlJc w:val="right"/>
+      <w:pPr>
+        <w:ind w:left="4320" w:hanging="180"/>
+      </w:pPr>
+    </w:lvl>
+    <w:lvl w:ilvl="6" w:tplc="FFFFFFFF" w:tentative="1">
+      <w:start w:val="1"/>
+      <w:numFmt w:val="decimal"/>
+      <w:lvlText w:val="%7."/>
+      <w:lvlJc w:val="left"/>
+      <w:pPr>
+        <w:ind w:left="5040" w:hanging="360"/>
+      </w:pPr>
+    </w:lvl>
+    <w:lvl w:ilvl="7" w:tplc="FFFFFFFF" w:tentative="1">
+      <w:start w:val="1"/>
+      <w:numFmt w:val="lowerLetter"/>
+      <w:lvlText w:val="%8."/>
+      <w:lvlJc w:val="left"/>
+      <w:pPr>
+        <w:ind w:left="5760" w:hanging="360"/>
+      </w:pPr>
+    </w:lvl>
+    <w:lvl w:ilvl="8" w:tplc="FFFFFFFF" w:tentative="1">
+      <w:start w:val="1"/>
+      <w:numFmt w:val="lowerRoman"/>
+      <w:lvlText w:val="%9."/>
+      <w:lvlJc w:val="right"/>
+      <w:pPr>
+        <w:ind w:left="6480" w:hanging="180"/>
+      </w:pPr>
+    </w:lvl>
+  </w:abstractNum>
+  <w:abstractNum w:abstractNumId="27" w15:restartNumberingAfterBreak="0">
     <w:nsid w:val="61106141"/>
     <w:multiLevelType w:val="hybridMultilevel"/>
     <w:tmpl w:val="C58655EE"/>
@@ -12740,7 +13659,96 @@
       </w:pPr>
     </w:lvl>
   </w:abstractNum>
-  <w:abstractNum w:abstractNumId="20" w15:restartNumberingAfterBreak="0">
+  <w:abstractNum w:abstractNumId="28" w15:restartNumberingAfterBreak="0">
+    <w:nsid w:val="61B707E2"/>
+    <w:multiLevelType w:val="hybridMultilevel"/>
+    <w:tmpl w:val="A27884B2"/>
+    <w:lvl w:ilvl="0" w:tplc="2C0A0015">
+      <w:start w:val="1"/>
+      <w:numFmt w:val="upperLetter"/>
+      <w:lvlText w:val="%1."/>
+      <w:lvlJc w:val="left"/>
+      <w:pPr>
+        <w:ind w:left="720" w:hanging="360"/>
+      </w:pPr>
+      <w:rPr>
+        <w:rFonts w:hint="default"/>
+      </w:rPr>
+    </w:lvl>
+    <w:lvl w:ilvl="1" w:tplc="2C0A0019" w:tentative="1">
+      <w:start w:val="1"/>
+      <w:numFmt w:val="lowerLetter"/>
+      <w:lvlText w:val="%2."/>
+      <w:lvlJc w:val="left"/>
+      <w:pPr>
+        <w:ind w:left="1440" w:hanging="360"/>
+      </w:pPr>
+    </w:lvl>
+    <w:lvl w:ilvl="2" w:tplc="2C0A001B" w:tentative="1">
+      <w:start w:val="1"/>
+      <w:numFmt w:val="lowerRoman"/>
+      <w:lvlText w:val="%3."/>
+      <w:lvlJc w:val="right"/>
+      <w:pPr>
+        <w:ind w:left="2160" w:hanging="180"/>
+      </w:pPr>
+    </w:lvl>
+    <w:lvl w:ilvl="3" w:tplc="2C0A000F" w:tentative="1">
+      <w:start w:val="1"/>
+      <w:numFmt w:val="decimal"/>
+      <w:lvlText w:val="%4."/>
+      <w:lvlJc w:val="left"/>
+      <w:pPr>
+        <w:ind w:left="2880" w:hanging="360"/>
+      </w:pPr>
+    </w:lvl>
+    <w:lvl w:ilvl="4" w:tplc="2C0A0019" w:tentative="1">
+      <w:start w:val="1"/>
+      <w:numFmt w:val="lowerLetter"/>
+      <w:lvlText w:val="%5."/>
+      <w:lvlJc w:val="left"/>
+      <w:pPr>
+        <w:ind w:left="3600" w:hanging="360"/>
+      </w:pPr>
+    </w:lvl>
+    <w:lvl w:ilvl="5" w:tplc="2C0A001B" w:tentative="1">
+      <w:start w:val="1"/>
+      <w:numFmt w:val="lowerRoman"/>
+      <w:lvlText w:val="%6."/>
+      <w:lvlJc w:val="right"/>
+      <w:pPr>
+        <w:ind w:left="4320" w:hanging="180"/>
+      </w:pPr>
+    </w:lvl>
+    <w:lvl w:ilvl="6" w:tplc="2C0A000F" w:tentative="1">
+      <w:start w:val="1"/>
+      <w:numFmt w:val="decimal"/>
+      <w:lvlText w:val="%7."/>
+      <w:lvlJc w:val="left"/>
+      <w:pPr>
+        <w:ind w:left="5040" w:hanging="360"/>
+      </w:pPr>
+    </w:lvl>
+    <w:lvl w:ilvl="7" w:tplc="2C0A0019" w:tentative="1">
+      <w:start w:val="1"/>
+      <w:numFmt w:val="lowerLetter"/>
+      <w:lvlText w:val="%8."/>
+      <w:lvlJc w:val="left"/>
+      <w:pPr>
+        <w:ind w:left="5760" w:hanging="360"/>
+      </w:pPr>
+    </w:lvl>
+    <w:lvl w:ilvl="8" w:tplc="2C0A001B" w:tentative="1">
+      <w:start w:val="1"/>
+      <w:numFmt w:val="lowerRoman"/>
+      <w:lvlText w:val="%9."/>
+      <w:lvlJc w:val="right"/>
+      <w:pPr>
+        <w:ind w:left="6480" w:hanging="180"/>
+      </w:pPr>
+    </w:lvl>
+  </w:abstractNum>
+  <w:abstractNum w:abstractNumId="29" w15:restartNumberingAfterBreak="0">
     <w:nsid w:val="67B9003C"/>
     <w:multiLevelType w:val="hybridMultilevel"/>
     <w:tmpl w:val="C58655EE"/>
@@ -12829,7 +13837,7 @@
       </w:pPr>
     </w:lvl>
   </w:abstractNum>
-  <w:abstractNum w:abstractNumId="21" w15:restartNumberingAfterBreak="0">
+  <w:abstractNum w:abstractNumId="30" w15:restartNumberingAfterBreak="0">
     <w:nsid w:val="708E589C"/>
     <w:multiLevelType w:val="multilevel"/>
     <w:tmpl w:val="381042DE"/>
@@ -12969,7 +13977,96 @@
       </w:rPr>
     </w:lvl>
   </w:abstractNum>
-  <w:abstractNum w:abstractNumId="22" w15:restartNumberingAfterBreak="0">
+  <w:abstractNum w:abstractNumId="31" w15:restartNumberingAfterBreak="0">
+    <w:nsid w:val="731F4EA9"/>
+    <w:multiLevelType w:val="hybridMultilevel"/>
+    <w:tmpl w:val="89086A9A"/>
+    <w:lvl w:ilvl="0" w:tplc="2C0A0015">
+      <w:start w:val="1"/>
+      <w:numFmt w:val="upperLetter"/>
+      <w:lvlText w:val="%1."/>
+      <w:lvlJc w:val="left"/>
+      <w:pPr>
+        <w:ind w:left="720" w:hanging="360"/>
+      </w:pPr>
+      <w:rPr>
+        <w:rFonts w:hint="default"/>
+      </w:rPr>
+    </w:lvl>
+    <w:lvl w:ilvl="1" w:tplc="2C0A0019" w:tentative="1">
+      <w:start w:val="1"/>
+      <w:numFmt w:val="lowerLetter"/>
+      <w:lvlText w:val="%2."/>
+      <w:lvlJc w:val="left"/>
+      <w:pPr>
+        <w:ind w:left="1440" w:hanging="360"/>
+      </w:pPr>
+    </w:lvl>
+    <w:lvl w:ilvl="2" w:tplc="2C0A001B" w:tentative="1">
+      <w:start w:val="1"/>
+      <w:numFmt w:val="lowerRoman"/>
+      <w:lvlText w:val="%3."/>
+      <w:lvlJc w:val="right"/>
+      <w:pPr>
+        <w:ind w:left="2160" w:hanging="180"/>
+      </w:pPr>
+    </w:lvl>
+    <w:lvl w:ilvl="3" w:tplc="2C0A000F" w:tentative="1">
+      <w:start w:val="1"/>
+      <w:numFmt w:val="decimal"/>
+      <w:lvlText w:val="%4."/>
+      <w:lvlJc w:val="left"/>
+      <w:pPr>
+        <w:ind w:left="2880" w:hanging="360"/>
+      </w:pPr>
+    </w:lvl>
+    <w:lvl w:ilvl="4" w:tplc="2C0A0019" w:tentative="1">
+      <w:start w:val="1"/>
+      <w:numFmt w:val="lowerLetter"/>
+      <w:lvlText w:val="%5."/>
+      <w:lvlJc w:val="left"/>
+      <w:pPr>
+        <w:ind w:left="3600" w:hanging="360"/>
+      </w:pPr>
+    </w:lvl>
+    <w:lvl w:ilvl="5" w:tplc="2C0A001B" w:tentative="1">
+      <w:start w:val="1"/>
+      <w:numFmt w:val="lowerRoman"/>
+      <w:lvlText w:val="%6."/>
+      <w:lvlJc w:val="right"/>
+      <w:pPr>
+        <w:ind w:left="4320" w:hanging="180"/>
+      </w:pPr>
+    </w:lvl>
+    <w:lvl w:ilvl="6" w:tplc="2C0A000F" w:tentative="1">
+      <w:start w:val="1"/>
+      <w:numFmt w:val="decimal"/>
+      <w:lvlText w:val="%7."/>
+      <w:lvlJc w:val="left"/>
+      <w:pPr>
+        <w:ind w:left="5040" w:hanging="360"/>
+      </w:pPr>
+    </w:lvl>
+    <w:lvl w:ilvl="7" w:tplc="2C0A0019" w:tentative="1">
+      <w:start w:val="1"/>
+      <w:numFmt w:val="lowerLetter"/>
+      <w:lvlText w:val="%8."/>
+      <w:lvlJc w:val="left"/>
+      <w:pPr>
+        <w:ind w:left="5760" w:hanging="360"/>
+      </w:pPr>
+    </w:lvl>
+    <w:lvl w:ilvl="8" w:tplc="2C0A001B" w:tentative="1">
+      <w:start w:val="1"/>
+      <w:numFmt w:val="lowerRoman"/>
+      <w:lvlText w:val="%9."/>
+      <w:lvlJc w:val="right"/>
+      <w:pPr>
+        <w:ind w:left="6480" w:hanging="180"/>
+      </w:pPr>
+    </w:lvl>
+  </w:abstractNum>
+  <w:abstractNum w:abstractNumId="32" w15:restartNumberingAfterBreak="0">
     <w:nsid w:val="752D7F53"/>
     <w:multiLevelType w:val="hybridMultilevel"/>
     <w:tmpl w:val="B0265624"/>
@@ -13082,7 +14179,7 @@
       </w:rPr>
     </w:lvl>
   </w:abstractNum>
-  <w:abstractNum w:abstractNumId="23" w15:restartNumberingAfterBreak="0">
+  <w:abstractNum w:abstractNumId="33" w15:restartNumberingAfterBreak="0">
     <w:nsid w:val="7DD64906"/>
     <w:multiLevelType w:val="hybridMultilevel"/>
     <w:tmpl w:val="795E7434"/>
@@ -13197,16 +14294,16 @@
     </w:lvl>
   </w:abstractNum>
   <w:num w:numId="1" w16cid:durableId="282807662">
-    <w:abstractNumId w:val="13"/>
+    <w:abstractNumId w:val="17"/>
   </w:num>
   <w:num w:numId="2" w16cid:durableId="1238829085">
-    <w:abstractNumId w:val="17"/>
+    <w:abstractNumId w:val="23"/>
   </w:num>
   <w:num w:numId="3" w16cid:durableId="1742825862">
-    <w:abstractNumId w:val="17"/>
+    <w:abstractNumId w:val="23"/>
   </w:num>
   <w:num w:numId="4" w16cid:durableId="38551580">
-    <w:abstractNumId w:val="17"/>
+    <w:abstractNumId w:val="23"/>
   </w:num>
   <w:num w:numId="5" w16cid:durableId="570850054">
     <w:abstractNumId w:val="1"/>
@@ -13221,58 +14318,88 @@
     <w:abstractNumId w:val="0"/>
   </w:num>
   <w:num w:numId="9" w16cid:durableId="979193770">
+    <w:abstractNumId w:val="30"/>
+  </w:num>
+  <w:num w:numId="10" w16cid:durableId="1643389846">
+    <w:abstractNumId w:val="33"/>
+  </w:num>
+  <w:num w:numId="11" w16cid:durableId="2089494164">
+    <w:abstractNumId w:val="9"/>
+  </w:num>
+  <w:num w:numId="12" w16cid:durableId="879170453">
+    <w:abstractNumId w:val="24"/>
+  </w:num>
+  <w:num w:numId="13" w16cid:durableId="417872822">
+    <w:abstractNumId w:val="5"/>
+  </w:num>
+  <w:num w:numId="14" w16cid:durableId="435255519">
+    <w:abstractNumId w:val="14"/>
+  </w:num>
+  <w:num w:numId="15" w16cid:durableId="114713737">
+    <w:abstractNumId w:val="19"/>
+  </w:num>
+  <w:num w:numId="16" w16cid:durableId="2047638024">
+    <w:abstractNumId w:val="13"/>
+  </w:num>
+  <w:num w:numId="17" w16cid:durableId="1716729917">
+    <w:abstractNumId w:val="12"/>
+  </w:num>
+  <w:num w:numId="18" w16cid:durableId="623581587">
+    <w:abstractNumId w:val="29"/>
+  </w:num>
+  <w:num w:numId="19" w16cid:durableId="1474564216">
+    <w:abstractNumId w:val="27"/>
+  </w:num>
+  <w:num w:numId="20" w16cid:durableId="1383601622">
+    <w:abstractNumId w:val="32"/>
+  </w:num>
+  <w:num w:numId="21" w16cid:durableId="1801997449">
+    <w:abstractNumId w:val="15"/>
+  </w:num>
+  <w:num w:numId="22" w16cid:durableId="1696924756">
+    <w:abstractNumId w:val="10"/>
+  </w:num>
+  <w:num w:numId="23" w16cid:durableId="160119265">
+    <w:abstractNumId w:val="18"/>
+  </w:num>
+  <w:num w:numId="24" w16cid:durableId="1270115425">
+    <w:abstractNumId w:val="6"/>
+  </w:num>
+  <w:num w:numId="25" w16cid:durableId="439565326">
+    <w:abstractNumId w:val="20"/>
+  </w:num>
+  <w:num w:numId="26" w16cid:durableId="1610775547">
+    <w:abstractNumId w:val="7"/>
+  </w:num>
+  <w:num w:numId="27" w16cid:durableId="187182164">
+    <w:abstractNumId w:val="8"/>
+  </w:num>
+  <w:num w:numId="28" w16cid:durableId="1258058739">
+    <w:abstractNumId w:val="26"/>
+  </w:num>
+  <w:num w:numId="29" w16cid:durableId="2010522280">
+    <w:abstractNumId w:val="22"/>
+  </w:num>
+  <w:num w:numId="30" w16cid:durableId="905921322">
+    <w:abstractNumId w:val="25"/>
+  </w:num>
+  <w:num w:numId="31" w16cid:durableId="1086269801">
     <w:abstractNumId w:val="21"/>
   </w:num>
-  <w:num w:numId="10" w16cid:durableId="1643389846">
-    <w:abstractNumId w:val="23"/>
-  </w:num>
-  <w:num w:numId="11" w16cid:durableId="2089494164">
-    <w:abstractNumId w:val="7"/>
-  </w:num>
-  <w:num w:numId="12" w16cid:durableId="879170453">
-    <w:abstractNumId w:val="18"/>
-  </w:num>
-  <w:num w:numId="13" w16cid:durableId="417872822">
+  <w:num w:numId="32" w16cid:durableId="319769451">
     <w:abstractNumId w:val="4"/>
   </w:num>
-  <w:num w:numId="14" w16cid:durableId="435255519">
+  <w:num w:numId="33" w16cid:durableId="2027905540">
     <w:abstractNumId w:val="11"/>
   </w:num>
-  <w:num w:numId="15" w16cid:durableId="114713737">
-    <w:abstractNumId w:val="15"/>
-  </w:num>
-  <w:num w:numId="16" w16cid:durableId="2047638024">
-    <w:abstractNumId w:val="10"/>
-  </w:num>
-  <w:num w:numId="17" w16cid:durableId="1716729917">
-    <w:abstractNumId w:val="9"/>
-  </w:num>
-  <w:num w:numId="18" w16cid:durableId="623581587">
-    <w:abstractNumId w:val="20"/>
-  </w:num>
-  <w:num w:numId="19" w16cid:durableId="1474564216">
-    <w:abstractNumId w:val="19"/>
-  </w:num>
-  <w:num w:numId="20" w16cid:durableId="1383601622">
-    <w:abstractNumId w:val="22"/>
-  </w:num>
-  <w:num w:numId="21" w16cid:durableId="1801997449">
-    <w:abstractNumId w:val="12"/>
-  </w:num>
-  <w:num w:numId="22" w16cid:durableId="1696924756">
-    <w:abstractNumId w:val="8"/>
-  </w:num>
-  <w:num w:numId="23" w16cid:durableId="160119265">
-    <w:abstractNumId w:val="14"/>
-  </w:num>
-  <w:num w:numId="24" w16cid:durableId="1270115425">
-    <w:abstractNumId w:val="5"/>
-  </w:num>
-  <w:num w:numId="25" w16cid:durableId="439565326">
+  <w:num w:numId="34" w16cid:durableId="90250092">
     <w:abstractNumId w:val="16"/>
   </w:num>
-  <w:num w:numId="26" w16cid:durableId="1610775547">
-    <w:abstractNumId w:val="6"/>
+  <w:num w:numId="35" w16cid:durableId="218052012">
+    <w:abstractNumId w:val="28"/>
+  </w:num>
+  <w:num w:numId="36" w16cid:durableId="801919029">
+    <w:abstractNumId w:val="31"/>
   </w:num>
 </w:numbering>
 </file>
@@ -13771,7 +14898,6 @@
   <w:style w:type="character" w:default="1" w:styleId="Fuentedeprrafopredeter">
     <w:name w:val="Default Paragraph Font"/>
     <w:uiPriority w:val="1"/>
-    <w:semiHidden/>
     <w:unhideWhenUsed/>
   </w:style>
   <w:style w:type="table" w:default="1" w:styleId="Tablanormal">

</xml_diff>

<commit_message>
Doc: Se terminaron de redactar los planes de mitigacion y contigencia
</commit_message>
<xml_diff>
--- a/2. Etapa de elaboración/Iteración 2/Gestión de Riesgos/Seguimiento de Riesgos_Vesta Risk Manager_T-Code.docx
+++ b/2. Etapa de elaboración/Iteración 2/Gestión de Riesgos/Seguimiento de Riesgos_Vesta Risk Manager_T-Code.docx
@@ -354,7 +354,25 @@
           <w:sz w:val="36"/>
           <w:szCs w:val="36"/>
         </w:rPr>
-        <w:t>Vesta Risk Manager</w:t>
+        <w:t xml:space="preserve">Vesta </w:t>
+      </w:r>
+      <w:proofErr w:type="spellStart"/>
+      <w:r>
+        <w:rPr>
+          <w:rFonts w:ascii="Cambria" w:hAnsi="Cambria"/>
+          <w:sz w:val="36"/>
+          <w:szCs w:val="36"/>
+        </w:rPr>
+        <w:t>Risk</w:t>
+      </w:r>
+      <w:proofErr w:type="spellEnd"/>
+      <w:r>
+        <w:rPr>
+          <w:rFonts w:ascii="Cambria" w:hAnsi="Cambria"/>
+          <w:sz w:val="36"/>
+          <w:szCs w:val="36"/>
+        </w:rPr>
+        <w:t xml:space="preserve"> Manager</w:t>
       </w:r>
     </w:p>
     <w:p>
@@ -385,8 +403,16 @@
         <w:rPr>
           <w:lang w:val="es-AR"/>
         </w:rPr>
-        <w:t>T-Code</w:t>
+        <w:t>T-</w:t>
       </w:r>
+      <w:proofErr w:type="spellStart"/>
+      <w:r>
+        <w:rPr>
+          <w:lang w:val="es-AR"/>
+        </w:rPr>
+        <w:t>Code</w:t>
+      </w:r>
+      <w:proofErr w:type="spellEnd"/>
       <w:r>
         <w:rPr>
           <w:lang w:val="es-AR"/>
@@ -862,8 +888,8 @@
           <w:bCs w:val="0"/>
           <w:noProof/>
           <w:kern w:val="2"/>
-          <w:sz w:val="22"/>
-          <w:szCs w:val="22"/>
+          <w:sz w:val="24"/>
+          <w:szCs w:val="24"/>
           <w:lang w:val="es-AR" w:eastAsia="es-AR"/>
           <w14:ligatures w14:val="standardContextual"/>
         </w:rPr>
@@ -877,7 +903,7 @@
       <w:r>
         <w:fldChar w:fldCharType="separate"/>
       </w:r>
-      <w:hyperlink w:anchor="_Toc178084141" w:history="1">
+      <w:hyperlink w:anchor="_Toc178339208" w:history="1">
         <w:r>
           <w:rPr>
             <w:rStyle w:val="Hipervnculo"/>
@@ -904,7 +930,7 @@
             <w:noProof/>
             <w:webHidden/>
           </w:rPr>
-          <w:instrText xml:space="preserve"> PAGEREF _Toc178084141 \h </w:instrText>
+          <w:instrText xml:space="preserve"> PAGEREF _Toc178339208 \h </w:instrText>
         </w:r>
         <w:r>
           <w:rPr>
@@ -944,13 +970,13 @@
           <w:bCs w:val="0"/>
           <w:noProof/>
           <w:kern w:val="2"/>
-          <w:sz w:val="22"/>
-          <w:szCs w:val="22"/>
+          <w:sz w:val="24"/>
+          <w:szCs w:val="24"/>
           <w:lang w:val="es-AR" w:eastAsia="es-AR"/>
           <w14:ligatures w14:val="standardContextual"/>
         </w:rPr>
       </w:pPr>
-      <w:hyperlink w:anchor="_Toc178084142" w:history="1">
+      <w:hyperlink w:anchor="_Toc178339209" w:history="1">
         <w:r>
           <w:rPr>
             <w:rStyle w:val="Hipervnculo"/>
@@ -977,7 +1003,7 @@
             <w:noProof/>
             <w:webHidden/>
           </w:rPr>
-          <w:instrText xml:space="preserve"> PAGEREF _Toc178084142 \h </w:instrText>
+          <w:instrText xml:space="preserve"> PAGEREF _Toc178339209 \h </w:instrText>
         </w:r>
         <w:r>
           <w:rPr>
@@ -1017,13 +1043,13 @@
           <w:bCs w:val="0"/>
           <w:noProof/>
           <w:kern w:val="2"/>
-          <w:sz w:val="22"/>
-          <w:szCs w:val="22"/>
+          <w:sz w:val="24"/>
+          <w:szCs w:val="24"/>
           <w:lang w:val="es-AR" w:eastAsia="es-AR"/>
           <w14:ligatures w14:val="standardContextual"/>
         </w:rPr>
       </w:pPr>
-      <w:hyperlink w:anchor="_Toc178084143" w:history="1">
+      <w:hyperlink w:anchor="_Toc178339210" w:history="1">
         <w:r>
           <w:rPr>
             <w:rStyle w:val="Hipervnculo"/>
@@ -1050,7 +1076,7 @@
             <w:noProof/>
             <w:webHidden/>
           </w:rPr>
-          <w:instrText xml:space="preserve"> PAGEREF _Toc178084143 \h </w:instrText>
+          <w:instrText xml:space="preserve"> PAGEREF _Toc178339210 \h </w:instrText>
         </w:r>
         <w:r>
           <w:rPr>
@@ -1090,13 +1116,13 @@
           <w:iCs w:val="0"/>
           <w:noProof/>
           <w:kern w:val="2"/>
-          <w:sz w:val="22"/>
-          <w:szCs w:val="22"/>
+          <w:sz w:val="24"/>
+          <w:szCs w:val="24"/>
           <w:lang w:val="es-AR" w:eastAsia="es-AR"/>
           <w14:ligatures w14:val="standardContextual"/>
         </w:rPr>
       </w:pPr>
-      <w:hyperlink w:anchor="_Toc178084144" w:history="1">
+      <w:hyperlink w:anchor="_Toc178339211" w:history="1">
         <w:r>
           <w:rPr>
             <w:rStyle w:val="Hipervnculo"/>
@@ -1123,7 +1149,7 @@
             <w:noProof/>
             <w:webHidden/>
           </w:rPr>
-          <w:instrText xml:space="preserve"> PAGEREF _Toc178084144 \h </w:instrText>
+          <w:instrText xml:space="preserve"> PAGEREF _Toc178339211 \h </w:instrText>
         </w:r>
         <w:r>
           <w:rPr>
@@ -1163,13 +1189,13 @@
           <w:iCs w:val="0"/>
           <w:noProof/>
           <w:kern w:val="2"/>
-          <w:sz w:val="22"/>
-          <w:szCs w:val="22"/>
+          <w:sz w:val="24"/>
+          <w:szCs w:val="24"/>
           <w:lang w:val="es-AR" w:eastAsia="es-AR"/>
           <w14:ligatures w14:val="standardContextual"/>
         </w:rPr>
       </w:pPr>
-      <w:hyperlink w:anchor="_Toc178084145" w:history="1">
+      <w:hyperlink w:anchor="_Toc178339212" w:history="1">
         <w:r>
           <w:rPr>
             <w:rStyle w:val="Hipervnculo"/>
@@ -1196,7 +1222,7 @@
             <w:noProof/>
             <w:webHidden/>
           </w:rPr>
-          <w:instrText xml:space="preserve"> PAGEREF _Toc178084145 \h </w:instrText>
+          <w:instrText xml:space="preserve"> PAGEREF _Toc178339212 \h </w:instrText>
         </w:r>
         <w:r>
           <w:rPr>
@@ -1236,13 +1262,13 @@
           <w:iCs w:val="0"/>
           <w:noProof/>
           <w:kern w:val="2"/>
-          <w:sz w:val="22"/>
-          <w:szCs w:val="22"/>
+          <w:sz w:val="24"/>
+          <w:szCs w:val="24"/>
           <w:lang w:val="es-AR" w:eastAsia="es-AR"/>
           <w14:ligatures w14:val="standardContextual"/>
         </w:rPr>
       </w:pPr>
-      <w:hyperlink w:anchor="_Toc178084146" w:history="1">
+      <w:hyperlink w:anchor="_Toc178339213" w:history="1">
         <w:r>
           <w:rPr>
             <w:rStyle w:val="Hipervnculo"/>
@@ -1269,7 +1295,7 @@
             <w:noProof/>
             <w:webHidden/>
           </w:rPr>
-          <w:instrText xml:space="preserve"> PAGEREF _Toc178084146 \h </w:instrText>
+          <w:instrText xml:space="preserve"> PAGEREF _Toc178339213 \h </w:instrText>
         </w:r>
         <w:r>
           <w:rPr>
@@ -1289,7 +1315,7 @@
             <w:noProof/>
             <w:webHidden/>
           </w:rPr>
-          <w:t>6</w:t>
+          <w:t>7</w:t>
         </w:r>
         <w:r>
           <w:rPr>
@@ -1309,13 +1335,13 @@
           <w:iCs w:val="0"/>
           <w:noProof/>
           <w:kern w:val="2"/>
-          <w:sz w:val="22"/>
-          <w:szCs w:val="22"/>
+          <w:sz w:val="24"/>
+          <w:szCs w:val="24"/>
           <w:lang w:val="es-AR" w:eastAsia="es-AR"/>
           <w14:ligatures w14:val="standardContextual"/>
         </w:rPr>
       </w:pPr>
-      <w:hyperlink w:anchor="_Toc178084147" w:history="1">
+      <w:hyperlink w:anchor="_Toc178339214" w:history="1">
         <w:r>
           <w:rPr>
             <w:rStyle w:val="Hipervnculo"/>
@@ -1342,7 +1368,7 @@
             <w:noProof/>
             <w:webHidden/>
           </w:rPr>
-          <w:instrText xml:space="preserve"> PAGEREF _Toc178084147 \h </w:instrText>
+          <w:instrText xml:space="preserve"> PAGEREF _Toc178339214 \h </w:instrText>
         </w:r>
         <w:r>
           <w:rPr>
@@ -1382,13 +1408,13 @@
           <w:bCs w:val="0"/>
           <w:noProof/>
           <w:kern w:val="2"/>
-          <w:sz w:val="22"/>
-          <w:szCs w:val="22"/>
+          <w:sz w:val="24"/>
+          <w:szCs w:val="24"/>
           <w:lang w:val="es-AR" w:eastAsia="es-AR"/>
           <w14:ligatures w14:val="standardContextual"/>
         </w:rPr>
       </w:pPr>
-      <w:hyperlink w:anchor="_Toc178084148" w:history="1">
+      <w:hyperlink w:anchor="_Toc178339215" w:history="1">
         <w:r>
           <w:rPr>
             <w:rStyle w:val="Hipervnculo"/>
@@ -1415,7 +1441,7 @@
             <w:noProof/>
             <w:webHidden/>
           </w:rPr>
-          <w:instrText xml:space="preserve"> PAGEREF _Toc178084148 \h </w:instrText>
+          <w:instrText xml:space="preserve"> PAGEREF _Toc178339215 \h </w:instrText>
         </w:r>
         <w:r>
           <w:rPr>
@@ -1455,13 +1481,13 @@
           <w:bCs w:val="0"/>
           <w:noProof/>
           <w:kern w:val="2"/>
-          <w:sz w:val="22"/>
-          <w:szCs w:val="22"/>
+          <w:sz w:val="24"/>
+          <w:szCs w:val="24"/>
           <w:lang w:val="es-AR" w:eastAsia="es-AR"/>
           <w14:ligatures w14:val="standardContextual"/>
         </w:rPr>
       </w:pPr>
-      <w:hyperlink w:anchor="_Toc178084149" w:history="1">
+      <w:hyperlink w:anchor="_Toc178339216" w:history="1">
         <w:r>
           <w:rPr>
             <w:rStyle w:val="Hipervnculo"/>
@@ -1488,7 +1514,7 @@
             <w:noProof/>
             <w:webHidden/>
           </w:rPr>
-          <w:instrText xml:space="preserve"> PAGEREF _Toc178084149 \h </w:instrText>
+          <w:instrText xml:space="preserve"> PAGEREF _Toc178339216 \h </w:instrText>
         </w:r>
         <w:r>
           <w:rPr>
@@ -1528,13 +1554,13 @@
           <w:bCs w:val="0"/>
           <w:noProof/>
           <w:kern w:val="2"/>
-          <w:sz w:val="22"/>
-          <w:szCs w:val="22"/>
+          <w:sz w:val="24"/>
+          <w:szCs w:val="24"/>
           <w:lang w:val="es-AR" w:eastAsia="es-AR"/>
           <w14:ligatures w14:val="standardContextual"/>
         </w:rPr>
       </w:pPr>
-      <w:hyperlink w:anchor="_Toc178084150" w:history="1">
+      <w:hyperlink w:anchor="_Toc178339217" w:history="1">
         <w:r>
           <w:rPr>
             <w:rStyle w:val="Hipervnculo"/>
@@ -1561,7 +1587,7 @@
             <w:noProof/>
             <w:webHidden/>
           </w:rPr>
-          <w:instrText xml:space="preserve"> PAGEREF _Toc178084150 \h </w:instrText>
+          <w:instrText xml:space="preserve"> PAGEREF _Toc178339217 \h </w:instrText>
         </w:r>
         <w:r>
           <w:rPr>
@@ -1601,13 +1627,13 @@
           <w:iCs w:val="0"/>
           <w:noProof/>
           <w:kern w:val="2"/>
-          <w:sz w:val="22"/>
-          <w:szCs w:val="22"/>
+          <w:sz w:val="24"/>
+          <w:szCs w:val="24"/>
           <w:lang w:val="es-AR" w:eastAsia="es-AR"/>
           <w14:ligatures w14:val="standardContextual"/>
         </w:rPr>
       </w:pPr>
-      <w:hyperlink w:anchor="_Toc178084151" w:history="1">
+      <w:hyperlink w:anchor="_Toc178339218" w:history="1">
         <w:r>
           <w:rPr>
             <w:rStyle w:val="Hipervnculo"/>
@@ -1634,7 +1660,7 @@
             <w:noProof/>
             <w:webHidden/>
           </w:rPr>
-          <w:instrText xml:space="preserve"> PAGEREF _Toc178084151 \h </w:instrText>
+          <w:instrText xml:space="preserve"> PAGEREF _Toc178339218 \h </w:instrText>
         </w:r>
         <w:r>
           <w:rPr>
@@ -1674,13 +1700,13 @@
           <w:iCs w:val="0"/>
           <w:noProof/>
           <w:kern w:val="2"/>
-          <w:sz w:val="22"/>
-          <w:szCs w:val="22"/>
+          <w:sz w:val="24"/>
+          <w:szCs w:val="24"/>
           <w:lang w:val="es-AR" w:eastAsia="es-AR"/>
           <w14:ligatures w14:val="standardContextual"/>
         </w:rPr>
       </w:pPr>
-      <w:hyperlink w:anchor="_Toc178084152" w:history="1">
+      <w:hyperlink w:anchor="_Toc178339219" w:history="1">
         <w:r>
           <w:rPr>
             <w:rStyle w:val="Hipervnculo"/>
@@ -1707,7 +1733,7 @@
             <w:noProof/>
             <w:webHidden/>
           </w:rPr>
-          <w:instrText xml:space="preserve"> PAGEREF _Toc178084152 \h </w:instrText>
+          <w:instrText xml:space="preserve"> PAGEREF _Toc178339219 \h </w:instrText>
         </w:r>
         <w:r>
           <w:rPr>
@@ -1747,13 +1773,13 @@
           <w:iCs w:val="0"/>
           <w:noProof/>
           <w:kern w:val="2"/>
-          <w:sz w:val="22"/>
-          <w:szCs w:val="22"/>
+          <w:sz w:val="24"/>
+          <w:szCs w:val="24"/>
           <w:lang w:val="es-AR" w:eastAsia="es-AR"/>
           <w14:ligatures w14:val="standardContextual"/>
         </w:rPr>
       </w:pPr>
-      <w:hyperlink w:anchor="_Toc178084153" w:history="1">
+      <w:hyperlink w:anchor="_Toc178339220" w:history="1">
         <w:r>
           <w:rPr>
             <w:rStyle w:val="Hipervnculo"/>
@@ -1780,7 +1806,7 @@
             <w:noProof/>
             <w:webHidden/>
           </w:rPr>
-          <w:instrText xml:space="preserve"> PAGEREF _Toc178084153 \h </w:instrText>
+          <w:instrText xml:space="preserve"> PAGEREF _Toc178339220 \h </w:instrText>
         </w:r>
         <w:r>
           <w:rPr>
@@ -1820,13 +1846,13 @@
           <w:iCs w:val="0"/>
           <w:noProof/>
           <w:kern w:val="2"/>
-          <w:sz w:val="22"/>
-          <w:szCs w:val="22"/>
+          <w:sz w:val="24"/>
+          <w:szCs w:val="24"/>
           <w:lang w:val="es-AR" w:eastAsia="es-AR"/>
           <w14:ligatures w14:val="standardContextual"/>
         </w:rPr>
       </w:pPr>
-      <w:hyperlink w:anchor="_Toc178084154" w:history="1">
+      <w:hyperlink w:anchor="_Toc178339221" w:history="1">
         <w:r>
           <w:rPr>
             <w:rStyle w:val="Hipervnculo"/>
@@ -1853,7 +1879,7 @@
             <w:noProof/>
             <w:webHidden/>
           </w:rPr>
-          <w:instrText xml:space="preserve"> PAGEREF _Toc178084154 \h </w:instrText>
+          <w:instrText xml:space="preserve"> PAGEREF _Toc178339221 \h </w:instrText>
         </w:r>
         <w:r>
           <w:rPr>
@@ -1893,13 +1919,13 @@
           <w:bCs w:val="0"/>
           <w:noProof/>
           <w:kern w:val="2"/>
-          <w:sz w:val="22"/>
-          <w:szCs w:val="22"/>
+          <w:sz w:val="24"/>
+          <w:szCs w:val="24"/>
           <w:lang w:val="es-AR" w:eastAsia="es-AR"/>
           <w14:ligatures w14:val="standardContextual"/>
         </w:rPr>
       </w:pPr>
-      <w:hyperlink w:anchor="_Toc178084155" w:history="1">
+      <w:hyperlink w:anchor="_Toc178339222" w:history="1">
         <w:r>
           <w:rPr>
             <w:rStyle w:val="Hipervnculo"/>
@@ -1926,7 +1952,7 @@
             <w:noProof/>
             <w:webHidden/>
           </w:rPr>
-          <w:instrText xml:space="preserve"> PAGEREF _Toc178084155 \h </w:instrText>
+          <w:instrText xml:space="preserve"> PAGEREF _Toc178339222 \h </w:instrText>
         </w:r>
         <w:r>
           <w:rPr>
@@ -1966,13 +1992,13 @@
           <w:bCs w:val="0"/>
           <w:noProof/>
           <w:kern w:val="2"/>
-          <w:sz w:val="22"/>
-          <w:szCs w:val="22"/>
+          <w:sz w:val="24"/>
+          <w:szCs w:val="24"/>
           <w:lang w:val="es-AR" w:eastAsia="es-AR"/>
           <w14:ligatures w14:val="standardContextual"/>
         </w:rPr>
       </w:pPr>
-      <w:hyperlink w:anchor="_Toc178084156" w:history="1">
+      <w:hyperlink w:anchor="_Toc178339223" w:history="1">
         <w:r>
           <w:rPr>
             <w:rStyle w:val="Hipervnculo"/>
@@ -1999,7 +2025,7 @@
             <w:noProof/>
             <w:webHidden/>
           </w:rPr>
-          <w:instrText xml:space="preserve"> PAGEREF _Toc178084156 \h </w:instrText>
+          <w:instrText xml:space="preserve"> PAGEREF _Toc178339223 \h </w:instrText>
         </w:r>
         <w:r>
           <w:rPr>
@@ -2039,13 +2065,13 @@
           <w:bCs w:val="0"/>
           <w:noProof/>
           <w:kern w:val="2"/>
-          <w:sz w:val="22"/>
-          <w:szCs w:val="22"/>
+          <w:sz w:val="24"/>
+          <w:szCs w:val="24"/>
           <w:lang w:val="es-AR" w:eastAsia="es-AR"/>
           <w14:ligatures w14:val="standardContextual"/>
         </w:rPr>
       </w:pPr>
-      <w:hyperlink w:anchor="_Toc178084157" w:history="1">
+      <w:hyperlink w:anchor="_Toc178339224" w:history="1">
         <w:r>
           <w:rPr>
             <w:rStyle w:val="Hipervnculo"/>
@@ -2072,7 +2098,7 @@
             <w:noProof/>
             <w:webHidden/>
           </w:rPr>
-          <w:instrText xml:space="preserve"> PAGEREF _Toc178084157 \h </w:instrText>
+          <w:instrText xml:space="preserve"> PAGEREF _Toc178339224 \h </w:instrText>
         </w:r>
         <w:r>
           <w:rPr>
@@ -2092,7 +2118,7 @@
             <w:noProof/>
             <w:webHidden/>
           </w:rPr>
-          <w:t>11</w:t>
+          <w:t>12</w:t>
         </w:r>
         <w:r>
           <w:rPr>
@@ -2112,13 +2138,13 @@
           <w:iCs w:val="0"/>
           <w:noProof/>
           <w:kern w:val="2"/>
-          <w:sz w:val="22"/>
-          <w:szCs w:val="22"/>
+          <w:sz w:val="24"/>
+          <w:szCs w:val="24"/>
           <w:lang w:val="es-AR" w:eastAsia="es-AR"/>
           <w14:ligatures w14:val="standardContextual"/>
         </w:rPr>
       </w:pPr>
-      <w:hyperlink w:anchor="_Toc178084158" w:history="1">
+      <w:hyperlink w:anchor="_Toc178339225" w:history="1">
         <w:r>
           <w:rPr>
             <w:rStyle w:val="Hipervnculo"/>
@@ -2145,7 +2171,7 @@
             <w:noProof/>
             <w:webHidden/>
           </w:rPr>
-          <w:instrText xml:space="preserve"> PAGEREF _Toc178084158 \h </w:instrText>
+          <w:instrText xml:space="preserve"> PAGEREF _Toc178339225 \h </w:instrText>
         </w:r>
         <w:r>
           <w:rPr>
@@ -2165,7 +2191,7 @@
             <w:noProof/>
             <w:webHidden/>
           </w:rPr>
-          <w:t>11</w:t>
+          <w:t>12</w:t>
         </w:r>
         <w:r>
           <w:rPr>
@@ -2185,13 +2211,13 @@
           <w:iCs w:val="0"/>
           <w:noProof/>
           <w:kern w:val="2"/>
-          <w:sz w:val="22"/>
-          <w:szCs w:val="22"/>
+          <w:sz w:val="24"/>
+          <w:szCs w:val="24"/>
           <w:lang w:val="es-AR" w:eastAsia="es-AR"/>
           <w14:ligatures w14:val="standardContextual"/>
         </w:rPr>
       </w:pPr>
-      <w:hyperlink w:anchor="_Toc178084159" w:history="1">
+      <w:hyperlink w:anchor="_Toc178339226" w:history="1">
         <w:r>
           <w:rPr>
             <w:rStyle w:val="Hipervnculo"/>
@@ -2218,7 +2244,7 @@
             <w:noProof/>
             <w:webHidden/>
           </w:rPr>
-          <w:instrText xml:space="preserve"> PAGEREF _Toc178084159 \h </w:instrText>
+          <w:instrText xml:space="preserve"> PAGEREF _Toc178339226 \h </w:instrText>
         </w:r>
         <w:r>
           <w:rPr>
@@ -2238,7 +2264,7 @@
             <w:noProof/>
             <w:webHidden/>
           </w:rPr>
-          <w:t>11</w:t>
+          <w:t>12</w:t>
         </w:r>
         <w:r>
           <w:rPr>
@@ -2258,13 +2284,13 @@
           <w:iCs w:val="0"/>
           <w:noProof/>
           <w:kern w:val="2"/>
-          <w:sz w:val="22"/>
-          <w:szCs w:val="22"/>
+          <w:sz w:val="24"/>
+          <w:szCs w:val="24"/>
           <w:lang w:val="es-AR" w:eastAsia="es-AR"/>
           <w14:ligatures w14:val="standardContextual"/>
         </w:rPr>
       </w:pPr>
-      <w:hyperlink w:anchor="_Toc178084160" w:history="1">
+      <w:hyperlink w:anchor="_Toc178339227" w:history="1">
         <w:r>
           <w:rPr>
             <w:rStyle w:val="Hipervnculo"/>
@@ -2291,7 +2317,7 @@
             <w:noProof/>
             <w:webHidden/>
           </w:rPr>
-          <w:instrText xml:space="preserve"> PAGEREF _Toc178084160 \h </w:instrText>
+          <w:instrText xml:space="preserve"> PAGEREF _Toc178339227 \h </w:instrText>
         </w:r>
         <w:r>
           <w:rPr>
@@ -2311,7 +2337,7 @@
             <w:noProof/>
             <w:webHidden/>
           </w:rPr>
-          <w:t>11</w:t>
+          <w:t>12</w:t>
         </w:r>
         <w:r>
           <w:rPr>
@@ -2331,13 +2357,13 @@
           <w:iCs w:val="0"/>
           <w:noProof/>
           <w:kern w:val="2"/>
-          <w:sz w:val="22"/>
-          <w:szCs w:val="22"/>
+          <w:sz w:val="24"/>
+          <w:szCs w:val="24"/>
           <w:lang w:val="es-AR" w:eastAsia="es-AR"/>
           <w14:ligatures w14:val="standardContextual"/>
         </w:rPr>
       </w:pPr>
-      <w:hyperlink w:anchor="_Toc178084161" w:history="1">
+      <w:hyperlink w:anchor="_Toc178339228" w:history="1">
         <w:r>
           <w:rPr>
             <w:rStyle w:val="Hipervnculo"/>
@@ -2364,7 +2390,7 @@
             <w:noProof/>
             <w:webHidden/>
           </w:rPr>
-          <w:instrText xml:space="preserve"> PAGEREF _Toc178084161 \h </w:instrText>
+          <w:instrText xml:space="preserve"> PAGEREF _Toc178339228 \h </w:instrText>
         </w:r>
         <w:r>
           <w:rPr>
@@ -2384,7 +2410,7 @@
             <w:noProof/>
             <w:webHidden/>
           </w:rPr>
-          <w:t>12</w:t>
+          <w:t>13</w:t>
         </w:r>
         <w:r>
           <w:rPr>
@@ -2404,13 +2430,13 @@
           <w:bCs w:val="0"/>
           <w:noProof/>
           <w:kern w:val="2"/>
-          <w:sz w:val="22"/>
-          <w:szCs w:val="22"/>
+          <w:sz w:val="24"/>
+          <w:szCs w:val="24"/>
           <w:lang w:val="es-AR" w:eastAsia="es-AR"/>
           <w14:ligatures w14:val="standardContextual"/>
         </w:rPr>
       </w:pPr>
-      <w:hyperlink w:anchor="_Toc178084162" w:history="1">
+      <w:hyperlink w:anchor="_Toc178339229" w:history="1">
         <w:r>
           <w:rPr>
             <w:rStyle w:val="Hipervnculo"/>
@@ -2437,7 +2463,7 @@
             <w:noProof/>
             <w:webHidden/>
           </w:rPr>
-          <w:instrText xml:space="preserve"> PAGEREF _Toc178084162 \h </w:instrText>
+          <w:instrText xml:space="preserve"> PAGEREF _Toc178339229 \h </w:instrText>
         </w:r>
         <w:r>
           <w:rPr>
@@ -2457,7 +2483,7 @@
             <w:noProof/>
             <w:webHidden/>
           </w:rPr>
-          <w:t>12</w:t>
+          <w:t>13</w:t>
         </w:r>
         <w:r>
           <w:rPr>
@@ -2477,13 +2503,13 @@
           <w:bCs w:val="0"/>
           <w:noProof/>
           <w:kern w:val="2"/>
-          <w:sz w:val="22"/>
-          <w:szCs w:val="22"/>
+          <w:sz w:val="24"/>
+          <w:szCs w:val="24"/>
           <w:lang w:val="es-AR" w:eastAsia="es-AR"/>
           <w14:ligatures w14:val="standardContextual"/>
         </w:rPr>
       </w:pPr>
-      <w:hyperlink w:anchor="_Toc178084163" w:history="1">
+      <w:hyperlink w:anchor="_Toc178339230" w:history="1">
         <w:r>
           <w:rPr>
             <w:rStyle w:val="Hipervnculo"/>
@@ -2510,7 +2536,7 @@
             <w:noProof/>
             <w:webHidden/>
           </w:rPr>
-          <w:instrText xml:space="preserve"> PAGEREF _Toc178084163 \h </w:instrText>
+          <w:instrText xml:space="preserve"> PAGEREF _Toc178339230 \h </w:instrText>
         </w:r>
         <w:r>
           <w:rPr>
@@ -2530,7 +2556,7 @@
             <w:noProof/>
             <w:webHidden/>
           </w:rPr>
-          <w:t>12</w:t>
+          <w:t>13</w:t>
         </w:r>
         <w:r>
           <w:rPr>
@@ -2550,13 +2576,13 @@
           <w:bCs w:val="0"/>
           <w:noProof/>
           <w:kern w:val="2"/>
-          <w:sz w:val="22"/>
-          <w:szCs w:val="22"/>
+          <w:sz w:val="24"/>
+          <w:szCs w:val="24"/>
           <w:lang w:val="es-AR" w:eastAsia="es-AR"/>
           <w14:ligatures w14:val="standardContextual"/>
         </w:rPr>
       </w:pPr>
-      <w:hyperlink w:anchor="_Toc178084164" w:history="1">
+      <w:hyperlink w:anchor="_Toc178339231" w:history="1">
         <w:r>
           <w:rPr>
             <w:rStyle w:val="Hipervnculo"/>
@@ -2583,7 +2609,7 @@
             <w:noProof/>
             <w:webHidden/>
           </w:rPr>
-          <w:instrText xml:space="preserve"> PAGEREF _Toc178084164 \h </w:instrText>
+          <w:instrText xml:space="preserve"> PAGEREF _Toc178339231 \h </w:instrText>
         </w:r>
         <w:r>
           <w:rPr>
@@ -2603,7 +2629,7 @@
             <w:noProof/>
             <w:webHidden/>
           </w:rPr>
-          <w:t>13</w:t>
+          <w:t>15</w:t>
         </w:r>
         <w:r>
           <w:rPr>
@@ -2623,13 +2649,13 @@
           <w:iCs w:val="0"/>
           <w:noProof/>
           <w:kern w:val="2"/>
-          <w:sz w:val="22"/>
-          <w:szCs w:val="22"/>
+          <w:sz w:val="24"/>
+          <w:szCs w:val="24"/>
           <w:lang w:val="es-AR" w:eastAsia="es-AR"/>
           <w14:ligatures w14:val="standardContextual"/>
         </w:rPr>
       </w:pPr>
-      <w:hyperlink w:anchor="_Toc178084165" w:history="1">
+      <w:hyperlink w:anchor="_Toc178339232" w:history="1">
         <w:r>
           <w:rPr>
             <w:rStyle w:val="Hipervnculo"/>
@@ -2656,7 +2682,7 @@
             <w:noProof/>
             <w:webHidden/>
           </w:rPr>
-          <w:instrText xml:space="preserve"> PAGEREF _Toc178084165 \h </w:instrText>
+          <w:instrText xml:space="preserve"> PAGEREF _Toc178339232 \h </w:instrText>
         </w:r>
         <w:r>
           <w:rPr>
@@ -2676,7 +2702,7 @@
             <w:noProof/>
             <w:webHidden/>
           </w:rPr>
-          <w:t>13</w:t>
+          <w:t>15</w:t>
         </w:r>
         <w:r>
           <w:rPr>
@@ -2696,13 +2722,13 @@
           <w:iCs w:val="0"/>
           <w:noProof/>
           <w:kern w:val="2"/>
-          <w:sz w:val="22"/>
-          <w:szCs w:val="22"/>
+          <w:sz w:val="24"/>
+          <w:szCs w:val="24"/>
           <w:lang w:val="es-AR" w:eastAsia="es-AR"/>
           <w14:ligatures w14:val="standardContextual"/>
         </w:rPr>
       </w:pPr>
-      <w:hyperlink w:anchor="_Toc178084166" w:history="1">
+      <w:hyperlink w:anchor="_Toc178339233" w:history="1">
         <w:r>
           <w:rPr>
             <w:rStyle w:val="Hipervnculo"/>
@@ -2729,7 +2755,7 @@
             <w:noProof/>
             <w:webHidden/>
           </w:rPr>
-          <w:instrText xml:space="preserve"> PAGEREF _Toc178084166 \h </w:instrText>
+          <w:instrText xml:space="preserve"> PAGEREF _Toc178339233 \h </w:instrText>
         </w:r>
         <w:r>
           <w:rPr>
@@ -2749,7 +2775,7 @@
             <w:noProof/>
             <w:webHidden/>
           </w:rPr>
-          <w:t>13</w:t>
+          <w:t>15</w:t>
         </w:r>
         <w:r>
           <w:rPr>
@@ -2769,13 +2795,13 @@
           <w:iCs w:val="0"/>
           <w:noProof/>
           <w:kern w:val="2"/>
-          <w:sz w:val="22"/>
-          <w:szCs w:val="22"/>
+          <w:sz w:val="24"/>
+          <w:szCs w:val="24"/>
           <w:lang w:val="es-AR" w:eastAsia="es-AR"/>
           <w14:ligatures w14:val="standardContextual"/>
         </w:rPr>
       </w:pPr>
-      <w:hyperlink w:anchor="_Toc178084167" w:history="1">
+      <w:hyperlink w:anchor="_Toc178339234" w:history="1">
         <w:r>
           <w:rPr>
             <w:rStyle w:val="Hipervnculo"/>
@@ -2802,7 +2828,7 @@
             <w:noProof/>
             <w:webHidden/>
           </w:rPr>
-          <w:instrText xml:space="preserve"> PAGEREF _Toc178084167 \h </w:instrText>
+          <w:instrText xml:space="preserve"> PAGEREF _Toc178339234 \h </w:instrText>
         </w:r>
         <w:r>
           <w:rPr>
@@ -2822,7 +2848,7 @@
             <w:noProof/>
             <w:webHidden/>
           </w:rPr>
-          <w:t>13</w:t>
+          <w:t>15</w:t>
         </w:r>
         <w:r>
           <w:rPr>
@@ -2842,13 +2868,13 @@
           <w:iCs w:val="0"/>
           <w:noProof/>
           <w:kern w:val="2"/>
-          <w:sz w:val="22"/>
-          <w:szCs w:val="22"/>
+          <w:sz w:val="24"/>
+          <w:szCs w:val="24"/>
           <w:lang w:val="es-AR" w:eastAsia="es-AR"/>
           <w14:ligatures w14:val="standardContextual"/>
         </w:rPr>
       </w:pPr>
-      <w:hyperlink w:anchor="_Toc178084168" w:history="1">
+      <w:hyperlink w:anchor="_Toc178339235" w:history="1">
         <w:r>
           <w:rPr>
             <w:rStyle w:val="Hipervnculo"/>
@@ -2875,7 +2901,7 @@
             <w:noProof/>
             <w:webHidden/>
           </w:rPr>
-          <w:instrText xml:space="preserve"> PAGEREF _Toc178084168 \h </w:instrText>
+          <w:instrText xml:space="preserve"> PAGEREF _Toc178339235 \h </w:instrText>
         </w:r>
         <w:r>
           <w:rPr>
@@ -2895,7 +2921,7 @@
             <w:noProof/>
             <w:webHidden/>
           </w:rPr>
-          <w:t>14</w:t>
+          <w:t>16</w:t>
         </w:r>
         <w:r>
           <w:rPr>
@@ -2915,13 +2941,13 @@
           <w:bCs w:val="0"/>
           <w:noProof/>
           <w:kern w:val="2"/>
-          <w:sz w:val="22"/>
-          <w:szCs w:val="22"/>
+          <w:sz w:val="24"/>
+          <w:szCs w:val="24"/>
           <w:lang w:val="es-AR" w:eastAsia="es-AR"/>
           <w14:ligatures w14:val="standardContextual"/>
         </w:rPr>
       </w:pPr>
-      <w:hyperlink w:anchor="_Toc178084169" w:history="1">
+      <w:hyperlink w:anchor="_Toc178339236" w:history="1">
         <w:r>
           <w:rPr>
             <w:rStyle w:val="Hipervnculo"/>
@@ -2948,7 +2974,7 @@
             <w:noProof/>
             <w:webHidden/>
           </w:rPr>
-          <w:instrText xml:space="preserve"> PAGEREF _Toc178084169 \h </w:instrText>
+          <w:instrText xml:space="preserve"> PAGEREF _Toc178339236 \h </w:instrText>
         </w:r>
         <w:r>
           <w:rPr>
@@ -2968,7 +2994,7 @@
             <w:noProof/>
             <w:webHidden/>
           </w:rPr>
-          <w:t>14</w:t>
+          <w:t>16</w:t>
         </w:r>
         <w:r>
           <w:rPr>
@@ -2988,13 +3014,13 @@
           <w:bCs w:val="0"/>
           <w:noProof/>
           <w:kern w:val="2"/>
-          <w:sz w:val="22"/>
-          <w:szCs w:val="22"/>
+          <w:sz w:val="24"/>
+          <w:szCs w:val="24"/>
           <w:lang w:val="es-AR" w:eastAsia="es-AR"/>
           <w14:ligatures w14:val="standardContextual"/>
         </w:rPr>
       </w:pPr>
-      <w:hyperlink w:anchor="_Toc178084170" w:history="1">
+      <w:hyperlink w:anchor="_Toc178339237" w:history="1">
         <w:r>
           <w:rPr>
             <w:rStyle w:val="Hipervnculo"/>
@@ -3021,7 +3047,7 @@
             <w:noProof/>
             <w:webHidden/>
           </w:rPr>
-          <w:instrText xml:space="preserve"> PAGEREF _Toc178084170 \h </w:instrText>
+          <w:instrText xml:space="preserve"> PAGEREF _Toc178339237 \h </w:instrText>
         </w:r>
         <w:r>
           <w:rPr>
@@ -3041,7 +3067,7 @@
             <w:noProof/>
             <w:webHidden/>
           </w:rPr>
-          <w:t>14</w:t>
+          <w:t>16</w:t>
         </w:r>
         <w:r>
           <w:rPr>
@@ -3061,13 +3087,13 @@
           <w:bCs w:val="0"/>
           <w:noProof/>
           <w:kern w:val="2"/>
-          <w:sz w:val="22"/>
-          <w:szCs w:val="22"/>
+          <w:sz w:val="24"/>
+          <w:szCs w:val="24"/>
           <w:lang w:val="es-AR" w:eastAsia="es-AR"/>
           <w14:ligatures w14:val="standardContextual"/>
         </w:rPr>
       </w:pPr>
-      <w:hyperlink w:anchor="_Toc178084171" w:history="1">
+      <w:hyperlink w:anchor="_Toc178339238" w:history="1">
         <w:r>
           <w:rPr>
             <w:rStyle w:val="Hipervnculo"/>
@@ -3094,7 +3120,7 @@
             <w:noProof/>
             <w:webHidden/>
           </w:rPr>
-          <w:instrText xml:space="preserve"> PAGEREF _Toc178084171 \h </w:instrText>
+          <w:instrText xml:space="preserve"> PAGEREF _Toc178339238 \h </w:instrText>
         </w:r>
         <w:r>
           <w:rPr>
@@ -3114,7 +3140,7 @@
             <w:noProof/>
             <w:webHidden/>
           </w:rPr>
-          <w:t>15</w:t>
+          <w:t>18</w:t>
         </w:r>
         <w:r>
           <w:rPr>
@@ -3134,13 +3160,13 @@
           <w:iCs w:val="0"/>
           <w:noProof/>
           <w:kern w:val="2"/>
-          <w:sz w:val="22"/>
-          <w:szCs w:val="22"/>
+          <w:sz w:val="24"/>
+          <w:szCs w:val="24"/>
           <w:lang w:val="es-AR" w:eastAsia="es-AR"/>
           <w14:ligatures w14:val="standardContextual"/>
         </w:rPr>
       </w:pPr>
-      <w:hyperlink w:anchor="_Toc178084172" w:history="1">
+      <w:hyperlink w:anchor="_Toc178339239" w:history="1">
         <w:r>
           <w:rPr>
             <w:rStyle w:val="Hipervnculo"/>
@@ -3167,7 +3193,7 @@
             <w:noProof/>
             <w:webHidden/>
           </w:rPr>
-          <w:instrText xml:space="preserve"> PAGEREF _Toc178084172 \h </w:instrText>
+          <w:instrText xml:space="preserve"> PAGEREF _Toc178339239 \h </w:instrText>
         </w:r>
         <w:r>
           <w:rPr>
@@ -3187,7 +3213,7 @@
             <w:noProof/>
             <w:webHidden/>
           </w:rPr>
-          <w:t>15</w:t>
+          <w:t>18</w:t>
         </w:r>
         <w:r>
           <w:rPr>
@@ -3207,13 +3233,13 @@
           <w:iCs w:val="0"/>
           <w:noProof/>
           <w:kern w:val="2"/>
-          <w:sz w:val="22"/>
-          <w:szCs w:val="22"/>
+          <w:sz w:val="24"/>
+          <w:szCs w:val="24"/>
           <w:lang w:val="es-AR" w:eastAsia="es-AR"/>
           <w14:ligatures w14:val="standardContextual"/>
         </w:rPr>
       </w:pPr>
-      <w:hyperlink w:anchor="_Toc178084173" w:history="1">
+      <w:hyperlink w:anchor="_Toc178339240" w:history="1">
         <w:r>
           <w:rPr>
             <w:rStyle w:val="Hipervnculo"/>
@@ -3240,7 +3266,7 @@
             <w:noProof/>
             <w:webHidden/>
           </w:rPr>
-          <w:instrText xml:space="preserve"> PAGEREF _Toc178084173 \h </w:instrText>
+          <w:instrText xml:space="preserve"> PAGEREF _Toc178339240 \h </w:instrText>
         </w:r>
         <w:r>
           <w:rPr>
@@ -3260,7 +3286,7 @@
             <w:noProof/>
             <w:webHidden/>
           </w:rPr>
-          <w:t>15</w:t>
+          <w:t>18</w:t>
         </w:r>
         <w:r>
           <w:rPr>
@@ -3280,13 +3306,13 @@
           <w:iCs w:val="0"/>
           <w:noProof/>
           <w:kern w:val="2"/>
-          <w:sz w:val="22"/>
-          <w:szCs w:val="22"/>
+          <w:sz w:val="24"/>
+          <w:szCs w:val="24"/>
           <w:lang w:val="es-AR" w:eastAsia="es-AR"/>
           <w14:ligatures w14:val="standardContextual"/>
         </w:rPr>
       </w:pPr>
-      <w:hyperlink w:anchor="_Toc178084174" w:history="1">
+      <w:hyperlink w:anchor="_Toc178339241" w:history="1">
         <w:r>
           <w:rPr>
             <w:rStyle w:val="Hipervnculo"/>
@@ -3313,7 +3339,7 @@
             <w:noProof/>
             <w:webHidden/>
           </w:rPr>
-          <w:instrText xml:space="preserve"> PAGEREF _Toc178084174 \h </w:instrText>
+          <w:instrText xml:space="preserve"> PAGEREF _Toc178339241 \h </w:instrText>
         </w:r>
         <w:r>
           <w:rPr>
@@ -3333,7 +3359,7 @@
             <w:noProof/>
             <w:webHidden/>
           </w:rPr>
-          <w:t>15</w:t>
+          <w:t>18</w:t>
         </w:r>
         <w:r>
           <w:rPr>
@@ -3353,13 +3379,13 @@
           <w:iCs w:val="0"/>
           <w:noProof/>
           <w:kern w:val="2"/>
-          <w:sz w:val="22"/>
-          <w:szCs w:val="22"/>
+          <w:sz w:val="24"/>
+          <w:szCs w:val="24"/>
           <w:lang w:val="es-AR" w:eastAsia="es-AR"/>
           <w14:ligatures w14:val="standardContextual"/>
         </w:rPr>
       </w:pPr>
-      <w:hyperlink w:anchor="_Toc178084175" w:history="1">
+      <w:hyperlink w:anchor="_Toc178339242" w:history="1">
         <w:r>
           <w:rPr>
             <w:rStyle w:val="Hipervnculo"/>
@@ -3386,7 +3412,7 @@
             <w:noProof/>
             <w:webHidden/>
           </w:rPr>
-          <w:instrText xml:space="preserve"> PAGEREF _Toc178084175 \h </w:instrText>
+          <w:instrText xml:space="preserve"> PAGEREF _Toc178339242 \h </w:instrText>
         </w:r>
         <w:r>
           <w:rPr>
@@ -3406,7 +3432,7 @@
             <w:noProof/>
             <w:webHidden/>
           </w:rPr>
-          <w:t>16</w:t>
+          <w:t>19</w:t>
         </w:r>
         <w:r>
           <w:rPr>
@@ -3463,7 +3489,7 @@
       <w:pPr>
         <w:pStyle w:val="PSI-Ttulo1"/>
       </w:pPr>
-      <w:bookmarkStart w:id="0" w:name="_Toc178084141"/>
+      <w:bookmarkStart w:id="0" w:name="_Toc178339208"/>
       <w:r>
         <w:t>Riesgo 0</w:t>
       </w:r>
@@ -3479,7 +3505,7 @@
       <w:pPr>
         <w:pStyle w:val="PSI-Ttulo1"/>
       </w:pPr>
-      <w:bookmarkStart w:id="1" w:name="_Toc178084142"/>
+      <w:bookmarkStart w:id="1" w:name="_Toc178339209"/>
       <w:r>
         <w:t>Leyenda</w:t>
       </w:r>
@@ -3609,7 +3635,23 @@
                 <w:rFonts w:cs="Calibri"/>
                 <w:color w:val="000000"/>
               </w:rPr>
-              <w:t>Dado el escaso conocimiento de lenguaje de programación (php), podría ocurrir un desarrollo ineficiente y con errores, lo que podría generar dependencias excesivas de ciertos miembros del equipo, afectando la distribución equitativa de las tareas.</w:t>
+              <w:t>Dado el escaso conocimiento de lenguaje de programación (</w:t>
+            </w:r>
+            <w:proofErr w:type="spellStart"/>
+            <w:r>
+              <w:rPr>
+                <w:rFonts w:cs="Calibri"/>
+                <w:color w:val="000000"/>
+              </w:rPr>
+              <w:t>php</w:t>
+            </w:r>
+            <w:proofErr w:type="spellEnd"/>
+            <w:r>
+              <w:rPr>
+                <w:rFonts w:cs="Calibri"/>
+                <w:color w:val="000000"/>
+              </w:rPr>
+              <w:t>), podría ocurrir un desarrollo ineficiente y con errores, lo que podría generar dependencias excesivas de ciertos miembros del equipo, afectando la distribución equitativa de las tareas.</w:t>
             </w:r>
           </w:p>
         </w:tc>
@@ -3774,7 +3816,23 @@
                 <w:rFonts w:cs="Calibri"/>
                 <w:color w:val="000000"/>
               </w:rPr>
-              <w:t>El escaso conocimiento de lenguaje de programación (php) del equipo</w:t>
+              <w:t>El escaso conocimiento de lenguaje de programación (</w:t>
+            </w:r>
+            <w:proofErr w:type="spellStart"/>
+            <w:r>
+              <w:rPr>
+                <w:rFonts w:cs="Calibri"/>
+                <w:color w:val="000000"/>
+              </w:rPr>
+              <w:t>php</w:t>
+            </w:r>
+            <w:proofErr w:type="spellEnd"/>
+            <w:r>
+              <w:rPr>
+                <w:rFonts w:cs="Calibri"/>
+                <w:color w:val="000000"/>
+              </w:rPr>
+              <w:t>) del equipo</w:t>
             </w:r>
           </w:p>
         </w:tc>
@@ -3953,13 +4011,7 @@
               </w:numPr>
             </w:pPr>
             <w:r>
-              <w:t xml:space="preserve">Consultar el código con un compañero de la materia con </w:t>
-            </w:r>
-            <w:r>
-              <w:t>más</w:t>
-            </w:r>
-            <w:r>
-              <w:t xml:space="preserve"> experiencia.</w:t>
+              <w:t>Consultar el código con un compañero de la materia con más experiencia.</w:t>
             </w:r>
           </w:p>
         </w:tc>
@@ -3969,7 +4021,7 @@
       <w:pPr>
         <w:pStyle w:val="PSI-Ttulo1"/>
       </w:pPr>
-      <w:bookmarkStart w:id="2" w:name="_Toc178084143"/>
+      <w:bookmarkStart w:id="2" w:name="_Toc178339210"/>
       <w:r>
         <w:lastRenderedPageBreak/>
         <w:t xml:space="preserve">Referencia </w:t>
@@ -3989,7 +4041,7 @@
       <w:pPr>
         <w:pStyle w:val="PSI-Ttulo2"/>
       </w:pPr>
-      <w:bookmarkStart w:id="3" w:name="_Toc178084144"/>
+      <w:bookmarkStart w:id="3" w:name="_Toc178339211"/>
       <w:r>
         <w:t>Identificación</w:t>
       </w:r>
@@ -4134,7 +4186,23 @@
                 <w:rFonts w:cs="Calibri"/>
                 <w:color w:val="000000"/>
               </w:rPr>
-              <w:t>Dado el escaso conocimiento de lenguaje de programación (php), podría ocurrir un desarrollo ineficiente y con errores, lo que podría generar dependencias excesivas de ciertos miembros del equipo, afectando la distribución equitativa de las tareas.</w:t>
+              <w:t>Dado el escaso conocimiento de lenguaje de programación (</w:t>
+            </w:r>
+            <w:proofErr w:type="spellStart"/>
+            <w:r>
+              <w:rPr>
+                <w:rFonts w:cs="Calibri"/>
+                <w:color w:val="000000"/>
+              </w:rPr>
+              <w:t>php</w:t>
+            </w:r>
+            <w:proofErr w:type="spellEnd"/>
+            <w:r>
+              <w:rPr>
+                <w:rFonts w:cs="Calibri"/>
+                <w:color w:val="000000"/>
+              </w:rPr>
+              <w:t>), podría ocurrir un desarrollo ineficiente y con errores, lo que podría generar dependencias excesivas de ciertos miembros del equipo, afectando la distribución equitativa de las tareas.</w:t>
             </w:r>
           </w:p>
         </w:tc>
@@ -4218,7 +4286,7 @@
       <w:pPr>
         <w:pStyle w:val="PSI-Ttulo2"/>
       </w:pPr>
-      <w:bookmarkStart w:id="4" w:name="_Toc178084145"/>
+      <w:bookmarkStart w:id="4" w:name="_Toc178339212"/>
       <w:r>
         <w:t>Análisis</w:t>
       </w:r>
@@ -4336,7 +4404,23 @@
                 <w:rFonts w:cs="Calibri"/>
                 <w:color w:val="000000"/>
               </w:rPr>
-              <w:t>El escaso conocimiento de lenguaje de programación (php) del equipo.</w:t>
+              <w:t>El escaso conocimiento de lenguaje de programación (</w:t>
+            </w:r>
+            <w:proofErr w:type="spellStart"/>
+            <w:r>
+              <w:rPr>
+                <w:rFonts w:cs="Calibri"/>
+                <w:color w:val="000000"/>
+              </w:rPr>
+              <w:t>php</w:t>
+            </w:r>
+            <w:proofErr w:type="spellEnd"/>
+            <w:r>
+              <w:rPr>
+                <w:rFonts w:cs="Calibri"/>
+                <w:color w:val="000000"/>
+              </w:rPr>
+              <w:t>) del equipo.</w:t>
             </w:r>
           </w:p>
         </w:tc>
@@ -4389,7 +4473,7 @@
       <w:pPr>
         <w:pStyle w:val="PSI-Ttulo2"/>
       </w:pPr>
-      <w:bookmarkStart w:id="5" w:name="_Toc178084146"/>
+      <w:bookmarkStart w:id="5" w:name="_Toc178339213"/>
       <w:r>
         <w:lastRenderedPageBreak/>
         <w:t>Plan de Riesgos</w:t>
@@ -4588,10 +4672,7 @@
               <w:ind w:left="350" w:hanging="284"/>
             </w:pPr>
             <w:r>
-              <w:t>Comprobar el código a través de una inteligencia artificial.</w:t>
-            </w:r>
-            <w:r>
-              <w:t xml:space="preserve"> </w:t>
+              <w:t xml:space="preserve">Comprobar el código a través de una inteligencia artificial. </w:t>
             </w:r>
           </w:p>
           <w:p>
@@ -4604,7 +4685,15 @@
               <w:ind w:left="350" w:hanging="284"/>
             </w:pPr>
             <w:r>
-              <w:t>Consultar el código con un compañero de la materia con mas experiencia.</w:t>
+              <w:t xml:space="preserve">Consultar el código con un compañero de la materia con </w:t>
+            </w:r>
+            <w:proofErr w:type="spellStart"/>
+            <w:r>
+              <w:t>mas</w:t>
+            </w:r>
+            <w:proofErr w:type="spellEnd"/>
+            <w:r>
+              <w:t xml:space="preserve"> experiencia.</w:t>
             </w:r>
           </w:p>
         </w:tc>
@@ -4630,7 +4719,7 @@
       <w:pPr>
         <w:pStyle w:val="PSI-Ttulo2"/>
       </w:pPr>
-      <w:bookmarkStart w:id="6" w:name="_Toc178084147"/>
+      <w:bookmarkStart w:id="6" w:name="_Toc178339214"/>
       <w:r>
         <w:t>Seguimiento</w:t>
       </w:r>
@@ -4755,7 +4844,7 @@
       <w:pPr>
         <w:pStyle w:val="PSI-Ttulo1"/>
       </w:pPr>
-      <w:bookmarkStart w:id="7" w:name="_Toc178084148"/>
+      <w:bookmarkStart w:id="7" w:name="_Toc178339215"/>
       <w:r>
         <w:lastRenderedPageBreak/>
         <w:t xml:space="preserve">Riesgo </w:t>
@@ -4772,7 +4861,7 @@
       <w:pPr>
         <w:pStyle w:val="PSI-Ttulo1"/>
       </w:pPr>
-      <w:bookmarkStart w:id="8" w:name="_Toc178084149"/>
+      <w:bookmarkStart w:id="8" w:name="_Toc178339216"/>
       <w:r>
         <w:t>Leyenda</w:t>
       </w:r>
@@ -5270,7 +5359,7 @@
       <w:r>
         <w:br w:type="page"/>
       </w:r>
-      <w:bookmarkStart w:id="9" w:name="_Toc178084150"/>
+      <w:bookmarkStart w:id="9" w:name="_Toc178339217"/>
       <w:r>
         <w:lastRenderedPageBreak/>
         <w:t xml:space="preserve">Referencia </w:t>
@@ -5287,7 +5376,7 @@
       <w:pPr>
         <w:pStyle w:val="PSI-Ttulo2"/>
       </w:pPr>
-      <w:bookmarkStart w:id="10" w:name="_Toc178084151"/>
+      <w:bookmarkStart w:id="10" w:name="_Toc178339218"/>
       <w:r>
         <w:t>Identificación</w:t>
       </w:r>
@@ -5519,7 +5608,7 @@
       <w:pPr>
         <w:pStyle w:val="PSI-Ttulo2"/>
       </w:pPr>
-      <w:bookmarkStart w:id="11" w:name="_Toc178084152"/>
+      <w:bookmarkStart w:id="11" w:name="_Toc178339219"/>
       <w:r>
         <w:t>Análisis</w:t>
       </w:r>
@@ -5706,7 +5795,7 @@
       <w:pPr>
         <w:pStyle w:val="PSI-Ttulo2"/>
       </w:pPr>
-      <w:bookmarkStart w:id="12" w:name="_Toc178084153"/>
+      <w:bookmarkStart w:id="12" w:name="_Toc178339220"/>
       <w:r>
         <w:t>Plan de Riesgos</w:t>
       </w:r>
@@ -5909,7 +5998,7 @@
       <w:pPr>
         <w:pStyle w:val="PSI-Ttulo2"/>
       </w:pPr>
-      <w:bookmarkStart w:id="13" w:name="_Toc178084154"/>
+      <w:bookmarkStart w:id="13" w:name="_Toc178339221"/>
       <w:r>
         <w:t>Seguimiento</w:t>
       </w:r>
@@ -6016,7 +6105,7 @@
       <w:pPr>
         <w:pStyle w:val="PSI-Ttulo1"/>
       </w:pPr>
-      <w:bookmarkStart w:id="14" w:name="_Toc178084155"/>
+      <w:bookmarkStart w:id="14" w:name="_Toc178339222"/>
       <w:r>
         <w:t>Riesgo 09:</w:t>
       </w:r>
@@ -6026,7 +6115,7 @@
       <w:pPr>
         <w:pStyle w:val="PSI-Ttulo1"/>
       </w:pPr>
-      <w:bookmarkStart w:id="15" w:name="_Toc178084156"/>
+      <w:bookmarkStart w:id="15" w:name="_Toc178339223"/>
       <w:r>
         <w:t>Leyenda</w:t>
       </w:r>
@@ -6499,6 +6588,9 @@
             <w:r>
               <w:t>Realizar pruebas unitarias, integración y de validación</w:t>
             </w:r>
+            <w:r>
+              <w:t xml:space="preserve"> en la aplicación a desarrollar</w:t>
+            </w:r>
           </w:p>
         </w:tc>
       </w:tr>
@@ -6515,7 +6607,7 @@
       <w:r>
         <w:br w:type="page"/>
       </w:r>
-      <w:bookmarkStart w:id="16" w:name="_Toc178084157"/>
+      <w:bookmarkStart w:id="16" w:name="_Toc178339224"/>
       <w:r>
         <w:lastRenderedPageBreak/>
         <w:t xml:space="preserve">Referencia </w:t>
@@ -6532,7 +6624,7 @@
       <w:pPr>
         <w:pStyle w:val="PSI-Ttulo2"/>
       </w:pPr>
-      <w:bookmarkStart w:id="17" w:name="_Toc178084158"/>
+      <w:bookmarkStart w:id="17" w:name="_Toc178339225"/>
       <w:r>
         <w:t>Identificación</w:t>
       </w:r>
@@ -6768,7 +6860,7 @@
       <w:pPr>
         <w:pStyle w:val="PSI-Ttulo2"/>
       </w:pPr>
-      <w:bookmarkStart w:id="18" w:name="_Toc178084159"/>
+      <w:bookmarkStart w:id="18" w:name="_Toc178339226"/>
       <w:r>
         <w:t>Análisis</w:t>
       </w:r>
@@ -6960,7 +7052,7 @@
       <w:pPr>
         <w:pStyle w:val="PSI-Ttulo2"/>
       </w:pPr>
-      <w:bookmarkStart w:id="19" w:name="_Toc178084160"/>
+      <w:bookmarkStart w:id="19" w:name="_Toc178339227"/>
       <w:r>
         <w:t>Plan de Riesgos</w:t>
       </w:r>
@@ -7146,6 +7238,9 @@
             <w:r>
               <w:t>Realizar pruebas unitarias, integración y de validación</w:t>
             </w:r>
+            <w:r>
+              <w:t xml:space="preserve"> en la aplicación a desarrollar.</w:t>
+            </w:r>
           </w:p>
         </w:tc>
         <w:tc>
@@ -7155,7 +7250,25 @@
           </w:tcPr>
           <w:p>
             <w:r>
-              <w:t>Elaboración (2da iteración)</w:t>
+              <w:t>Construcción</w:t>
+            </w:r>
+            <w:r>
+              <w:t xml:space="preserve"> (</w:t>
+            </w:r>
+            <w:r>
+              <w:t xml:space="preserve">1, </w:t>
+            </w:r>
+            <w:r>
+              <w:t>2</w:t>
+            </w:r>
+            <w:r>
+              <w:t xml:space="preserve"> y </w:t>
+            </w:r>
+            <w:r>
+              <w:t>3 iteración</w:t>
+            </w:r>
+            <w:r>
+              <w:t>)</w:t>
             </w:r>
           </w:p>
         </w:tc>
@@ -7170,7 +7283,7 @@
       <w:pPr>
         <w:pStyle w:val="PSI-Ttulo2"/>
       </w:pPr>
-      <w:bookmarkStart w:id="20" w:name="_Toc178084161"/>
+      <w:bookmarkStart w:id="20" w:name="_Toc178339228"/>
       <w:r>
         <w:t>Seguimiento</w:t>
       </w:r>
@@ -7277,7 +7390,7 @@
       <w:pPr>
         <w:pStyle w:val="PSI-Ttulo1"/>
       </w:pPr>
-      <w:bookmarkStart w:id="21" w:name="_Toc178084162"/>
+      <w:bookmarkStart w:id="21" w:name="_Toc178339229"/>
       <w:r>
         <w:t>Riesgo 02:</w:t>
       </w:r>
@@ -7287,7 +7400,7 @@
       <w:pPr>
         <w:pStyle w:val="PSI-Ttulo1"/>
       </w:pPr>
-      <w:bookmarkStart w:id="22" w:name="_Toc178084163"/>
+      <w:bookmarkStart w:id="22" w:name="_Toc178339230"/>
       <w:r>
         <w:t>Leyenda</w:t>
       </w:r>
@@ -7730,6 +7843,7 @@
           </w:tcPr>
           <w:p>
             <w:r>
+              <w:lastRenderedPageBreak/>
               <w:t>Respuesta al Riesgo</w:t>
             </w:r>
           </w:p>
@@ -7748,13 +7862,18 @@
               </w:numPr>
             </w:pPr>
             <w:r>
-              <w:t xml:space="preserve">Utilizar la herramienta trello para </w:t>
-            </w:r>
-            <w:r>
-              <w:t>más</w:t>
-            </w:r>
-            <w:r>
-              <w:t xml:space="preserve"> control</w:t>
+              <w:t xml:space="preserve">Utilizar la herramienta </w:t>
+            </w:r>
+            <w:proofErr w:type="spellStart"/>
+            <w:r>
+              <w:t>trello</w:t>
+            </w:r>
+            <w:proofErr w:type="spellEnd"/>
+            <w:r>
+              <w:t xml:space="preserve"> para </w:t>
+            </w:r>
+            <w:r>
+              <w:t>controlar que la asignación sea adecuada.</w:t>
             </w:r>
           </w:p>
           <w:p>
@@ -7766,8 +7885,13 @@
               </w:numPr>
             </w:pPr>
             <w:r>
-              <w:lastRenderedPageBreak/>
-              <w:t>Realizar una retrospectiva de la estimación dada sobre lo ocurrido.</w:t>
+              <w:t>Realizar una retrospectiva de la estimación</w:t>
+            </w:r>
+            <w:r>
+              <w:t xml:space="preserve"> de las tareas</w:t>
+            </w:r>
+            <w:r>
+              <w:t xml:space="preserve"> dada sobre lo ocurrido.</w:t>
             </w:r>
           </w:p>
         </w:tc>
@@ -7785,7 +7909,7 @@
       <w:r>
         <w:br w:type="page"/>
       </w:r>
-      <w:bookmarkStart w:id="23" w:name="_Toc178084164"/>
+      <w:bookmarkStart w:id="23" w:name="_Toc178339231"/>
       <w:r>
         <w:lastRenderedPageBreak/>
         <w:t xml:space="preserve">Referencia </w:t>
@@ -7805,7 +7929,7 @@
       <w:pPr>
         <w:pStyle w:val="PSI-Ttulo2"/>
       </w:pPr>
-      <w:bookmarkStart w:id="24" w:name="_Toc178084165"/>
+      <w:bookmarkStart w:id="24" w:name="_Toc178339232"/>
       <w:r>
         <w:t>Identificación</w:t>
       </w:r>
@@ -8050,7 +8174,7 @@
       <w:pPr>
         <w:pStyle w:val="PSI-Ttulo2"/>
       </w:pPr>
-      <w:bookmarkStart w:id="25" w:name="_Toc178084166"/>
+      <w:bookmarkStart w:id="25" w:name="_Toc178339233"/>
       <w:r>
         <w:t>Análisis</w:t>
       </w:r>
@@ -8246,7 +8370,7 @@
       <w:pPr>
         <w:pStyle w:val="PSI-Ttulo2"/>
       </w:pPr>
-      <w:bookmarkStart w:id="26" w:name="_Toc178084167"/>
+      <w:bookmarkStart w:id="26" w:name="_Toc178339234"/>
       <w:r>
         <w:t>Plan de Riesgos</w:t>
       </w:r>
@@ -8352,13 +8476,18 @@
               </w:numPr>
             </w:pPr>
             <w:r>
-              <w:t xml:space="preserve">Utilizar la herramienta trello para </w:t>
-            </w:r>
-            <w:r>
-              <w:t xml:space="preserve">tener más </w:t>
-            </w:r>
-            <w:r>
-              <w:t>control</w:t>
+              <w:t xml:space="preserve">Utilizar la herramienta </w:t>
+            </w:r>
+            <w:proofErr w:type="spellStart"/>
+            <w:r>
+              <w:t>trello</w:t>
+            </w:r>
+            <w:proofErr w:type="spellEnd"/>
+            <w:r>
+              <w:t xml:space="preserve"> para </w:t>
+            </w:r>
+            <w:r>
+              <w:t>controlar que la asignación de tareas sea adecuada</w:t>
             </w:r>
           </w:p>
         </w:tc>
@@ -8436,7 +8565,7 @@
       <w:pPr>
         <w:pStyle w:val="PSI-Ttulo2"/>
       </w:pPr>
-      <w:bookmarkStart w:id="27" w:name="_Toc178084168"/>
+      <w:bookmarkStart w:id="27" w:name="_Toc178339235"/>
       <w:r>
         <w:t>Seguimiento</w:t>
       </w:r>
@@ -8543,7 +8672,7 @@
       <w:pPr>
         <w:pStyle w:val="PSI-Ttulo1"/>
       </w:pPr>
-      <w:bookmarkStart w:id="28" w:name="_Toc178084169"/>
+      <w:bookmarkStart w:id="28" w:name="_Toc178339236"/>
       <w:r>
         <w:t>Riesgo 08:</w:t>
       </w:r>
@@ -8553,7 +8682,7 @@
       <w:pPr>
         <w:pStyle w:val="PSI-Ttulo1"/>
       </w:pPr>
-      <w:bookmarkStart w:id="29" w:name="_Toc178084170"/>
+      <w:bookmarkStart w:id="29" w:name="_Toc178339237"/>
       <w:r>
         <w:t>Leyenda</w:t>
       </w:r>
@@ -8686,7 +8815,14 @@
                 <w:rFonts w:cs="Calibri"/>
                 <w:color w:val="000000"/>
               </w:rPr>
-              <w:t>Dada la falta de experiencia del grupo de desarrollo en la conducción de un proyecto de software, podría ocurrir una gestión ineficaz del proyecto, lo que podría afectar la capacidad de toma de decisiones estratégicas y técnicas, comprometiendo la dirección general del proyecto.</w:t>
+              <w:t xml:space="preserve">Dada la falta de experiencia del grupo de desarrollo en la conducción de un proyecto de software, podría ocurrir una gestión ineficaz del proyecto, </w:t>
+            </w:r>
+            <w:r>
+              <w:rPr>
+                <w:rFonts w:cs="Calibri"/>
+                <w:color w:val="000000"/>
+              </w:rPr>
+              <w:t>lo que podría conducir a posibles fallos en la calidad del producto final, a decisiones técnicas incorrectas y a una mala asignación de recursos.</w:t>
             </w:r>
           </w:p>
         </w:tc>
@@ -8904,14 +9040,28 @@
                 <w:rFonts w:cs="Calibri"/>
                 <w:color w:val="000000"/>
               </w:rPr>
-              <w:t>A</w:t>
+              <w:t>F</w:t>
             </w:r>
             <w:r>
               <w:rPr>
                 <w:rFonts w:cs="Calibri"/>
                 <w:color w:val="000000"/>
               </w:rPr>
-              <w:t>fecta la capacidad de toma de decisiones estratégicas y técnicas, comprometiendo la dirección general del proyecto</w:t>
+              <w:t>all</w:t>
+            </w:r>
+            <w:r>
+              <w:rPr>
+                <w:rFonts w:cs="Calibri"/>
+                <w:color w:val="000000"/>
+              </w:rPr>
+              <w:t>as</w:t>
+            </w:r>
+            <w:r>
+              <w:rPr>
+                <w:rFonts w:cs="Calibri"/>
+                <w:color w:val="000000"/>
+              </w:rPr>
+              <w:t xml:space="preserve"> en la calidad del producto final, a decisiones técnicas incorrectas y a una mala asignación de recursos.</w:t>
             </w:r>
           </w:p>
         </w:tc>
@@ -8997,16 +9147,7 @@
               </w:numPr>
             </w:pPr>
             <w:r>
-              <w:t>Realizar una</w:t>
-            </w:r>
-            <w:r>
-              <w:t xml:space="preserve"> reunión de</w:t>
-            </w:r>
-            <w:r>
-              <w:t xml:space="preserve"> retrospectiva </w:t>
-            </w:r>
-            <w:r>
-              <w:t>al final de cada iteración.</w:t>
+              <w:t>Realizar revisiones para comprobar la calidad del producto desarrollado.</w:t>
             </w:r>
           </w:p>
           <w:p>
@@ -9014,11 +9155,11 @@
               <w:pStyle w:val="Prrafodelista"/>
               <w:numPr>
                 <w:ilvl w:val="0"/>
-                <w:numId w:val="36"/>
+                <w:numId w:val="38"/>
               </w:numPr>
             </w:pPr>
             <w:r>
-              <w:t>Realizar revisiones técnicas formales para comprobar la calidad, después se deberá corregir</w:t>
+              <w:t>Realizar una reunión de emergencia con todos los integrantes del equipo para reasignar las tareas</w:t>
             </w:r>
           </w:p>
         </w:tc>
@@ -9036,7 +9177,7 @@
       <w:r>
         <w:br w:type="page"/>
       </w:r>
-      <w:bookmarkStart w:id="30" w:name="_Toc178084171"/>
+      <w:bookmarkStart w:id="30" w:name="_Toc178339238"/>
       <w:r>
         <w:lastRenderedPageBreak/>
         <w:t xml:space="preserve">Referencia </w:t>
@@ -9056,7 +9197,7 @@
       <w:pPr>
         <w:pStyle w:val="PSI-Ttulo2"/>
       </w:pPr>
-      <w:bookmarkStart w:id="31" w:name="_Toc178084172"/>
+      <w:bookmarkStart w:id="31" w:name="_Toc178339239"/>
       <w:r>
         <w:t>Identificación</w:t>
       </w:r>
@@ -9204,7 +9345,14 @@
                 <w:rFonts w:cs="Calibri"/>
                 <w:color w:val="000000"/>
               </w:rPr>
-              <w:t>Dada la falta de experiencia del grupo de desarrollo en la conducción de un proyecto de software, podría ocurrir una gestión ineficaz del proyecto, lo que podría afectar la capacidad de toma de decisiones estratégicas y técnicas, comprometiendo la dirección general del proyecto.</w:t>
+              <w:t xml:space="preserve">Dada la falta de experiencia del grupo de desarrollo en la conducción de un proyecto de software, podría ocurrir una gestión ineficaz del proyecto, </w:t>
+            </w:r>
+            <w:r>
+              <w:rPr>
+                <w:rFonts w:cs="Calibri"/>
+                <w:color w:val="000000"/>
+              </w:rPr>
+              <w:t>lo que podría conducir a posibles fallos en la calidad del producto final, a decisiones técnicas incorrectas y a una mala asignación de recursos.</w:t>
             </w:r>
           </w:p>
         </w:tc>
@@ -9295,7 +9443,7 @@
       <w:pPr>
         <w:pStyle w:val="PSI-Ttulo2"/>
       </w:pPr>
-      <w:bookmarkStart w:id="32" w:name="_Toc178084173"/>
+      <w:bookmarkStart w:id="32" w:name="_Toc178339240"/>
       <w:r>
         <w:t>Análisis</w:t>
       </w:r>
@@ -9460,14 +9608,28 @@
                 <w:rFonts w:cs="Calibri"/>
                 <w:color w:val="000000"/>
               </w:rPr>
-              <w:t>A</w:t>
+              <w:t>F</w:t>
             </w:r>
             <w:r>
               <w:rPr>
                 <w:rFonts w:cs="Calibri"/>
                 <w:color w:val="000000"/>
               </w:rPr>
-              <w:t>fecta la capacidad de toma de decisiones estratégicas y técnicas, comprometiendo la dirección general del proyecto</w:t>
+              <w:t>all</w:t>
+            </w:r>
+            <w:r>
+              <w:rPr>
+                <w:rFonts w:cs="Calibri"/>
+                <w:color w:val="000000"/>
+              </w:rPr>
+              <w:t>as</w:t>
+            </w:r>
+            <w:r>
+              <w:rPr>
+                <w:rFonts w:cs="Calibri"/>
+                <w:color w:val="000000"/>
+              </w:rPr>
+              <w:t xml:space="preserve"> en la calidad del producto final, a decisiones técnicas incorrectas y a una mala asignación de recursos.</w:t>
             </w:r>
           </w:p>
         </w:tc>
@@ -9482,7 +9644,7 @@
       <w:pPr>
         <w:pStyle w:val="PSI-Ttulo2"/>
       </w:pPr>
-      <w:bookmarkStart w:id="33" w:name="_Toc178084174"/>
+      <w:bookmarkStart w:id="33" w:name="_Toc178339241"/>
       <w:r>
         <w:t>Plan de Riesgos</w:t>
       </w:r>
@@ -9560,7 +9722,7 @@
           </w:tcPr>
           <w:p>
             <w:r>
-              <w:t>Minimización</w:t>
+              <w:t>Mitigación</w:t>
             </w:r>
           </w:p>
         </w:tc>
@@ -9579,7 +9741,22 @@
             <w:tcW w:w="2693" w:type="dxa"/>
             <w:shd w:val="clear" w:color="auto" w:fill="auto"/>
           </w:tcPr>
-          <w:p/>
+          <w:p>
+            <w:pPr>
+              <w:pStyle w:val="Prrafodelista"/>
+              <w:numPr>
+                <w:ilvl w:val="0"/>
+                <w:numId w:val="25"/>
+              </w:numPr>
+            </w:pPr>
+            <w:r>
+              <w:t xml:space="preserve">Realizar revisiones para comprobar la calidad del </w:t>
+            </w:r>
+            <w:r>
+              <w:lastRenderedPageBreak/>
+              <w:t>producto desarrollado.</w:t>
+            </w:r>
+          </w:p>
         </w:tc>
         <w:tc>
           <w:tcPr>
@@ -9588,6 +9765,7 @@
           </w:tcPr>
           <w:p>
             <w:r>
+              <w:lastRenderedPageBreak/>
               <w:t>Elaboración (2da iteración)</w:t>
             </w:r>
           </w:p>
@@ -9600,7 +9778,10 @@
           </w:tcPr>
           <w:p>
             <w:r>
-              <w:t>contingencia</w:t>
+              <w:t>C</w:t>
+            </w:r>
+            <w:r>
+              <w:t>ontingencia</w:t>
             </w:r>
           </w:p>
         </w:tc>
@@ -9608,21 +9789,46 @@
           <w:tcPr>
             <w:tcW w:w="1701" w:type="dxa"/>
           </w:tcPr>
-          <w:p/>
+          <w:p>
+            <w:r>
+              <w:t>FH</w:t>
+            </w:r>
+          </w:p>
         </w:tc>
         <w:tc>
           <w:tcPr>
             <w:tcW w:w="2693" w:type="dxa"/>
             <w:shd w:val="clear" w:color="auto" w:fill="auto"/>
           </w:tcPr>
-          <w:p/>
+          <w:p>
+            <w:pPr>
+              <w:pStyle w:val="Prrafodelista"/>
+              <w:numPr>
+                <w:ilvl w:val="0"/>
+                <w:numId w:val="25"/>
+              </w:numPr>
+            </w:pPr>
+            <w:r>
+              <w:t xml:space="preserve">Realizar una reunión </w:t>
+            </w:r>
+            <w:r>
+              <w:t xml:space="preserve">de emergencia con todos los integrantes del equipo </w:t>
+            </w:r>
+            <w:r>
+              <w:t>para reasignar las tareas</w:t>
+            </w:r>
+          </w:p>
         </w:tc>
         <w:tc>
           <w:tcPr>
             <w:tcW w:w="1701" w:type="dxa"/>
             <w:shd w:val="clear" w:color="auto" w:fill="auto"/>
           </w:tcPr>
-          <w:p/>
+          <w:p>
+            <w:r>
+              <w:t>Elaboración (2da iteración)</w:t>
+            </w:r>
+          </w:p>
         </w:tc>
       </w:tr>
     </w:tbl>
@@ -9635,7 +9841,7 @@
       <w:pPr>
         <w:pStyle w:val="PSI-Ttulo2"/>
       </w:pPr>
-      <w:bookmarkStart w:id="34" w:name="_Toc178084175"/>
+      <w:bookmarkStart w:id="34" w:name="_Toc178339242"/>
       <w:r>
         <w:t>Seguimiento</w:t>
       </w:r>
@@ -9782,8 +9988,16 @@
       <w:rPr>
         <w:lang w:val="es-AR"/>
       </w:rPr>
-      <w:t>T-Code</w:t>
+      <w:t>T-</w:t>
     </w:r>
+    <w:proofErr w:type="spellStart"/>
+    <w:r>
+      <w:rPr>
+        <w:lang w:val="es-AR"/>
+      </w:rPr>
+      <w:t>Code</w:t>
+    </w:r>
+    <w:proofErr w:type="spellEnd"/>
     <w:r>
       <w:rPr>
         <w:lang w:val="es-AR"/>
@@ -10603,7 +10817,15 @@
       </mc:AlternateContent>
     </w:r>
     <w:r>
-      <w:t>Vesta Risk Manager</w:t>
+      <w:t xml:space="preserve">Vesta </w:t>
+    </w:r>
+    <w:proofErr w:type="spellStart"/>
+    <w:r>
+      <w:t>Risk</w:t>
+    </w:r>
+    <w:proofErr w:type="spellEnd"/>
+    <w:r>
+      <w:t xml:space="preserve"> Manager</w:t>
     </w:r>
     <w:r>
       <w:tab/>
@@ -12856,7 +13078,7 @@
   <w:abstractNum w:abstractNumId="20" w15:restartNumberingAfterBreak="0">
     <w:nsid w:val="2FF91EC6"/>
     <w:multiLevelType w:val="hybridMultilevel"/>
-    <w:tmpl w:val="CD2A56B2"/>
+    <w:tmpl w:val="DC0438AC"/>
     <w:lvl w:ilvl="0" w:tplc="2C0A0001">
       <w:start w:val="1"/>
       <w:numFmt w:val="bullet"/>
@@ -13838,6 +14060,95 @@
     </w:lvl>
   </w:abstractNum>
   <w:abstractNum w:abstractNumId="30" w15:restartNumberingAfterBreak="0">
+    <w:nsid w:val="69A93A8D"/>
+    <w:multiLevelType w:val="hybridMultilevel"/>
+    <w:tmpl w:val="3E76BCE8"/>
+    <w:lvl w:ilvl="0" w:tplc="2C0A0015">
+      <w:start w:val="1"/>
+      <w:numFmt w:val="upperLetter"/>
+      <w:lvlText w:val="%1."/>
+      <w:lvlJc w:val="left"/>
+      <w:pPr>
+        <w:ind w:left="720" w:hanging="360"/>
+      </w:pPr>
+      <w:rPr>
+        <w:rFonts w:hint="default"/>
+      </w:rPr>
+    </w:lvl>
+    <w:lvl w:ilvl="1" w:tplc="2C0A0019" w:tentative="1">
+      <w:start w:val="1"/>
+      <w:numFmt w:val="lowerLetter"/>
+      <w:lvlText w:val="%2."/>
+      <w:lvlJc w:val="left"/>
+      <w:pPr>
+        <w:ind w:left="1440" w:hanging="360"/>
+      </w:pPr>
+    </w:lvl>
+    <w:lvl w:ilvl="2" w:tplc="2C0A001B" w:tentative="1">
+      <w:start w:val="1"/>
+      <w:numFmt w:val="lowerRoman"/>
+      <w:lvlText w:val="%3."/>
+      <w:lvlJc w:val="right"/>
+      <w:pPr>
+        <w:ind w:left="2160" w:hanging="180"/>
+      </w:pPr>
+    </w:lvl>
+    <w:lvl w:ilvl="3" w:tplc="2C0A000F" w:tentative="1">
+      <w:start w:val="1"/>
+      <w:numFmt w:val="decimal"/>
+      <w:lvlText w:val="%4."/>
+      <w:lvlJc w:val="left"/>
+      <w:pPr>
+        <w:ind w:left="2880" w:hanging="360"/>
+      </w:pPr>
+    </w:lvl>
+    <w:lvl w:ilvl="4" w:tplc="2C0A0019" w:tentative="1">
+      <w:start w:val="1"/>
+      <w:numFmt w:val="lowerLetter"/>
+      <w:lvlText w:val="%5."/>
+      <w:lvlJc w:val="left"/>
+      <w:pPr>
+        <w:ind w:left="3600" w:hanging="360"/>
+      </w:pPr>
+    </w:lvl>
+    <w:lvl w:ilvl="5" w:tplc="2C0A001B" w:tentative="1">
+      <w:start w:val="1"/>
+      <w:numFmt w:val="lowerRoman"/>
+      <w:lvlText w:val="%6."/>
+      <w:lvlJc w:val="right"/>
+      <w:pPr>
+        <w:ind w:left="4320" w:hanging="180"/>
+      </w:pPr>
+    </w:lvl>
+    <w:lvl w:ilvl="6" w:tplc="2C0A000F" w:tentative="1">
+      <w:start w:val="1"/>
+      <w:numFmt w:val="decimal"/>
+      <w:lvlText w:val="%7."/>
+      <w:lvlJc w:val="left"/>
+      <w:pPr>
+        <w:ind w:left="5040" w:hanging="360"/>
+      </w:pPr>
+    </w:lvl>
+    <w:lvl w:ilvl="7" w:tplc="2C0A0019" w:tentative="1">
+      <w:start w:val="1"/>
+      <w:numFmt w:val="lowerLetter"/>
+      <w:lvlText w:val="%8."/>
+      <w:lvlJc w:val="left"/>
+      <w:pPr>
+        <w:ind w:left="5760" w:hanging="360"/>
+      </w:pPr>
+    </w:lvl>
+    <w:lvl w:ilvl="8" w:tplc="2C0A001B" w:tentative="1">
+      <w:start w:val="1"/>
+      <w:numFmt w:val="lowerRoman"/>
+      <w:lvlText w:val="%9."/>
+      <w:lvlJc w:val="right"/>
+      <w:pPr>
+        <w:ind w:left="6480" w:hanging="180"/>
+      </w:pPr>
+    </w:lvl>
+  </w:abstractNum>
+  <w:abstractNum w:abstractNumId="31" w15:restartNumberingAfterBreak="0">
     <w:nsid w:val="708E589C"/>
     <w:multiLevelType w:val="multilevel"/>
     <w:tmpl w:val="381042DE"/>
@@ -13977,7 +14288,7 @@
       </w:rPr>
     </w:lvl>
   </w:abstractNum>
-  <w:abstractNum w:abstractNumId="31" w15:restartNumberingAfterBreak="0">
+  <w:abstractNum w:abstractNumId="32" w15:restartNumberingAfterBreak="0">
     <w:nsid w:val="731F4EA9"/>
     <w:multiLevelType w:val="hybridMultilevel"/>
     <w:tmpl w:val="89086A9A"/>
@@ -14066,7 +14377,7 @@
       </w:pPr>
     </w:lvl>
   </w:abstractNum>
-  <w:abstractNum w:abstractNumId="32" w15:restartNumberingAfterBreak="0">
+  <w:abstractNum w:abstractNumId="33" w15:restartNumberingAfterBreak="0">
     <w:nsid w:val="752D7F53"/>
     <w:multiLevelType w:val="hybridMultilevel"/>
     <w:tmpl w:val="B0265624"/>
@@ -14179,7 +14490,96 @@
       </w:rPr>
     </w:lvl>
   </w:abstractNum>
-  <w:abstractNum w:abstractNumId="33" w15:restartNumberingAfterBreak="0">
+  <w:abstractNum w:abstractNumId="34" w15:restartNumberingAfterBreak="0">
+    <w:nsid w:val="7D685015"/>
+    <w:multiLevelType w:val="hybridMultilevel"/>
+    <w:tmpl w:val="C58655EE"/>
+    <w:lvl w:ilvl="0" w:tplc="FFFFFFFF">
+      <w:start w:val="1"/>
+      <w:numFmt w:val="decimal"/>
+      <w:lvlText w:val="%1."/>
+      <w:lvlJc w:val="left"/>
+      <w:pPr>
+        <w:ind w:left="720" w:hanging="360"/>
+      </w:pPr>
+      <w:rPr>
+        <w:rFonts w:hint="default"/>
+      </w:rPr>
+    </w:lvl>
+    <w:lvl w:ilvl="1" w:tplc="FFFFFFFF" w:tentative="1">
+      <w:start w:val="1"/>
+      <w:numFmt w:val="lowerLetter"/>
+      <w:lvlText w:val="%2."/>
+      <w:lvlJc w:val="left"/>
+      <w:pPr>
+        <w:ind w:left="1440" w:hanging="360"/>
+      </w:pPr>
+    </w:lvl>
+    <w:lvl w:ilvl="2" w:tplc="FFFFFFFF" w:tentative="1">
+      <w:start w:val="1"/>
+      <w:numFmt w:val="lowerRoman"/>
+      <w:lvlText w:val="%3."/>
+      <w:lvlJc w:val="right"/>
+      <w:pPr>
+        <w:ind w:left="2160" w:hanging="180"/>
+      </w:pPr>
+    </w:lvl>
+    <w:lvl w:ilvl="3" w:tplc="FFFFFFFF" w:tentative="1">
+      <w:start w:val="1"/>
+      <w:numFmt w:val="decimal"/>
+      <w:lvlText w:val="%4."/>
+      <w:lvlJc w:val="left"/>
+      <w:pPr>
+        <w:ind w:left="2880" w:hanging="360"/>
+      </w:pPr>
+    </w:lvl>
+    <w:lvl w:ilvl="4" w:tplc="FFFFFFFF" w:tentative="1">
+      <w:start w:val="1"/>
+      <w:numFmt w:val="lowerLetter"/>
+      <w:lvlText w:val="%5."/>
+      <w:lvlJc w:val="left"/>
+      <w:pPr>
+        <w:ind w:left="3600" w:hanging="360"/>
+      </w:pPr>
+    </w:lvl>
+    <w:lvl w:ilvl="5" w:tplc="FFFFFFFF" w:tentative="1">
+      <w:start w:val="1"/>
+      <w:numFmt w:val="lowerRoman"/>
+      <w:lvlText w:val="%6."/>
+      <w:lvlJc w:val="right"/>
+      <w:pPr>
+        <w:ind w:left="4320" w:hanging="180"/>
+      </w:pPr>
+    </w:lvl>
+    <w:lvl w:ilvl="6" w:tplc="FFFFFFFF" w:tentative="1">
+      <w:start w:val="1"/>
+      <w:numFmt w:val="decimal"/>
+      <w:lvlText w:val="%7."/>
+      <w:lvlJc w:val="left"/>
+      <w:pPr>
+        <w:ind w:left="5040" w:hanging="360"/>
+      </w:pPr>
+    </w:lvl>
+    <w:lvl w:ilvl="7" w:tplc="FFFFFFFF" w:tentative="1">
+      <w:start w:val="1"/>
+      <w:numFmt w:val="lowerLetter"/>
+      <w:lvlText w:val="%8."/>
+      <w:lvlJc w:val="left"/>
+      <w:pPr>
+        <w:ind w:left="5760" w:hanging="360"/>
+      </w:pPr>
+    </w:lvl>
+    <w:lvl w:ilvl="8" w:tplc="FFFFFFFF" w:tentative="1">
+      <w:start w:val="1"/>
+      <w:numFmt w:val="lowerRoman"/>
+      <w:lvlText w:val="%9."/>
+      <w:lvlJc w:val="right"/>
+      <w:pPr>
+        <w:ind w:left="6480" w:hanging="180"/>
+      </w:pPr>
+    </w:lvl>
+  </w:abstractNum>
+  <w:abstractNum w:abstractNumId="35" w15:restartNumberingAfterBreak="0">
     <w:nsid w:val="7DD64906"/>
     <w:multiLevelType w:val="hybridMultilevel"/>
     <w:tmpl w:val="795E7434"/>
@@ -14318,10 +14718,10 @@
     <w:abstractNumId w:val="0"/>
   </w:num>
   <w:num w:numId="9" w16cid:durableId="979193770">
-    <w:abstractNumId w:val="30"/>
+    <w:abstractNumId w:val="31"/>
   </w:num>
   <w:num w:numId="10" w16cid:durableId="1643389846">
-    <w:abstractNumId w:val="33"/>
+    <w:abstractNumId w:val="35"/>
   </w:num>
   <w:num w:numId="11" w16cid:durableId="2089494164">
     <w:abstractNumId w:val="9"/>
@@ -14351,7 +14751,7 @@
     <w:abstractNumId w:val="27"/>
   </w:num>
   <w:num w:numId="20" w16cid:durableId="1383601622">
-    <w:abstractNumId w:val="32"/>
+    <w:abstractNumId w:val="33"/>
   </w:num>
   <w:num w:numId="21" w16cid:durableId="1801997449">
     <w:abstractNumId w:val="15"/>
@@ -14399,7 +14799,13 @@
     <w:abstractNumId w:val="28"/>
   </w:num>
   <w:num w:numId="36" w16cid:durableId="801919029">
-    <w:abstractNumId w:val="31"/>
+    <w:abstractNumId w:val="32"/>
+  </w:num>
+  <w:num w:numId="37" w16cid:durableId="107284108">
+    <w:abstractNumId w:val="34"/>
+  </w:num>
+  <w:num w:numId="38" w16cid:durableId="410856618">
+    <w:abstractNumId w:val="30"/>
   </w:num>
 </w:numbering>
 </file>

</xml_diff>

<commit_message>
doc: modifica transacciones de los CU en la estimacion 2
</commit_message>
<xml_diff>
--- a/2. Etapa de elaboración/Iteración 2/Gestión de Riesgos/Seguimiento de Riesgos_Vesta Risk Manager_T-Code.docx
+++ b/2. Etapa de elaboración/Iteración 2/Gestión de Riesgos/Seguimiento de Riesgos_Vesta Risk Manager_T-Code.docx
@@ -354,25 +354,7 @@
           <w:sz w:val="36"/>
           <w:szCs w:val="36"/>
         </w:rPr>
-        <w:t xml:space="preserve">Vesta </w:t>
-      </w:r>
-      <w:proofErr w:type="spellStart"/>
-      <w:r>
-        <w:rPr>
-          <w:rFonts w:ascii="Cambria" w:hAnsi="Cambria"/>
-          <w:sz w:val="36"/>
-          <w:szCs w:val="36"/>
-        </w:rPr>
-        <w:t>Risk</w:t>
-      </w:r>
-      <w:proofErr w:type="spellEnd"/>
-      <w:r>
-        <w:rPr>
-          <w:rFonts w:ascii="Cambria" w:hAnsi="Cambria"/>
-          <w:sz w:val="36"/>
-          <w:szCs w:val="36"/>
-        </w:rPr>
-        <w:t xml:space="preserve"> Manager</w:t>
+        <w:t>Vesta Risk Manager</w:t>
       </w:r>
     </w:p>
     <w:p>
@@ -4687,11 +4669,9 @@
             <w:r>
               <w:t xml:space="preserve">Consultar el código con un compañero de la materia con </w:t>
             </w:r>
-            <w:proofErr w:type="spellStart"/>
-            <w:r>
-              <w:t>mas</w:t>
-            </w:r>
-            <w:proofErr w:type="spellEnd"/>
+            <w:r>
+              <w:t>más</w:t>
+            </w:r>
             <w:r>
               <w:t xml:space="preserve"> experiencia.</w:t>
             </w:r>
@@ -9809,10 +9789,7 @@
               </w:numPr>
             </w:pPr>
             <w:r>
-              <w:t xml:space="preserve">Realizar una reunión </w:t>
-            </w:r>
-            <w:r>
-              <w:t xml:space="preserve">de emergencia con todos los integrantes del equipo </w:t>
+              <w:t xml:space="preserve">Realizar una reunión de emergencia con todos los integrantes del equipo </w:t>
             </w:r>
             <w:r>
               <w:t>para reasignar las tareas</w:t>
@@ -10817,15 +10794,7 @@
       </mc:AlternateContent>
     </w:r>
     <w:r>
-      <w:t xml:space="preserve">Vesta </w:t>
-    </w:r>
-    <w:proofErr w:type="spellStart"/>
-    <w:r>
-      <w:t>Risk</w:t>
-    </w:r>
-    <w:proofErr w:type="spellEnd"/>
-    <w:r>
-      <w:t xml:space="preserve"> Manager</w:t>
+      <w:t>Vesta Risk Manager</w:t>
     </w:r>
     <w:r>
       <w:tab/>
@@ -15304,6 +15273,7 @@
   <w:style w:type="character" w:default="1" w:styleId="Fuentedeprrafopredeter">
     <w:name w:val="Default Paragraph Font"/>
     <w:uiPriority w:val="1"/>
+    <w:semiHidden/>
     <w:unhideWhenUsed/>
   </w:style>
   <w:style w:type="table" w:default="1" w:styleId="Tablanormal">

</xml_diff>

<commit_message>
doc: agregar seguimiento de los riesgos RK2 y RK11
</commit_message>
<xml_diff>
--- a/2. Etapa de elaboración/Iteración 2/Gestión de Riesgos/Seguimiento de Riesgos_Vesta Risk Manager_T-Code.docx
+++ b/2. Etapa de elaboración/Iteración 2/Gestión de Riesgos/Seguimiento de Riesgos_Vesta Risk Manager_T-Code.docx
@@ -5,6 +5,7 @@
     <w:p>
       <w:pPr>
         <w:pStyle w:val="Sinespaciado"/>
+        <w:ind w:left="708" w:hanging="708"/>
         <w:rPr>
           <w:rFonts w:ascii="Cambria" w:hAnsi="Cambria"/>
           <w:sz w:val="72"/>
@@ -385,16 +386,8 @@
         <w:rPr>
           <w:lang w:val="es-AR"/>
         </w:rPr>
-        <w:t>T-</w:t>
+        <w:t>T-Code</w:t>
       </w:r>
-      <w:proofErr w:type="spellStart"/>
-      <w:r>
-        <w:rPr>
-          <w:lang w:val="es-AR"/>
-        </w:rPr>
-        <w:t>Code</w:t>
-      </w:r>
-      <w:proofErr w:type="spellEnd"/>
       <w:r>
         <w:rPr>
           <w:lang w:val="es-AR"/>
@@ -413,7 +406,15 @@
         <w:pStyle w:val="Sinespaciado"/>
       </w:pPr>
       <w:r>
-        <w:t>Agustín Collareda, Cintia Hernandez y Hugo Frey</w:t>
+        <w:t xml:space="preserve">Agustín Collareda, Cintia </w:t>
+      </w:r>
+      <w:proofErr w:type="spellStart"/>
+      <w:r>
+        <w:t>Hernandez</w:t>
+      </w:r>
+      <w:proofErr w:type="spellEnd"/>
+      <w:r>
+        <w:t xml:space="preserve"> y Hugo Frey</w:t>
       </w:r>
     </w:p>
     <w:p/>
@@ -2059,7 +2060,21 @@
             <w:rStyle w:val="Hipervnculo"/>
             <w:noProof/>
           </w:rPr>
-          <w:t>Referencia RK09</w:t>
+          <w:t>Referen</w:t>
+        </w:r>
+        <w:r>
+          <w:rPr>
+            <w:rStyle w:val="Hipervnculo"/>
+            <w:noProof/>
+          </w:rPr>
+          <w:t>c</w:t>
+        </w:r>
+        <w:r>
+          <w:rPr>
+            <w:rStyle w:val="Hipervnculo"/>
+            <w:noProof/>
+          </w:rPr>
+          <w:t>ia RK09</w:t>
         </w:r>
         <w:r>
           <w:rPr>
@@ -3453,7 +3468,15 @@
     </w:p>
     <w:p>
       <w:r>
-        <w:t>HC = Hernandez Cintia.</w:t>
+        <w:t xml:space="preserve">HC = </w:t>
+      </w:r>
+      <w:proofErr w:type="spellStart"/>
+      <w:r>
+        <w:t>Hernandez</w:t>
+      </w:r>
+      <w:proofErr w:type="spellEnd"/>
+      <w:r>
+        <w:t xml:space="preserve"> Cintia.</w:t>
       </w:r>
     </w:p>
     <w:p>
@@ -6054,25 +6077,46 @@
           <w:tcPr>
             <w:tcW w:w="2161" w:type="dxa"/>
           </w:tcPr>
-          <w:p/>
+          <w:p>
+            <w:r>
+              <w:t>10/10/2024</w:t>
+            </w:r>
+          </w:p>
         </w:tc>
         <w:tc>
           <w:tcPr>
             <w:tcW w:w="2161" w:type="dxa"/>
           </w:tcPr>
-          <w:p/>
+          <w:p>
+            <w:r>
+              <w:t>Elaboración 2</w:t>
+            </w:r>
+          </w:p>
         </w:tc>
         <w:tc>
           <w:tcPr>
             <w:tcW w:w="2161" w:type="dxa"/>
           </w:tcPr>
-          <w:p/>
+          <w:p>
+            <w:r>
+              <w:t xml:space="preserve">No se descubrieron errores lógicos. </w:t>
+            </w:r>
+          </w:p>
+          <w:p>
+            <w:r>
+              <w:t>No se descubrieron problemas de compatibilidad con la versión de PHP 8.2.12.</w:t>
+            </w:r>
+          </w:p>
         </w:tc>
         <w:tc>
           <w:tcPr>
             <w:tcW w:w="2272" w:type="dxa"/>
           </w:tcPr>
-          <w:p/>
+          <w:p>
+            <w:r>
+              <w:t>Collareda Agustín</w:t>
+            </w:r>
+          </w:p>
         </w:tc>
       </w:tr>
     </w:tbl>
@@ -6388,6 +6432,7 @@
           </w:tcPr>
           <w:p>
             <w:r>
+              <w:lastRenderedPageBreak/>
               <w:t>Causas</w:t>
             </w:r>
           </w:p>
@@ -6467,7 +6512,6 @@
           </w:tcPr>
           <w:p>
             <w:r>
-              <w:lastRenderedPageBreak/>
               <w:t>Estrategia de Respuesta</w:t>
             </w:r>
           </w:p>
@@ -8565,15 +8609,15 @@
         <w:tblLook w:val="04A0" w:firstRow="1" w:lastRow="0" w:firstColumn="1" w:lastColumn="0" w:noHBand="0" w:noVBand="1"/>
       </w:tblPr>
       <w:tblGrid>
-        <w:gridCol w:w="2161"/>
-        <w:gridCol w:w="2161"/>
-        <w:gridCol w:w="2161"/>
-        <w:gridCol w:w="2272"/>
+        <w:gridCol w:w="1345"/>
+        <w:gridCol w:w="1530"/>
+        <w:gridCol w:w="4500"/>
+        <w:gridCol w:w="1380"/>
       </w:tblGrid>
       <w:tr>
         <w:tc>
           <w:tcPr>
-            <w:tcW w:w="2161" w:type="dxa"/>
+            <w:tcW w:w="1345" w:type="dxa"/>
             <w:shd w:val="clear" w:color="auto" w:fill="8DB3E2"/>
           </w:tcPr>
           <w:p>
@@ -8584,7 +8628,7 @@
         </w:tc>
         <w:tc>
           <w:tcPr>
-            <w:tcW w:w="2161" w:type="dxa"/>
+            <w:tcW w:w="1530" w:type="dxa"/>
             <w:shd w:val="clear" w:color="auto" w:fill="8DB3E2"/>
           </w:tcPr>
           <w:p>
@@ -8595,7 +8639,7 @@
         </w:tc>
         <w:tc>
           <w:tcPr>
-            <w:tcW w:w="2161" w:type="dxa"/>
+            <w:tcW w:w="4500" w:type="dxa"/>
             <w:shd w:val="clear" w:color="auto" w:fill="8DB3E2"/>
           </w:tcPr>
           <w:p>
@@ -8606,7 +8650,7 @@
         </w:tc>
         <w:tc>
           <w:tcPr>
-            <w:tcW w:w="2272" w:type="dxa"/>
+            <w:tcW w:w="1380" w:type="dxa"/>
             <w:shd w:val="clear" w:color="auto" w:fill="8DB3E2"/>
           </w:tcPr>
           <w:p>
@@ -8619,27 +8663,43 @@
       <w:tr>
         <w:tc>
           <w:tcPr>
-            <w:tcW w:w="2161" w:type="dxa"/>
-          </w:tcPr>
-          <w:p/>
-        </w:tc>
-        <w:tc>
-          <w:tcPr>
-            <w:tcW w:w="2161" w:type="dxa"/>
-          </w:tcPr>
-          <w:p/>
-        </w:tc>
-        <w:tc>
-          <w:tcPr>
-            <w:tcW w:w="2161" w:type="dxa"/>
-          </w:tcPr>
-          <w:p/>
-        </w:tc>
-        <w:tc>
-          <w:tcPr>
-            <w:tcW w:w="2272" w:type="dxa"/>
-          </w:tcPr>
-          <w:p/>
+            <w:tcW w:w="1345" w:type="dxa"/>
+          </w:tcPr>
+          <w:p>
+            <w:r>
+              <w:t>11/10/2024</w:t>
+            </w:r>
+          </w:p>
+        </w:tc>
+        <w:tc>
+          <w:tcPr>
+            <w:tcW w:w="1530" w:type="dxa"/>
+          </w:tcPr>
+          <w:p>
+            <w:r>
+              <w:t>Elaboración 2</w:t>
+            </w:r>
+          </w:p>
+        </w:tc>
+        <w:tc>
+          <w:tcPr>
+            <w:tcW w:w="4500" w:type="dxa"/>
+          </w:tcPr>
+          <w:p>
+            <w:r>
+              <w:t>No se observaron grandes discrepancias entre las fechas planificadas para realizar cada tarea con las fechas de inicio y finalización reales a excepción de algunas tareas de seguimiento de riesgos. Esto puede deberse a que dichas tareas fueron agregadas de forma tardía en la planificación, cuando todas las demás tareas ya se encontraban agregadas.</w:t>
+            </w:r>
+          </w:p>
+        </w:tc>
+        <w:tc>
+          <w:tcPr>
+            <w:tcW w:w="1380" w:type="dxa"/>
+          </w:tcPr>
+          <w:p>
+            <w:r>
+              <w:t>Collareda Agustín</w:t>
+            </w:r>
+          </w:p>
         </w:tc>
       </w:tr>
     </w:tbl>
@@ -9005,6 +9065,7 @@
           </w:tcPr>
           <w:p>
             <w:r>
+              <w:lastRenderedPageBreak/>
               <w:t>Síntomas</w:t>
             </w:r>
           </w:p>
@@ -9108,7 +9169,6 @@
           </w:tcPr>
           <w:p>
             <w:r>
-              <w:lastRenderedPageBreak/>
               <w:t>Respuesta al Riesgo</w:t>
             </w:r>
           </w:p>
@@ -9965,16 +10025,8 @@
       <w:rPr>
         <w:lang w:val="es-AR"/>
       </w:rPr>
-      <w:t>T-</w:t>
+      <w:t>T-Code</w:t>
     </w:r>
-    <w:proofErr w:type="spellStart"/>
-    <w:r>
-      <w:rPr>
-        <w:lang w:val="es-AR"/>
-      </w:rPr>
-      <w:t>Code</w:t>
-    </w:r>
-    <w:proofErr w:type="spellEnd"/>
     <w:r>
       <w:rPr>
         <w:lang w:val="es-AR"/>
@@ -10339,7 +10391,15 @@
       <w:spacing w:before="0"/>
     </w:pPr>
     <w:r>
-      <w:t>Agustín Collareda, Cintia Hernandez y Hugo Frey</w:t>
+      <w:t xml:space="preserve">Agustín Collareda, Cintia </w:t>
+    </w:r>
+    <w:proofErr w:type="spellStart"/>
+    <w:r>
+      <w:t>Hernandez</w:t>
+    </w:r>
+    <w:proofErr w:type="spellEnd"/>
+    <w:r>
+      <w:t xml:space="preserve"> y Hugo Frey</w:t>
     </w:r>
   </w:p>
 </w:ftr>

</xml_diff>

<commit_message>
Doc: Se modificaron el anexo III de los riesgos y se completo el seguimiento de los riesgos
</commit_message>
<xml_diff>
--- a/2. Etapa de elaboración/Iteración 2/Gestión de Riesgos/Seguimiento de Riesgos_Vesta Risk Manager_T-Code.docx
+++ b/2. Etapa de elaboración/Iteración 2/Gestión de Riesgos/Seguimiento de Riesgos_Vesta Risk Manager_T-Code.docx
@@ -406,15 +406,7 @@
         <w:pStyle w:val="Sinespaciado"/>
       </w:pPr>
       <w:r>
-        <w:t xml:space="preserve">Agustín Collareda, Cintia </w:t>
-      </w:r>
-      <w:proofErr w:type="spellStart"/>
-      <w:r>
-        <w:t>Hernandez</w:t>
-      </w:r>
-      <w:proofErr w:type="spellEnd"/>
-      <w:r>
-        <w:t xml:space="preserve"> y Hugo Frey</w:t>
+        <w:t>Agustín Collareda, Cintia Hernandez y Hugo Frey</w:t>
       </w:r>
     </w:p>
     <w:p/>
@@ -886,7 +878,7 @@
       <w:r>
         <w:fldChar w:fldCharType="separate"/>
       </w:r>
-      <w:hyperlink w:anchor="_Toc178339208" w:history="1">
+      <w:hyperlink w:anchor="_Toc179552907" w:history="1">
         <w:r>
           <w:rPr>
             <w:rStyle w:val="Hipervnculo"/>
@@ -913,7 +905,7 @@
             <w:noProof/>
             <w:webHidden/>
           </w:rPr>
-          <w:instrText xml:space="preserve"> PAGEREF _Toc178339208 \h </w:instrText>
+          <w:instrText xml:space="preserve"> PAGEREF _Toc179552907 \h </w:instrText>
         </w:r>
         <w:r>
           <w:rPr>
@@ -959,7 +951,7 @@
           <w14:ligatures w14:val="standardContextual"/>
         </w:rPr>
       </w:pPr>
-      <w:hyperlink w:anchor="_Toc178339209" w:history="1">
+      <w:hyperlink w:anchor="_Toc179552908" w:history="1">
         <w:r>
           <w:rPr>
             <w:rStyle w:val="Hipervnculo"/>
@@ -986,7 +978,7 @@
             <w:noProof/>
             <w:webHidden/>
           </w:rPr>
-          <w:instrText xml:space="preserve"> PAGEREF _Toc178339209 \h </w:instrText>
+          <w:instrText xml:space="preserve"> PAGEREF _Toc179552908 \h </w:instrText>
         </w:r>
         <w:r>
           <w:rPr>
@@ -1032,7 +1024,7 @@
           <w14:ligatures w14:val="standardContextual"/>
         </w:rPr>
       </w:pPr>
-      <w:hyperlink w:anchor="_Toc178339210" w:history="1">
+      <w:hyperlink w:anchor="_Toc179552909" w:history="1">
         <w:r>
           <w:rPr>
             <w:rStyle w:val="Hipervnculo"/>
@@ -1059,7 +1051,7 @@
             <w:noProof/>
             <w:webHidden/>
           </w:rPr>
-          <w:instrText xml:space="preserve"> PAGEREF _Toc178339210 \h </w:instrText>
+          <w:instrText xml:space="preserve"> PAGEREF _Toc179552909 \h </w:instrText>
         </w:r>
         <w:r>
           <w:rPr>
@@ -1105,7 +1097,7 @@
           <w14:ligatures w14:val="standardContextual"/>
         </w:rPr>
       </w:pPr>
-      <w:hyperlink w:anchor="_Toc178339211" w:history="1">
+      <w:hyperlink w:anchor="_Toc179552910" w:history="1">
         <w:r>
           <w:rPr>
             <w:rStyle w:val="Hipervnculo"/>
@@ -1132,7 +1124,7 @@
             <w:noProof/>
             <w:webHidden/>
           </w:rPr>
-          <w:instrText xml:space="preserve"> PAGEREF _Toc178339211 \h </w:instrText>
+          <w:instrText xml:space="preserve"> PAGEREF _Toc179552910 \h </w:instrText>
         </w:r>
         <w:r>
           <w:rPr>
@@ -1178,7 +1170,7 @@
           <w14:ligatures w14:val="standardContextual"/>
         </w:rPr>
       </w:pPr>
-      <w:hyperlink w:anchor="_Toc178339212" w:history="1">
+      <w:hyperlink w:anchor="_Toc179552911" w:history="1">
         <w:r>
           <w:rPr>
             <w:rStyle w:val="Hipervnculo"/>
@@ -1205,7 +1197,7 @@
             <w:noProof/>
             <w:webHidden/>
           </w:rPr>
-          <w:instrText xml:space="preserve"> PAGEREF _Toc178339212 \h </w:instrText>
+          <w:instrText xml:space="preserve"> PAGEREF _Toc179552911 \h </w:instrText>
         </w:r>
         <w:r>
           <w:rPr>
@@ -1251,7 +1243,7 @@
           <w14:ligatures w14:val="standardContextual"/>
         </w:rPr>
       </w:pPr>
-      <w:hyperlink w:anchor="_Toc178339213" w:history="1">
+      <w:hyperlink w:anchor="_Toc179552912" w:history="1">
         <w:r>
           <w:rPr>
             <w:rStyle w:val="Hipervnculo"/>
@@ -1278,7 +1270,7 @@
             <w:noProof/>
             <w:webHidden/>
           </w:rPr>
-          <w:instrText xml:space="preserve"> PAGEREF _Toc178339213 \h </w:instrText>
+          <w:instrText xml:space="preserve"> PAGEREF _Toc179552912 \h </w:instrText>
         </w:r>
         <w:r>
           <w:rPr>
@@ -1324,7 +1316,7 @@
           <w14:ligatures w14:val="standardContextual"/>
         </w:rPr>
       </w:pPr>
-      <w:hyperlink w:anchor="_Toc178339214" w:history="1">
+      <w:hyperlink w:anchor="_Toc179552913" w:history="1">
         <w:r>
           <w:rPr>
             <w:rStyle w:val="Hipervnculo"/>
@@ -1351,7 +1343,7 @@
             <w:noProof/>
             <w:webHidden/>
           </w:rPr>
-          <w:instrText xml:space="preserve"> PAGEREF _Toc178339214 \h </w:instrText>
+          <w:instrText xml:space="preserve"> PAGEREF _Toc179552913 \h </w:instrText>
         </w:r>
         <w:r>
           <w:rPr>
@@ -1397,7 +1389,7 @@
           <w14:ligatures w14:val="standardContextual"/>
         </w:rPr>
       </w:pPr>
-      <w:hyperlink w:anchor="_Toc178339215" w:history="1">
+      <w:hyperlink w:anchor="_Toc179552914" w:history="1">
         <w:r>
           <w:rPr>
             <w:rStyle w:val="Hipervnculo"/>
@@ -1424,7 +1416,7 @@
             <w:noProof/>
             <w:webHidden/>
           </w:rPr>
-          <w:instrText xml:space="preserve"> PAGEREF _Toc178339215 \h </w:instrText>
+          <w:instrText xml:space="preserve"> PAGEREF _Toc179552914 \h </w:instrText>
         </w:r>
         <w:r>
           <w:rPr>
@@ -1470,7 +1462,7 @@
           <w14:ligatures w14:val="standardContextual"/>
         </w:rPr>
       </w:pPr>
-      <w:hyperlink w:anchor="_Toc178339216" w:history="1">
+      <w:hyperlink w:anchor="_Toc179552915" w:history="1">
         <w:r>
           <w:rPr>
             <w:rStyle w:val="Hipervnculo"/>
@@ -1497,7 +1489,7 @@
             <w:noProof/>
             <w:webHidden/>
           </w:rPr>
-          <w:instrText xml:space="preserve"> PAGEREF _Toc178339216 \h </w:instrText>
+          <w:instrText xml:space="preserve"> PAGEREF _Toc179552915 \h </w:instrText>
         </w:r>
         <w:r>
           <w:rPr>
@@ -1543,7 +1535,7 @@
           <w14:ligatures w14:val="standardContextual"/>
         </w:rPr>
       </w:pPr>
-      <w:hyperlink w:anchor="_Toc178339217" w:history="1">
+      <w:hyperlink w:anchor="_Toc179552916" w:history="1">
         <w:r>
           <w:rPr>
             <w:rStyle w:val="Hipervnculo"/>
@@ -1570,7 +1562,7 @@
             <w:noProof/>
             <w:webHidden/>
           </w:rPr>
-          <w:instrText xml:space="preserve"> PAGEREF _Toc178339217 \h </w:instrText>
+          <w:instrText xml:space="preserve"> PAGEREF _Toc179552916 \h </w:instrText>
         </w:r>
         <w:r>
           <w:rPr>
@@ -1616,7 +1608,7 @@
           <w14:ligatures w14:val="standardContextual"/>
         </w:rPr>
       </w:pPr>
-      <w:hyperlink w:anchor="_Toc178339218" w:history="1">
+      <w:hyperlink w:anchor="_Toc179552917" w:history="1">
         <w:r>
           <w:rPr>
             <w:rStyle w:val="Hipervnculo"/>
@@ -1643,7 +1635,7 @@
             <w:noProof/>
             <w:webHidden/>
           </w:rPr>
-          <w:instrText xml:space="preserve"> PAGEREF _Toc178339218 \h </w:instrText>
+          <w:instrText xml:space="preserve"> PAGEREF _Toc179552917 \h </w:instrText>
         </w:r>
         <w:r>
           <w:rPr>
@@ -1689,7 +1681,7 @@
           <w14:ligatures w14:val="standardContextual"/>
         </w:rPr>
       </w:pPr>
-      <w:hyperlink w:anchor="_Toc178339219" w:history="1">
+      <w:hyperlink w:anchor="_Toc179552918" w:history="1">
         <w:r>
           <w:rPr>
             <w:rStyle w:val="Hipervnculo"/>
@@ -1716,7 +1708,7 @@
             <w:noProof/>
             <w:webHidden/>
           </w:rPr>
-          <w:instrText xml:space="preserve"> PAGEREF _Toc178339219 \h </w:instrText>
+          <w:instrText xml:space="preserve"> PAGEREF _Toc179552918 \h </w:instrText>
         </w:r>
         <w:r>
           <w:rPr>
@@ -1762,7 +1754,7 @@
           <w14:ligatures w14:val="standardContextual"/>
         </w:rPr>
       </w:pPr>
-      <w:hyperlink w:anchor="_Toc178339220" w:history="1">
+      <w:hyperlink w:anchor="_Toc179552919" w:history="1">
         <w:r>
           <w:rPr>
             <w:rStyle w:val="Hipervnculo"/>
@@ -1789,7 +1781,7 @@
             <w:noProof/>
             <w:webHidden/>
           </w:rPr>
-          <w:instrText xml:space="preserve"> PAGEREF _Toc178339220 \h </w:instrText>
+          <w:instrText xml:space="preserve"> PAGEREF _Toc179552919 \h </w:instrText>
         </w:r>
         <w:r>
           <w:rPr>
@@ -1835,7 +1827,7 @@
           <w14:ligatures w14:val="standardContextual"/>
         </w:rPr>
       </w:pPr>
-      <w:hyperlink w:anchor="_Toc178339221" w:history="1">
+      <w:hyperlink w:anchor="_Toc179552920" w:history="1">
         <w:r>
           <w:rPr>
             <w:rStyle w:val="Hipervnculo"/>
@@ -1862,7 +1854,7 @@
             <w:noProof/>
             <w:webHidden/>
           </w:rPr>
-          <w:instrText xml:space="preserve"> PAGEREF _Toc178339221 \h </w:instrText>
+          <w:instrText xml:space="preserve"> PAGEREF _Toc179552920 \h </w:instrText>
         </w:r>
         <w:r>
           <w:rPr>
@@ -1908,7 +1900,7 @@
           <w14:ligatures w14:val="standardContextual"/>
         </w:rPr>
       </w:pPr>
-      <w:hyperlink w:anchor="_Toc178339222" w:history="1">
+      <w:hyperlink w:anchor="_Toc179552921" w:history="1">
         <w:r>
           <w:rPr>
             <w:rStyle w:val="Hipervnculo"/>
@@ -1935,7 +1927,7 @@
             <w:noProof/>
             <w:webHidden/>
           </w:rPr>
-          <w:instrText xml:space="preserve"> PAGEREF _Toc178339222 \h </w:instrText>
+          <w:instrText xml:space="preserve"> PAGEREF _Toc179552921 \h </w:instrText>
         </w:r>
         <w:r>
           <w:rPr>
@@ -1981,7 +1973,7 @@
           <w14:ligatures w14:val="standardContextual"/>
         </w:rPr>
       </w:pPr>
-      <w:hyperlink w:anchor="_Toc178339223" w:history="1">
+      <w:hyperlink w:anchor="_Toc179552922" w:history="1">
         <w:r>
           <w:rPr>
             <w:rStyle w:val="Hipervnculo"/>
@@ -2008,7 +2000,7 @@
             <w:noProof/>
             <w:webHidden/>
           </w:rPr>
-          <w:instrText xml:space="preserve"> PAGEREF _Toc178339223 \h </w:instrText>
+          <w:instrText xml:space="preserve"> PAGEREF _Toc179552922 \h </w:instrText>
         </w:r>
         <w:r>
           <w:rPr>
@@ -2054,27 +2046,13 @@
           <w14:ligatures w14:val="standardContextual"/>
         </w:rPr>
       </w:pPr>
-      <w:hyperlink w:anchor="_Toc178339224" w:history="1">
+      <w:hyperlink w:anchor="_Toc179552923" w:history="1">
         <w:r>
           <w:rPr>
             <w:rStyle w:val="Hipervnculo"/>
             <w:noProof/>
           </w:rPr>
-          <w:t>Referen</w:t>
-        </w:r>
-        <w:r>
-          <w:rPr>
-            <w:rStyle w:val="Hipervnculo"/>
-            <w:noProof/>
-          </w:rPr>
-          <w:t>c</w:t>
-        </w:r>
-        <w:r>
-          <w:rPr>
-            <w:rStyle w:val="Hipervnculo"/>
-            <w:noProof/>
-          </w:rPr>
-          <w:t>ia RK09</w:t>
+          <w:t>Referencia RK09</w:t>
         </w:r>
         <w:r>
           <w:rPr>
@@ -2095,7 +2073,7 @@
             <w:noProof/>
             <w:webHidden/>
           </w:rPr>
-          <w:instrText xml:space="preserve"> PAGEREF _Toc178339224 \h </w:instrText>
+          <w:instrText xml:space="preserve"> PAGEREF _Toc179552923 \h </w:instrText>
         </w:r>
         <w:r>
           <w:rPr>
@@ -2141,7 +2119,7 @@
           <w14:ligatures w14:val="standardContextual"/>
         </w:rPr>
       </w:pPr>
-      <w:hyperlink w:anchor="_Toc178339225" w:history="1">
+      <w:hyperlink w:anchor="_Toc179552924" w:history="1">
         <w:r>
           <w:rPr>
             <w:rStyle w:val="Hipervnculo"/>
@@ -2168,7 +2146,7 @@
             <w:noProof/>
             <w:webHidden/>
           </w:rPr>
-          <w:instrText xml:space="preserve"> PAGEREF _Toc178339225 \h </w:instrText>
+          <w:instrText xml:space="preserve"> PAGEREF _Toc179552924 \h </w:instrText>
         </w:r>
         <w:r>
           <w:rPr>
@@ -2214,7 +2192,7 @@
           <w14:ligatures w14:val="standardContextual"/>
         </w:rPr>
       </w:pPr>
-      <w:hyperlink w:anchor="_Toc178339226" w:history="1">
+      <w:hyperlink w:anchor="_Toc179552925" w:history="1">
         <w:r>
           <w:rPr>
             <w:rStyle w:val="Hipervnculo"/>
@@ -2241,7 +2219,7 @@
             <w:noProof/>
             <w:webHidden/>
           </w:rPr>
-          <w:instrText xml:space="preserve"> PAGEREF _Toc178339226 \h </w:instrText>
+          <w:instrText xml:space="preserve"> PAGEREF _Toc179552925 \h </w:instrText>
         </w:r>
         <w:r>
           <w:rPr>
@@ -2287,7 +2265,7 @@
           <w14:ligatures w14:val="standardContextual"/>
         </w:rPr>
       </w:pPr>
-      <w:hyperlink w:anchor="_Toc178339227" w:history="1">
+      <w:hyperlink w:anchor="_Toc179552926" w:history="1">
         <w:r>
           <w:rPr>
             <w:rStyle w:val="Hipervnculo"/>
@@ -2314,7 +2292,7 @@
             <w:noProof/>
             <w:webHidden/>
           </w:rPr>
-          <w:instrText xml:space="preserve"> PAGEREF _Toc178339227 \h </w:instrText>
+          <w:instrText xml:space="preserve"> PAGEREF _Toc179552926 \h </w:instrText>
         </w:r>
         <w:r>
           <w:rPr>
@@ -2360,7 +2338,7 @@
           <w14:ligatures w14:val="standardContextual"/>
         </w:rPr>
       </w:pPr>
-      <w:hyperlink w:anchor="_Toc178339228" w:history="1">
+      <w:hyperlink w:anchor="_Toc179552927" w:history="1">
         <w:r>
           <w:rPr>
             <w:rStyle w:val="Hipervnculo"/>
@@ -2387,7 +2365,7 @@
             <w:noProof/>
             <w:webHidden/>
           </w:rPr>
-          <w:instrText xml:space="preserve"> PAGEREF _Toc178339228 \h </w:instrText>
+          <w:instrText xml:space="preserve"> PAGEREF _Toc179552927 \h </w:instrText>
         </w:r>
         <w:r>
           <w:rPr>
@@ -2433,7 +2411,7 @@
           <w14:ligatures w14:val="standardContextual"/>
         </w:rPr>
       </w:pPr>
-      <w:hyperlink w:anchor="_Toc178339229" w:history="1">
+      <w:hyperlink w:anchor="_Toc179552928" w:history="1">
         <w:r>
           <w:rPr>
             <w:rStyle w:val="Hipervnculo"/>
@@ -2460,7 +2438,7 @@
             <w:noProof/>
             <w:webHidden/>
           </w:rPr>
-          <w:instrText xml:space="preserve"> PAGEREF _Toc178339229 \h </w:instrText>
+          <w:instrText xml:space="preserve"> PAGEREF _Toc179552928 \h </w:instrText>
         </w:r>
         <w:r>
           <w:rPr>
@@ -2506,7 +2484,7 @@
           <w14:ligatures w14:val="standardContextual"/>
         </w:rPr>
       </w:pPr>
-      <w:hyperlink w:anchor="_Toc178339230" w:history="1">
+      <w:hyperlink w:anchor="_Toc179552929" w:history="1">
         <w:r>
           <w:rPr>
             <w:rStyle w:val="Hipervnculo"/>
@@ -2533,7 +2511,7 @@
             <w:noProof/>
             <w:webHidden/>
           </w:rPr>
-          <w:instrText xml:space="preserve"> PAGEREF _Toc178339230 \h </w:instrText>
+          <w:instrText xml:space="preserve"> PAGEREF _Toc179552929 \h </w:instrText>
         </w:r>
         <w:r>
           <w:rPr>
@@ -2579,7 +2557,7 @@
           <w14:ligatures w14:val="standardContextual"/>
         </w:rPr>
       </w:pPr>
-      <w:hyperlink w:anchor="_Toc178339231" w:history="1">
+      <w:hyperlink w:anchor="_Toc179552930" w:history="1">
         <w:r>
           <w:rPr>
             <w:rStyle w:val="Hipervnculo"/>
@@ -2606,7 +2584,7 @@
             <w:noProof/>
             <w:webHidden/>
           </w:rPr>
-          <w:instrText xml:space="preserve"> PAGEREF _Toc178339231 \h </w:instrText>
+          <w:instrText xml:space="preserve"> PAGEREF _Toc179552930 \h </w:instrText>
         </w:r>
         <w:r>
           <w:rPr>
@@ -2652,7 +2630,7 @@
           <w14:ligatures w14:val="standardContextual"/>
         </w:rPr>
       </w:pPr>
-      <w:hyperlink w:anchor="_Toc178339232" w:history="1">
+      <w:hyperlink w:anchor="_Toc179552931" w:history="1">
         <w:r>
           <w:rPr>
             <w:rStyle w:val="Hipervnculo"/>
@@ -2679,7 +2657,7 @@
             <w:noProof/>
             <w:webHidden/>
           </w:rPr>
-          <w:instrText xml:space="preserve"> PAGEREF _Toc178339232 \h </w:instrText>
+          <w:instrText xml:space="preserve"> PAGEREF _Toc179552931 \h </w:instrText>
         </w:r>
         <w:r>
           <w:rPr>
@@ -2725,7 +2703,7 @@
           <w14:ligatures w14:val="standardContextual"/>
         </w:rPr>
       </w:pPr>
-      <w:hyperlink w:anchor="_Toc178339233" w:history="1">
+      <w:hyperlink w:anchor="_Toc179552932" w:history="1">
         <w:r>
           <w:rPr>
             <w:rStyle w:val="Hipervnculo"/>
@@ -2752,7 +2730,7 @@
             <w:noProof/>
             <w:webHidden/>
           </w:rPr>
-          <w:instrText xml:space="preserve"> PAGEREF _Toc178339233 \h </w:instrText>
+          <w:instrText xml:space="preserve"> PAGEREF _Toc179552932 \h </w:instrText>
         </w:r>
         <w:r>
           <w:rPr>
@@ -2798,7 +2776,7 @@
           <w14:ligatures w14:val="standardContextual"/>
         </w:rPr>
       </w:pPr>
-      <w:hyperlink w:anchor="_Toc178339234" w:history="1">
+      <w:hyperlink w:anchor="_Toc179552933" w:history="1">
         <w:r>
           <w:rPr>
             <w:rStyle w:val="Hipervnculo"/>
@@ -2825,7 +2803,7 @@
             <w:noProof/>
             <w:webHidden/>
           </w:rPr>
-          <w:instrText xml:space="preserve"> PAGEREF _Toc178339234 \h </w:instrText>
+          <w:instrText xml:space="preserve"> PAGEREF _Toc179552933 \h </w:instrText>
         </w:r>
         <w:r>
           <w:rPr>
@@ -2871,7 +2849,7 @@
           <w14:ligatures w14:val="standardContextual"/>
         </w:rPr>
       </w:pPr>
-      <w:hyperlink w:anchor="_Toc178339235" w:history="1">
+      <w:hyperlink w:anchor="_Toc179552934" w:history="1">
         <w:r>
           <w:rPr>
             <w:rStyle w:val="Hipervnculo"/>
@@ -2898,7 +2876,7 @@
             <w:noProof/>
             <w:webHidden/>
           </w:rPr>
-          <w:instrText xml:space="preserve"> PAGEREF _Toc178339235 \h </w:instrText>
+          <w:instrText xml:space="preserve"> PAGEREF _Toc179552934 \h </w:instrText>
         </w:r>
         <w:r>
           <w:rPr>
@@ -2944,7 +2922,7 @@
           <w14:ligatures w14:val="standardContextual"/>
         </w:rPr>
       </w:pPr>
-      <w:hyperlink w:anchor="_Toc178339236" w:history="1">
+      <w:hyperlink w:anchor="_Toc179552935" w:history="1">
         <w:r>
           <w:rPr>
             <w:rStyle w:val="Hipervnculo"/>
@@ -2971,7 +2949,7 @@
             <w:noProof/>
             <w:webHidden/>
           </w:rPr>
-          <w:instrText xml:space="preserve"> PAGEREF _Toc178339236 \h </w:instrText>
+          <w:instrText xml:space="preserve"> PAGEREF _Toc179552935 \h </w:instrText>
         </w:r>
         <w:r>
           <w:rPr>
@@ -3017,7 +2995,7 @@
           <w14:ligatures w14:val="standardContextual"/>
         </w:rPr>
       </w:pPr>
-      <w:hyperlink w:anchor="_Toc178339237" w:history="1">
+      <w:hyperlink w:anchor="_Toc179552936" w:history="1">
         <w:r>
           <w:rPr>
             <w:rStyle w:val="Hipervnculo"/>
@@ -3044,7 +3022,7 @@
             <w:noProof/>
             <w:webHidden/>
           </w:rPr>
-          <w:instrText xml:space="preserve"> PAGEREF _Toc178339237 \h </w:instrText>
+          <w:instrText xml:space="preserve"> PAGEREF _Toc179552936 \h </w:instrText>
         </w:r>
         <w:r>
           <w:rPr>
@@ -3090,7 +3068,7 @@
           <w14:ligatures w14:val="standardContextual"/>
         </w:rPr>
       </w:pPr>
-      <w:hyperlink w:anchor="_Toc178339238" w:history="1">
+      <w:hyperlink w:anchor="_Toc179552937" w:history="1">
         <w:r>
           <w:rPr>
             <w:rStyle w:val="Hipervnculo"/>
@@ -3117,7 +3095,7 @@
             <w:noProof/>
             <w:webHidden/>
           </w:rPr>
-          <w:instrText xml:space="preserve"> PAGEREF _Toc178339238 \h </w:instrText>
+          <w:instrText xml:space="preserve"> PAGEREF _Toc179552937 \h </w:instrText>
         </w:r>
         <w:r>
           <w:rPr>
@@ -3163,7 +3141,7 @@
           <w14:ligatures w14:val="standardContextual"/>
         </w:rPr>
       </w:pPr>
-      <w:hyperlink w:anchor="_Toc178339239" w:history="1">
+      <w:hyperlink w:anchor="_Toc179552938" w:history="1">
         <w:r>
           <w:rPr>
             <w:rStyle w:val="Hipervnculo"/>
@@ -3190,7 +3168,7 @@
             <w:noProof/>
             <w:webHidden/>
           </w:rPr>
-          <w:instrText xml:space="preserve"> PAGEREF _Toc178339239 \h </w:instrText>
+          <w:instrText xml:space="preserve"> PAGEREF _Toc179552938 \h </w:instrText>
         </w:r>
         <w:r>
           <w:rPr>
@@ -3236,7 +3214,7 @@
           <w14:ligatures w14:val="standardContextual"/>
         </w:rPr>
       </w:pPr>
-      <w:hyperlink w:anchor="_Toc178339240" w:history="1">
+      <w:hyperlink w:anchor="_Toc179552939" w:history="1">
         <w:r>
           <w:rPr>
             <w:rStyle w:val="Hipervnculo"/>
@@ -3263,7 +3241,7 @@
             <w:noProof/>
             <w:webHidden/>
           </w:rPr>
-          <w:instrText xml:space="preserve"> PAGEREF _Toc178339240 \h </w:instrText>
+          <w:instrText xml:space="preserve"> PAGEREF _Toc179552939 \h </w:instrText>
         </w:r>
         <w:r>
           <w:rPr>
@@ -3309,7 +3287,7 @@
           <w14:ligatures w14:val="standardContextual"/>
         </w:rPr>
       </w:pPr>
-      <w:hyperlink w:anchor="_Toc178339241" w:history="1">
+      <w:hyperlink w:anchor="_Toc179552940" w:history="1">
         <w:r>
           <w:rPr>
             <w:rStyle w:val="Hipervnculo"/>
@@ -3336,7 +3314,7 @@
             <w:noProof/>
             <w:webHidden/>
           </w:rPr>
-          <w:instrText xml:space="preserve"> PAGEREF _Toc178339241 \h </w:instrText>
+          <w:instrText xml:space="preserve"> PAGEREF _Toc179552940 \h </w:instrText>
         </w:r>
         <w:r>
           <w:rPr>
@@ -3382,7 +3360,7 @@
           <w14:ligatures w14:val="standardContextual"/>
         </w:rPr>
       </w:pPr>
-      <w:hyperlink w:anchor="_Toc178339242" w:history="1">
+      <w:hyperlink w:anchor="_Toc179552941" w:history="1">
         <w:r>
           <w:rPr>
             <w:rStyle w:val="Hipervnculo"/>
@@ -3409,7 +3387,7 @@
             <w:noProof/>
             <w:webHidden/>
           </w:rPr>
-          <w:instrText xml:space="preserve"> PAGEREF _Toc178339242 \h </w:instrText>
+          <w:instrText xml:space="preserve"> PAGEREF _Toc179552941 \h </w:instrText>
         </w:r>
         <w:r>
           <w:rPr>
@@ -3468,15 +3446,7 @@
     </w:p>
     <w:p>
       <w:r>
-        <w:t xml:space="preserve">HC = </w:t>
-      </w:r>
-      <w:proofErr w:type="spellStart"/>
-      <w:r>
-        <w:t>Hernandez</w:t>
-      </w:r>
-      <w:proofErr w:type="spellEnd"/>
-      <w:r>
-        <w:t xml:space="preserve"> Cintia.</w:t>
+        <w:t>HC = Hernandez Cintia.</w:t>
       </w:r>
     </w:p>
     <w:p>
@@ -3494,7 +3464,7 @@
       <w:pPr>
         <w:pStyle w:val="PSI-Ttulo1"/>
       </w:pPr>
-      <w:bookmarkStart w:id="0" w:name="_Toc178339208"/>
+      <w:bookmarkStart w:id="0" w:name="_Toc179552907"/>
       <w:r>
         <w:t>Riesgo 0</w:t>
       </w:r>
@@ -3510,7 +3480,7 @@
       <w:pPr>
         <w:pStyle w:val="PSI-Ttulo1"/>
       </w:pPr>
-      <w:bookmarkStart w:id="1" w:name="_Toc178339209"/>
+      <w:bookmarkStart w:id="1" w:name="_Toc179552908"/>
       <w:r>
         <w:t>Leyenda</w:t>
       </w:r>
@@ -4026,7 +3996,7 @@
       <w:pPr>
         <w:pStyle w:val="PSI-Ttulo1"/>
       </w:pPr>
-      <w:bookmarkStart w:id="2" w:name="_Toc178339210"/>
+      <w:bookmarkStart w:id="2" w:name="_Toc179552909"/>
       <w:r>
         <w:lastRenderedPageBreak/>
         <w:t xml:space="preserve">Referencia </w:t>
@@ -4046,7 +4016,7 @@
       <w:pPr>
         <w:pStyle w:val="PSI-Ttulo2"/>
       </w:pPr>
-      <w:bookmarkStart w:id="3" w:name="_Toc178339211"/>
+      <w:bookmarkStart w:id="3" w:name="_Toc179552910"/>
       <w:r>
         <w:t>Identificación</w:t>
       </w:r>
@@ -4291,7 +4261,7 @@
       <w:pPr>
         <w:pStyle w:val="PSI-Ttulo2"/>
       </w:pPr>
-      <w:bookmarkStart w:id="4" w:name="_Toc178339212"/>
+      <w:bookmarkStart w:id="4" w:name="_Toc179552911"/>
       <w:r>
         <w:t>Análisis</w:t>
       </w:r>
@@ -4478,7 +4448,7 @@
       <w:pPr>
         <w:pStyle w:val="PSI-Ttulo2"/>
       </w:pPr>
-      <w:bookmarkStart w:id="5" w:name="_Toc178339213"/>
+      <w:bookmarkStart w:id="5" w:name="_Toc179552912"/>
       <w:r>
         <w:lastRenderedPageBreak/>
         <w:t>Plan de Riesgos</w:t>
@@ -4722,7 +4692,7 @@
       <w:pPr>
         <w:pStyle w:val="PSI-Ttulo2"/>
       </w:pPr>
-      <w:bookmarkStart w:id="6" w:name="_Toc178339214"/>
+      <w:bookmarkStart w:id="6" w:name="_Toc179552913"/>
       <w:r>
         <w:t>Seguimiento</w:t>
       </w:r>
@@ -4798,25 +4768,52 @@
           <w:tcPr>
             <w:tcW w:w="2161" w:type="dxa"/>
           </w:tcPr>
-          <w:p/>
+          <w:p>
+            <w:r>
+              <w:t>11/10/2024</w:t>
+            </w:r>
+          </w:p>
         </w:tc>
         <w:tc>
           <w:tcPr>
             <w:tcW w:w="2161" w:type="dxa"/>
           </w:tcPr>
-          <w:p/>
+          <w:p>
+            <w:r>
+              <w:t>Elaboración 2</w:t>
+            </w:r>
+          </w:p>
         </w:tc>
         <w:tc>
           <w:tcPr>
             <w:tcW w:w="2161" w:type="dxa"/>
           </w:tcPr>
-          <w:p/>
+          <w:p>
+            <w:r>
+              <w:t>El plan</w:t>
+            </w:r>
+            <w:r>
+              <w:t xml:space="preserve"> de minimización fue</w:t>
+            </w:r>
+            <w:r>
+              <w:t xml:space="preserve"> realizado correctamente. </w:t>
+            </w:r>
+          </w:p>
+          <w:p>
+            <w:r>
+              <w:t>El lenguaje es muy fácil de aprender comparándolo con otros como java o c por lo que el equipo no tendrá ningún tipo de dificultad en aprenderlo.</w:t>
+            </w:r>
+          </w:p>
         </w:tc>
         <w:tc>
           <w:tcPr>
             <w:tcW w:w="2272" w:type="dxa"/>
           </w:tcPr>
-          <w:p/>
+          <w:p>
+            <w:r>
+              <w:t>FH</w:t>
+            </w:r>
+          </w:p>
         </w:tc>
       </w:tr>
     </w:tbl>
@@ -4847,7 +4844,7 @@
       <w:pPr>
         <w:pStyle w:val="PSI-Ttulo1"/>
       </w:pPr>
-      <w:bookmarkStart w:id="7" w:name="_Toc178339215"/>
+      <w:bookmarkStart w:id="7" w:name="_Toc179552914"/>
       <w:r>
         <w:lastRenderedPageBreak/>
         <w:t xml:space="preserve">Riesgo </w:t>
@@ -4864,7 +4861,7 @@
       <w:pPr>
         <w:pStyle w:val="PSI-Ttulo1"/>
       </w:pPr>
-      <w:bookmarkStart w:id="8" w:name="_Toc178339216"/>
+      <w:bookmarkStart w:id="8" w:name="_Toc179552915"/>
       <w:r>
         <w:t>Leyenda</w:t>
       </w:r>
@@ -5362,7 +5359,7 @@
       <w:r>
         <w:br w:type="page"/>
       </w:r>
-      <w:bookmarkStart w:id="9" w:name="_Toc178339217"/>
+      <w:bookmarkStart w:id="9" w:name="_Toc179552916"/>
       <w:r>
         <w:lastRenderedPageBreak/>
         <w:t xml:space="preserve">Referencia </w:t>
@@ -5379,7 +5376,7 @@
       <w:pPr>
         <w:pStyle w:val="PSI-Ttulo2"/>
       </w:pPr>
-      <w:bookmarkStart w:id="10" w:name="_Toc178339218"/>
+      <w:bookmarkStart w:id="10" w:name="_Toc179552917"/>
       <w:r>
         <w:t>Identificación</w:t>
       </w:r>
@@ -5611,7 +5608,7 @@
       <w:pPr>
         <w:pStyle w:val="PSI-Ttulo2"/>
       </w:pPr>
-      <w:bookmarkStart w:id="11" w:name="_Toc178339219"/>
+      <w:bookmarkStart w:id="11" w:name="_Toc179552918"/>
       <w:r>
         <w:t>Análisis</w:t>
       </w:r>
@@ -5798,7 +5795,7 @@
       <w:pPr>
         <w:pStyle w:val="PSI-Ttulo2"/>
       </w:pPr>
-      <w:bookmarkStart w:id="12" w:name="_Toc178339220"/>
+      <w:bookmarkStart w:id="12" w:name="_Toc179552919"/>
       <w:r>
         <w:t>Plan de Riesgos</w:t>
       </w:r>
@@ -6001,7 +5998,7 @@
       <w:pPr>
         <w:pStyle w:val="PSI-Ttulo2"/>
       </w:pPr>
-      <w:bookmarkStart w:id="13" w:name="_Toc178339221"/>
+      <w:bookmarkStart w:id="13" w:name="_Toc179552920"/>
       <w:r>
         <w:t>Seguimiento</w:t>
       </w:r>
@@ -6129,7 +6126,7 @@
       <w:pPr>
         <w:pStyle w:val="PSI-Ttulo1"/>
       </w:pPr>
-      <w:bookmarkStart w:id="14" w:name="_Toc178339222"/>
+      <w:bookmarkStart w:id="14" w:name="_Toc179552921"/>
       <w:r>
         <w:t>Riesgo 09:</w:t>
       </w:r>
@@ -6139,7 +6136,7 @@
       <w:pPr>
         <w:pStyle w:val="PSI-Ttulo1"/>
       </w:pPr>
-      <w:bookmarkStart w:id="15" w:name="_Toc178339223"/>
+      <w:bookmarkStart w:id="15" w:name="_Toc179552922"/>
       <w:r>
         <w:t>Leyenda</w:t>
       </w:r>
@@ -6631,7 +6628,7 @@
       <w:r>
         <w:br w:type="page"/>
       </w:r>
-      <w:bookmarkStart w:id="16" w:name="_Toc178339224"/>
+      <w:bookmarkStart w:id="16" w:name="_Toc179552923"/>
       <w:r>
         <w:lastRenderedPageBreak/>
         <w:t xml:space="preserve">Referencia </w:t>
@@ -6648,7 +6645,7 @@
       <w:pPr>
         <w:pStyle w:val="PSI-Ttulo2"/>
       </w:pPr>
-      <w:bookmarkStart w:id="17" w:name="_Toc178339225"/>
+      <w:bookmarkStart w:id="17" w:name="_Toc179552924"/>
       <w:r>
         <w:t>Identificación</w:t>
       </w:r>
@@ -6884,7 +6881,7 @@
       <w:pPr>
         <w:pStyle w:val="PSI-Ttulo2"/>
       </w:pPr>
-      <w:bookmarkStart w:id="18" w:name="_Toc178339226"/>
+      <w:bookmarkStart w:id="18" w:name="_Toc179552925"/>
       <w:r>
         <w:t>Análisis</w:t>
       </w:r>
@@ -7076,7 +7073,7 @@
       <w:pPr>
         <w:pStyle w:val="PSI-Ttulo2"/>
       </w:pPr>
-      <w:bookmarkStart w:id="19" w:name="_Toc178339227"/>
+      <w:bookmarkStart w:id="19" w:name="_Toc179552926"/>
       <w:r>
         <w:t>Plan de Riesgos</w:t>
       </w:r>
@@ -7307,7 +7304,7 @@
       <w:pPr>
         <w:pStyle w:val="PSI-Ttulo2"/>
       </w:pPr>
-      <w:bookmarkStart w:id="20" w:name="_Toc178339228"/>
+      <w:bookmarkStart w:id="20" w:name="_Toc179552927"/>
       <w:r>
         <w:t>Seguimiento</w:t>
       </w:r>
@@ -7414,7 +7411,7 @@
       <w:pPr>
         <w:pStyle w:val="PSI-Ttulo1"/>
       </w:pPr>
-      <w:bookmarkStart w:id="21" w:name="_Toc178339229"/>
+      <w:bookmarkStart w:id="21" w:name="_Toc179552928"/>
       <w:r>
         <w:t>Riesgo 02:</w:t>
       </w:r>
@@ -7424,7 +7421,7 @@
       <w:pPr>
         <w:pStyle w:val="PSI-Ttulo1"/>
       </w:pPr>
-      <w:bookmarkStart w:id="22" w:name="_Toc178339230"/>
+      <w:bookmarkStart w:id="22" w:name="_Toc179552929"/>
       <w:r>
         <w:t>Leyenda</w:t>
       </w:r>
@@ -7933,7 +7930,7 @@
       <w:r>
         <w:br w:type="page"/>
       </w:r>
-      <w:bookmarkStart w:id="23" w:name="_Toc178339231"/>
+      <w:bookmarkStart w:id="23" w:name="_Toc179552930"/>
       <w:r>
         <w:lastRenderedPageBreak/>
         <w:t xml:space="preserve">Referencia </w:t>
@@ -7953,7 +7950,7 @@
       <w:pPr>
         <w:pStyle w:val="PSI-Ttulo2"/>
       </w:pPr>
-      <w:bookmarkStart w:id="24" w:name="_Toc178339232"/>
+      <w:bookmarkStart w:id="24" w:name="_Toc179552931"/>
       <w:r>
         <w:t>Identificación</w:t>
       </w:r>
@@ -8198,7 +8195,7 @@
       <w:pPr>
         <w:pStyle w:val="PSI-Ttulo2"/>
       </w:pPr>
-      <w:bookmarkStart w:id="25" w:name="_Toc178339233"/>
+      <w:bookmarkStart w:id="25" w:name="_Toc179552932"/>
       <w:r>
         <w:t>Análisis</w:t>
       </w:r>
@@ -8394,7 +8391,7 @@
       <w:pPr>
         <w:pStyle w:val="PSI-Ttulo2"/>
       </w:pPr>
-      <w:bookmarkStart w:id="26" w:name="_Toc178339234"/>
+      <w:bookmarkStart w:id="26" w:name="_Toc179552933"/>
       <w:r>
         <w:t>Plan de Riesgos</w:t>
       </w:r>
@@ -8589,7 +8586,7 @@
       <w:pPr>
         <w:pStyle w:val="PSI-Ttulo2"/>
       </w:pPr>
-      <w:bookmarkStart w:id="27" w:name="_Toc178339235"/>
+      <w:bookmarkStart w:id="27" w:name="_Toc179552934"/>
       <w:r>
         <w:t>Seguimiento</w:t>
       </w:r>
@@ -8712,7 +8709,7 @@
       <w:pPr>
         <w:pStyle w:val="PSI-Ttulo1"/>
       </w:pPr>
-      <w:bookmarkStart w:id="28" w:name="_Toc178339236"/>
+      <w:bookmarkStart w:id="28" w:name="_Toc179552935"/>
       <w:r>
         <w:t>Riesgo 08:</w:t>
       </w:r>
@@ -8722,7 +8719,7 @@
       <w:pPr>
         <w:pStyle w:val="PSI-Ttulo1"/>
       </w:pPr>
-      <w:bookmarkStart w:id="29" w:name="_Toc178339237"/>
+      <w:bookmarkStart w:id="29" w:name="_Toc179552936"/>
       <w:r>
         <w:t>Leyenda</w:t>
       </w:r>
@@ -9217,7 +9214,7 @@
       <w:r>
         <w:br w:type="page"/>
       </w:r>
-      <w:bookmarkStart w:id="30" w:name="_Toc178339238"/>
+      <w:bookmarkStart w:id="30" w:name="_Toc179552937"/>
       <w:r>
         <w:lastRenderedPageBreak/>
         <w:t xml:space="preserve">Referencia </w:t>
@@ -9237,7 +9234,7 @@
       <w:pPr>
         <w:pStyle w:val="PSI-Ttulo2"/>
       </w:pPr>
-      <w:bookmarkStart w:id="31" w:name="_Toc178339239"/>
+      <w:bookmarkStart w:id="31" w:name="_Toc179552938"/>
       <w:r>
         <w:t>Identificación</w:t>
       </w:r>
@@ -9483,7 +9480,7 @@
       <w:pPr>
         <w:pStyle w:val="PSI-Ttulo2"/>
       </w:pPr>
-      <w:bookmarkStart w:id="32" w:name="_Toc178339240"/>
+      <w:bookmarkStart w:id="32" w:name="_Toc179552939"/>
       <w:r>
         <w:t>Análisis</w:t>
       </w:r>
@@ -9684,7 +9681,7 @@
       <w:pPr>
         <w:pStyle w:val="PSI-Ttulo2"/>
       </w:pPr>
-      <w:bookmarkStart w:id="33" w:name="_Toc178339241"/>
+      <w:bookmarkStart w:id="33" w:name="_Toc179552940"/>
       <w:r>
         <w:t>Plan de Riesgos</w:t>
       </w:r>
@@ -9878,7 +9875,7 @@
       <w:pPr>
         <w:pStyle w:val="PSI-Ttulo2"/>
       </w:pPr>
-      <w:bookmarkStart w:id="34" w:name="_Toc178339242"/>
+      <w:bookmarkStart w:id="34" w:name="_Toc179552941"/>
       <w:r>
         <w:t>Seguimiento</w:t>
       </w:r>
@@ -9954,25 +9951,46 @@
           <w:tcPr>
             <w:tcW w:w="2161" w:type="dxa"/>
           </w:tcPr>
-          <w:p/>
+          <w:p>
+            <w:r>
+              <w:t>11/10/2024</w:t>
+            </w:r>
+          </w:p>
         </w:tc>
         <w:tc>
           <w:tcPr>
             <w:tcW w:w="2161" w:type="dxa"/>
           </w:tcPr>
-          <w:p/>
+          <w:p>
+            <w:r>
+              <w:t>Elaboración 2</w:t>
+            </w:r>
+          </w:p>
         </w:tc>
         <w:tc>
           <w:tcPr>
             <w:tcW w:w="2161" w:type="dxa"/>
           </w:tcPr>
-          <w:p/>
+          <w:p>
+            <w:r>
+              <w:t xml:space="preserve">Se pudo realizar el plan de mitigación correctamente. </w:t>
+            </w:r>
+          </w:p>
+          <w:p>
+            <w:r>
+              <w:t>Se realizaron revisiones de los documentos más importantes para el desarrollo como la especificación de requerimientos y el modelo de datos. Gracias a esta revisión se ajustaron los casos de uso y los requerimientos funcionales.</w:t>
+            </w:r>
+          </w:p>
         </w:tc>
         <w:tc>
           <w:tcPr>
             <w:tcW w:w="2272" w:type="dxa"/>
           </w:tcPr>
-          <w:p/>
+          <w:p>
+            <w:r>
+              <w:t>FH</w:t>
+            </w:r>
+          </w:p>
         </w:tc>
       </w:tr>
     </w:tbl>
@@ -10391,15 +10409,7 @@
       <w:spacing w:before="0"/>
     </w:pPr>
     <w:r>
-      <w:t xml:space="preserve">Agustín Collareda, Cintia </w:t>
-    </w:r>
-    <w:proofErr w:type="spellStart"/>
-    <w:r>
-      <w:t>Hernandez</w:t>
-    </w:r>
-    <w:proofErr w:type="spellEnd"/>
-    <w:r>
-      <w:t xml:space="preserve"> y Hugo Frey</w:t>
+      <w:t>Agustín Collareda, Cintia Hernandez y Hugo Frey</w:t>
     </w:r>
   </w:p>
 </w:ftr>

</xml_diff>

<commit_message>
Doc: Se finalizo el seguimiento de los riesgos
</commit_message>
<xml_diff>
--- a/2. Etapa de elaboración/Iteración 2/Gestión de Riesgos/Seguimiento de Riesgos_Vesta Risk Manager_T-Code.docx
+++ b/2. Etapa de elaboración/Iteración 2/Gestión de Riesgos/Seguimiento de Riesgos_Vesta Risk Manager_T-Code.docx
@@ -7380,25 +7380,46 @@
           <w:tcPr>
             <w:tcW w:w="2161" w:type="dxa"/>
           </w:tcPr>
-          <w:p/>
+          <w:p>
+            <w:r>
+              <w:t>11/10/2024</w:t>
+            </w:r>
+          </w:p>
         </w:tc>
         <w:tc>
           <w:tcPr>
             <w:tcW w:w="2161" w:type="dxa"/>
           </w:tcPr>
-          <w:p/>
+          <w:p>
+            <w:r>
+              <w:t>Elaboración 2</w:t>
+            </w:r>
+          </w:p>
         </w:tc>
         <w:tc>
           <w:tcPr>
             <w:tcW w:w="2161" w:type="dxa"/>
           </w:tcPr>
-          <w:p/>
+          <w:p>
+            <w:r>
+              <w:t xml:space="preserve">No se pudo realizar el plan de minimización. </w:t>
+            </w:r>
+          </w:p>
+          <w:p>
+            <w:r>
+              <w:t>Quedó reprogramado para la iteración 1 de la fase de construcción.</w:t>
+            </w:r>
+          </w:p>
         </w:tc>
         <w:tc>
           <w:tcPr>
             <w:tcW w:w="2272" w:type="dxa"/>
           </w:tcPr>
-          <w:p/>
+          <w:p>
+            <w:r>
+              <w:t>FH</w:t>
+            </w:r>
+          </w:p>
         </w:tc>
       </w:tr>
     </w:tbl>
@@ -7775,6 +7796,7 @@
           </w:tcPr>
           <w:p>
             <w:r>
+              <w:lastRenderedPageBreak/>
               <w:t>Síntomas</w:t>
             </w:r>
           </w:p>
@@ -7864,7 +7886,6 @@
           </w:tcPr>
           <w:p>
             <w:r>
-              <w:lastRenderedPageBreak/>
               <w:t>Respuesta al Riesgo</w:t>
             </w:r>
           </w:p>

</xml_diff>

<commit_message>
docs: agregar seguimiento de riesgos RK02
</commit_message>
<xml_diff>
--- a/2. Etapa de elaboración/Iteración 2/Gestión de Riesgos/Seguimiento de Riesgos_Vesta Risk Manager_T-Code.docx
+++ b/2. Etapa de elaboración/Iteración 2/Gestión de Riesgos/Seguimiento de Riesgos_Vesta Risk Manager_T-Code.docx
@@ -5593,7 +5593,7 @@
           </w:tcPr>
           <w:p>
             <w:r>
-              <w:t>Activo</w:t>
+              <w:t>Cerrado</w:t>
             </w:r>
           </w:p>
         </w:tc>
@@ -8720,6 +8720,58 @@
           </w:p>
         </w:tc>
       </w:tr>
+      <w:tr>
+        <w:tc>
+          <w:tcPr>
+            <w:tcW w:w="1345" w:type="dxa"/>
+          </w:tcPr>
+          <w:p>
+            <w:r>
+              <w:t>28/10/2024</w:t>
+            </w:r>
+          </w:p>
+        </w:tc>
+        <w:tc>
+          <w:tcPr>
+            <w:tcW w:w="1530" w:type="dxa"/>
+          </w:tcPr>
+          <w:p>
+            <w:r>
+              <w:t>Construcción 1</w:t>
+            </w:r>
+          </w:p>
+        </w:tc>
+        <w:tc>
+          <w:tcPr>
+            <w:tcW w:w="4500" w:type="dxa"/>
+          </w:tcPr>
+          <w:p>
+            <w:r>
+              <w:t>Se sobreestimaron los tiempos necesarios para completar algunas tareas.</w:t>
+            </w:r>
+          </w:p>
+          <w:p>
+            <w:r>
+              <w:t>Otras responsabilidades de los miembros del equipo no permitieron que algunas tareas se iniciaran en las fechas establecidas.</w:t>
+            </w:r>
+          </w:p>
+          <w:p>
+            <w:r>
+              <w:t>Aun así, todas las entregas fueron entregadas en tiempo y forma.</w:t>
+            </w:r>
+          </w:p>
+        </w:tc>
+        <w:tc>
+          <w:tcPr>
+            <w:tcW w:w="1380" w:type="dxa"/>
+          </w:tcPr>
+          <w:p>
+            <w:r>
+              <w:t>Collareda Agustín</w:t>
+            </w:r>
+          </w:p>
+        </w:tc>
+      </w:tr>
     </w:tbl>
     <w:p>
       <w:pPr>
@@ -8937,6 +8989,7 @@
           </w:tcPr>
           <w:p>
             <w:r>
+              <w:lastRenderedPageBreak/>
               <w:t>Descripción</w:t>
             </w:r>
           </w:p>
@@ -9083,7 +9136,6 @@
           </w:tcPr>
           <w:p>
             <w:r>
-              <w:lastRenderedPageBreak/>
               <w:t>Síntomas</w:t>
             </w:r>
           </w:p>

</xml_diff>

<commit_message>
docs: agregar gestion de riesgos iteracion C2 y casos de prueba
</commit_message>
<xml_diff>
--- a/2. Etapa de elaboración/Iteración 2/Gestión de Riesgos/Seguimiento de Riesgos_Vesta Risk Manager_T-Code.docx
+++ b/2. Etapa de elaboración/Iteración 2/Gestión de Riesgos/Seguimiento de Riesgos_Vesta Risk Manager_T-Code.docx
@@ -3479,6 +3479,7 @@
     <w:p>
       <w:pPr>
         <w:pStyle w:val="PSI-Ttulo1"/>
+        <w:outlineLvl w:val="1"/>
       </w:pPr>
       <w:bookmarkStart w:id="1" w:name="_Toc179552908"/>
       <w:r>
@@ -3995,6 +3996,7 @@
     <w:p>
       <w:pPr>
         <w:pStyle w:val="PSI-Ttulo1"/>
+        <w:outlineLvl w:val="1"/>
       </w:pPr>
       <w:bookmarkStart w:id="2" w:name="_Toc179552909"/>
       <w:r>
@@ -4015,6 +4017,7 @@
     <w:p>
       <w:pPr>
         <w:pStyle w:val="PSI-Ttulo2"/>
+        <w:outlineLvl w:val="2"/>
       </w:pPr>
       <w:bookmarkStart w:id="3" w:name="_Toc179552910"/>
       <w:r>
@@ -4260,6 +4263,7 @@
     <w:p>
       <w:pPr>
         <w:pStyle w:val="PSI-Ttulo2"/>
+        <w:outlineLvl w:val="2"/>
       </w:pPr>
       <w:bookmarkStart w:id="4" w:name="_Toc179552911"/>
       <w:r>
@@ -4447,6 +4451,7 @@
     <w:p>
       <w:pPr>
         <w:pStyle w:val="PSI-Ttulo2"/>
+        <w:outlineLvl w:val="2"/>
       </w:pPr>
       <w:bookmarkStart w:id="5" w:name="_Toc179552912"/>
       <w:r>
@@ -4691,6 +4696,7 @@
     <w:p>
       <w:pPr>
         <w:pStyle w:val="PSI-Ttulo2"/>
+        <w:outlineLvl w:val="2"/>
       </w:pPr>
       <w:bookmarkStart w:id="6" w:name="_Toc179552913"/>
       <w:r>
@@ -4860,6 +4866,7 @@
     <w:p>
       <w:pPr>
         <w:pStyle w:val="PSI-Ttulo1"/>
+        <w:outlineLvl w:val="1"/>
       </w:pPr>
       <w:bookmarkStart w:id="8" w:name="_Toc179552915"/>
       <w:r>
@@ -5355,6 +5362,7 @@
     <w:p>
       <w:pPr>
         <w:pStyle w:val="PSI-Ttulo1"/>
+        <w:outlineLvl w:val="1"/>
       </w:pPr>
       <w:r>
         <w:br w:type="page"/>
@@ -5375,6 +5383,7 @@
     <w:p>
       <w:pPr>
         <w:pStyle w:val="PSI-Ttulo2"/>
+        <w:outlineLvl w:val="2"/>
       </w:pPr>
       <w:bookmarkStart w:id="10" w:name="_Toc179552917"/>
       <w:r>
@@ -5607,6 +5616,7 @@
     <w:p>
       <w:pPr>
         <w:pStyle w:val="PSI-Ttulo2"/>
+        <w:outlineLvl w:val="2"/>
       </w:pPr>
       <w:bookmarkStart w:id="11" w:name="_Toc179552918"/>
       <w:r>
@@ -5794,6 +5804,7 @@
     <w:p>
       <w:pPr>
         <w:pStyle w:val="PSI-Ttulo2"/>
+        <w:outlineLvl w:val="2"/>
       </w:pPr>
       <w:bookmarkStart w:id="12" w:name="_Toc179552919"/>
       <w:r>
@@ -5997,6 +6008,7 @@
     <w:p>
       <w:pPr>
         <w:pStyle w:val="PSI-Ttulo2"/>
+        <w:outlineLvl w:val="2"/>
       </w:pPr>
       <w:bookmarkStart w:id="13" w:name="_Toc179552920"/>
       <w:r>
@@ -6135,6 +6147,7 @@
     <w:p>
       <w:pPr>
         <w:pStyle w:val="PSI-Ttulo1"/>
+        <w:outlineLvl w:val="1"/>
       </w:pPr>
       <w:bookmarkStart w:id="15" w:name="_Toc179552922"/>
       <w:r>
@@ -6390,7 +6403,10 @@
           </w:tcPr>
           <w:p>
             <w:r>
-              <w:t>70%</w:t>
+              <w:t>50</w:t>
+            </w:r>
+            <w:r>
+              <w:t>%</w:t>
             </w:r>
           </w:p>
         </w:tc>
@@ -6415,7 +6431,7 @@
           </w:tcPr>
           <w:p>
             <w:r>
-              <w:t>280</w:t>
+              <w:t>200</w:t>
             </w:r>
           </w:p>
         </w:tc>
@@ -6624,6 +6640,7 @@
     <w:p>
       <w:pPr>
         <w:pStyle w:val="PSI-Ttulo1"/>
+        <w:outlineLvl w:val="1"/>
       </w:pPr>
       <w:r>
         <w:br w:type="page"/>
@@ -6644,6 +6661,7 @@
     <w:p>
       <w:pPr>
         <w:pStyle w:val="PSI-Ttulo2"/>
+        <w:outlineLvl w:val="2"/>
       </w:pPr>
       <w:bookmarkStart w:id="17" w:name="_Toc179552924"/>
       <w:r>
@@ -6880,6 +6898,7 @@
     <w:p>
       <w:pPr>
         <w:pStyle w:val="PSI-Ttulo2"/>
+        <w:outlineLvl w:val="2"/>
       </w:pPr>
       <w:bookmarkStart w:id="18" w:name="_Toc179552925"/>
       <w:r>
@@ -6958,7 +6977,7 @@
           </w:tcPr>
           <w:p>
             <w:r>
-              <w:t>7</w:t>
+              <w:t>5</w:t>
             </w:r>
             <w:r>
               <w:t>0%</w:t>
@@ -6971,10 +6990,7 @@
           </w:tcPr>
           <w:p>
             <w:r>
-              <w:t>28</w:t>
-            </w:r>
-            <w:r>
-              <w:t>0</w:t>
+              <w:t>200</w:t>
             </w:r>
           </w:p>
         </w:tc>
@@ -7072,6 +7088,7 @@
     <w:p>
       <w:pPr>
         <w:pStyle w:val="PSI-Ttulo2"/>
+        <w:outlineLvl w:val="2"/>
       </w:pPr>
       <w:bookmarkStart w:id="19" w:name="_Toc179552926"/>
       <w:r>
@@ -7303,6 +7320,7 @@
     <w:p>
       <w:pPr>
         <w:pStyle w:val="PSI-Ttulo2"/>
+        <w:outlineLvl w:val="2"/>
       </w:pPr>
       <w:bookmarkStart w:id="20" w:name="_Toc179552927"/>
       <w:r>
@@ -7441,6 +7459,7 @@
     <w:p>
       <w:pPr>
         <w:pStyle w:val="PSI-Ttulo1"/>
+        <w:outlineLvl w:val="1"/>
       </w:pPr>
       <w:bookmarkStart w:id="22" w:name="_Toc179552929"/>
       <w:r>
@@ -7705,10 +7724,10 @@
           </w:tcPr>
           <w:p>
             <w:r>
-              <w:t>5</w:t>
-            </w:r>
-            <w:r>
-              <w:t>0%</w:t>
+              <w:t>30</w:t>
+            </w:r>
+            <w:r>
+              <w:t>%</w:t>
             </w:r>
           </w:p>
         </w:tc>
@@ -7733,13 +7752,7 @@
           </w:tcPr>
           <w:p>
             <w:r>
-              <w:t>2</w:t>
-            </w:r>
-            <w:r>
-              <w:t>0</w:t>
-            </w:r>
-            <w:r>
-              <w:t>0</w:t>
+              <w:t>120</w:t>
             </w:r>
           </w:p>
         </w:tc>
@@ -7947,6 +7960,7 @@
     <w:p>
       <w:pPr>
         <w:pStyle w:val="PSI-Ttulo1"/>
+        <w:outlineLvl w:val="1"/>
       </w:pPr>
       <w:r>
         <w:br w:type="page"/>
@@ -7970,6 +7984,7 @@
     <w:p>
       <w:pPr>
         <w:pStyle w:val="PSI-Ttulo2"/>
+        <w:outlineLvl w:val="2"/>
       </w:pPr>
       <w:bookmarkStart w:id="24" w:name="_Toc179552931"/>
       <w:r>
@@ -8215,6 +8230,7 @@
     <w:p>
       <w:pPr>
         <w:pStyle w:val="PSI-Ttulo2"/>
+        <w:outlineLvl w:val="2"/>
       </w:pPr>
       <w:bookmarkStart w:id="25" w:name="_Toc179552932"/>
       <w:r>
@@ -8293,10 +8309,10 @@
           </w:tcPr>
           <w:p>
             <w:r>
-              <w:t>5</w:t>
-            </w:r>
-            <w:r>
-              <w:t>0%</w:t>
+              <w:t>30</w:t>
+            </w:r>
+            <w:r>
+              <w:t>%</w:t>
             </w:r>
           </w:p>
         </w:tc>
@@ -8306,13 +8322,7 @@
           </w:tcPr>
           <w:p>
             <w:r>
-              <w:t>2</w:t>
-            </w:r>
-            <w:r>
-              <w:t>0</w:t>
-            </w:r>
-            <w:r>
-              <w:t>0</w:t>
+              <w:t>120</w:t>
             </w:r>
           </w:p>
         </w:tc>
@@ -8411,6 +8421,7 @@
     <w:p>
       <w:pPr>
         <w:pStyle w:val="PSI-Ttulo2"/>
+        <w:outlineLvl w:val="2"/>
       </w:pPr>
       <w:bookmarkStart w:id="26" w:name="_Toc179552933"/>
       <w:r>
@@ -8606,6 +8617,7 @@
     <w:p>
       <w:pPr>
         <w:pStyle w:val="PSI-Ttulo2"/>
+        <w:outlineLvl w:val="2"/>
       </w:pPr>
       <w:bookmarkStart w:id="27" w:name="_Toc179552934"/>
       <w:r>
@@ -8650,6 +8662,11 @@
             <w:shd w:val="clear" w:color="auto" w:fill="8DB3E2"/>
           </w:tcPr>
           <w:p>
+            <w:pPr>
+              <w:rPr>
+                <w:u w:val="single"/>
+              </w:rPr>
+            </w:pPr>
             <w:r>
               <w:t>Etapa</w:t>
             </w:r>
@@ -8791,6 +8808,7 @@
     <w:p>
       <w:pPr>
         <w:pStyle w:val="PSI-Ttulo1"/>
+        <w:outlineLvl w:val="1"/>
       </w:pPr>
       <w:bookmarkStart w:id="29" w:name="_Toc179552936"/>
       <w:r>
@@ -9283,6 +9301,7 @@
     <w:p>
       <w:pPr>
         <w:pStyle w:val="PSI-Ttulo1"/>
+        <w:outlineLvl w:val="1"/>
       </w:pPr>
       <w:r>
         <w:br w:type="page"/>
@@ -9306,6 +9325,7 @@
     <w:p>
       <w:pPr>
         <w:pStyle w:val="PSI-Ttulo2"/>
+        <w:outlineLvl w:val="2"/>
       </w:pPr>
       <w:bookmarkStart w:id="31" w:name="_Toc179552938"/>
       <w:r>
@@ -9552,6 +9572,7 @@
     <w:p>
       <w:pPr>
         <w:pStyle w:val="PSI-Ttulo2"/>
+        <w:outlineLvl w:val="2"/>
       </w:pPr>
       <w:bookmarkStart w:id="32" w:name="_Toc179552939"/>
       <w:r>
@@ -9753,6 +9774,7 @@
     <w:p>
       <w:pPr>
         <w:pStyle w:val="PSI-Ttulo2"/>
+        <w:outlineLvl w:val="2"/>
       </w:pPr>
       <w:bookmarkStart w:id="33" w:name="_Toc179552940"/>
       <w:r>
@@ -9947,6 +9969,7 @@
     <w:p>
       <w:pPr>
         <w:pStyle w:val="PSI-Ttulo2"/>
+        <w:outlineLvl w:val="2"/>
       </w:pPr>
       <w:bookmarkStart w:id="34" w:name="_Toc179552941"/>
       <w:r>
@@ -10067,6 +10090,2587 @@
         </w:tc>
       </w:tr>
     </w:tbl>
+    <w:p>
+      <w:pPr>
+        <w:pStyle w:val="PSI-Normal"/>
+      </w:pPr>
+    </w:p>
+    <w:p>
+      <w:pPr>
+        <w:pStyle w:val="PSI-Ttulo1"/>
+      </w:pPr>
+      <w:r>
+        <w:t xml:space="preserve">Riesgo </w:t>
+      </w:r>
+      <w:r>
+        <w:t>12</w:t>
+      </w:r>
+      <w:r>
+        <w:t>:</w:t>
+      </w:r>
+    </w:p>
+    <w:p>
+      <w:pPr>
+        <w:pStyle w:val="PSI-Ttulo1"/>
+        <w:outlineLvl w:val="1"/>
+      </w:pPr>
+      <w:r>
+        <w:t>Leyenda</w:t>
+      </w:r>
+    </w:p>
+    <w:tbl>
+      <w:tblPr>
+        <w:tblW w:w="0" w:type="auto"/>
+        <w:tblInd w:w="357" w:type="dxa"/>
+        <w:tblBorders>
+          <w:top w:val="single" w:sz="4" w:space="0" w:color="000000"/>
+          <w:left w:val="single" w:sz="4" w:space="0" w:color="000000"/>
+          <w:bottom w:val="single" w:sz="4" w:space="0" w:color="000000"/>
+          <w:right w:val="single" w:sz="4" w:space="0" w:color="000000"/>
+          <w:insideH w:val="single" w:sz="4" w:space="0" w:color="000000"/>
+          <w:insideV w:val="single" w:sz="4" w:space="0" w:color="000000"/>
+        </w:tblBorders>
+        <w:tblLook w:val="04A0" w:firstRow="1" w:lastRow="0" w:firstColumn="1" w:lastColumn="0" w:noHBand="0" w:noVBand="1"/>
+      </w:tblPr>
+      <w:tblGrid>
+        <w:gridCol w:w="2667"/>
+        <w:gridCol w:w="5470"/>
+      </w:tblGrid>
+      <w:tr>
+        <w:tc>
+          <w:tcPr>
+            <w:tcW w:w="2728" w:type="dxa"/>
+            <w:shd w:val="clear" w:color="auto" w:fill="8DB3E2"/>
+            <w:vAlign w:val="center"/>
+          </w:tcPr>
+          <w:p>
+            <w:r>
+              <w:t>Número de Referencia</w:t>
+            </w:r>
+          </w:p>
+        </w:tc>
+        <w:tc>
+          <w:tcPr>
+            <w:tcW w:w="5635" w:type="dxa"/>
+            <w:vAlign w:val="center"/>
+          </w:tcPr>
+          <w:p>
+            <w:r>
+              <w:t>RK08</w:t>
+            </w:r>
+          </w:p>
+        </w:tc>
+      </w:tr>
+      <w:tr>
+        <w:tc>
+          <w:tcPr>
+            <w:tcW w:w="2728" w:type="dxa"/>
+            <w:shd w:val="clear" w:color="auto" w:fill="8DB3E2"/>
+            <w:vAlign w:val="center"/>
+          </w:tcPr>
+          <w:p>
+            <w:r>
+              <w:t>Fecha de Identificación</w:t>
+            </w:r>
+          </w:p>
+        </w:tc>
+        <w:tc>
+          <w:tcPr>
+            <w:tcW w:w="5635" w:type="dxa"/>
+            <w:vAlign w:val="center"/>
+          </w:tcPr>
+          <w:p>
+            <w:r>
+              <w:t>13/09/2024</w:t>
+            </w:r>
+          </w:p>
+        </w:tc>
+      </w:tr>
+      <w:tr>
+        <w:tc>
+          <w:tcPr>
+            <w:tcW w:w="2728" w:type="dxa"/>
+            <w:shd w:val="clear" w:color="auto" w:fill="8DB3E2"/>
+            <w:vAlign w:val="center"/>
+          </w:tcPr>
+          <w:p>
+            <w:r>
+              <w:t>Etapa</w:t>
+            </w:r>
+          </w:p>
+        </w:tc>
+        <w:tc>
+          <w:tcPr>
+            <w:tcW w:w="5635" w:type="dxa"/>
+            <w:vAlign w:val="center"/>
+          </w:tcPr>
+          <w:p>
+            <w:r>
+              <w:t>Fase de elaboración 1.</w:t>
+            </w:r>
+          </w:p>
+        </w:tc>
+      </w:tr>
+      <w:tr>
+        <w:tc>
+          <w:tcPr>
+            <w:tcW w:w="2728" w:type="dxa"/>
+            <w:shd w:val="clear" w:color="auto" w:fill="8DB3E2"/>
+            <w:vAlign w:val="center"/>
+          </w:tcPr>
+          <w:p>
+            <w:r>
+              <w:t>Nombre del Riesgo</w:t>
+            </w:r>
+          </w:p>
+        </w:tc>
+        <w:tc>
+          <w:tcPr>
+            <w:tcW w:w="5635" w:type="dxa"/>
+            <w:vAlign w:val="center"/>
+          </w:tcPr>
+          <w:p>
+            <w:pPr>
+              <w:rPr>
+                <w:rFonts w:cs="Calibri"/>
+                <w:color w:val="000000"/>
+                <w:lang w:val="es-AR" w:eastAsia="es-AR"/>
+              </w:rPr>
+            </w:pPr>
+            <w:r>
+              <w:rPr>
+                <w:rFonts w:cs="Calibri"/>
+                <w:color w:val="000000"/>
+              </w:rPr>
+              <w:t xml:space="preserve">Dada la falta de experiencia del grupo de desarrollo en la conducción de un proyecto de software, podría ocurrir una gestión ineficaz del proyecto, </w:t>
+            </w:r>
+            <w:r>
+              <w:rPr>
+                <w:rFonts w:cs="Calibri"/>
+                <w:color w:val="000000"/>
+              </w:rPr>
+              <w:t xml:space="preserve">lo que podría conducir a </w:t>
+            </w:r>
+            <w:r>
+              <w:rPr>
+                <w:rFonts w:cs="Calibri"/>
+                <w:color w:val="000000"/>
+              </w:rPr>
+              <w:lastRenderedPageBreak/>
+              <w:t>posibles fallos en la calidad del producto final, a decisiones técnicas incorrectas y a una mala asignación de recursos.</w:t>
+            </w:r>
+          </w:p>
+        </w:tc>
+      </w:tr>
+      <w:tr>
+        <w:tc>
+          <w:tcPr>
+            <w:tcW w:w="2728" w:type="dxa"/>
+            <w:shd w:val="clear" w:color="auto" w:fill="8DB3E2"/>
+            <w:vAlign w:val="center"/>
+          </w:tcPr>
+          <w:p>
+            <w:r>
+              <w:lastRenderedPageBreak/>
+              <w:t>Categoría</w:t>
+            </w:r>
+          </w:p>
+        </w:tc>
+        <w:tc>
+          <w:tcPr>
+            <w:tcW w:w="5635" w:type="dxa"/>
+            <w:vAlign w:val="center"/>
+          </w:tcPr>
+          <w:p>
+            <w:pPr>
+              <w:rPr>
+                <w:rFonts w:cs="Calibri"/>
+                <w:color w:val="000000"/>
+                <w:lang w:val="es-AR" w:eastAsia="es-AR"/>
+              </w:rPr>
+            </w:pPr>
+            <w:r>
+              <w:rPr>
+                <w:rFonts w:cs="Calibri"/>
+                <w:color w:val="000000"/>
+              </w:rPr>
+              <w:t>Experiencia y Capacidad</w:t>
+            </w:r>
+            <w:r>
+              <w:rPr>
+                <w:rFonts w:cs="Calibri"/>
+                <w:color w:val="000000"/>
+              </w:rPr>
+              <w:t>.</w:t>
+            </w:r>
+          </w:p>
+        </w:tc>
+      </w:tr>
+      <w:tr>
+        <w:tc>
+          <w:tcPr>
+            <w:tcW w:w="2728" w:type="dxa"/>
+            <w:shd w:val="clear" w:color="auto" w:fill="8DB3E2"/>
+            <w:vAlign w:val="center"/>
+          </w:tcPr>
+          <w:p>
+            <w:r>
+              <w:t>Descripción</w:t>
+            </w:r>
+          </w:p>
+        </w:tc>
+        <w:tc>
+          <w:tcPr>
+            <w:tcW w:w="5635" w:type="dxa"/>
+            <w:vAlign w:val="center"/>
+          </w:tcPr>
+          <w:p>
+            <w:r>
+              <w:t>Este riesgo trata sobre la falta de experiencia que posee el equipo en la gestión de proyectos de software.</w:t>
+            </w:r>
+          </w:p>
+        </w:tc>
+      </w:tr>
+      <w:tr>
+        <w:tc>
+          <w:tcPr>
+            <w:tcW w:w="2728" w:type="dxa"/>
+            <w:shd w:val="clear" w:color="auto" w:fill="8DB3E2"/>
+            <w:vAlign w:val="center"/>
+          </w:tcPr>
+          <w:p>
+            <w:r>
+              <w:t>Impacto</w:t>
+            </w:r>
+          </w:p>
+        </w:tc>
+        <w:tc>
+          <w:tcPr>
+            <w:tcW w:w="5635" w:type="dxa"/>
+            <w:vAlign w:val="center"/>
+          </w:tcPr>
+          <w:p>
+            <w:r>
+              <w:t>4</w:t>
+            </w:r>
+          </w:p>
+        </w:tc>
+      </w:tr>
+      <w:tr>
+        <w:tc>
+          <w:tcPr>
+            <w:tcW w:w="2728" w:type="dxa"/>
+            <w:shd w:val="clear" w:color="auto" w:fill="8DB3E2"/>
+            <w:vAlign w:val="center"/>
+          </w:tcPr>
+          <w:p>
+            <w:r>
+              <w:t>Probabilidad</w:t>
+            </w:r>
+          </w:p>
+        </w:tc>
+        <w:tc>
+          <w:tcPr>
+            <w:tcW w:w="5635" w:type="dxa"/>
+            <w:vAlign w:val="center"/>
+          </w:tcPr>
+          <w:p>
+            <w:r>
+              <w:t>50%</w:t>
+            </w:r>
+          </w:p>
+        </w:tc>
+      </w:tr>
+      <w:tr>
+        <w:tc>
+          <w:tcPr>
+            <w:tcW w:w="2728" w:type="dxa"/>
+            <w:shd w:val="clear" w:color="auto" w:fill="8DB3E2"/>
+            <w:vAlign w:val="center"/>
+          </w:tcPr>
+          <w:p>
+            <w:r>
+              <w:t>Factor</w:t>
+            </w:r>
+          </w:p>
+        </w:tc>
+        <w:tc>
+          <w:tcPr>
+            <w:tcW w:w="5635" w:type="dxa"/>
+            <w:vAlign w:val="center"/>
+          </w:tcPr>
+          <w:p>
+            <w:r>
+              <w:t>200</w:t>
+            </w:r>
+          </w:p>
+        </w:tc>
+      </w:tr>
+      <w:tr>
+        <w:tc>
+          <w:tcPr>
+            <w:tcW w:w="2728" w:type="dxa"/>
+            <w:shd w:val="clear" w:color="auto" w:fill="8DB3E2"/>
+            <w:vAlign w:val="center"/>
+          </w:tcPr>
+          <w:p>
+            <w:r>
+              <w:t>Causas</w:t>
+            </w:r>
+          </w:p>
+        </w:tc>
+        <w:tc>
+          <w:tcPr>
+            <w:tcW w:w="5635" w:type="dxa"/>
+            <w:vAlign w:val="center"/>
+          </w:tcPr>
+          <w:p>
+            <w:r>
+              <w:rPr>
+                <w:rFonts w:cs="Calibri"/>
+                <w:color w:val="000000"/>
+              </w:rPr>
+              <w:t>L</w:t>
+            </w:r>
+            <w:r>
+              <w:rPr>
+                <w:rFonts w:cs="Calibri"/>
+                <w:color w:val="000000"/>
+              </w:rPr>
+              <w:t>a falta de experiencia del grupo de desarrollo en la conducción de un proyecto de software</w:t>
+            </w:r>
+            <w:r>
+              <w:rPr>
+                <w:rFonts w:cs="Calibri"/>
+                <w:color w:val="000000"/>
+              </w:rPr>
+              <w:t>.</w:t>
+            </w:r>
+          </w:p>
+        </w:tc>
+      </w:tr>
+      <w:tr>
+        <w:tc>
+          <w:tcPr>
+            <w:tcW w:w="2728" w:type="dxa"/>
+            <w:shd w:val="clear" w:color="auto" w:fill="8DB3E2"/>
+            <w:vAlign w:val="center"/>
+          </w:tcPr>
+          <w:p>
+            <w:r>
+              <w:t>Síntomas</w:t>
+            </w:r>
+          </w:p>
+        </w:tc>
+        <w:tc>
+          <w:tcPr>
+            <w:tcW w:w="5635" w:type="dxa"/>
+            <w:vAlign w:val="center"/>
+          </w:tcPr>
+          <w:p>
+            <w:r>
+              <w:rPr>
+                <w:rFonts w:cs="Calibri"/>
+                <w:color w:val="000000"/>
+              </w:rPr>
+              <w:t>F</w:t>
+            </w:r>
+            <w:r>
+              <w:rPr>
+                <w:rFonts w:cs="Calibri"/>
+                <w:color w:val="000000"/>
+              </w:rPr>
+              <w:t>all</w:t>
+            </w:r>
+            <w:r>
+              <w:rPr>
+                <w:rFonts w:cs="Calibri"/>
+                <w:color w:val="000000"/>
+              </w:rPr>
+              <w:t>as</w:t>
+            </w:r>
+            <w:r>
+              <w:rPr>
+                <w:rFonts w:cs="Calibri"/>
+                <w:color w:val="000000"/>
+              </w:rPr>
+              <w:t xml:space="preserve"> en la calidad del producto final, a decisiones técnicas incorrectas y a una mala asignación de recursos.</w:t>
+            </w:r>
+          </w:p>
+        </w:tc>
+      </w:tr>
+      <w:tr>
+        <w:tc>
+          <w:tcPr>
+            <w:tcW w:w="2728" w:type="dxa"/>
+            <w:shd w:val="clear" w:color="auto" w:fill="8DB3E2"/>
+            <w:vAlign w:val="center"/>
+          </w:tcPr>
+          <w:p>
+            <w:r>
+              <w:t>Estrategia de Respuesta</w:t>
+            </w:r>
+          </w:p>
+        </w:tc>
+        <w:tc>
+          <w:tcPr>
+            <w:tcW w:w="5635" w:type="dxa"/>
+            <w:vAlign w:val="center"/>
+          </w:tcPr>
+          <w:p>
+            <w:r>
+              <w:t>Mitigación y contingencia.</w:t>
+            </w:r>
+          </w:p>
+        </w:tc>
+      </w:tr>
+      <w:tr>
+        <w:tc>
+          <w:tcPr>
+            <w:tcW w:w="2728" w:type="dxa"/>
+            <w:shd w:val="clear" w:color="auto" w:fill="8DB3E2"/>
+            <w:vAlign w:val="center"/>
+          </w:tcPr>
+          <w:p>
+            <w:r>
+              <w:t>Responsable</w:t>
+            </w:r>
+          </w:p>
+        </w:tc>
+        <w:tc>
+          <w:tcPr>
+            <w:tcW w:w="5635" w:type="dxa"/>
+            <w:vAlign w:val="center"/>
+          </w:tcPr>
+          <w:p>
+            <w:r>
+              <w:t>FH</w:t>
+            </w:r>
+          </w:p>
+        </w:tc>
+      </w:tr>
+      <w:tr>
+        <w:tc>
+          <w:tcPr>
+            <w:tcW w:w="2728" w:type="dxa"/>
+            <w:shd w:val="clear" w:color="auto" w:fill="8DB3E2"/>
+            <w:vAlign w:val="center"/>
+          </w:tcPr>
+          <w:p>
+            <w:r>
+              <w:t>Respuesta al Riesgo</w:t>
+            </w:r>
+          </w:p>
+        </w:tc>
+        <w:tc>
+          <w:tcPr>
+            <w:tcW w:w="5635" w:type="dxa"/>
+            <w:vAlign w:val="center"/>
+          </w:tcPr>
+          <w:p>
+            <w:pPr>
+              <w:pStyle w:val="Prrafodelista"/>
+              <w:numPr>
+                <w:ilvl w:val="0"/>
+                <w:numId w:val="19"/>
+              </w:numPr>
+            </w:pPr>
+            <w:r>
+              <w:t>Realizar revisiones para comprobar la calidad del producto desarrollado.</w:t>
+            </w:r>
+          </w:p>
+          <w:p>
+            <w:pPr>
+              <w:pStyle w:val="Prrafodelista"/>
+              <w:numPr>
+                <w:ilvl w:val="0"/>
+                <w:numId w:val="38"/>
+              </w:numPr>
+            </w:pPr>
+            <w:r>
+              <w:t>Realizar una reunión de emergencia con todos los integrantes del equipo para reasignar las tareas</w:t>
+            </w:r>
+          </w:p>
+        </w:tc>
+      </w:tr>
+    </w:tbl>
+    <w:p>
+      <w:pPr>
+        <w:pStyle w:val="PSI-Normal"/>
+      </w:pPr>
+    </w:p>
+    <w:p>
+      <w:pPr>
+        <w:pStyle w:val="PSI-Ttulo1"/>
+        <w:outlineLvl w:val="1"/>
+      </w:pPr>
+      <w:r>
+        <w:br w:type="page"/>
+      </w:r>
+      <w:r>
+        <w:lastRenderedPageBreak/>
+        <w:t xml:space="preserve">Referencia </w:t>
+      </w:r>
+      <w:r>
+        <w:t>RK</w:t>
+      </w:r>
+      <w:r>
+        <w:t>08</w:t>
+      </w:r>
+    </w:p>
+    <w:p>
+      <w:pPr>
+        <w:pStyle w:val="PSI-Ttulo2"/>
+        <w:outlineLvl w:val="2"/>
+      </w:pPr>
+      <w:r>
+        <w:t>Identificación</w:t>
+      </w:r>
+    </w:p>
+    <w:tbl>
+      <w:tblPr>
+        <w:tblW w:w="0" w:type="auto"/>
+        <w:tblInd w:w="-34" w:type="dxa"/>
+        <w:tblBorders>
+          <w:top w:val="single" w:sz="4" w:space="0" w:color="000000"/>
+          <w:left w:val="single" w:sz="4" w:space="0" w:color="000000"/>
+          <w:bottom w:val="single" w:sz="4" w:space="0" w:color="000000"/>
+          <w:right w:val="single" w:sz="4" w:space="0" w:color="000000"/>
+          <w:insideH w:val="single" w:sz="4" w:space="0" w:color="000000"/>
+          <w:insideV w:val="single" w:sz="4" w:space="0" w:color="000000"/>
+        </w:tblBorders>
+        <w:tblLook w:val="04A0" w:firstRow="1" w:lastRow="0" w:firstColumn="1" w:lastColumn="0" w:noHBand="0" w:noVBand="1"/>
+      </w:tblPr>
+      <w:tblGrid>
+        <w:gridCol w:w="3094"/>
+        <w:gridCol w:w="1182"/>
+        <w:gridCol w:w="191"/>
+        <w:gridCol w:w="1361"/>
+        <w:gridCol w:w="2700"/>
+      </w:tblGrid>
+      <w:tr>
+        <w:trPr>
+          <w:trHeight w:val="335"/>
+        </w:trPr>
+        <w:tc>
+          <w:tcPr>
+            <w:tcW w:w="3094" w:type="dxa"/>
+            <w:shd w:val="clear" w:color="auto" w:fill="8DB3E2"/>
+          </w:tcPr>
+          <w:p>
+            <w:r>
+              <w:t>Número de Referencia</w:t>
+            </w:r>
+          </w:p>
+        </w:tc>
+        <w:tc>
+          <w:tcPr>
+            <w:tcW w:w="2734" w:type="dxa"/>
+            <w:gridSpan w:val="3"/>
+            <w:shd w:val="clear" w:color="auto" w:fill="8DB3E2"/>
+          </w:tcPr>
+          <w:p>
+            <w:r>
+              <w:t>Fecha de Identificación</w:t>
+            </w:r>
+          </w:p>
+        </w:tc>
+        <w:tc>
+          <w:tcPr>
+            <w:tcW w:w="2700" w:type="dxa"/>
+            <w:shd w:val="clear" w:color="auto" w:fill="8DB3E2"/>
+          </w:tcPr>
+          <w:p>
+            <w:r>
+              <w:t>Etapa</w:t>
+            </w:r>
+          </w:p>
+        </w:tc>
+      </w:tr>
+      <w:tr>
+        <w:trPr>
+          <w:trHeight w:val="335"/>
+        </w:trPr>
+        <w:tc>
+          <w:tcPr>
+            <w:tcW w:w="3094" w:type="dxa"/>
+            <w:shd w:val="clear" w:color="auto" w:fill="auto"/>
+          </w:tcPr>
+          <w:p>
+            <w:r>
+              <w:t>RK08</w:t>
+            </w:r>
+          </w:p>
+        </w:tc>
+        <w:tc>
+          <w:tcPr>
+            <w:tcW w:w="2734" w:type="dxa"/>
+            <w:gridSpan w:val="3"/>
+            <w:shd w:val="clear" w:color="auto" w:fill="auto"/>
+            <w:vAlign w:val="center"/>
+          </w:tcPr>
+          <w:p>
+            <w:r>
+              <w:t>13/09/2024</w:t>
+            </w:r>
+          </w:p>
+        </w:tc>
+        <w:tc>
+          <w:tcPr>
+            <w:tcW w:w="2700" w:type="dxa"/>
+            <w:shd w:val="clear" w:color="auto" w:fill="auto"/>
+          </w:tcPr>
+          <w:p>
+            <w:r>
+              <w:t>Fase de elaboración 1.</w:t>
+            </w:r>
+          </w:p>
+        </w:tc>
+      </w:tr>
+      <w:tr>
+        <w:tc>
+          <w:tcPr>
+            <w:tcW w:w="4467" w:type="dxa"/>
+            <w:gridSpan w:val="3"/>
+            <w:shd w:val="clear" w:color="auto" w:fill="8DB3E2"/>
+          </w:tcPr>
+          <w:p>
+            <w:r>
+              <w:t>Nombre del Riesgo</w:t>
+            </w:r>
+          </w:p>
+        </w:tc>
+        <w:tc>
+          <w:tcPr>
+            <w:tcW w:w="4061" w:type="dxa"/>
+            <w:gridSpan w:val="2"/>
+            <w:shd w:val="clear" w:color="auto" w:fill="8DB3E2"/>
+          </w:tcPr>
+          <w:p>
+            <w:r>
+              <w:t>Categoría</w:t>
+            </w:r>
+          </w:p>
+        </w:tc>
+      </w:tr>
+      <w:tr>
+        <w:tc>
+          <w:tcPr>
+            <w:tcW w:w="4467" w:type="dxa"/>
+            <w:gridSpan w:val="3"/>
+            <w:vAlign w:val="center"/>
+          </w:tcPr>
+          <w:p>
+            <w:r>
+              <w:rPr>
+                <w:rFonts w:cs="Calibri"/>
+                <w:color w:val="000000"/>
+              </w:rPr>
+              <w:t xml:space="preserve">Dada la falta de experiencia del grupo de desarrollo en la conducción de un proyecto de software, podría ocurrir una gestión ineficaz del proyecto, </w:t>
+            </w:r>
+            <w:r>
+              <w:rPr>
+                <w:rFonts w:cs="Calibri"/>
+                <w:color w:val="000000"/>
+              </w:rPr>
+              <w:t>lo que podría conducir a posibles fallos en la calidad del producto final, a decisiones técnicas incorrectas y a una mala asignación de recursos.</w:t>
+            </w:r>
+          </w:p>
+        </w:tc>
+        <w:tc>
+          <w:tcPr>
+            <w:tcW w:w="4061" w:type="dxa"/>
+            <w:gridSpan w:val="2"/>
+            <w:vAlign w:val="center"/>
+          </w:tcPr>
+          <w:p>
+            <w:r>
+              <w:rPr>
+                <w:rFonts w:cs="Calibri"/>
+                <w:color w:val="000000"/>
+              </w:rPr>
+              <w:t>Experiencia y Capacidad</w:t>
+            </w:r>
+            <w:r>
+              <w:rPr>
+                <w:rFonts w:cs="Calibri"/>
+                <w:color w:val="000000"/>
+              </w:rPr>
+              <w:t>.</w:t>
+            </w:r>
+          </w:p>
+        </w:tc>
+      </w:tr>
+      <w:tr>
+        <w:tc>
+          <w:tcPr>
+            <w:tcW w:w="8528" w:type="dxa"/>
+            <w:gridSpan w:val="5"/>
+            <w:shd w:val="clear" w:color="auto" w:fill="8DB3E2"/>
+          </w:tcPr>
+          <w:p>
+            <w:r>
+              <w:t>Descripción</w:t>
+            </w:r>
+          </w:p>
+        </w:tc>
+      </w:tr>
+      <w:tr>
+        <w:tc>
+          <w:tcPr>
+            <w:tcW w:w="8528" w:type="dxa"/>
+            <w:gridSpan w:val="5"/>
+            <w:vAlign w:val="center"/>
+          </w:tcPr>
+          <w:p>
+            <w:r>
+              <w:t>Este riesgo trata sobre la falta de experiencia que posee el equipo en la gestión de proyectos de software.</w:t>
+            </w:r>
+          </w:p>
+        </w:tc>
+      </w:tr>
+      <w:tr>
+        <w:tc>
+          <w:tcPr>
+            <w:tcW w:w="4276" w:type="dxa"/>
+            <w:gridSpan w:val="2"/>
+            <w:shd w:val="clear" w:color="auto" w:fill="8DB3E2"/>
+          </w:tcPr>
+          <w:p>
+            <w:r>
+              <w:t>Estado del Riesgo (Activo, Cerrado)</w:t>
+            </w:r>
+          </w:p>
+        </w:tc>
+        <w:tc>
+          <w:tcPr>
+            <w:tcW w:w="4252" w:type="dxa"/>
+            <w:gridSpan w:val="3"/>
+          </w:tcPr>
+          <w:p>
+            <w:r>
+              <w:t>Activo</w:t>
+            </w:r>
+          </w:p>
+        </w:tc>
+      </w:tr>
+    </w:tbl>
+    <w:p>
+      <w:pPr>
+        <w:pStyle w:val="PSI-Normal"/>
+      </w:pPr>
+    </w:p>
+    <w:p>
+      <w:pPr>
+        <w:pStyle w:val="PSI-Ttulo2"/>
+        <w:outlineLvl w:val="2"/>
+      </w:pPr>
+      <w:r>
+        <w:t>Análisis</w:t>
+      </w:r>
+    </w:p>
+    <w:tbl>
+      <w:tblPr>
+        <w:tblW w:w="0" w:type="auto"/>
+        <w:tblInd w:w="-34" w:type="dxa"/>
+        <w:tblBorders>
+          <w:top w:val="single" w:sz="4" w:space="0" w:color="000000"/>
+          <w:left w:val="single" w:sz="4" w:space="0" w:color="000000"/>
+          <w:bottom w:val="single" w:sz="4" w:space="0" w:color="000000"/>
+          <w:right w:val="single" w:sz="4" w:space="0" w:color="000000"/>
+          <w:insideH w:val="single" w:sz="4" w:space="0" w:color="000000"/>
+          <w:insideV w:val="single" w:sz="4" w:space="0" w:color="000000"/>
+        </w:tblBorders>
+        <w:tblLook w:val="04A0" w:firstRow="1" w:lastRow="0" w:firstColumn="1" w:lastColumn="0" w:noHBand="0" w:noVBand="1"/>
+      </w:tblPr>
+      <w:tblGrid>
+        <w:gridCol w:w="3087"/>
+        <w:gridCol w:w="2755"/>
+        <w:gridCol w:w="2686"/>
+      </w:tblGrid>
+      <w:tr>
+        <w:tc>
+          <w:tcPr>
+            <w:tcW w:w="3087" w:type="dxa"/>
+            <w:shd w:val="clear" w:color="auto" w:fill="8DB3E2"/>
+          </w:tcPr>
+          <w:p>
+            <w:r>
+              <w:t>Impacto</w:t>
+            </w:r>
+          </w:p>
+        </w:tc>
+        <w:tc>
+          <w:tcPr>
+            <w:tcW w:w="2755" w:type="dxa"/>
+            <w:shd w:val="clear" w:color="auto" w:fill="8DB3E2"/>
+          </w:tcPr>
+          <w:p>
+            <w:r>
+              <w:t>Probabilidad</w:t>
+            </w:r>
+          </w:p>
+        </w:tc>
+        <w:tc>
+          <w:tcPr>
+            <w:tcW w:w="2686" w:type="dxa"/>
+            <w:shd w:val="clear" w:color="auto" w:fill="8DB3E2"/>
+          </w:tcPr>
+          <w:p>
+            <w:r>
+              <w:t>Factor</w:t>
+            </w:r>
+          </w:p>
+        </w:tc>
+      </w:tr>
+      <w:tr>
+        <w:tc>
+          <w:tcPr>
+            <w:tcW w:w="3087" w:type="dxa"/>
+          </w:tcPr>
+          <w:p>
+            <w:r>
+              <w:t>4</w:t>
+            </w:r>
+          </w:p>
+        </w:tc>
+        <w:tc>
+          <w:tcPr>
+            <w:tcW w:w="2755" w:type="dxa"/>
+          </w:tcPr>
+          <w:p>
+            <w:r>
+              <w:t>50%</w:t>
+            </w:r>
+          </w:p>
+        </w:tc>
+        <w:tc>
+          <w:tcPr>
+            <w:tcW w:w="2686" w:type="dxa"/>
+          </w:tcPr>
+          <w:p>
+            <w:r>
+              <w:t>200</w:t>
+            </w:r>
+          </w:p>
+        </w:tc>
+      </w:tr>
+      <w:tr>
+        <w:tc>
+          <w:tcPr>
+            <w:tcW w:w="8528" w:type="dxa"/>
+            <w:gridSpan w:val="3"/>
+            <w:shd w:val="clear" w:color="auto" w:fill="8DB3E2"/>
+          </w:tcPr>
+          <w:p>
+            <w:r>
+              <w:t>Causas</w:t>
+            </w:r>
+          </w:p>
+        </w:tc>
+      </w:tr>
+      <w:tr>
+        <w:tc>
+          <w:tcPr>
+            <w:tcW w:w="8528" w:type="dxa"/>
+            <w:gridSpan w:val="3"/>
+            <w:vAlign w:val="center"/>
+          </w:tcPr>
+          <w:p>
+            <w:r>
+              <w:rPr>
+                <w:rFonts w:cs="Calibri"/>
+                <w:color w:val="000000"/>
+              </w:rPr>
+              <w:t>L</w:t>
+            </w:r>
+            <w:r>
+              <w:rPr>
+                <w:rFonts w:cs="Calibri"/>
+                <w:color w:val="000000"/>
+              </w:rPr>
+              <w:t>a falta de experiencia del grupo de desarrollo en la conducción de un proyecto de software</w:t>
+            </w:r>
+            <w:r>
+              <w:rPr>
+                <w:rFonts w:cs="Calibri"/>
+                <w:color w:val="000000"/>
+              </w:rPr>
+              <w:t>.</w:t>
+            </w:r>
+          </w:p>
+        </w:tc>
+      </w:tr>
+      <w:tr>
+        <w:tc>
+          <w:tcPr>
+            <w:tcW w:w="8528" w:type="dxa"/>
+            <w:gridSpan w:val="3"/>
+            <w:shd w:val="clear" w:color="auto" w:fill="8DB3E2"/>
+          </w:tcPr>
+          <w:p>
+            <w:r>
+              <w:t>Síntomas</w:t>
+            </w:r>
+          </w:p>
+        </w:tc>
+      </w:tr>
+      <w:tr>
+        <w:tc>
+          <w:tcPr>
+            <w:tcW w:w="8528" w:type="dxa"/>
+            <w:gridSpan w:val="3"/>
+            <w:vAlign w:val="center"/>
+          </w:tcPr>
+          <w:p>
+            <w:r>
+              <w:rPr>
+                <w:rFonts w:cs="Calibri"/>
+                <w:color w:val="000000"/>
+              </w:rPr>
+              <w:t>F</w:t>
+            </w:r>
+            <w:r>
+              <w:rPr>
+                <w:rFonts w:cs="Calibri"/>
+                <w:color w:val="000000"/>
+              </w:rPr>
+              <w:t>all</w:t>
+            </w:r>
+            <w:r>
+              <w:rPr>
+                <w:rFonts w:cs="Calibri"/>
+                <w:color w:val="000000"/>
+              </w:rPr>
+              <w:t>as</w:t>
+            </w:r>
+            <w:r>
+              <w:rPr>
+                <w:rFonts w:cs="Calibri"/>
+                <w:color w:val="000000"/>
+              </w:rPr>
+              <w:t xml:space="preserve"> en la calidad del producto final, a decisiones técnicas incorrectas y a una mala asignación de recursos.</w:t>
+            </w:r>
+          </w:p>
+        </w:tc>
+      </w:tr>
+    </w:tbl>
+    <w:p>
+      <w:pPr>
+        <w:pStyle w:val="PSI-Normal"/>
+      </w:pPr>
+    </w:p>
+    <w:p>
+      <w:pPr>
+        <w:pStyle w:val="PSI-Ttulo2"/>
+        <w:outlineLvl w:val="2"/>
+      </w:pPr>
+      <w:r>
+        <w:t>Plan de Riesgos</w:t>
+      </w:r>
+    </w:p>
+    <w:tbl>
+      <w:tblPr>
+        <w:tblW w:w="8755" w:type="dxa"/>
+        <w:tblBorders>
+          <w:top w:val="single" w:sz="4" w:space="0" w:color="000000"/>
+          <w:left w:val="single" w:sz="4" w:space="0" w:color="000000"/>
+          <w:bottom w:val="single" w:sz="4" w:space="0" w:color="000000"/>
+          <w:right w:val="single" w:sz="4" w:space="0" w:color="000000"/>
+          <w:insideH w:val="single" w:sz="4" w:space="0" w:color="000000"/>
+          <w:insideV w:val="single" w:sz="4" w:space="0" w:color="000000"/>
+        </w:tblBorders>
+        <w:tblLook w:val="04A0" w:firstRow="1" w:lastRow="0" w:firstColumn="1" w:lastColumn="0" w:noHBand="0" w:noVBand="1"/>
+      </w:tblPr>
+      <w:tblGrid>
+        <w:gridCol w:w="2660"/>
+        <w:gridCol w:w="1701"/>
+        <w:gridCol w:w="2693"/>
+        <w:gridCol w:w="1701"/>
+      </w:tblGrid>
+      <w:tr>
+        <w:tc>
+          <w:tcPr>
+            <w:tcW w:w="2660" w:type="dxa"/>
+            <w:shd w:val="clear" w:color="auto" w:fill="8DB3E2"/>
+          </w:tcPr>
+          <w:p>
+            <w:r>
+              <w:t>Estrategia de Respuesta</w:t>
+            </w:r>
+          </w:p>
+        </w:tc>
+        <w:tc>
+          <w:tcPr>
+            <w:tcW w:w="1701" w:type="dxa"/>
+            <w:shd w:val="clear" w:color="auto" w:fill="8DB3E2"/>
+          </w:tcPr>
+          <w:p>
+            <w:r>
+              <w:t>Responsable</w:t>
+            </w:r>
+          </w:p>
+        </w:tc>
+        <w:tc>
+          <w:tcPr>
+            <w:tcW w:w="2693" w:type="dxa"/>
+            <w:shd w:val="clear" w:color="auto" w:fill="8DB3E2"/>
+          </w:tcPr>
+          <w:p>
+            <w:r>
+              <w:t>Respuesta al Riesgo</w:t>
+            </w:r>
+          </w:p>
+        </w:tc>
+        <w:tc>
+          <w:tcPr>
+            <w:tcW w:w="1701" w:type="dxa"/>
+            <w:shd w:val="clear" w:color="auto" w:fill="8DB3E2"/>
+          </w:tcPr>
+          <w:p>
+            <w:r>
+              <w:t>Etapa</w:t>
+            </w:r>
+          </w:p>
+        </w:tc>
+      </w:tr>
+      <w:tr>
+        <w:tc>
+          <w:tcPr>
+            <w:tcW w:w="2660" w:type="dxa"/>
+          </w:tcPr>
+          <w:p>
+            <w:r>
+              <w:t>Mitigación</w:t>
+            </w:r>
+          </w:p>
+        </w:tc>
+        <w:tc>
+          <w:tcPr>
+            <w:tcW w:w="1701" w:type="dxa"/>
+          </w:tcPr>
+          <w:p>
+            <w:r>
+              <w:t>FH</w:t>
+            </w:r>
+          </w:p>
+        </w:tc>
+        <w:tc>
+          <w:tcPr>
+            <w:tcW w:w="2693" w:type="dxa"/>
+            <w:shd w:val="clear" w:color="auto" w:fill="auto"/>
+          </w:tcPr>
+          <w:p>
+            <w:pPr>
+              <w:pStyle w:val="Prrafodelista"/>
+              <w:numPr>
+                <w:ilvl w:val="0"/>
+                <w:numId w:val="25"/>
+              </w:numPr>
+            </w:pPr>
+            <w:r>
+              <w:t xml:space="preserve">Realizar revisiones para comprobar la calidad del </w:t>
+            </w:r>
+            <w:r>
+              <w:lastRenderedPageBreak/>
+              <w:t>producto desarrollado.</w:t>
+            </w:r>
+          </w:p>
+        </w:tc>
+        <w:tc>
+          <w:tcPr>
+            <w:tcW w:w="1701" w:type="dxa"/>
+            <w:shd w:val="clear" w:color="auto" w:fill="auto"/>
+          </w:tcPr>
+          <w:p>
+            <w:r>
+              <w:lastRenderedPageBreak/>
+              <w:t>Elaboración (2da iteración)</w:t>
+            </w:r>
+          </w:p>
+        </w:tc>
+      </w:tr>
+      <w:tr>
+        <w:tc>
+          <w:tcPr>
+            <w:tcW w:w="2660" w:type="dxa"/>
+          </w:tcPr>
+          <w:p>
+            <w:r>
+              <w:t>Contingencia</w:t>
+            </w:r>
+          </w:p>
+        </w:tc>
+        <w:tc>
+          <w:tcPr>
+            <w:tcW w:w="1701" w:type="dxa"/>
+          </w:tcPr>
+          <w:p>
+            <w:r>
+              <w:t>FH</w:t>
+            </w:r>
+          </w:p>
+        </w:tc>
+        <w:tc>
+          <w:tcPr>
+            <w:tcW w:w="2693" w:type="dxa"/>
+            <w:shd w:val="clear" w:color="auto" w:fill="auto"/>
+          </w:tcPr>
+          <w:p>
+            <w:pPr>
+              <w:pStyle w:val="Prrafodelista"/>
+              <w:numPr>
+                <w:ilvl w:val="0"/>
+                <w:numId w:val="25"/>
+              </w:numPr>
+            </w:pPr>
+            <w:r>
+              <w:t>Realizar una reunión de emergencia con todos los integrantes del equipo para reasignar las tareas</w:t>
+            </w:r>
+          </w:p>
+        </w:tc>
+        <w:tc>
+          <w:tcPr>
+            <w:tcW w:w="1701" w:type="dxa"/>
+            <w:shd w:val="clear" w:color="auto" w:fill="auto"/>
+          </w:tcPr>
+          <w:p>
+            <w:r>
+              <w:t>Elaboración (2da iteración)</w:t>
+            </w:r>
+          </w:p>
+        </w:tc>
+      </w:tr>
+    </w:tbl>
+    <w:p>
+      <w:pPr>
+        <w:pStyle w:val="PSI-Normal"/>
+      </w:pPr>
+    </w:p>
+    <w:p>
+      <w:pPr>
+        <w:pStyle w:val="PSI-Ttulo2"/>
+        <w:outlineLvl w:val="2"/>
+      </w:pPr>
+      <w:r>
+        <w:t>Seguimiento</w:t>
+      </w:r>
+    </w:p>
+    <w:tbl>
+      <w:tblPr>
+        <w:tblW w:w="8755" w:type="dxa"/>
+        <w:tblBorders>
+          <w:top w:val="single" w:sz="4" w:space="0" w:color="000000"/>
+          <w:left w:val="single" w:sz="4" w:space="0" w:color="000000"/>
+          <w:bottom w:val="single" w:sz="4" w:space="0" w:color="000000"/>
+          <w:right w:val="single" w:sz="4" w:space="0" w:color="000000"/>
+          <w:insideH w:val="single" w:sz="4" w:space="0" w:color="000000"/>
+          <w:insideV w:val="single" w:sz="4" w:space="0" w:color="000000"/>
+        </w:tblBorders>
+        <w:tblLook w:val="04A0" w:firstRow="1" w:lastRow="0" w:firstColumn="1" w:lastColumn="0" w:noHBand="0" w:noVBand="1"/>
+      </w:tblPr>
+      <w:tblGrid>
+        <w:gridCol w:w="2161"/>
+        <w:gridCol w:w="2161"/>
+        <w:gridCol w:w="2161"/>
+        <w:gridCol w:w="2272"/>
+      </w:tblGrid>
+      <w:tr>
+        <w:tc>
+          <w:tcPr>
+            <w:tcW w:w="2161" w:type="dxa"/>
+            <w:shd w:val="clear" w:color="auto" w:fill="8DB3E2"/>
+          </w:tcPr>
+          <w:p>
+            <w:r>
+              <w:t>Fecha</w:t>
+            </w:r>
+          </w:p>
+        </w:tc>
+        <w:tc>
+          <w:tcPr>
+            <w:tcW w:w="2161" w:type="dxa"/>
+            <w:shd w:val="clear" w:color="auto" w:fill="8DB3E2"/>
+          </w:tcPr>
+          <w:p>
+            <w:r>
+              <w:t>Etapa</w:t>
+            </w:r>
+          </w:p>
+        </w:tc>
+        <w:tc>
+          <w:tcPr>
+            <w:tcW w:w="2161" w:type="dxa"/>
+            <w:shd w:val="clear" w:color="auto" w:fill="8DB3E2"/>
+          </w:tcPr>
+          <w:p>
+            <w:r>
+              <w:t>Comentario</w:t>
+            </w:r>
+          </w:p>
+        </w:tc>
+        <w:tc>
+          <w:tcPr>
+            <w:tcW w:w="2272" w:type="dxa"/>
+            <w:shd w:val="clear" w:color="auto" w:fill="8DB3E2"/>
+          </w:tcPr>
+          <w:p>
+            <w:r>
+              <w:t>Responsable</w:t>
+            </w:r>
+          </w:p>
+        </w:tc>
+      </w:tr>
+      <w:tr>
+        <w:tc>
+          <w:tcPr>
+            <w:tcW w:w="2161" w:type="dxa"/>
+          </w:tcPr>
+          <w:p>
+            <w:r>
+              <w:t>11/10/2024</w:t>
+            </w:r>
+          </w:p>
+        </w:tc>
+        <w:tc>
+          <w:tcPr>
+            <w:tcW w:w="2161" w:type="dxa"/>
+          </w:tcPr>
+          <w:p>
+            <w:r>
+              <w:t>Elaboración 2</w:t>
+            </w:r>
+          </w:p>
+        </w:tc>
+        <w:tc>
+          <w:tcPr>
+            <w:tcW w:w="2161" w:type="dxa"/>
+          </w:tcPr>
+          <w:p>
+            <w:r>
+              <w:t xml:space="preserve">Se pudo realizar el plan de mitigación correctamente. </w:t>
+            </w:r>
+          </w:p>
+          <w:p>
+            <w:r>
+              <w:t>Se realizaron revisiones de los documentos más importantes para el desarrollo como la especificación de requerimientos y el modelo de datos. Gracias a esta revisión se ajustaron los casos de uso y los requerimientos funcionales.</w:t>
+            </w:r>
+          </w:p>
+        </w:tc>
+        <w:tc>
+          <w:tcPr>
+            <w:tcW w:w="2272" w:type="dxa"/>
+          </w:tcPr>
+          <w:p>
+            <w:r>
+              <w:t>FH</w:t>
+            </w:r>
+          </w:p>
+        </w:tc>
+      </w:tr>
+    </w:tbl>
+    <w:p>
+      <w:pPr>
+        <w:pStyle w:val="PSI-Normal"/>
+      </w:pPr>
+    </w:p>
+    <w:p>
+      <w:pPr>
+        <w:pStyle w:val="PSI-Ttulo1"/>
+      </w:pPr>
+      <w:r>
+        <w:t xml:space="preserve">Riesgo </w:t>
+      </w:r>
+      <w:r>
+        <w:t>13</w:t>
+      </w:r>
+      <w:r>
+        <w:t>:</w:t>
+      </w:r>
+    </w:p>
+    <w:p>
+      <w:pPr>
+        <w:pStyle w:val="PSI-Ttulo1"/>
+        <w:outlineLvl w:val="1"/>
+      </w:pPr>
+      <w:r>
+        <w:t>Leyenda</w:t>
+      </w:r>
+    </w:p>
+    <w:tbl>
+      <w:tblPr>
+        <w:tblW w:w="0" w:type="auto"/>
+        <w:tblInd w:w="357" w:type="dxa"/>
+        <w:tblBorders>
+          <w:top w:val="single" w:sz="4" w:space="0" w:color="000000"/>
+          <w:left w:val="single" w:sz="4" w:space="0" w:color="000000"/>
+          <w:bottom w:val="single" w:sz="4" w:space="0" w:color="000000"/>
+          <w:right w:val="single" w:sz="4" w:space="0" w:color="000000"/>
+          <w:insideH w:val="single" w:sz="4" w:space="0" w:color="000000"/>
+          <w:insideV w:val="single" w:sz="4" w:space="0" w:color="000000"/>
+        </w:tblBorders>
+        <w:tblLook w:val="04A0" w:firstRow="1" w:lastRow="0" w:firstColumn="1" w:lastColumn="0" w:noHBand="0" w:noVBand="1"/>
+      </w:tblPr>
+      <w:tblGrid>
+        <w:gridCol w:w="2667"/>
+        <w:gridCol w:w="5470"/>
+      </w:tblGrid>
+      <w:tr>
+        <w:tc>
+          <w:tcPr>
+            <w:tcW w:w="2728" w:type="dxa"/>
+            <w:shd w:val="clear" w:color="auto" w:fill="8DB3E2"/>
+            <w:vAlign w:val="center"/>
+          </w:tcPr>
+          <w:p>
+            <w:r>
+              <w:t>Número de Referencia</w:t>
+            </w:r>
+          </w:p>
+        </w:tc>
+        <w:tc>
+          <w:tcPr>
+            <w:tcW w:w="5635" w:type="dxa"/>
+            <w:vAlign w:val="center"/>
+          </w:tcPr>
+          <w:p>
+            <w:r>
+              <w:t>RK</w:t>
+            </w:r>
+            <w:r>
+              <w:t>13</w:t>
+            </w:r>
+          </w:p>
+        </w:tc>
+      </w:tr>
+      <w:tr>
+        <w:tc>
+          <w:tcPr>
+            <w:tcW w:w="2728" w:type="dxa"/>
+            <w:shd w:val="clear" w:color="auto" w:fill="8DB3E2"/>
+            <w:vAlign w:val="center"/>
+          </w:tcPr>
+          <w:p>
+            <w:r>
+              <w:t>Fecha de Identificación</w:t>
+            </w:r>
+          </w:p>
+        </w:tc>
+        <w:tc>
+          <w:tcPr>
+            <w:tcW w:w="5635" w:type="dxa"/>
+            <w:vAlign w:val="center"/>
+          </w:tcPr>
+          <w:p>
+            <w:r>
+              <w:t>29</w:t>
+            </w:r>
+            <w:r>
+              <w:t>/</w:t>
+            </w:r>
+            <w:r>
+              <w:t>10</w:t>
+            </w:r>
+            <w:r>
+              <w:t>/2024</w:t>
+            </w:r>
+          </w:p>
+        </w:tc>
+      </w:tr>
+      <w:tr>
+        <w:tc>
+          <w:tcPr>
+            <w:tcW w:w="2728" w:type="dxa"/>
+            <w:shd w:val="clear" w:color="auto" w:fill="8DB3E2"/>
+            <w:vAlign w:val="center"/>
+          </w:tcPr>
+          <w:p>
+            <w:r>
+              <w:t>Etapa</w:t>
+            </w:r>
+          </w:p>
+        </w:tc>
+        <w:tc>
+          <w:tcPr>
+            <w:tcW w:w="5635" w:type="dxa"/>
+            <w:vAlign w:val="center"/>
+          </w:tcPr>
+          <w:p>
+            <w:r>
+              <w:t xml:space="preserve">Fase de </w:t>
+            </w:r>
+            <w:r>
+              <w:t>construcción</w:t>
+            </w:r>
+            <w:r>
+              <w:t xml:space="preserve"> 1.</w:t>
+            </w:r>
+          </w:p>
+        </w:tc>
+      </w:tr>
+      <w:tr>
+        <w:tc>
+          <w:tcPr>
+            <w:tcW w:w="2728" w:type="dxa"/>
+            <w:shd w:val="clear" w:color="auto" w:fill="8DB3E2"/>
+            <w:vAlign w:val="center"/>
+          </w:tcPr>
+          <w:p>
+            <w:r>
+              <w:t>Nombre del Riesgo</w:t>
+            </w:r>
+          </w:p>
+        </w:tc>
+        <w:tc>
+          <w:tcPr>
+            <w:tcW w:w="5635" w:type="dxa"/>
+            <w:vAlign w:val="center"/>
+          </w:tcPr>
+          <w:p>
+            <w:pPr>
+              <w:rPr>
+                <w:rFonts w:cs="Calibri"/>
+                <w:color w:val="000000"/>
+                <w:lang w:val="es-AR" w:eastAsia="es-AR"/>
+              </w:rPr>
+            </w:pPr>
+            <w:r>
+              <w:rPr>
+                <w:rFonts w:cs="Calibri"/>
+                <w:color w:val="000000"/>
+              </w:rPr>
+              <w:t xml:space="preserve">Dada la falta de experiencia del grupo de desarrollo en la conducción de un proyecto de software, podría ocurrir una gestión ineficaz del proyecto, </w:t>
+            </w:r>
+            <w:r>
+              <w:rPr>
+                <w:rFonts w:cs="Calibri"/>
+                <w:color w:val="000000"/>
+              </w:rPr>
+              <w:t xml:space="preserve">lo que podría conducir a </w:t>
+            </w:r>
+            <w:r>
+              <w:rPr>
+                <w:rFonts w:cs="Calibri"/>
+                <w:color w:val="000000"/>
+              </w:rPr>
+              <w:lastRenderedPageBreak/>
+              <w:t>posibles fallos en la calidad del producto final, a decisiones técnicas incorrectas y a una mala asignación de recursos.</w:t>
+            </w:r>
+          </w:p>
+        </w:tc>
+      </w:tr>
+      <w:tr>
+        <w:tc>
+          <w:tcPr>
+            <w:tcW w:w="2728" w:type="dxa"/>
+            <w:shd w:val="clear" w:color="auto" w:fill="8DB3E2"/>
+            <w:vAlign w:val="center"/>
+          </w:tcPr>
+          <w:p>
+            <w:r>
+              <w:lastRenderedPageBreak/>
+              <w:t>Categoría</w:t>
+            </w:r>
+          </w:p>
+        </w:tc>
+        <w:tc>
+          <w:tcPr>
+            <w:tcW w:w="5635" w:type="dxa"/>
+            <w:vAlign w:val="center"/>
+          </w:tcPr>
+          <w:p>
+            <w:pPr>
+              <w:rPr>
+                <w:rFonts w:cs="Calibri"/>
+                <w:color w:val="000000"/>
+                <w:lang w:val="es-AR" w:eastAsia="es-AR"/>
+              </w:rPr>
+            </w:pPr>
+            <w:r>
+              <w:rPr>
+                <w:rFonts w:cs="Calibri"/>
+                <w:color w:val="000000"/>
+              </w:rPr>
+              <w:t>Experiencia y Capacidad</w:t>
+            </w:r>
+            <w:r>
+              <w:rPr>
+                <w:rFonts w:cs="Calibri"/>
+                <w:color w:val="000000"/>
+              </w:rPr>
+              <w:t>.</w:t>
+            </w:r>
+          </w:p>
+        </w:tc>
+      </w:tr>
+      <w:tr>
+        <w:tc>
+          <w:tcPr>
+            <w:tcW w:w="2728" w:type="dxa"/>
+            <w:shd w:val="clear" w:color="auto" w:fill="8DB3E2"/>
+            <w:vAlign w:val="center"/>
+          </w:tcPr>
+          <w:p>
+            <w:r>
+              <w:t>Descripción</w:t>
+            </w:r>
+          </w:p>
+        </w:tc>
+        <w:tc>
+          <w:tcPr>
+            <w:tcW w:w="5635" w:type="dxa"/>
+            <w:vAlign w:val="center"/>
+          </w:tcPr>
+          <w:p>
+            <w:r>
+              <w:t>Este riesgo trata sobre la falta de experiencia que posee el equipo en la gestión de proyectos de software.</w:t>
+            </w:r>
+          </w:p>
+        </w:tc>
+      </w:tr>
+      <w:tr>
+        <w:tc>
+          <w:tcPr>
+            <w:tcW w:w="2728" w:type="dxa"/>
+            <w:shd w:val="clear" w:color="auto" w:fill="8DB3E2"/>
+            <w:vAlign w:val="center"/>
+          </w:tcPr>
+          <w:p>
+            <w:r>
+              <w:t>Impacto</w:t>
+            </w:r>
+          </w:p>
+        </w:tc>
+        <w:tc>
+          <w:tcPr>
+            <w:tcW w:w="5635" w:type="dxa"/>
+            <w:vAlign w:val="center"/>
+          </w:tcPr>
+          <w:p>
+            <w:r>
+              <w:t>4</w:t>
+            </w:r>
+          </w:p>
+        </w:tc>
+      </w:tr>
+      <w:tr>
+        <w:tc>
+          <w:tcPr>
+            <w:tcW w:w="2728" w:type="dxa"/>
+            <w:shd w:val="clear" w:color="auto" w:fill="8DB3E2"/>
+            <w:vAlign w:val="center"/>
+          </w:tcPr>
+          <w:p>
+            <w:r>
+              <w:t>Probabilidad</w:t>
+            </w:r>
+          </w:p>
+        </w:tc>
+        <w:tc>
+          <w:tcPr>
+            <w:tcW w:w="5635" w:type="dxa"/>
+            <w:vAlign w:val="center"/>
+          </w:tcPr>
+          <w:p>
+            <w:r>
+              <w:t>50%</w:t>
+            </w:r>
+          </w:p>
+        </w:tc>
+      </w:tr>
+      <w:tr>
+        <w:tc>
+          <w:tcPr>
+            <w:tcW w:w="2728" w:type="dxa"/>
+            <w:shd w:val="clear" w:color="auto" w:fill="8DB3E2"/>
+            <w:vAlign w:val="center"/>
+          </w:tcPr>
+          <w:p>
+            <w:r>
+              <w:t>Factor</w:t>
+            </w:r>
+          </w:p>
+        </w:tc>
+        <w:tc>
+          <w:tcPr>
+            <w:tcW w:w="5635" w:type="dxa"/>
+            <w:vAlign w:val="center"/>
+          </w:tcPr>
+          <w:p>
+            <w:r>
+              <w:t>200</w:t>
+            </w:r>
+          </w:p>
+        </w:tc>
+      </w:tr>
+      <w:tr>
+        <w:tc>
+          <w:tcPr>
+            <w:tcW w:w="2728" w:type="dxa"/>
+            <w:shd w:val="clear" w:color="auto" w:fill="8DB3E2"/>
+            <w:vAlign w:val="center"/>
+          </w:tcPr>
+          <w:p>
+            <w:r>
+              <w:t>Causas</w:t>
+            </w:r>
+          </w:p>
+        </w:tc>
+        <w:tc>
+          <w:tcPr>
+            <w:tcW w:w="5635" w:type="dxa"/>
+            <w:vAlign w:val="center"/>
+          </w:tcPr>
+          <w:p>
+            <w:r>
+              <w:rPr>
+                <w:rFonts w:cs="Calibri"/>
+                <w:color w:val="000000"/>
+              </w:rPr>
+              <w:t>L</w:t>
+            </w:r>
+            <w:r>
+              <w:rPr>
+                <w:rFonts w:cs="Calibri"/>
+                <w:color w:val="000000"/>
+              </w:rPr>
+              <w:t>a falta de experiencia del grupo de desarrollo en la conducción de un proyecto de software</w:t>
+            </w:r>
+            <w:r>
+              <w:rPr>
+                <w:rFonts w:cs="Calibri"/>
+                <w:color w:val="000000"/>
+              </w:rPr>
+              <w:t>.</w:t>
+            </w:r>
+          </w:p>
+        </w:tc>
+      </w:tr>
+      <w:tr>
+        <w:tc>
+          <w:tcPr>
+            <w:tcW w:w="2728" w:type="dxa"/>
+            <w:shd w:val="clear" w:color="auto" w:fill="8DB3E2"/>
+            <w:vAlign w:val="center"/>
+          </w:tcPr>
+          <w:p>
+            <w:r>
+              <w:t>Síntomas</w:t>
+            </w:r>
+          </w:p>
+        </w:tc>
+        <w:tc>
+          <w:tcPr>
+            <w:tcW w:w="5635" w:type="dxa"/>
+            <w:vAlign w:val="center"/>
+          </w:tcPr>
+          <w:p>
+            <w:r>
+              <w:rPr>
+                <w:rFonts w:cs="Calibri"/>
+                <w:color w:val="000000"/>
+              </w:rPr>
+              <w:t>F</w:t>
+            </w:r>
+            <w:r>
+              <w:rPr>
+                <w:rFonts w:cs="Calibri"/>
+                <w:color w:val="000000"/>
+              </w:rPr>
+              <w:t>all</w:t>
+            </w:r>
+            <w:r>
+              <w:rPr>
+                <w:rFonts w:cs="Calibri"/>
+                <w:color w:val="000000"/>
+              </w:rPr>
+              <w:t>as</w:t>
+            </w:r>
+            <w:r>
+              <w:rPr>
+                <w:rFonts w:cs="Calibri"/>
+                <w:color w:val="000000"/>
+              </w:rPr>
+              <w:t xml:space="preserve"> en la calidad del producto final, a decisiones técnicas incorrectas y a una mala asignación de recursos.</w:t>
+            </w:r>
+          </w:p>
+        </w:tc>
+      </w:tr>
+      <w:tr>
+        <w:tc>
+          <w:tcPr>
+            <w:tcW w:w="2728" w:type="dxa"/>
+            <w:shd w:val="clear" w:color="auto" w:fill="8DB3E2"/>
+            <w:vAlign w:val="center"/>
+          </w:tcPr>
+          <w:p>
+            <w:r>
+              <w:t>Estrategia de Respuesta</w:t>
+            </w:r>
+          </w:p>
+        </w:tc>
+        <w:tc>
+          <w:tcPr>
+            <w:tcW w:w="5635" w:type="dxa"/>
+            <w:vAlign w:val="center"/>
+          </w:tcPr>
+          <w:p>
+            <w:r>
+              <w:t>Mitigación y contingencia.</w:t>
+            </w:r>
+          </w:p>
+        </w:tc>
+      </w:tr>
+      <w:tr>
+        <w:tc>
+          <w:tcPr>
+            <w:tcW w:w="2728" w:type="dxa"/>
+            <w:shd w:val="clear" w:color="auto" w:fill="8DB3E2"/>
+            <w:vAlign w:val="center"/>
+          </w:tcPr>
+          <w:p>
+            <w:r>
+              <w:t>Responsable</w:t>
+            </w:r>
+          </w:p>
+        </w:tc>
+        <w:tc>
+          <w:tcPr>
+            <w:tcW w:w="5635" w:type="dxa"/>
+            <w:vAlign w:val="center"/>
+          </w:tcPr>
+          <w:p>
+            <w:r>
+              <w:t>FH</w:t>
+            </w:r>
+          </w:p>
+        </w:tc>
+      </w:tr>
+      <w:tr>
+        <w:tc>
+          <w:tcPr>
+            <w:tcW w:w="2728" w:type="dxa"/>
+            <w:shd w:val="clear" w:color="auto" w:fill="8DB3E2"/>
+            <w:vAlign w:val="center"/>
+          </w:tcPr>
+          <w:p>
+            <w:r>
+              <w:t>Respuesta al Riesgo</w:t>
+            </w:r>
+          </w:p>
+        </w:tc>
+        <w:tc>
+          <w:tcPr>
+            <w:tcW w:w="5635" w:type="dxa"/>
+            <w:vAlign w:val="center"/>
+          </w:tcPr>
+          <w:p>
+            <w:pPr>
+              <w:pStyle w:val="Prrafodelista"/>
+              <w:numPr>
+                <w:ilvl w:val="0"/>
+                <w:numId w:val="19"/>
+              </w:numPr>
+            </w:pPr>
+            <w:r>
+              <w:t>Realizar revisiones para comprobar la calidad del producto desarrollado.</w:t>
+            </w:r>
+          </w:p>
+          <w:p>
+            <w:pPr>
+              <w:pStyle w:val="Prrafodelista"/>
+              <w:numPr>
+                <w:ilvl w:val="0"/>
+                <w:numId w:val="38"/>
+              </w:numPr>
+            </w:pPr>
+            <w:r>
+              <w:t>Realizar una reunión de emergencia con todos los integrantes del equipo para reasignar las tareas</w:t>
+            </w:r>
+          </w:p>
+        </w:tc>
+      </w:tr>
+    </w:tbl>
+    <w:p>
+      <w:pPr>
+        <w:pStyle w:val="PSI-Normal"/>
+      </w:pPr>
+    </w:p>
+    <w:p>
+      <w:pPr>
+        <w:pStyle w:val="PSI-Ttulo1"/>
+        <w:outlineLvl w:val="1"/>
+      </w:pPr>
+      <w:r>
+        <w:br w:type="page"/>
+      </w:r>
+      <w:r>
+        <w:lastRenderedPageBreak/>
+        <w:t xml:space="preserve">Referencia </w:t>
+      </w:r>
+      <w:r>
+        <w:t>RK</w:t>
+      </w:r>
+      <w:r>
+        <w:t>08</w:t>
+      </w:r>
+    </w:p>
+    <w:p>
+      <w:pPr>
+        <w:pStyle w:val="PSI-Ttulo2"/>
+        <w:outlineLvl w:val="2"/>
+      </w:pPr>
+      <w:r>
+        <w:t>Identificación</w:t>
+      </w:r>
+    </w:p>
+    <w:tbl>
+      <w:tblPr>
+        <w:tblW w:w="0" w:type="auto"/>
+        <w:tblInd w:w="-34" w:type="dxa"/>
+        <w:tblBorders>
+          <w:top w:val="single" w:sz="4" w:space="0" w:color="000000"/>
+          <w:left w:val="single" w:sz="4" w:space="0" w:color="000000"/>
+          <w:bottom w:val="single" w:sz="4" w:space="0" w:color="000000"/>
+          <w:right w:val="single" w:sz="4" w:space="0" w:color="000000"/>
+          <w:insideH w:val="single" w:sz="4" w:space="0" w:color="000000"/>
+          <w:insideV w:val="single" w:sz="4" w:space="0" w:color="000000"/>
+        </w:tblBorders>
+        <w:tblLook w:val="04A0" w:firstRow="1" w:lastRow="0" w:firstColumn="1" w:lastColumn="0" w:noHBand="0" w:noVBand="1"/>
+      </w:tblPr>
+      <w:tblGrid>
+        <w:gridCol w:w="3094"/>
+        <w:gridCol w:w="1182"/>
+        <w:gridCol w:w="191"/>
+        <w:gridCol w:w="1361"/>
+        <w:gridCol w:w="2700"/>
+      </w:tblGrid>
+      <w:tr>
+        <w:trPr>
+          <w:trHeight w:val="335"/>
+        </w:trPr>
+        <w:tc>
+          <w:tcPr>
+            <w:tcW w:w="3094" w:type="dxa"/>
+            <w:shd w:val="clear" w:color="auto" w:fill="8DB3E2"/>
+          </w:tcPr>
+          <w:p>
+            <w:r>
+              <w:t>Número de Referencia</w:t>
+            </w:r>
+          </w:p>
+        </w:tc>
+        <w:tc>
+          <w:tcPr>
+            <w:tcW w:w="2734" w:type="dxa"/>
+            <w:gridSpan w:val="3"/>
+            <w:shd w:val="clear" w:color="auto" w:fill="8DB3E2"/>
+          </w:tcPr>
+          <w:p>
+            <w:r>
+              <w:t>Fecha de Identificación</w:t>
+            </w:r>
+          </w:p>
+        </w:tc>
+        <w:tc>
+          <w:tcPr>
+            <w:tcW w:w="2700" w:type="dxa"/>
+            <w:shd w:val="clear" w:color="auto" w:fill="8DB3E2"/>
+          </w:tcPr>
+          <w:p>
+            <w:r>
+              <w:t>Etapa</w:t>
+            </w:r>
+          </w:p>
+        </w:tc>
+      </w:tr>
+      <w:tr>
+        <w:trPr>
+          <w:trHeight w:val="335"/>
+        </w:trPr>
+        <w:tc>
+          <w:tcPr>
+            <w:tcW w:w="3094" w:type="dxa"/>
+            <w:shd w:val="clear" w:color="auto" w:fill="auto"/>
+          </w:tcPr>
+          <w:p>
+            <w:r>
+              <w:t>RK08</w:t>
+            </w:r>
+          </w:p>
+        </w:tc>
+        <w:tc>
+          <w:tcPr>
+            <w:tcW w:w="2734" w:type="dxa"/>
+            <w:gridSpan w:val="3"/>
+            <w:shd w:val="clear" w:color="auto" w:fill="auto"/>
+            <w:vAlign w:val="center"/>
+          </w:tcPr>
+          <w:p>
+            <w:r>
+              <w:t>13/09/2024</w:t>
+            </w:r>
+          </w:p>
+        </w:tc>
+        <w:tc>
+          <w:tcPr>
+            <w:tcW w:w="2700" w:type="dxa"/>
+            <w:shd w:val="clear" w:color="auto" w:fill="auto"/>
+          </w:tcPr>
+          <w:p>
+            <w:r>
+              <w:t>Fase de elaboración 1.</w:t>
+            </w:r>
+          </w:p>
+        </w:tc>
+      </w:tr>
+      <w:tr>
+        <w:tc>
+          <w:tcPr>
+            <w:tcW w:w="4467" w:type="dxa"/>
+            <w:gridSpan w:val="3"/>
+            <w:shd w:val="clear" w:color="auto" w:fill="8DB3E2"/>
+          </w:tcPr>
+          <w:p>
+            <w:r>
+              <w:t>Nombre del Riesgo</w:t>
+            </w:r>
+          </w:p>
+        </w:tc>
+        <w:tc>
+          <w:tcPr>
+            <w:tcW w:w="4061" w:type="dxa"/>
+            <w:gridSpan w:val="2"/>
+            <w:shd w:val="clear" w:color="auto" w:fill="8DB3E2"/>
+          </w:tcPr>
+          <w:p>
+            <w:r>
+              <w:t>Categoría</w:t>
+            </w:r>
+          </w:p>
+        </w:tc>
+      </w:tr>
+      <w:tr>
+        <w:tc>
+          <w:tcPr>
+            <w:tcW w:w="4467" w:type="dxa"/>
+            <w:gridSpan w:val="3"/>
+            <w:vAlign w:val="center"/>
+          </w:tcPr>
+          <w:p>
+            <w:r>
+              <w:rPr>
+                <w:rFonts w:cs="Calibri"/>
+                <w:color w:val="000000"/>
+              </w:rPr>
+              <w:t xml:space="preserve">Dada la falta de experiencia del grupo de desarrollo en la conducción de un proyecto de software, podría ocurrir una gestión ineficaz del proyecto, </w:t>
+            </w:r>
+            <w:r>
+              <w:rPr>
+                <w:rFonts w:cs="Calibri"/>
+                <w:color w:val="000000"/>
+              </w:rPr>
+              <w:t>lo que podría conducir a posibles fallos en la calidad del producto final, a decisiones técnicas incorrectas y a una mala asignación de recursos.</w:t>
+            </w:r>
+          </w:p>
+        </w:tc>
+        <w:tc>
+          <w:tcPr>
+            <w:tcW w:w="4061" w:type="dxa"/>
+            <w:gridSpan w:val="2"/>
+            <w:vAlign w:val="center"/>
+          </w:tcPr>
+          <w:p>
+            <w:r>
+              <w:rPr>
+                <w:rFonts w:cs="Calibri"/>
+                <w:color w:val="000000"/>
+              </w:rPr>
+              <w:t>Experiencia y Capacidad</w:t>
+            </w:r>
+            <w:r>
+              <w:rPr>
+                <w:rFonts w:cs="Calibri"/>
+                <w:color w:val="000000"/>
+              </w:rPr>
+              <w:t>.</w:t>
+            </w:r>
+          </w:p>
+        </w:tc>
+      </w:tr>
+      <w:tr>
+        <w:tc>
+          <w:tcPr>
+            <w:tcW w:w="8528" w:type="dxa"/>
+            <w:gridSpan w:val="5"/>
+            <w:shd w:val="clear" w:color="auto" w:fill="8DB3E2"/>
+          </w:tcPr>
+          <w:p>
+            <w:r>
+              <w:t>Descripción</w:t>
+            </w:r>
+          </w:p>
+        </w:tc>
+      </w:tr>
+      <w:tr>
+        <w:tc>
+          <w:tcPr>
+            <w:tcW w:w="8528" w:type="dxa"/>
+            <w:gridSpan w:val="5"/>
+            <w:vAlign w:val="center"/>
+          </w:tcPr>
+          <w:p>
+            <w:r>
+              <w:t>Este riesgo trata sobre la falta de experiencia que posee el equipo en la gestión de proyectos de software.</w:t>
+            </w:r>
+          </w:p>
+        </w:tc>
+      </w:tr>
+      <w:tr>
+        <w:tc>
+          <w:tcPr>
+            <w:tcW w:w="4276" w:type="dxa"/>
+            <w:gridSpan w:val="2"/>
+            <w:shd w:val="clear" w:color="auto" w:fill="8DB3E2"/>
+          </w:tcPr>
+          <w:p>
+            <w:r>
+              <w:t>Estado del Riesgo (Activo, Cerrado)</w:t>
+            </w:r>
+          </w:p>
+        </w:tc>
+        <w:tc>
+          <w:tcPr>
+            <w:tcW w:w="4252" w:type="dxa"/>
+            <w:gridSpan w:val="3"/>
+          </w:tcPr>
+          <w:p>
+            <w:r>
+              <w:t>Activo</w:t>
+            </w:r>
+          </w:p>
+        </w:tc>
+      </w:tr>
+    </w:tbl>
+    <w:p>
+      <w:pPr>
+        <w:pStyle w:val="PSI-Normal"/>
+      </w:pPr>
+    </w:p>
+    <w:p>
+      <w:pPr>
+        <w:pStyle w:val="PSI-Ttulo2"/>
+        <w:outlineLvl w:val="2"/>
+      </w:pPr>
+      <w:r>
+        <w:t>Análisis</w:t>
+      </w:r>
+    </w:p>
+    <w:tbl>
+      <w:tblPr>
+        <w:tblW w:w="0" w:type="auto"/>
+        <w:tblInd w:w="-34" w:type="dxa"/>
+        <w:tblBorders>
+          <w:top w:val="single" w:sz="4" w:space="0" w:color="000000"/>
+          <w:left w:val="single" w:sz="4" w:space="0" w:color="000000"/>
+          <w:bottom w:val="single" w:sz="4" w:space="0" w:color="000000"/>
+          <w:right w:val="single" w:sz="4" w:space="0" w:color="000000"/>
+          <w:insideH w:val="single" w:sz="4" w:space="0" w:color="000000"/>
+          <w:insideV w:val="single" w:sz="4" w:space="0" w:color="000000"/>
+        </w:tblBorders>
+        <w:tblLook w:val="04A0" w:firstRow="1" w:lastRow="0" w:firstColumn="1" w:lastColumn="0" w:noHBand="0" w:noVBand="1"/>
+      </w:tblPr>
+      <w:tblGrid>
+        <w:gridCol w:w="3087"/>
+        <w:gridCol w:w="2755"/>
+        <w:gridCol w:w="2686"/>
+      </w:tblGrid>
+      <w:tr>
+        <w:tc>
+          <w:tcPr>
+            <w:tcW w:w="3087" w:type="dxa"/>
+            <w:shd w:val="clear" w:color="auto" w:fill="8DB3E2"/>
+          </w:tcPr>
+          <w:p>
+            <w:r>
+              <w:t>Impacto</w:t>
+            </w:r>
+          </w:p>
+        </w:tc>
+        <w:tc>
+          <w:tcPr>
+            <w:tcW w:w="2755" w:type="dxa"/>
+            <w:shd w:val="clear" w:color="auto" w:fill="8DB3E2"/>
+          </w:tcPr>
+          <w:p>
+            <w:r>
+              <w:t>Probabilidad</w:t>
+            </w:r>
+          </w:p>
+        </w:tc>
+        <w:tc>
+          <w:tcPr>
+            <w:tcW w:w="2686" w:type="dxa"/>
+            <w:shd w:val="clear" w:color="auto" w:fill="8DB3E2"/>
+          </w:tcPr>
+          <w:p>
+            <w:r>
+              <w:t>Factor</w:t>
+            </w:r>
+          </w:p>
+        </w:tc>
+      </w:tr>
+      <w:tr>
+        <w:tc>
+          <w:tcPr>
+            <w:tcW w:w="3087" w:type="dxa"/>
+          </w:tcPr>
+          <w:p>
+            <w:r>
+              <w:t>4</w:t>
+            </w:r>
+          </w:p>
+        </w:tc>
+        <w:tc>
+          <w:tcPr>
+            <w:tcW w:w="2755" w:type="dxa"/>
+          </w:tcPr>
+          <w:p>
+            <w:r>
+              <w:t>50%</w:t>
+            </w:r>
+          </w:p>
+        </w:tc>
+        <w:tc>
+          <w:tcPr>
+            <w:tcW w:w="2686" w:type="dxa"/>
+          </w:tcPr>
+          <w:p>
+            <w:r>
+              <w:t>200</w:t>
+            </w:r>
+          </w:p>
+        </w:tc>
+      </w:tr>
+      <w:tr>
+        <w:tc>
+          <w:tcPr>
+            <w:tcW w:w="8528" w:type="dxa"/>
+            <w:gridSpan w:val="3"/>
+            <w:shd w:val="clear" w:color="auto" w:fill="8DB3E2"/>
+          </w:tcPr>
+          <w:p>
+            <w:r>
+              <w:t>Causas</w:t>
+            </w:r>
+          </w:p>
+        </w:tc>
+      </w:tr>
+      <w:tr>
+        <w:tc>
+          <w:tcPr>
+            <w:tcW w:w="8528" w:type="dxa"/>
+            <w:gridSpan w:val="3"/>
+            <w:vAlign w:val="center"/>
+          </w:tcPr>
+          <w:p>
+            <w:r>
+              <w:rPr>
+                <w:rFonts w:cs="Calibri"/>
+                <w:color w:val="000000"/>
+              </w:rPr>
+              <w:t>L</w:t>
+            </w:r>
+            <w:r>
+              <w:rPr>
+                <w:rFonts w:cs="Calibri"/>
+                <w:color w:val="000000"/>
+              </w:rPr>
+              <w:t>a falta de experiencia del grupo de desarrollo en la conducción de un proyecto de software</w:t>
+            </w:r>
+            <w:r>
+              <w:rPr>
+                <w:rFonts w:cs="Calibri"/>
+                <w:color w:val="000000"/>
+              </w:rPr>
+              <w:t>.</w:t>
+            </w:r>
+          </w:p>
+        </w:tc>
+      </w:tr>
+      <w:tr>
+        <w:tc>
+          <w:tcPr>
+            <w:tcW w:w="8528" w:type="dxa"/>
+            <w:gridSpan w:val="3"/>
+            <w:shd w:val="clear" w:color="auto" w:fill="8DB3E2"/>
+          </w:tcPr>
+          <w:p>
+            <w:r>
+              <w:t>Síntomas</w:t>
+            </w:r>
+          </w:p>
+        </w:tc>
+      </w:tr>
+      <w:tr>
+        <w:tc>
+          <w:tcPr>
+            <w:tcW w:w="8528" w:type="dxa"/>
+            <w:gridSpan w:val="3"/>
+            <w:vAlign w:val="center"/>
+          </w:tcPr>
+          <w:p>
+            <w:r>
+              <w:rPr>
+                <w:rFonts w:cs="Calibri"/>
+                <w:color w:val="000000"/>
+              </w:rPr>
+              <w:t>F</w:t>
+            </w:r>
+            <w:r>
+              <w:rPr>
+                <w:rFonts w:cs="Calibri"/>
+                <w:color w:val="000000"/>
+              </w:rPr>
+              <w:t>all</w:t>
+            </w:r>
+            <w:r>
+              <w:rPr>
+                <w:rFonts w:cs="Calibri"/>
+                <w:color w:val="000000"/>
+              </w:rPr>
+              <w:t>as</w:t>
+            </w:r>
+            <w:r>
+              <w:rPr>
+                <w:rFonts w:cs="Calibri"/>
+                <w:color w:val="000000"/>
+              </w:rPr>
+              <w:t xml:space="preserve"> en la calidad del producto final, a decisiones técnicas incorrectas y a una mala asignación de recursos.</w:t>
+            </w:r>
+          </w:p>
+        </w:tc>
+      </w:tr>
+    </w:tbl>
+    <w:p>
+      <w:pPr>
+        <w:pStyle w:val="PSI-Normal"/>
+      </w:pPr>
+    </w:p>
+    <w:p>
+      <w:pPr>
+        <w:pStyle w:val="PSI-Ttulo2"/>
+        <w:outlineLvl w:val="2"/>
+      </w:pPr>
+      <w:r>
+        <w:t>Plan de Riesgos</w:t>
+      </w:r>
+    </w:p>
+    <w:tbl>
+      <w:tblPr>
+        <w:tblW w:w="8755" w:type="dxa"/>
+        <w:tblBorders>
+          <w:top w:val="single" w:sz="4" w:space="0" w:color="000000"/>
+          <w:left w:val="single" w:sz="4" w:space="0" w:color="000000"/>
+          <w:bottom w:val="single" w:sz="4" w:space="0" w:color="000000"/>
+          <w:right w:val="single" w:sz="4" w:space="0" w:color="000000"/>
+          <w:insideH w:val="single" w:sz="4" w:space="0" w:color="000000"/>
+          <w:insideV w:val="single" w:sz="4" w:space="0" w:color="000000"/>
+        </w:tblBorders>
+        <w:tblLook w:val="04A0" w:firstRow="1" w:lastRow="0" w:firstColumn="1" w:lastColumn="0" w:noHBand="0" w:noVBand="1"/>
+      </w:tblPr>
+      <w:tblGrid>
+        <w:gridCol w:w="2660"/>
+        <w:gridCol w:w="1701"/>
+        <w:gridCol w:w="2693"/>
+        <w:gridCol w:w="1701"/>
+      </w:tblGrid>
+      <w:tr>
+        <w:tc>
+          <w:tcPr>
+            <w:tcW w:w="2660" w:type="dxa"/>
+            <w:shd w:val="clear" w:color="auto" w:fill="8DB3E2"/>
+          </w:tcPr>
+          <w:p>
+            <w:r>
+              <w:t>Estrategia de Respuesta</w:t>
+            </w:r>
+          </w:p>
+        </w:tc>
+        <w:tc>
+          <w:tcPr>
+            <w:tcW w:w="1701" w:type="dxa"/>
+            <w:shd w:val="clear" w:color="auto" w:fill="8DB3E2"/>
+          </w:tcPr>
+          <w:p>
+            <w:r>
+              <w:t>Responsable</w:t>
+            </w:r>
+          </w:p>
+        </w:tc>
+        <w:tc>
+          <w:tcPr>
+            <w:tcW w:w="2693" w:type="dxa"/>
+            <w:shd w:val="clear" w:color="auto" w:fill="8DB3E2"/>
+          </w:tcPr>
+          <w:p>
+            <w:r>
+              <w:t>Respuesta al Riesgo</w:t>
+            </w:r>
+          </w:p>
+        </w:tc>
+        <w:tc>
+          <w:tcPr>
+            <w:tcW w:w="1701" w:type="dxa"/>
+            <w:shd w:val="clear" w:color="auto" w:fill="8DB3E2"/>
+          </w:tcPr>
+          <w:p>
+            <w:r>
+              <w:t>Etapa</w:t>
+            </w:r>
+          </w:p>
+        </w:tc>
+      </w:tr>
+      <w:tr>
+        <w:tc>
+          <w:tcPr>
+            <w:tcW w:w="2660" w:type="dxa"/>
+          </w:tcPr>
+          <w:p>
+            <w:r>
+              <w:t>Mitigación</w:t>
+            </w:r>
+          </w:p>
+        </w:tc>
+        <w:tc>
+          <w:tcPr>
+            <w:tcW w:w="1701" w:type="dxa"/>
+          </w:tcPr>
+          <w:p>
+            <w:r>
+              <w:t>FH</w:t>
+            </w:r>
+          </w:p>
+        </w:tc>
+        <w:tc>
+          <w:tcPr>
+            <w:tcW w:w="2693" w:type="dxa"/>
+            <w:shd w:val="clear" w:color="auto" w:fill="auto"/>
+          </w:tcPr>
+          <w:p>
+            <w:pPr>
+              <w:pStyle w:val="Prrafodelista"/>
+              <w:numPr>
+                <w:ilvl w:val="0"/>
+                <w:numId w:val="25"/>
+              </w:numPr>
+            </w:pPr>
+            <w:r>
+              <w:t xml:space="preserve">Realizar revisiones para comprobar la calidad del </w:t>
+            </w:r>
+            <w:r>
+              <w:lastRenderedPageBreak/>
+              <w:t>producto desarrollado.</w:t>
+            </w:r>
+          </w:p>
+        </w:tc>
+        <w:tc>
+          <w:tcPr>
+            <w:tcW w:w="1701" w:type="dxa"/>
+            <w:shd w:val="clear" w:color="auto" w:fill="auto"/>
+          </w:tcPr>
+          <w:p>
+            <w:r>
+              <w:lastRenderedPageBreak/>
+              <w:t>Elaboración (2da iteración)</w:t>
+            </w:r>
+          </w:p>
+        </w:tc>
+      </w:tr>
+      <w:tr>
+        <w:tc>
+          <w:tcPr>
+            <w:tcW w:w="2660" w:type="dxa"/>
+          </w:tcPr>
+          <w:p>
+            <w:r>
+              <w:t>Contingencia</w:t>
+            </w:r>
+          </w:p>
+        </w:tc>
+        <w:tc>
+          <w:tcPr>
+            <w:tcW w:w="1701" w:type="dxa"/>
+          </w:tcPr>
+          <w:p>
+            <w:r>
+              <w:t>FH</w:t>
+            </w:r>
+          </w:p>
+        </w:tc>
+        <w:tc>
+          <w:tcPr>
+            <w:tcW w:w="2693" w:type="dxa"/>
+            <w:shd w:val="clear" w:color="auto" w:fill="auto"/>
+          </w:tcPr>
+          <w:p>
+            <w:pPr>
+              <w:pStyle w:val="Prrafodelista"/>
+              <w:numPr>
+                <w:ilvl w:val="0"/>
+                <w:numId w:val="25"/>
+              </w:numPr>
+            </w:pPr>
+            <w:r>
+              <w:t>Realizar una reunión de emergencia con todos los integrantes del equipo para reasignar las tareas</w:t>
+            </w:r>
+          </w:p>
+        </w:tc>
+        <w:tc>
+          <w:tcPr>
+            <w:tcW w:w="1701" w:type="dxa"/>
+            <w:shd w:val="clear" w:color="auto" w:fill="auto"/>
+          </w:tcPr>
+          <w:p>
+            <w:r>
+              <w:t>Elaboración (2da iteración)</w:t>
+            </w:r>
+          </w:p>
+        </w:tc>
+      </w:tr>
+    </w:tbl>
+    <w:p>
+      <w:pPr>
+        <w:pStyle w:val="PSI-Normal"/>
+      </w:pPr>
+    </w:p>
+    <w:p>
+      <w:pPr>
+        <w:pStyle w:val="PSI-Ttulo2"/>
+        <w:outlineLvl w:val="2"/>
+      </w:pPr>
+      <w:r>
+        <w:t>Seguimiento</w:t>
+      </w:r>
+    </w:p>
+    <w:tbl>
+      <w:tblPr>
+        <w:tblW w:w="8755" w:type="dxa"/>
+        <w:tblBorders>
+          <w:top w:val="single" w:sz="4" w:space="0" w:color="000000"/>
+          <w:left w:val="single" w:sz="4" w:space="0" w:color="000000"/>
+          <w:bottom w:val="single" w:sz="4" w:space="0" w:color="000000"/>
+          <w:right w:val="single" w:sz="4" w:space="0" w:color="000000"/>
+          <w:insideH w:val="single" w:sz="4" w:space="0" w:color="000000"/>
+          <w:insideV w:val="single" w:sz="4" w:space="0" w:color="000000"/>
+        </w:tblBorders>
+        <w:tblLook w:val="04A0" w:firstRow="1" w:lastRow="0" w:firstColumn="1" w:lastColumn="0" w:noHBand="0" w:noVBand="1"/>
+      </w:tblPr>
+      <w:tblGrid>
+        <w:gridCol w:w="2161"/>
+        <w:gridCol w:w="2161"/>
+        <w:gridCol w:w="2161"/>
+        <w:gridCol w:w="2272"/>
+      </w:tblGrid>
+      <w:tr>
+        <w:tc>
+          <w:tcPr>
+            <w:tcW w:w="2161" w:type="dxa"/>
+            <w:shd w:val="clear" w:color="auto" w:fill="8DB3E2"/>
+          </w:tcPr>
+          <w:p>
+            <w:r>
+              <w:t>Fecha</w:t>
+            </w:r>
+          </w:p>
+        </w:tc>
+        <w:tc>
+          <w:tcPr>
+            <w:tcW w:w="2161" w:type="dxa"/>
+            <w:shd w:val="clear" w:color="auto" w:fill="8DB3E2"/>
+          </w:tcPr>
+          <w:p>
+            <w:r>
+              <w:t>Etapa</w:t>
+            </w:r>
+          </w:p>
+        </w:tc>
+        <w:tc>
+          <w:tcPr>
+            <w:tcW w:w="2161" w:type="dxa"/>
+            <w:shd w:val="clear" w:color="auto" w:fill="8DB3E2"/>
+          </w:tcPr>
+          <w:p>
+            <w:r>
+              <w:t>Comentario</w:t>
+            </w:r>
+          </w:p>
+        </w:tc>
+        <w:tc>
+          <w:tcPr>
+            <w:tcW w:w="2272" w:type="dxa"/>
+            <w:shd w:val="clear" w:color="auto" w:fill="8DB3E2"/>
+          </w:tcPr>
+          <w:p>
+            <w:r>
+              <w:t>Responsable</w:t>
+            </w:r>
+          </w:p>
+        </w:tc>
+      </w:tr>
+      <w:tr>
+        <w:tc>
+          <w:tcPr>
+            <w:tcW w:w="2161" w:type="dxa"/>
+          </w:tcPr>
+          <w:p>
+            <w:r>
+              <w:t>11/10/2024</w:t>
+            </w:r>
+          </w:p>
+        </w:tc>
+        <w:tc>
+          <w:tcPr>
+            <w:tcW w:w="2161" w:type="dxa"/>
+          </w:tcPr>
+          <w:p>
+            <w:r>
+              <w:t>Elaboración 2</w:t>
+            </w:r>
+          </w:p>
+        </w:tc>
+        <w:tc>
+          <w:tcPr>
+            <w:tcW w:w="2161" w:type="dxa"/>
+          </w:tcPr>
+          <w:p>
+            <w:r>
+              <w:t xml:space="preserve">Se pudo realizar el plan de mitigación correctamente. </w:t>
+            </w:r>
+          </w:p>
+          <w:p>
+            <w:r>
+              <w:t>Se realizaron revisiones de los documentos más importantes para el desarrollo como la especificación de requerimientos y el modelo de datos. Gracias a esta revisión se ajustaron los casos de uso y los requerimientos funcionales.</w:t>
+            </w:r>
+          </w:p>
+        </w:tc>
+        <w:tc>
+          <w:tcPr>
+            <w:tcW w:w="2272" w:type="dxa"/>
+          </w:tcPr>
+          <w:p>
+            <w:r>
+              <w:t>FH</w:t>
+            </w:r>
+          </w:p>
+        </w:tc>
+      </w:tr>
+    </w:tbl>
+    <w:p>
+      <w:pPr>
+        <w:pStyle w:val="PSI-Normal"/>
+      </w:pPr>
+    </w:p>
     <w:p>
       <w:pPr>
         <w:pStyle w:val="PSI-Normal"/>

</xml_diff>

<commit_message>
docs: Realizar seguimiento del riesgo RK13. Elaborar plan de iteracion C3. Avanzar en la estimación y en la gestion de riesgos.
</commit_message>
<xml_diff>
--- a/2. Etapa de elaboración/Iteración 2/Gestión de Riesgos/Seguimiento de Riesgos_Vesta Risk Manager_T-Code.docx
+++ b/2. Etapa de elaboración/Iteración 2/Gestión de Riesgos/Seguimiento de Riesgos_Vesta Risk Manager_T-Code.docx
@@ -355,25 +355,7 @@
           <w:sz w:val="36"/>
           <w:szCs w:val="36"/>
         </w:rPr>
-        <w:t xml:space="preserve">Vesta </w:t>
-      </w:r>
-      <w:proofErr w:type="spellStart"/>
-      <w:r>
-        <w:rPr>
-          <w:rFonts w:ascii="Cambria" w:hAnsi="Cambria"/>
-          <w:sz w:val="36"/>
-          <w:szCs w:val="36"/>
-        </w:rPr>
-        <w:t>Risk</w:t>
-      </w:r>
-      <w:proofErr w:type="spellEnd"/>
-      <w:r>
-        <w:rPr>
-          <w:rFonts w:ascii="Cambria" w:hAnsi="Cambria"/>
-          <w:sz w:val="36"/>
-          <w:szCs w:val="36"/>
-        </w:rPr>
-        <w:t xml:space="preserve"> Manager</w:t>
+        <w:t>Vesta Risk Manager</w:t>
       </w:r>
     </w:p>
     <w:p>
@@ -404,16 +386,8 @@
         <w:rPr>
           <w:lang w:val="es-AR"/>
         </w:rPr>
-        <w:t>T-</w:t>
+        <w:t>T-Code</w:t>
       </w:r>
-      <w:proofErr w:type="spellStart"/>
-      <w:r>
-        <w:rPr>
-          <w:lang w:val="es-AR"/>
-        </w:rPr>
-        <w:t>Code</w:t>
-      </w:r>
-      <w:proofErr w:type="spellEnd"/>
       <w:r>
         <w:rPr>
           <w:lang w:val="es-AR"/>
@@ -3425,21 +3399,7 @@
             <w:rStyle w:val="Hipervnculo"/>
             <w:noProof/>
           </w:rPr>
-          <w:t>Riesgo</w:t>
-        </w:r>
-        <w:r>
-          <w:rPr>
-            <w:rStyle w:val="Hipervnculo"/>
-            <w:noProof/>
-          </w:rPr>
-          <w:t xml:space="preserve"> </w:t>
-        </w:r>
-        <w:r>
-          <w:rPr>
-            <w:rStyle w:val="Hipervnculo"/>
-            <w:noProof/>
-          </w:rPr>
-          <w:t>12:</w:t>
+          <w:t>Riesgo 12:</w:t>
         </w:r>
         <w:r>
           <w:rPr>
@@ -4617,23 +4577,7 @@
                 <w:rFonts w:cs="Calibri"/>
                 <w:color w:val="000000"/>
               </w:rPr>
-              <w:t>Dado el escaso conocimiento de lenguaje de programación (</w:t>
-            </w:r>
-            <w:proofErr w:type="spellStart"/>
-            <w:r>
-              <w:rPr>
-                <w:rFonts w:cs="Calibri"/>
-                <w:color w:val="000000"/>
-              </w:rPr>
-              <w:t>php</w:t>
-            </w:r>
-            <w:proofErr w:type="spellEnd"/>
-            <w:r>
-              <w:rPr>
-                <w:rFonts w:cs="Calibri"/>
-                <w:color w:val="000000"/>
-              </w:rPr>
-              <w:t>), podría ocurrir un desarrollo ineficiente y con errores, lo que podría generar dependencias excesivas de ciertos miembros del equipo, afectando la distribución equitativa de las tareas.</w:t>
+              <w:t>Dado el escaso conocimiento de lenguaje de programación (php), podría ocurrir un desarrollo ineficiente y con errores, lo que podría generar dependencias excesivas de ciertos miembros del equipo, afectando la distribución equitativa de las tareas.</w:t>
             </w:r>
           </w:p>
         </w:tc>
@@ -4798,23 +4742,7 @@
                 <w:rFonts w:cs="Calibri"/>
                 <w:color w:val="000000"/>
               </w:rPr>
-              <w:t>El escaso conocimiento de lenguaje de programación (</w:t>
-            </w:r>
-            <w:proofErr w:type="spellStart"/>
-            <w:r>
-              <w:rPr>
-                <w:rFonts w:cs="Calibri"/>
-                <w:color w:val="000000"/>
-              </w:rPr>
-              <w:t>php</w:t>
-            </w:r>
-            <w:proofErr w:type="spellEnd"/>
-            <w:r>
-              <w:rPr>
-                <w:rFonts w:cs="Calibri"/>
-                <w:color w:val="000000"/>
-              </w:rPr>
-              <w:t>) del equipo</w:t>
+              <w:t>El escaso conocimiento de lenguaje de programación (php) del equipo</w:t>
             </w:r>
           </w:p>
         </w:tc>
@@ -5170,23 +5098,7 @@
                 <w:rFonts w:cs="Calibri"/>
                 <w:color w:val="000000"/>
               </w:rPr>
-              <w:t>Dado el escaso conocimiento de lenguaje de programación (</w:t>
-            </w:r>
-            <w:proofErr w:type="spellStart"/>
-            <w:r>
-              <w:rPr>
-                <w:rFonts w:cs="Calibri"/>
-                <w:color w:val="000000"/>
-              </w:rPr>
-              <w:t>php</w:t>
-            </w:r>
-            <w:proofErr w:type="spellEnd"/>
-            <w:r>
-              <w:rPr>
-                <w:rFonts w:cs="Calibri"/>
-                <w:color w:val="000000"/>
-              </w:rPr>
-              <w:t>), podría ocurrir un desarrollo ineficiente y con errores, lo que podría generar dependencias excesivas de ciertos miembros del equipo, afectando la distribución equitativa de las tareas.</w:t>
+              <w:t>Dado el escaso conocimiento de lenguaje de programación (php), podría ocurrir un desarrollo ineficiente y con errores, lo que podría generar dependencias excesivas de ciertos miembros del equipo, afectando la distribución equitativa de las tareas.</w:t>
             </w:r>
           </w:p>
         </w:tc>
@@ -5389,23 +5301,7 @@
                 <w:rFonts w:cs="Calibri"/>
                 <w:color w:val="000000"/>
               </w:rPr>
-              <w:t>El escaso conocimiento de lenguaje de programación (</w:t>
-            </w:r>
-            <w:proofErr w:type="spellStart"/>
-            <w:r>
-              <w:rPr>
-                <w:rFonts w:cs="Calibri"/>
-                <w:color w:val="000000"/>
-              </w:rPr>
-              <w:t>php</w:t>
-            </w:r>
-            <w:proofErr w:type="spellEnd"/>
-            <w:r>
-              <w:rPr>
-                <w:rFonts w:cs="Calibri"/>
-                <w:color w:val="000000"/>
-              </w:rPr>
-              <w:t>) del equipo.</w:t>
+              <w:t>El escaso conocimiento de lenguaje de programación (php) del equipo.</w:t>
             </w:r>
           </w:p>
         </w:tc>
@@ -8914,15 +8810,7 @@
               </w:numPr>
             </w:pPr>
             <w:r>
-              <w:t xml:space="preserve">Utilizar la herramienta </w:t>
-            </w:r>
-            <w:proofErr w:type="spellStart"/>
-            <w:r>
-              <w:t>trello</w:t>
-            </w:r>
-            <w:proofErr w:type="spellEnd"/>
-            <w:r>
-              <w:t xml:space="preserve"> para </w:t>
+              <w:t xml:space="preserve">Utilizar la herramienta trello para </w:t>
             </w:r>
             <w:r>
               <w:t>controlar que la asignación sea adecuada.</w:t>
@@ -9526,15 +9414,7 @@
               </w:numPr>
             </w:pPr>
             <w:r>
-              <w:t xml:space="preserve">Utilizar la herramienta </w:t>
-            </w:r>
-            <w:proofErr w:type="spellStart"/>
-            <w:r>
-              <w:t>trello</w:t>
-            </w:r>
-            <w:proofErr w:type="spellEnd"/>
-            <w:r>
-              <w:t xml:space="preserve"> para </w:t>
+              <w:t xml:space="preserve">Utilizar la herramienta trello para </w:t>
             </w:r>
             <w:r>
               <w:t>controlar que la asignación de tareas sea adecuada</w:t>
@@ -13392,25 +13272,41 @@
           <w:tcPr>
             <w:tcW w:w="2161" w:type="dxa"/>
           </w:tcPr>
-          <w:p/>
+          <w:p>
+            <w:r>
+              <w:t>7/11/2024</w:t>
+            </w:r>
+          </w:p>
         </w:tc>
         <w:tc>
           <w:tcPr>
             <w:tcW w:w="2161" w:type="dxa"/>
           </w:tcPr>
-          <w:p/>
+          <w:p>
+            <w:r>
+              <w:t>C2</w:t>
+            </w:r>
+          </w:p>
         </w:tc>
         <w:tc>
           <w:tcPr>
             <w:tcW w:w="2161" w:type="dxa"/>
           </w:tcPr>
-          <w:p/>
+          <w:p>
+            <w:r>
+              <w:t>Se delegaron las tareas de forma adecuada, pero siguió siendo insuficiente para completar todas las tareas de implementación requeridas. Esto ocasiono que la ejecución de los casos de prueba se retrasara.</w:t>
+            </w:r>
+          </w:p>
         </w:tc>
         <w:tc>
           <w:tcPr>
             <w:tcW w:w="2272" w:type="dxa"/>
           </w:tcPr>
-          <w:p/>
+          <w:p>
+            <w:r>
+              <w:t>Collareda Agustín</w:t>
+            </w:r>
+          </w:p>
         </w:tc>
       </w:tr>
     </w:tbl>
@@ -13468,16 +13364,8 @@
       <w:rPr>
         <w:lang w:val="es-AR"/>
       </w:rPr>
-      <w:t>T-</w:t>
+      <w:t>T-Code</w:t>
     </w:r>
-    <w:proofErr w:type="spellStart"/>
-    <w:r>
-      <w:rPr>
-        <w:lang w:val="es-AR"/>
-      </w:rPr>
-      <w:t>Code</w:t>
-    </w:r>
-    <w:proofErr w:type="spellEnd"/>
     <w:r>
       <w:rPr>
         <w:lang w:val="es-AR"/>
@@ -14297,15 +14185,7 @@
       </mc:AlternateContent>
     </w:r>
     <w:r>
-      <w:t xml:space="preserve">Vesta </w:t>
-    </w:r>
-    <w:proofErr w:type="spellStart"/>
-    <w:r>
-      <w:t>Risk</w:t>
-    </w:r>
-    <w:proofErr w:type="spellEnd"/>
-    <w:r>
-      <w:t xml:space="preserve"> Manager</w:t>
+      <w:t>Vesta Risk Manager</w:t>
     </w:r>
     <w:r>
       <w:tab/>

</xml_diff>

<commit_message>
docs: Corregir plan de iteración C2 y C3. Completar seguimiento de riesgo RK13
</commit_message>
<xml_diff>
--- a/2. Etapa de elaboración/Iteración 2/Gestión de Riesgos/Seguimiento de Riesgos_Vesta Risk Manager_T-Code.docx
+++ b/2. Etapa de elaboración/Iteración 2/Gestión de Riesgos/Seguimiento de Riesgos_Vesta Risk Manager_T-Code.docx
@@ -406,7 +406,15 @@
         <w:pStyle w:val="Sinespaciado"/>
       </w:pPr>
       <w:r>
-        <w:t>Agustín Collareda, Cintia Hernandez y Hugo Frey</w:t>
+        <w:t xml:space="preserve">Agustín Collareda, Cintia </w:t>
+      </w:r>
+      <w:proofErr w:type="spellStart"/>
+      <w:r>
+        <w:t>Hernandez</w:t>
+      </w:r>
+      <w:proofErr w:type="spellEnd"/>
+      <w:r>
+        <w:t xml:space="preserve"> y Hugo Frey</w:t>
       </w:r>
     </w:p>
     <w:p/>
@@ -4412,7 +4420,15 @@
     </w:p>
     <w:p>
       <w:r>
-        <w:t>HC = Hernandez Cintia.</w:t>
+        <w:t xml:space="preserve">HC = </w:t>
+      </w:r>
+      <w:proofErr w:type="spellStart"/>
+      <w:r>
+        <w:t>Hernandez</w:t>
+      </w:r>
+      <w:proofErr w:type="spellEnd"/>
+      <w:r>
+        <w:t xml:space="preserve"> Cintia.</w:t>
       </w:r>
     </w:p>
     <w:p>
@@ -4577,7 +4593,23 @@
                 <w:rFonts w:cs="Calibri"/>
                 <w:color w:val="000000"/>
               </w:rPr>
-              <w:t>Dado el escaso conocimiento de lenguaje de programación (php), podría ocurrir un desarrollo ineficiente y con errores, lo que podría generar dependencias excesivas de ciertos miembros del equipo, afectando la distribución equitativa de las tareas.</w:t>
+              <w:t>Dado el escaso conocimiento de lenguaje de programación (</w:t>
+            </w:r>
+            <w:proofErr w:type="spellStart"/>
+            <w:r>
+              <w:rPr>
+                <w:rFonts w:cs="Calibri"/>
+                <w:color w:val="000000"/>
+              </w:rPr>
+              <w:t>php</w:t>
+            </w:r>
+            <w:proofErr w:type="spellEnd"/>
+            <w:r>
+              <w:rPr>
+                <w:rFonts w:cs="Calibri"/>
+                <w:color w:val="000000"/>
+              </w:rPr>
+              <w:t>), podría ocurrir un desarrollo ineficiente y con errores, lo que podría generar dependencias excesivas de ciertos miembros del equipo, afectando la distribución equitativa de las tareas.</w:t>
             </w:r>
           </w:p>
         </w:tc>
@@ -4742,7 +4774,23 @@
                 <w:rFonts w:cs="Calibri"/>
                 <w:color w:val="000000"/>
               </w:rPr>
-              <w:t>El escaso conocimiento de lenguaje de programación (php) del equipo</w:t>
+              <w:t>El escaso conocimiento de lenguaje de programación (</w:t>
+            </w:r>
+            <w:proofErr w:type="spellStart"/>
+            <w:r>
+              <w:rPr>
+                <w:rFonts w:cs="Calibri"/>
+                <w:color w:val="000000"/>
+              </w:rPr>
+              <w:t>php</w:t>
+            </w:r>
+            <w:proofErr w:type="spellEnd"/>
+            <w:r>
+              <w:rPr>
+                <w:rFonts w:cs="Calibri"/>
+                <w:color w:val="000000"/>
+              </w:rPr>
+              <w:t>) del equipo</w:t>
             </w:r>
           </w:p>
         </w:tc>
@@ -5098,7 +5146,23 @@
                 <w:rFonts w:cs="Calibri"/>
                 <w:color w:val="000000"/>
               </w:rPr>
-              <w:t>Dado el escaso conocimiento de lenguaje de programación (php), podría ocurrir un desarrollo ineficiente y con errores, lo que podría generar dependencias excesivas de ciertos miembros del equipo, afectando la distribución equitativa de las tareas.</w:t>
+              <w:t>Dado el escaso conocimiento de lenguaje de programación (</w:t>
+            </w:r>
+            <w:proofErr w:type="spellStart"/>
+            <w:r>
+              <w:rPr>
+                <w:rFonts w:cs="Calibri"/>
+                <w:color w:val="000000"/>
+              </w:rPr>
+              <w:t>php</w:t>
+            </w:r>
+            <w:proofErr w:type="spellEnd"/>
+            <w:r>
+              <w:rPr>
+                <w:rFonts w:cs="Calibri"/>
+                <w:color w:val="000000"/>
+              </w:rPr>
+              <w:t>), podría ocurrir un desarrollo ineficiente y con errores, lo que podría generar dependencias excesivas de ciertos miembros del equipo, afectando la distribución equitativa de las tareas.</w:t>
             </w:r>
           </w:p>
         </w:tc>
@@ -5301,7 +5365,23 @@
                 <w:rFonts w:cs="Calibri"/>
                 <w:color w:val="000000"/>
               </w:rPr>
-              <w:t>El escaso conocimiento de lenguaje de programación (php) del equipo.</w:t>
+              <w:t>El escaso conocimiento de lenguaje de programación (</w:t>
+            </w:r>
+            <w:proofErr w:type="spellStart"/>
+            <w:r>
+              <w:rPr>
+                <w:rFonts w:cs="Calibri"/>
+                <w:color w:val="000000"/>
+              </w:rPr>
+              <w:t>php</w:t>
+            </w:r>
+            <w:proofErr w:type="spellEnd"/>
+            <w:r>
+              <w:rPr>
+                <w:rFonts w:cs="Calibri"/>
+                <w:color w:val="000000"/>
+              </w:rPr>
+              <w:t>) del equipo.</w:t>
             </w:r>
           </w:p>
         </w:tc>
@@ -8810,7 +8890,15 @@
               </w:numPr>
             </w:pPr>
             <w:r>
-              <w:t xml:space="preserve">Utilizar la herramienta trello para </w:t>
+              <w:t xml:space="preserve">Utilizar la herramienta </w:t>
+            </w:r>
+            <w:proofErr w:type="spellStart"/>
+            <w:r>
+              <w:t>trello</w:t>
+            </w:r>
+            <w:proofErr w:type="spellEnd"/>
+            <w:r>
+              <w:t xml:space="preserve"> para </w:t>
             </w:r>
             <w:r>
               <w:t>controlar que la asignación sea adecuada.</w:t>
@@ -9414,7 +9502,15 @@
               </w:numPr>
             </w:pPr>
             <w:r>
-              <w:t xml:space="preserve">Utilizar la herramienta trello para </w:t>
+              <w:t xml:space="preserve">Utilizar la herramienta </w:t>
+            </w:r>
+            <w:proofErr w:type="spellStart"/>
+            <w:r>
+              <w:t>trello</w:t>
+            </w:r>
+            <w:proofErr w:type="spellEnd"/>
+            <w:r>
+              <w:t xml:space="preserve"> para </w:t>
             </w:r>
             <w:r>
               <w:t>controlar que la asignación de tareas sea adecuada</w:t>
@@ -12139,25 +12235,41 @@
           <w:tcPr>
             <w:tcW w:w="2161" w:type="dxa"/>
           </w:tcPr>
-          <w:p/>
+          <w:p>
+            <w:r>
+              <w:t>7/11/2024</w:t>
+            </w:r>
+          </w:p>
         </w:tc>
         <w:tc>
           <w:tcPr>
             <w:tcW w:w="2161" w:type="dxa"/>
           </w:tcPr>
-          <w:p/>
+          <w:p>
+            <w:r>
+              <w:t>C2</w:t>
+            </w:r>
+          </w:p>
         </w:tc>
         <w:tc>
           <w:tcPr>
             <w:tcW w:w="2161" w:type="dxa"/>
           </w:tcPr>
-          <w:p/>
+          <w:p>
+            <w:r>
+              <w:t>Se documentaron todos los errores detectados durante la ejecución de los casos de prueba en el informe de verificación unitaria. Esta documentación extra fue efectiva para garantizar que todos los errores encontrados fueran corregidos.</w:t>
+            </w:r>
+          </w:p>
         </w:tc>
         <w:tc>
           <w:tcPr>
             <w:tcW w:w="2272" w:type="dxa"/>
           </w:tcPr>
-          <w:p/>
+          <w:p>
+            <w:r>
+              <w:t>Collareda Agustín</w:t>
+            </w:r>
+          </w:p>
         </w:tc>
       </w:tr>
     </w:tbl>
@@ -12385,6 +12497,7 @@
           </w:tcPr>
           <w:p>
             <w:r>
+              <w:lastRenderedPageBreak/>
               <w:t>Probabilidad</w:t>
             </w:r>
           </w:p>
@@ -12549,7 +12662,6 @@
           </w:tcPr>
           <w:p>
             <w:r>
-              <w:lastRenderedPageBreak/>
               <w:t>Respuesta al Riesgo</w:t>
             </w:r>
           </w:p>
@@ -13730,7 +13842,15 @@
       <w:spacing w:before="0"/>
     </w:pPr>
     <w:r>
-      <w:t>Agustín Collareda, Cintia Hernandez y Hugo Frey</w:t>
+      <w:t xml:space="preserve">Agustín Collareda, Cintia </w:t>
+    </w:r>
+    <w:proofErr w:type="spellStart"/>
+    <w:r>
+      <w:t>Hernandez</w:t>
+    </w:r>
+    <w:proofErr w:type="spellEnd"/>
+    <w:r>
+      <w:t xml:space="preserve"> y Hugo Frey</w:t>
     </w:r>
   </w:p>
 </w:ftr>

</xml_diff>

<commit_message>
docs: actualizar documentacion de cierre etapa C2 (riesgos,plan de iteracion y seguimiento de riesgos)
</commit_message>
<xml_diff>
--- a/2. Etapa de elaboración/Iteración 2/Gestión de Riesgos/Seguimiento de Riesgos_Vesta Risk Manager_T-Code.docx
+++ b/2. Etapa de elaboración/Iteración 2/Gestión de Riesgos/Seguimiento de Riesgos_Vesta Risk Manager_T-Code.docx
@@ -406,15 +406,7 @@
         <w:pStyle w:val="Sinespaciado"/>
       </w:pPr>
       <w:r>
-        <w:t xml:space="preserve">Agustín Collareda, Cintia </w:t>
-      </w:r>
-      <w:proofErr w:type="spellStart"/>
-      <w:r>
-        <w:t>Hernandez</w:t>
-      </w:r>
-      <w:proofErr w:type="spellEnd"/>
-      <w:r>
-        <w:t xml:space="preserve"> y Hugo Frey</w:t>
+        <w:t>Agustín Collareda, Cintia Hernandez y Hugo Frey</w:t>
       </w:r>
     </w:p>
     <w:p/>
@@ -4420,15 +4412,7 @@
     </w:p>
     <w:p>
       <w:r>
-        <w:t xml:space="preserve">HC = </w:t>
-      </w:r>
-      <w:proofErr w:type="spellStart"/>
-      <w:r>
-        <w:t>Hernandez</w:t>
-      </w:r>
-      <w:proofErr w:type="spellEnd"/>
-      <w:r>
-        <w:t xml:space="preserve"> Cintia.</w:t>
+        <w:t>HC = Hernandez Cintia.</w:t>
       </w:r>
     </w:p>
     <w:p>
@@ -4593,23 +4577,7 @@
                 <w:rFonts w:cs="Calibri"/>
                 <w:color w:val="000000"/>
               </w:rPr>
-              <w:t>Dado el escaso conocimiento de lenguaje de programación (</w:t>
-            </w:r>
-            <w:proofErr w:type="spellStart"/>
-            <w:r>
-              <w:rPr>
-                <w:rFonts w:cs="Calibri"/>
-                <w:color w:val="000000"/>
-              </w:rPr>
-              <w:t>php</w:t>
-            </w:r>
-            <w:proofErr w:type="spellEnd"/>
-            <w:r>
-              <w:rPr>
-                <w:rFonts w:cs="Calibri"/>
-                <w:color w:val="000000"/>
-              </w:rPr>
-              <w:t>), podría ocurrir un desarrollo ineficiente y con errores, lo que podría generar dependencias excesivas de ciertos miembros del equipo, afectando la distribución equitativa de las tareas.</w:t>
+              <w:t>Dado el escaso conocimiento de lenguaje de programación (php), podría ocurrir un desarrollo ineficiente y con errores, lo que podría generar dependencias excesivas de ciertos miembros del equipo, afectando la distribución equitativa de las tareas.</w:t>
             </w:r>
           </w:p>
         </w:tc>
@@ -4695,7 +4663,7 @@
           </w:tcPr>
           <w:p>
             <w:r>
-              <w:t>4</w:t>
+              <w:t>3</w:t>
             </w:r>
           </w:p>
         </w:tc>
@@ -4720,7 +4688,10 @@
           </w:tcPr>
           <w:p>
             <w:r>
-              <w:t>80%</w:t>
+              <w:t>1</w:t>
+            </w:r>
+            <w:r>
+              <w:t>0%</w:t>
             </w:r>
           </w:p>
         </w:tc>
@@ -4745,7 +4716,7 @@
           </w:tcPr>
           <w:p>
             <w:r>
-              <w:t>320</w:t>
+              <w:t>30</w:t>
             </w:r>
           </w:p>
         </w:tc>
@@ -4774,23 +4745,7 @@
                 <w:rFonts w:cs="Calibri"/>
                 <w:color w:val="000000"/>
               </w:rPr>
-              <w:t>El escaso conocimiento de lenguaje de programación (</w:t>
-            </w:r>
-            <w:proofErr w:type="spellStart"/>
-            <w:r>
-              <w:rPr>
-                <w:rFonts w:cs="Calibri"/>
-                <w:color w:val="000000"/>
-              </w:rPr>
-              <w:t>php</w:t>
-            </w:r>
-            <w:proofErr w:type="spellEnd"/>
-            <w:r>
-              <w:rPr>
-                <w:rFonts w:cs="Calibri"/>
-                <w:color w:val="000000"/>
-              </w:rPr>
-              <w:t>) del equipo</w:t>
+              <w:t>El escaso conocimiento de lenguaje de programación (php) del equipo</w:t>
             </w:r>
           </w:p>
         </w:tc>
@@ -5146,23 +5101,7 @@
                 <w:rFonts w:cs="Calibri"/>
                 <w:color w:val="000000"/>
               </w:rPr>
-              <w:t>Dado el escaso conocimiento de lenguaje de programación (</w:t>
-            </w:r>
-            <w:proofErr w:type="spellStart"/>
-            <w:r>
-              <w:rPr>
-                <w:rFonts w:cs="Calibri"/>
-                <w:color w:val="000000"/>
-              </w:rPr>
-              <w:t>php</w:t>
-            </w:r>
-            <w:proofErr w:type="spellEnd"/>
-            <w:r>
-              <w:rPr>
-                <w:rFonts w:cs="Calibri"/>
-                <w:color w:val="000000"/>
-              </w:rPr>
-              <w:t>), podría ocurrir un desarrollo ineficiente y con errores, lo que podría generar dependencias excesivas de ciertos miembros del equipo, afectando la distribución equitativa de las tareas.</w:t>
+              <w:t>Dado el escaso conocimiento de lenguaje de programación (php), podría ocurrir un desarrollo ineficiente y con errores, lo que podría generar dependencias excesivas de ciertos miembros del equipo, afectando la distribución equitativa de las tareas.</w:t>
             </w:r>
           </w:p>
         </w:tc>
@@ -5231,7 +5170,7 @@
           </w:tcPr>
           <w:p>
             <w:r>
-              <w:t>Activo</w:t>
+              <w:t>Cerrado</w:t>
             </w:r>
           </w:p>
         </w:tc>
@@ -5314,7 +5253,7 @@
           </w:tcPr>
           <w:p>
             <w:r>
-              <w:t>4</w:t>
+              <w:t>3</w:t>
             </w:r>
           </w:p>
         </w:tc>
@@ -5324,7 +5263,10 @@
           </w:tcPr>
           <w:p>
             <w:r>
-              <w:t>80%</w:t>
+              <w:t>10</w:t>
+            </w:r>
+            <w:r>
+              <w:t>%</w:t>
             </w:r>
           </w:p>
         </w:tc>
@@ -5334,7 +5276,7 @@
           </w:tcPr>
           <w:p>
             <w:r>
-              <w:t>320</w:t>
+              <w:t>30</w:t>
             </w:r>
           </w:p>
         </w:tc>
@@ -5365,23 +5307,7 @@
                 <w:rFonts w:cs="Calibri"/>
                 <w:color w:val="000000"/>
               </w:rPr>
-              <w:t>El escaso conocimiento de lenguaje de programación (</w:t>
-            </w:r>
-            <w:proofErr w:type="spellStart"/>
-            <w:r>
-              <w:rPr>
-                <w:rFonts w:cs="Calibri"/>
-                <w:color w:val="000000"/>
-              </w:rPr>
-              <w:t>php</w:t>
-            </w:r>
-            <w:proofErr w:type="spellEnd"/>
-            <w:r>
-              <w:rPr>
-                <w:rFonts w:cs="Calibri"/>
-                <w:color w:val="000000"/>
-              </w:rPr>
-              <w:t>) del equipo.</w:t>
+              <w:t>El escaso conocimiento de lenguaje de programación (php) del equipo.</w:t>
             </w:r>
           </w:p>
         </w:tc>
@@ -7096,7 +7022,7 @@
           </w:tcPr>
           <w:p>
             <w:r>
-              <w:t>Collareda Agustín</w:t>
+              <w:t>CA</w:t>
             </w:r>
           </w:p>
         </w:tc>
@@ -7857,7 +7783,7 @@
           </w:tcPr>
           <w:p>
             <w:r>
-              <w:t>Activo</w:t>
+              <w:t>Cerrado</w:t>
             </w:r>
           </w:p>
         </w:tc>
@@ -7950,7 +7876,7 @@
           </w:tcPr>
           <w:p>
             <w:r>
-              <w:t>5</w:t>
+              <w:t>2</w:t>
             </w:r>
             <w:r>
               <w:t>0%</w:t>
@@ -7963,7 +7889,7 @@
           </w:tcPr>
           <w:p>
             <w:r>
-              <w:t>200</w:t>
+              <w:t>80</w:t>
             </w:r>
           </w:p>
         </w:tc>
@@ -8413,6 +8339,48 @@
           </w:p>
         </w:tc>
       </w:tr>
+      <w:tr>
+        <w:tc>
+          <w:tcPr>
+            <w:tcW w:w="2161" w:type="dxa"/>
+          </w:tcPr>
+          <w:p>
+            <w:r>
+              <w:t>8/11/2024</w:t>
+            </w:r>
+          </w:p>
+        </w:tc>
+        <w:tc>
+          <w:tcPr>
+            <w:tcW w:w="2161" w:type="dxa"/>
+          </w:tcPr>
+          <w:p>
+            <w:r>
+              <w:t>Construcción 2</w:t>
+            </w:r>
+          </w:p>
+        </w:tc>
+        <w:tc>
+          <w:tcPr>
+            <w:tcW w:w="2161" w:type="dxa"/>
+          </w:tcPr>
+          <w:p>
+            <w:r>
+              <w:t>Las pruebas están siendo efectivas.</w:t>
+            </w:r>
+          </w:p>
+        </w:tc>
+        <w:tc>
+          <w:tcPr>
+            <w:tcW w:w="2272" w:type="dxa"/>
+          </w:tcPr>
+          <w:p>
+            <w:r>
+              <w:t>CA</w:t>
+            </w:r>
+          </w:p>
+        </w:tc>
+      </w:tr>
     </w:tbl>
     <w:p>
       <w:pPr>
@@ -8714,6 +8682,7 @@
           </w:tcPr>
           <w:p>
             <w:r>
+              <w:lastRenderedPageBreak/>
               <w:t>Factor</w:t>
             </w:r>
           </w:p>
@@ -8782,7 +8751,6 @@
           </w:tcPr>
           <w:p>
             <w:r>
-              <w:lastRenderedPageBreak/>
               <w:t>Síntomas</w:t>
             </w:r>
           </w:p>
@@ -8890,15 +8858,7 @@
               </w:numPr>
             </w:pPr>
             <w:r>
-              <w:t xml:space="preserve">Utilizar la herramienta </w:t>
-            </w:r>
-            <w:proofErr w:type="spellStart"/>
-            <w:r>
-              <w:t>trello</w:t>
-            </w:r>
-            <w:proofErr w:type="spellEnd"/>
-            <w:r>
-              <w:t xml:space="preserve"> para </w:t>
+              <w:t xml:space="preserve">Utilizar la herramienta trello para </w:t>
             </w:r>
             <w:r>
               <w:t>controlar que la asignación sea adecuada.</w:t>
@@ -9502,15 +9462,7 @@
               </w:numPr>
             </w:pPr>
             <w:r>
-              <w:t xml:space="preserve">Utilizar la herramienta </w:t>
-            </w:r>
-            <w:proofErr w:type="spellStart"/>
-            <w:r>
-              <w:t>trello</w:t>
-            </w:r>
-            <w:proofErr w:type="spellEnd"/>
-            <w:r>
-              <w:t xml:space="preserve"> para </w:t>
+              <w:t xml:space="preserve">Utilizar la herramienta trello para </w:t>
             </w:r>
             <w:r>
               <w:t>controlar que la asignación de tareas sea adecuada</w:t>
@@ -9705,7 +9657,7 @@
           </w:tcPr>
           <w:p>
             <w:r>
-              <w:t>Collareda Agustín</w:t>
+              <w:t>CA</w:t>
             </w:r>
           </w:p>
         </w:tc>
@@ -9757,7 +9709,49 @@
           </w:tcPr>
           <w:p>
             <w:r>
-              <w:t>Collareda Agustín</w:t>
+              <w:t>CA</w:t>
+            </w:r>
+          </w:p>
+        </w:tc>
+      </w:tr>
+      <w:tr>
+        <w:tc>
+          <w:tcPr>
+            <w:tcW w:w="1345" w:type="dxa"/>
+          </w:tcPr>
+          <w:p>
+            <w:r>
+              <w:t>8/11/2024</w:t>
+            </w:r>
+          </w:p>
+        </w:tc>
+        <w:tc>
+          <w:tcPr>
+            <w:tcW w:w="1530" w:type="dxa"/>
+          </w:tcPr>
+          <w:p>
+            <w:r>
+              <w:t>Construcción 2</w:t>
+            </w:r>
+          </w:p>
+        </w:tc>
+        <w:tc>
+          <w:tcPr>
+            <w:tcW w:w="4500" w:type="dxa"/>
+          </w:tcPr>
+          <w:p>
+            <w:r>
+              <w:t>El cumplimiento de los plazos establecidos fue satisfactorio. En general, las discrepancias entre las fechas planificadas y las reales son justificadas y no tuvieron impacto en el desarrollo del proyecto. Se debe prestar mas atención al cumplimiento de los plazos de la ejecución de pruebas.</w:t>
+            </w:r>
+          </w:p>
+        </w:tc>
+        <w:tc>
+          <w:tcPr>
+            <w:tcW w:w="1380" w:type="dxa"/>
+          </w:tcPr>
+          <w:p>
+            <w:r>
+              <w:t>CA</w:t>
             </w:r>
           </w:p>
         </w:tc>
@@ -9894,6 +9888,7 @@
           </w:tcPr>
           <w:p>
             <w:r>
+              <w:lastRenderedPageBreak/>
               <w:t>Nombre del Riesgo</w:t>
             </w:r>
           </w:p>
@@ -9980,7 +9975,6 @@
           </w:tcPr>
           <w:p>
             <w:r>
-              <w:lastRenderedPageBreak/>
               <w:t>Descripción</w:t>
             </w:r>
           </w:p>
@@ -10045,7 +10039,10 @@
           </w:tcPr>
           <w:p>
             <w:r>
-              <w:t>50%</w:t>
+              <w:t>30</w:t>
+            </w:r>
+            <w:r>
+              <w:t>%</w:t>
             </w:r>
           </w:p>
         </w:tc>
@@ -10070,7 +10067,7 @@
           </w:tcPr>
           <w:p>
             <w:r>
-              <w:t>200</w:t>
+              <w:t>120</w:t>
             </w:r>
           </w:p>
         </w:tc>
@@ -10624,7 +10621,10 @@
           </w:tcPr>
           <w:p>
             <w:r>
-              <w:t>50%</w:t>
+              <w:t>30</w:t>
+            </w:r>
+            <w:r>
+              <w:t>%</w:t>
             </w:r>
           </w:p>
         </w:tc>
@@ -10634,7 +10634,7 @@
           </w:tcPr>
           <w:p>
             <w:r>
-              <w:t>200</w:t>
+              <w:t>120</w:t>
             </w:r>
           </w:p>
         </w:tc>
@@ -11319,7 +11319,7 @@
           </w:tcPr>
           <w:p>
             <w:r>
-              <w:t>85</w:t>
+              <w:t>40</w:t>
             </w:r>
             <w:r>
               <w:t>%</w:t>
@@ -11347,7 +11347,7 @@
           </w:tcPr>
           <w:p>
             <w:r>
-              <w:t>340</w:t>
+              <w:t>160</w:t>
             </w:r>
           </w:p>
         </w:tc>
@@ -11856,7 +11856,7 @@
           </w:tcPr>
           <w:p>
             <w:r>
-              <w:t>85</w:t>
+              <w:t>40</w:t>
             </w:r>
             <w:r>
               <w:t>%</w:t>
@@ -11869,7 +11869,7 @@
           </w:tcPr>
           <w:p>
             <w:r>
-              <w:t>340</w:t>
+              <w:t>160</w:t>
             </w:r>
           </w:p>
         </w:tc>
@@ -12267,7 +12267,7 @@
           </w:tcPr>
           <w:p>
             <w:r>
-              <w:t>Collareda Agustín</w:t>
+              <w:t>CA</w:t>
             </w:r>
           </w:p>
         </w:tc>
@@ -12509,7 +12509,10 @@
           </w:tcPr>
           <w:p>
             <w:r>
-              <w:t>90</w:t>
+              <w:t>7</w:t>
+            </w:r>
+            <w:r>
+              <w:t>0</w:t>
             </w:r>
             <w:r>
               <w:t>%</w:t>
@@ -12537,7 +12540,7 @@
           </w:tcPr>
           <w:p>
             <w:r>
-              <w:t>360</w:t>
+              <w:t>280</w:t>
             </w:r>
           </w:p>
         </w:tc>
@@ -13013,7 +13016,7 @@
           </w:tcPr>
           <w:p>
             <w:r>
-              <w:t>90</w:t>
+              <w:t>70</w:t>
             </w:r>
             <w:r>
               <w:t>%</w:t>
@@ -13026,7 +13029,7 @@
           </w:tcPr>
           <w:p>
             <w:r>
-              <w:t>360</w:t>
+              <w:t>280</w:t>
             </w:r>
           </w:p>
         </w:tc>
@@ -13416,7 +13419,7 @@
           </w:tcPr>
           <w:p>
             <w:r>
-              <w:t>Collareda Agustín</w:t>
+              <w:t>CA</w:t>
             </w:r>
           </w:p>
         </w:tc>
@@ -13842,15 +13845,7 @@
       <w:spacing w:before="0"/>
     </w:pPr>
     <w:r>
-      <w:t xml:space="preserve">Agustín Collareda, Cintia </w:t>
-    </w:r>
-    <w:proofErr w:type="spellStart"/>
-    <w:r>
-      <w:t>Hernandez</w:t>
-    </w:r>
-    <w:proofErr w:type="spellEnd"/>
-    <w:r>
-      <w:t xml:space="preserve"> y Hugo Frey</w:t>
+      <w:t>Agustín Collareda, Cintia Hernandez y Hugo Frey</w:t>
     </w:r>
   </w:p>
 </w:ftr>

</xml_diff>

<commit_message>
docs: Realizar avance en las actividades de cierre de la fase C3
</commit_message>
<xml_diff>
--- a/2. Etapa de elaboración/Iteración 2/Gestión de Riesgos/Seguimiento de Riesgos_Vesta Risk Manager_T-Code.docx
+++ b/2. Etapa de elaboración/Iteración 2/Gestión de Riesgos/Seguimiento de Riesgos_Vesta Risk Manager_T-Code.docx
@@ -9741,7 +9741,55 @@
           </w:tcPr>
           <w:p>
             <w:r>
-              <w:t>El cumplimiento de los plazos establecidos fue satisfactorio. En general, las discrepancias entre las fechas planificadas y las reales son justificadas y no tuvieron impacto en el desarrollo del proyecto. Se debe prestar mas atención al cumplimiento de los plazos de la ejecución de pruebas.</w:t>
+              <w:t xml:space="preserve">El cumplimiento de los plazos establecidos fue satisfactorio. En general, las discrepancias entre las fechas planificadas y las reales son justificadas y no tuvieron impacto en el desarrollo del proyecto. Se debe prestar </w:t>
+            </w:r>
+            <w:r>
+              <w:t>más</w:t>
+            </w:r>
+            <w:r>
+              <w:t xml:space="preserve"> atención al cumplimiento de los plazos de la ejecución de pruebas.</w:t>
+            </w:r>
+          </w:p>
+        </w:tc>
+        <w:tc>
+          <w:tcPr>
+            <w:tcW w:w="1380" w:type="dxa"/>
+          </w:tcPr>
+          <w:p>
+            <w:r>
+              <w:t>CA</w:t>
+            </w:r>
+          </w:p>
+        </w:tc>
+      </w:tr>
+      <w:tr>
+        <w:tc>
+          <w:tcPr>
+            <w:tcW w:w="1345" w:type="dxa"/>
+          </w:tcPr>
+          <w:p>
+            <w:r>
+              <w:t>15/11/2024</w:t>
+            </w:r>
+          </w:p>
+        </w:tc>
+        <w:tc>
+          <w:tcPr>
+            <w:tcW w:w="1530" w:type="dxa"/>
+          </w:tcPr>
+          <w:p>
+            <w:r>
+              <w:t>Construcción 3</w:t>
+            </w:r>
+          </w:p>
+        </w:tc>
+        <w:tc>
+          <w:tcPr>
+            <w:tcW w:w="4500" w:type="dxa"/>
+          </w:tcPr>
+          <w:p>
+            <w:r>
+              <w:t>El cumplimiento de los plazos establecidos fue satisfactorio. Las discrepancias entre las fechas planificadas y reales fueron mínimas y no tuvieron impacto en el desarrollo del proyecto.</w:t>
             </w:r>
           </w:p>
         </w:tc>
@@ -9768,6 +9816,7 @@
       </w:pPr>
       <w:bookmarkStart w:id="28" w:name="_Toc181367418"/>
       <w:r>
+        <w:lastRenderedPageBreak/>
         <w:t>Riesgo 08:</w:t>
       </w:r>
       <w:bookmarkEnd w:id="28"/>
@@ -9888,7 +9937,6 @@
           </w:tcPr>
           <w:p>
             <w:r>
-              <w:lastRenderedPageBreak/>
               <w:t>Nombre del Riesgo</w:t>
             </w:r>
           </w:p>
@@ -11495,7 +11543,26 @@
           <w:p>
             <w:pPr>
               <w:pStyle w:val="Prrafodelista"/>
+              <w:numPr>
+                <w:ilvl w:val="0"/>
+                <w:numId w:val="39"/>
+              </w:numPr>
             </w:pPr>
+            <w:r>
+              <w:t>Optimizar Casos de prueba</w:t>
+            </w:r>
+          </w:p>
+          <w:p>
+            <w:pPr>
+              <w:pStyle w:val="Prrafodelista"/>
+              <w:numPr>
+                <w:ilvl w:val="0"/>
+                <w:numId w:val="39"/>
+              </w:numPr>
+            </w:pPr>
+            <w:r>
+              <w:t>Documentar errores</w:t>
+            </w:r>
           </w:p>
         </w:tc>
       </w:tr>
@@ -12272,6 +12339,36 @@
           </w:p>
         </w:tc>
       </w:tr>
+      <w:tr>
+        <w:tc>
+          <w:tcPr>
+            <w:tcW w:w="2161" w:type="dxa"/>
+          </w:tcPr>
+          <w:p/>
+        </w:tc>
+        <w:tc>
+          <w:tcPr>
+            <w:tcW w:w="2161" w:type="dxa"/>
+          </w:tcPr>
+          <w:p>
+            <w:r>
+              <w:t>C3</w:t>
+            </w:r>
+          </w:p>
+        </w:tc>
+        <w:tc>
+          <w:tcPr>
+            <w:tcW w:w="2161" w:type="dxa"/>
+          </w:tcPr>
+          <w:p/>
+        </w:tc>
+        <w:tc>
+          <w:tcPr>
+            <w:tcW w:w="2272" w:type="dxa"/>
+          </w:tcPr>
+          <w:p/>
+        </w:tc>
+      </w:tr>
     </w:tbl>
     <w:p>
       <w:pPr>
@@ -12472,6 +12569,7 @@
           </w:tcPr>
           <w:p>
             <w:r>
+              <w:lastRenderedPageBreak/>
               <w:t>Impacto</w:t>
             </w:r>
           </w:p>
@@ -12497,7 +12595,6 @@
           </w:tcPr>
           <w:p>
             <w:r>
-              <w:lastRenderedPageBreak/>
               <w:t>Probabilidad</w:t>
             </w:r>
           </w:p>
@@ -13410,6 +13507,51 @@
           <w:p>
             <w:r>
               <w:t>Se delegaron las tareas de forma adecuada, pero siguió siendo insuficiente para completar todas las tareas de implementación requeridas. Esto ocasiono que la ejecución de los casos de prueba se retrasara.</w:t>
+            </w:r>
+          </w:p>
+        </w:tc>
+        <w:tc>
+          <w:tcPr>
+            <w:tcW w:w="2272" w:type="dxa"/>
+          </w:tcPr>
+          <w:p>
+            <w:r>
+              <w:t>CA</w:t>
+            </w:r>
+          </w:p>
+        </w:tc>
+      </w:tr>
+      <w:tr>
+        <w:tc>
+          <w:tcPr>
+            <w:tcW w:w="2161" w:type="dxa"/>
+          </w:tcPr>
+          <w:p>
+            <w:r>
+              <w:t>14/11/2024</w:t>
+            </w:r>
+          </w:p>
+        </w:tc>
+        <w:tc>
+          <w:tcPr>
+            <w:tcW w:w="2161" w:type="dxa"/>
+          </w:tcPr>
+          <w:p>
+            <w:r>
+              <w:t>C3</w:t>
+            </w:r>
+          </w:p>
+        </w:tc>
+        <w:tc>
+          <w:tcPr>
+            <w:tcW w:w="2161" w:type="dxa"/>
+          </w:tcPr>
+          <w:p>
+            <w:r>
+              <w:t>Se delegaron las tareas de forma adecuada</w:t>
+            </w:r>
+            <w:r>
+              <w:t>. No hubo retrasos significativos en la implementación y prueba del software.</w:t>
             </w:r>
           </w:p>
         </w:tc>
@@ -17446,6 +17588,92 @@
     </w:lvl>
   </w:abstractNum>
   <w:abstractNum w:abstractNumId="29" w15:restartNumberingAfterBreak="0">
+    <w:nsid w:val="62285F25"/>
+    <w:multiLevelType w:val="hybridMultilevel"/>
+    <w:tmpl w:val="BD5295E6"/>
+    <w:lvl w:ilvl="0" w:tplc="2C0A000F">
+      <w:start w:val="1"/>
+      <w:numFmt w:val="decimal"/>
+      <w:lvlText w:val="%1."/>
+      <w:lvlJc w:val="left"/>
+      <w:pPr>
+        <w:ind w:left="1440" w:hanging="360"/>
+      </w:pPr>
+    </w:lvl>
+    <w:lvl w:ilvl="1" w:tplc="2C0A0019" w:tentative="1">
+      <w:start w:val="1"/>
+      <w:numFmt w:val="lowerLetter"/>
+      <w:lvlText w:val="%2."/>
+      <w:lvlJc w:val="left"/>
+      <w:pPr>
+        <w:ind w:left="2160" w:hanging="360"/>
+      </w:pPr>
+    </w:lvl>
+    <w:lvl w:ilvl="2" w:tplc="2C0A001B" w:tentative="1">
+      <w:start w:val="1"/>
+      <w:numFmt w:val="lowerRoman"/>
+      <w:lvlText w:val="%3."/>
+      <w:lvlJc w:val="right"/>
+      <w:pPr>
+        <w:ind w:left="2880" w:hanging="180"/>
+      </w:pPr>
+    </w:lvl>
+    <w:lvl w:ilvl="3" w:tplc="2C0A000F" w:tentative="1">
+      <w:start w:val="1"/>
+      <w:numFmt w:val="decimal"/>
+      <w:lvlText w:val="%4."/>
+      <w:lvlJc w:val="left"/>
+      <w:pPr>
+        <w:ind w:left="3600" w:hanging="360"/>
+      </w:pPr>
+    </w:lvl>
+    <w:lvl w:ilvl="4" w:tplc="2C0A0019" w:tentative="1">
+      <w:start w:val="1"/>
+      <w:numFmt w:val="lowerLetter"/>
+      <w:lvlText w:val="%5."/>
+      <w:lvlJc w:val="left"/>
+      <w:pPr>
+        <w:ind w:left="4320" w:hanging="360"/>
+      </w:pPr>
+    </w:lvl>
+    <w:lvl w:ilvl="5" w:tplc="2C0A001B" w:tentative="1">
+      <w:start w:val="1"/>
+      <w:numFmt w:val="lowerRoman"/>
+      <w:lvlText w:val="%6."/>
+      <w:lvlJc w:val="right"/>
+      <w:pPr>
+        <w:ind w:left="5040" w:hanging="180"/>
+      </w:pPr>
+    </w:lvl>
+    <w:lvl w:ilvl="6" w:tplc="2C0A000F" w:tentative="1">
+      <w:start w:val="1"/>
+      <w:numFmt w:val="decimal"/>
+      <w:lvlText w:val="%7."/>
+      <w:lvlJc w:val="left"/>
+      <w:pPr>
+        <w:ind w:left="5760" w:hanging="360"/>
+      </w:pPr>
+    </w:lvl>
+    <w:lvl w:ilvl="7" w:tplc="2C0A0019" w:tentative="1">
+      <w:start w:val="1"/>
+      <w:numFmt w:val="lowerLetter"/>
+      <w:lvlText w:val="%8."/>
+      <w:lvlJc w:val="left"/>
+      <w:pPr>
+        <w:ind w:left="6480" w:hanging="360"/>
+      </w:pPr>
+    </w:lvl>
+    <w:lvl w:ilvl="8" w:tplc="2C0A001B" w:tentative="1">
+      <w:start w:val="1"/>
+      <w:numFmt w:val="lowerRoman"/>
+      <w:lvlText w:val="%9."/>
+      <w:lvlJc w:val="right"/>
+      <w:pPr>
+        <w:ind w:left="7200" w:hanging="180"/>
+      </w:pPr>
+    </w:lvl>
+  </w:abstractNum>
+  <w:abstractNum w:abstractNumId="30" w15:restartNumberingAfterBreak="0">
     <w:nsid w:val="67B9003C"/>
     <w:multiLevelType w:val="hybridMultilevel"/>
     <w:tmpl w:val="C58655EE"/>
@@ -17534,7 +17762,7 @@
       </w:pPr>
     </w:lvl>
   </w:abstractNum>
-  <w:abstractNum w:abstractNumId="30" w15:restartNumberingAfterBreak="0">
+  <w:abstractNum w:abstractNumId="31" w15:restartNumberingAfterBreak="0">
     <w:nsid w:val="69A93A8D"/>
     <w:multiLevelType w:val="hybridMultilevel"/>
     <w:tmpl w:val="3E76BCE8"/>
@@ -17623,7 +17851,7 @@
       </w:pPr>
     </w:lvl>
   </w:abstractNum>
-  <w:abstractNum w:abstractNumId="31" w15:restartNumberingAfterBreak="0">
+  <w:abstractNum w:abstractNumId="32" w15:restartNumberingAfterBreak="0">
     <w:nsid w:val="708E589C"/>
     <w:multiLevelType w:val="multilevel"/>
     <w:tmpl w:val="381042DE"/>
@@ -17763,7 +17991,7 @@
       </w:rPr>
     </w:lvl>
   </w:abstractNum>
-  <w:abstractNum w:abstractNumId="32" w15:restartNumberingAfterBreak="0">
+  <w:abstractNum w:abstractNumId="33" w15:restartNumberingAfterBreak="0">
     <w:nsid w:val="731F4EA9"/>
     <w:multiLevelType w:val="hybridMultilevel"/>
     <w:tmpl w:val="89086A9A"/>
@@ -17852,7 +18080,7 @@
       </w:pPr>
     </w:lvl>
   </w:abstractNum>
-  <w:abstractNum w:abstractNumId="33" w15:restartNumberingAfterBreak="0">
+  <w:abstractNum w:abstractNumId="34" w15:restartNumberingAfterBreak="0">
     <w:nsid w:val="752D7F53"/>
     <w:multiLevelType w:val="hybridMultilevel"/>
     <w:tmpl w:val="B0265624"/>
@@ -17965,7 +18193,7 @@
       </w:rPr>
     </w:lvl>
   </w:abstractNum>
-  <w:abstractNum w:abstractNumId="34" w15:restartNumberingAfterBreak="0">
+  <w:abstractNum w:abstractNumId="35" w15:restartNumberingAfterBreak="0">
     <w:nsid w:val="7D685015"/>
     <w:multiLevelType w:val="hybridMultilevel"/>
     <w:tmpl w:val="C58655EE"/>
@@ -18054,7 +18282,7 @@
       </w:pPr>
     </w:lvl>
   </w:abstractNum>
-  <w:abstractNum w:abstractNumId="35" w15:restartNumberingAfterBreak="0">
+  <w:abstractNum w:abstractNumId="36" w15:restartNumberingAfterBreak="0">
     <w:nsid w:val="7DD64906"/>
     <w:multiLevelType w:val="hybridMultilevel"/>
     <w:tmpl w:val="795E7434"/>
@@ -18193,10 +18421,10 @@
     <w:abstractNumId w:val="0"/>
   </w:num>
   <w:num w:numId="9" w16cid:durableId="979193770">
-    <w:abstractNumId w:val="31"/>
+    <w:abstractNumId w:val="32"/>
   </w:num>
   <w:num w:numId="10" w16cid:durableId="1643389846">
-    <w:abstractNumId w:val="35"/>
+    <w:abstractNumId w:val="36"/>
   </w:num>
   <w:num w:numId="11" w16cid:durableId="2089494164">
     <w:abstractNumId w:val="9"/>
@@ -18220,13 +18448,13 @@
     <w:abstractNumId w:val="12"/>
   </w:num>
   <w:num w:numId="18" w16cid:durableId="623581587">
-    <w:abstractNumId w:val="29"/>
+    <w:abstractNumId w:val="30"/>
   </w:num>
   <w:num w:numId="19" w16cid:durableId="1474564216">
     <w:abstractNumId w:val="27"/>
   </w:num>
   <w:num w:numId="20" w16cid:durableId="1383601622">
-    <w:abstractNumId w:val="33"/>
+    <w:abstractNumId w:val="34"/>
   </w:num>
   <w:num w:numId="21" w16cid:durableId="1801997449">
     <w:abstractNumId w:val="15"/>
@@ -18274,13 +18502,16 @@
     <w:abstractNumId w:val="28"/>
   </w:num>
   <w:num w:numId="36" w16cid:durableId="801919029">
-    <w:abstractNumId w:val="32"/>
+    <w:abstractNumId w:val="33"/>
   </w:num>
   <w:num w:numId="37" w16cid:durableId="107284108">
-    <w:abstractNumId w:val="34"/>
+    <w:abstractNumId w:val="35"/>
   </w:num>
   <w:num w:numId="38" w16cid:durableId="410856618">
-    <w:abstractNumId w:val="30"/>
+    <w:abstractNumId w:val="31"/>
+  </w:num>
+  <w:num w:numId="39" w16cid:durableId="200830385">
+    <w:abstractNumId w:val="29"/>
   </w:num>
 </w:numbering>
 </file>

</xml_diff>